<commit_message>
Update to CCMC download order template
</commit_message>
<xml_diff>
--- a/docker/docmosis/templates/CV-UNS-DEC-ENG-01287.docx
+++ b/docker/docmosis/templates/CV-UNS-DEC-ENG-01287.docx
@@ -1,6 +1,6 @@
 
 <file path=word/document.xml><?xml version="1.0" encoding="utf-8"?>
-<w:document xmlns:wpc="http://schemas.microsoft.com/office/word/2010/wordprocessingCanvas" xmlns:cx="http://schemas.microsoft.com/office/drawing/2014/chartex" xmlns:cx1="http://schemas.microsoft.com/office/drawing/2015/9/8/chartex" xmlns:cx2="http://schemas.microsoft.com/office/drawing/2015/10/21/chartex" xmlns:cx3="http://schemas.microsoft.com/office/drawing/2016/5/9/chartex" xmlns:cx4="http://schemas.microsoft.com/office/drawing/2016/5/10/chartex" xmlns:cx5="http://schemas.microsoft.com/office/drawing/2016/5/11/chartex" xmlns:cx6="http://schemas.microsoft.com/office/drawing/2016/5/12/chartex" xmlns:cx7="http://schemas.microsoft.com/office/drawing/2016/5/13/chartex" xmlns:cx8="http://schemas.microsoft.com/office/drawing/2016/5/14/chartex" xmlns:mc="http://schemas.openxmlformats.org/markup-compatibility/2006" xmlns:aink="http://schemas.microsoft.com/office/drawing/2016/ink" xmlns:am3d="http://schemas.microsoft.com/office/drawing/2017/model3d" xmlns:o="urn:schemas-microsoft-com:office:office" xmlns:oel="http://schemas.microsoft.com/office/2019/extlst" xmlns:r="http://schemas.openxmlformats.org/officeDocument/2006/relationships" xmlns:m="http://schemas.openxmlformats.org/officeDocument/2006/math" xmlns:v="urn:schemas-microsoft-com:vml" xmlns:wp14="http://schemas.microsoft.com/office/word/2010/wordprocessingDrawing" xmlns:wp="http://schemas.openxmlformats.org/drawingml/2006/wordprocessingDrawing" xmlns:w10="urn:schemas-microsoft-com:office:word" xmlns:w="http://schemas.openxmlformats.org/wordprocessingml/2006/main" xmlns:w14="http://schemas.microsoft.com/office/word/2010/wordml" xmlns:w15="http://schemas.microsoft.com/office/word/2012/wordml" xmlns:w16cex="http://schemas.microsoft.com/office/word/2018/wordml/cex" xmlns:w16cid="http://schemas.microsoft.com/office/word/2016/wordml/cid" xmlns:w16="http://schemas.microsoft.com/office/word/2018/wordml" xmlns:w16du="http://schemas.microsoft.com/office/word/2023/wordml/word16du" xmlns:w16sdtdh="http://schemas.microsoft.com/office/word/2020/wordml/sdtdatahash" xmlns:w16se="http://schemas.microsoft.com/office/word/2015/wordml/symex" xmlns:wpg="http://schemas.microsoft.com/office/word/2010/wordprocessingGroup" xmlns:wpi="http://schemas.microsoft.com/office/word/2010/wordprocessingInk" xmlns:wne="http://schemas.microsoft.com/office/word/2006/wordml" xmlns:wps="http://schemas.microsoft.com/office/word/2010/wordprocessingShape" mc:Ignorable="w14 w15 w16se w16cid w16 w16cex w16sdtdh w16du wp14">
+<w:document xmlns:wpc="http://schemas.microsoft.com/office/word/2010/wordprocessingCanvas" xmlns:cx="http://schemas.microsoft.com/office/drawing/2014/chartex" xmlns:cx1="http://schemas.microsoft.com/office/drawing/2015/9/8/chartex" xmlns:cx2="http://schemas.microsoft.com/office/drawing/2015/10/21/chartex" xmlns:cx3="http://schemas.microsoft.com/office/drawing/2016/5/9/chartex" xmlns:cx4="http://schemas.microsoft.com/office/drawing/2016/5/10/chartex" xmlns:cx5="http://schemas.microsoft.com/office/drawing/2016/5/11/chartex" xmlns:cx6="http://schemas.microsoft.com/office/drawing/2016/5/12/chartex" xmlns:cx7="http://schemas.microsoft.com/office/drawing/2016/5/13/chartex" xmlns:cx8="http://schemas.microsoft.com/office/drawing/2016/5/14/chartex" xmlns:mc="http://schemas.openxmlformats.org/markup-compatibility/2006" xmlns:aink="http://schemas.microsoft.com/office/drawing/2016/ink" xmlns:am3d="http://schemas.microsoft.com/office/drawing/2017/model3d" xmlns:o="urn:schemas-microsoft-com:office:office" xmlns:oel="http://schemas.microsoft.com/office/2019/extlst" xmlns:r="http://schemas.openxmlformats.org/officeDocument/2006/relationships" xmlns:m="http://schemas.openxmlformats.org/officeDocument/2006/math" xmlns:v="urn:schemas-microsoft-com:vml" xmlns:wp14="http://schemas.microsoft.com/office/word/2010/wordprocessingDrawing" xmlns:wp="http://schemas.openxmlformats.org/drawingml/2006/wordprocessingDrawing" xmlns:w10="urn:schemas-microsoft-com:office:word" xmlns:w="http://schemas.openxmlformats.org/wordprocessingml/2006/main" xmlns:w14="http://schemas.microsoft.com/office/word/2010/wordml" xmlns:w15="http://schemas.microsoft.com/office/word/2012/wordml" xmlns:w16cex="http://schemas.microsoft.com/office/word/2018/wordml/cex" xmlns:w16cid="http://schemas.microsoft.com/office/word/2016/wordml/cid" xmlns:w16="http://schemas.microsoft.com/office/word/2018/wordml" xmlns:w16sdtdh="http://schemas.microsoft.com/office/word/2020/wordml/sdtdatahash" xmlns:w16se="http://schemas.microsoft.com/office/word/2015/wordml/symex" xmlns:wpg="http://schemas.microsoft.com/office/word/2010/wordprocessingGroup" xmlns:wpi="http://schemas.microsoft.com/office/word/2010/wordprocessingInk" xmlns:wne="http://schemas.microsoft.com/office/word/2006/wordml" xmlns:wps="http://schemas.microsoft.com/office/word/2010/wordprocessingShape" mc:Ignorable="w14 w15 w16se w16cid w16 w16cex w16sdtdh wp14">
   <w:body>
     <w:tbl>
       <w:tblPr>
@@ -123,7 +123,57 @@
               <w:rPr>
                 <w:rFonts w:ascii="GDS Transport Website Light" w:hAnsi="GDS Transport Website Light"/>
               </w:rPr>
-              <w:t>&lt;&lt;{dateFormat($nowUTC ,‘d MMMM yyyy’)} &gt;&gt;</w:t>
+              <w:t>&lt;</w:t>
+            </w:r>
+            <w:proofErr w:type="gramStart"/>
+            <w:r>
+              <w:rPr>
+                <w:rFonts w:ascii="GDS Transport Website Light" w:hAnsi="GDS Transport Website Light"/>
+              </w:rPr>
+              <w:t>&lt;{</w:t>
+            </w:r>
+            <w:proofErr w:type="spellStart"/>
+            <w:proofErr w:type="gramEnd"/>
+            <w:r>
+              <w:rPr>
+                <w:rFonts w:ascii="GDS Transport Website Light" w:hAnsi="GDS Transport Website Light"/>
+              </w:rPr>
+              <w:t>dateFormat</w:t>
+            </w:r>
+            <w:proofErr w:type="spellEnd"/>
+            <w:r>
+              <w:rPr>
+                <w:rFonts w:ascii="GDS Transport Website Light" w:hAnsi="GDS Transport Website Light"/>
+              </w:rPr>
+              <w:t>($</w:t>
+            </w:r>
+            <w:proofErr w:type="spellStart"/>
+            <w:r>
+              <w:rPr>
+                <w:rFonts w:ascii="GDS Transport Website Light" w:hAnsi="GDS Transport Website Light"/>
+              </w:rPr>
+              <w:t>nowUTC</w:t>
+            </w:r>
+            <w:proofErr w:type="spellEnd"/>
+            <w:r>
+              <w:rPr>
+                <w:rFonts w:ascii="GDS Transport Website Light" w:hAnsi="GDS Transport Website Light"/>
+              </w:rPr>
+              <w:t xml:space="preserve"> ,‘d MMMM </w:t>
+            </w:r>
+            <w:proofErr w:type="spellStart"/>
+            <w:r>
+              <w:rPr>
+                <w:rFonts w:ascii="GDS Transport Website Light" w:hAnsi="GDS Transport Website Light"/>
+              </w:rPr>
+              <w:t>yyyy</w:t>
+            </w:r>
+            <w:proofErr w:type="spellEnd"/>
+            <w:r>
+              <w:rPr>
+                <w:rFonts w:ascii="GDS Transport Website Light" w:hAnsi="GDS Transport Website Light"/>
+              </w:rPr>
+              <w:t>’)} &gt;&gt;</w:t>
             </w:r>
           </w:p>
         </w:tc>
@@ -152,8 +202,9 @@
                 <w:sz w:val="28"/>
                 <w:szCs w:val="28"/>
               </w:rPr>
-              <w:t>&lt;&lt;c</w:t>
-            </w:r>
+              <w:t>&lt;&lt;</w:t>
+            </w:r>
+            <w:proofErr w:type="spellStart"/>
             <w:r>
               <w:rPr>
                 <w:rFonts w:ascii="GDS Transport Website Light" w:hAnsi="GDS Transport Website Light"/>
@@ -162,8 +213,19 @@
                 <w:sz w:val="28"/>
                 <w:szCs w:val="28"/>
               </w:rPr>
+              <w:t>c</w:t>
+            </w:r>
+            <w:r>
+              <w:rPr>
+                <w:rFonts w:ascii="GDS Transport Website Light" w:hAnsi="GDS Transport Website Light"/>
+                <w:b/>
+                <w:bCs/>
+                <w:sz w:val="28"/>
+                <w:szCs w:val="28"/>
+              </w:rPr>
               <w:t>ourtName</w:t>
             </w:r>
+            <w:proofErr w:type="spellEnd"/>
             <w:r>
               <w:rPr>
                 <w:rFonts w:ascii="GDS Transport Website Light" w:hAnsi="GDS Transport Website Light"/>
@@ -199,6 +261,7 @@
               </w:rPr>
               <w:t>&lt;&lt;</w:t>
             </w:r>
+            <w:proofErr w:type="spellStart"/>
             <w:r>
               <w:rPr>
                 <w:rFonts w:ascii="GDS Transport Website Light" w:hAnsi="GDS Transport Website Light"/>
@@ -217,6 +280,7 @@
               </w:rPr>
               <w:t>umber</w:t>
             </w:r>
+            <w:proofErr w:type="spellEnd"/>
             <w:r>
               <w:rPr>
                 <w:rFonts w:ascii="GDS Transport Website Light" w:hAnsi="GDS Transport Website Light"/>
@@ -324,12 +388,14 @@
               </w:rPr>
               <w:t>&lt;&lt;</w:t>
             </w:r>
+            <w:proofErr w:type="spellStart"/>
             <w:r>
               <w:rPr>
                 <w:rFonts w:ascii="GDS Transport Website Light" w:hAnsi="GDS Transport Website Light"/>
               </w:rPr>
               <w:t>judgeNameTitle</w:t>
             </w:r>
+            <w:proofErr w:type="spellEnd"/>
             <w:r>
               <w:rPr>
                 <w:rFonts w:ascii="GDS Transport Website Light" w:hAnsi="GDS Transport Website Light"/>
@@ -609,6 +675,7 @@
               </w:rPr>
               <w:t>&lt;&lt;</w:t>
             </w:r>
+            <w:proofErr w:type="spellStart"/>
             <w:r>
               <w:rPr>
                 <w:rFonts w:ascii="GDSTransportWebsite" w:hAnsi="GDSTransportWebsite"/>
@@ -616,6 +683,7 @@
               </w:rPr>
               <w:t>cr</w:t>
             </w:r>
+            <w:proofErr w:type="spellEnd"/>
             <w:r>
               <w:rPr>
                 <w:rFonts w:ascii="GDSTransportWebsite" w:hAnsi="GDSTransportWebsite"/>
@@ -642,6 +710,7 @@
               </w:rPr>
               <w:t>2</w:t>
             </w:r>
+            <w:proofErr w:type="gramStart"/>
             <w:r>
               <w:rPr>
                 <w:rFonts w:ascii="GDS Transport Website Light" w:hAnsi="GDS Transport Website Light"/>
@@ -652,7 +721,14 @@
               <w:rPr>
                 <w:rFonts w:ascii="GDS Transport Website Light" w:hAnsi="GDS Transport Website Light"/>
               </w:rPr>
-              <w:t>!=null}</w:t>
+              <w:t>!=</w:t>
+            </w:r>
+            <w:proofErr w:type="gramEnd"/>
+            <w:r>
+              <w:rPr>
+                <w:rFonts w:ascii="GDS Transport Website Light" w:hAnsi="GDS Transport Website Light"/>
+              </w:rPr>
+              <w:t>null}</w:t>
             </w:r>
             <w:r>
               <w:rPr>
@@ -962,7 +1038,21 @@
               <w:rPr>
                 <w:rFonts w:ascii="GDS Transport Website Light" w:hAnsi="GDS Transport Website Light"/>
               </w:rPr>
-              <w:t>&lt;&lt;defendantNum&gt;&gt;</w:t>
+              <w:t>&lt;&lt;</w:t>
+            </w:r>
+            <w:proofErr w:type="spellStart"/>
+            <w:r>
+              <w:rPr>
+                <w:rFonts w:ascii="GDS Transport Website Light" w:hAnsi="GDS Transport Website Light"/>
+              </w:rPr>
+              <w:t>defendantNum</w:t>
+            </w:r>
+            <w:proofErr w:type="spellEnd"/>
+            <w:r>
+              <w:rPr>
+                <w:rFonts w:ascii="GDS Transport Website Light" w:hAnsi="GDS Transport Website Light"/>
+              </w:rPr>
+              <w:t>&gt;&gt;</w:t>
             </w:r>
           </w:p>
         </w:tc>
@@ -991,6 +1081,7 @@
               </w:rPr>
               <w:t>&lt;&lt;</w:t>
             </w:r>
+            <w:proofErr w:type="spellStart"/>
             <w:r>
               <w:rPr>
                 <w:rFonts w:ascii="GDSTransportWebsite" w:hAnsi="GDSTransportWebsite"/>
@@ -998,6 +1089,7 @@
               </w:rPr>
               <w:t>cr</w:t>
             </w:r>
+            <w:proofErr w:type="spellEnd"/>
             <w:r>
               <w:rPr>
                 <w:rFonts w:ascii="GDSTransportWebsite" w:hAnsi="GDSTransportWebsite"/>
@@ -1016,7 +1108,21 @@
               <w:rPr>
                 <w:rFonts w:ascii="GDS Transport Website Light" w:hAnsi="GDS Transport Website Light"/>
               </w:rPr>
-              <w:t>defendant2Name!=null}</w:t>
+              <w:t>defendant2</w:t>
+            </w:r>
+            <w:proofErr w:type="gramStart"/>
+            <w:r>
+              <w:rPr>
+                <w:rFonts w:ascii="GDS Transport Website Light" w:hAnsi="GDS Transport Website Light"/>
+              </w:rPr>
+              <w:t>Name!=</w:t>
+            </w:r>
+            <w:proofErr w:type="gramEnd"/>
+            <w:r>
+              <w:rPr>
+                <w:rFonts w:ascii="GDS Transport Website Light" w:hAnsi="GDS Transport Website Light"/>
+              </w:rPr>
+              <w:t>null}</w:t>
             </w:r>
             <w:r>
               <w:rPr>
@@ -1223,6 +1329,125 @@
     </w:p>
     <w:p>
       <w:pPr>
+        <w:autoSpaceDE w:val="0"/>
+        <w:autoSpaceDN w:val="0"/>
+        <w:adjustRightInd w:val="0"/>
+        <w:spacing w:after="0" w:line="240" w:lineRule="auto"/>
+        <w:rPr>
+          <w:rStyle w:val="ui-provider"/>
+          <w:rFonts w:ascii="Arial" w:eastAsia="Times New Roman" w:hAnsi="Arial" w:cs="Arial"/>
+          <w:kern w:val="0"/>
+          <w14:ligatures w14:val="none"/>
+        </w:rPr>
+      </w:pPr>
+      <w:r>
+        <w:rPr>
+          <w:rStyle w:val="ui-provider"/>
+          <w:rFonts w:ascii="Arial" w:eastAsia="Times New Roman" w:hAnsi="Arial" w:cs="Arial"/>
+          <w:kern w:val="0"/>
+          <w14:ligatures w14:val="none"/>
+        </w:rPr>
+        <w:t>This Order is made by &lt;&lt;</w:t>
+      </w:r>
+      <w:proofErr w:type="spellStart"/>
+      <w:r>
+        <w:rPr>
+          <w:rStyle w:val="ui-provider"/>
+          <w:rFonts w:ascii="Arial" w:eastAsia="Times New Roman" w:hAnsi="Arial" w:cs="Arial"/>
+          <w:kern w:val="0"/>
+          <w14:ligatures w14:val="none"/>
+        </w:rPr>
+        <w:t>judgeNameTitle</w:t>
+      </w:r>
+      <w:proofErr w:type="spellEnd"/>
+      <w:r>
+        <w:rPr>
+          <w:rStyle w:val="ui-provider"/>
+          <w:rFonts w:ascii="Arial" w:eastAsia="Times New Roman" w:hAnsi="Arial" w:cs="Arial"/>
+          <w:kern w:val="0"/>
+          <w14:ligatures w14:val="none"/>
+        </w:rPr>
+        <w:t>&gt;&gt;</w:t>
+      </w:r>
+      <w:r>
+        <w:rPr>
+          <w:rStyle w:val="ui-provider"/>
+          <w:rFonts w:ascii="Arial" w:eastAsia="Times New Roman" w:hAnsi="Arial" w:cs="Arial"/>
+          <w:kern w:val="0"/>
+          <w14:ligatures w14:val="none"/>
+        </w:rPr>
+        <w:t xml:space="preserve"> on </w:t>
+      </w:r>
+      <w:bookmarkStart w:id="0" w:name="_Hlk180666831"/>
+      <w:r>
+        <w:rPr>
+          <w:rFonts w:ascii="GDS Transport Website Light" w:hAnsi="GDS Transport Website Light"/>
+        </w:rPr>
+        <w:t>&lt;</w:t>
+      </w:r>
+      <w:proofErr w:type="gramStart"/>
+      <w:r>
+        <w:rPr>
+          <w:rFonts w:ascii="GDS Transport Website Light" w:hAnsi="GDS Transport Website Light"/>
+        </w:rPr>
+        <w:t>&lt;{</w:t>
+      </w:r>
+      <w:proofErr w:type="spellStart"/>
+      <w:proofErr w:type="gramEnd"/>
+      <w:r>
+        <w:rPr>
+          <w:rFonts w:ascii="GDS Transport Website Light" w:hAnsi="GDS Transport Website Light"/>
+        </w:rPr>
+        <w:t>dateFormat</w:t>
+      </w:r>
+      <w:proofErr w:type="spellEnd"/>
+      <w:r>
+        <w:rPr>
+          <w:rFonts w:ascii="GDS Transport Website Light" w:hAnsi="GDS Transport Website Light"/>
+        </w:rPr>
+        <w:t>($</w:t>
+      </w:r>
+      <w:proofErr w:type="spellStart"/>
+      <w:r>
+        <w:rPr>
+          <w:rFonts w:ascii="GDS Transport Website Light" w:hAnsi="GDS Transport Website Light"/>
+        </w:rPr>
+        <w:t>nowUTC</w:t>
+      </w:r>
+      <w:proofErr w:type="spellEnd"/>
+      <w:r>
+        <w:rPr>
+          <w:rFonts w:ascii="GDS Transport Website Light" w:hAnsi="GDS Transport Website Light"/>
+        </w:rPr>
+        <w:t xml:space="preserve"> ,‘d MMMM </w:t>
+      </w:r>
+      <w:proofErr w:type="spellStart"/>
+      <w:r>
+        <w:rPr>
+          <w:rFonts w:ascii="GDS Transport Website Light" w:hAnsi="GDS Transport Website Light"/>
+        </w:rPr>
+        <w:t>yyyy</w:t>
+      </w:r>
+      <w:proofErr w:type="spellEnd"/>
+      <w:r>
+        <w:rPr>
+          <w:rFonts w:ascii="GDS Transport Website Light" w:hAnsi="GDS Transport Website Light"/>
+        </w:rPr>
+        <w:t>’)} &gt;&gt;</w:t>
+      </w:r>
+      <w:bookmarkEnd w:id="0"/>
+      <w:r>
+        <w:rPr>
+          <w:rStyle w:val="ui-provider"/>
+          <w:rFonts w:ascii="Arial" w:eastAsia="Times New Roman" w:hAnsi="Arial" w:cs="Arial"/>
+          <w:kern w:val="0"/>
+          <w14:ligatures w14:val="none"/>
+        </w:rPr>
+        <w:br/>
+      </w:r>
+    </w:p>
+    <w:p>
+      <w:pPr>
         <w:pStyle w:val="ListParagraph"/>
         <w:numPr>
           <w:ilvl w:val="0"/>
@@ -1234,43 +1459,19 @@
         <w:spacing w:after="0" w:line="240" w:lineRule="auto"/>
         <w:jc w:val="both"/>
         <w:rPr>
-          <w:rStyle w:val="ui-provider"/>
-          <w:rFonts w:ascii="Arial" w:eastAsia="Times New Roman" w:hAnsi="Arial" w:cs="Arial"/>
-          <w:kern w:val="0"/>
-          <w14:ligatures w14:val="none"/>
-        </w:rPr>
-      </w:pPr>
-      <w:r>
-        <w:rPr>
-          <w:rStyle w:val="ui-provider"/>
           <w:rFonts w:ascii="Arial" w:hAnsi="Arial" w:cs="Arial"/>
         </w:rPr>
-        <w:t>Where this order, or any rule</w:t>
-      </w:r>
-      <w:r>
-        <w:rPr>
-          <w:rStyle w:val="ui-provider"/>
+      </w:pPr>
+      <w:r>
+        <w:rPr>
           <w:rFonts w:ascii="Arial" w:hAnsi="Arial" w:cs="Arial"/>
         </w:rPr>
-        <w:t xml:space="preserve"> or practice direction,</w:t>
-      </w:r>
-      <w:r>
-        <w:rPr>
-          <w:rStyle w:val="ui-provider"/>
-          <w:rFonts w:ascii="Arial" w:hAnsi="Arial" w:cs="Arial"/>
-        </w:rPr>
-        <w:t xml:space="preserve"> requires a party to file or serve a document</w:t>
-      </w:r>
-      <w:r>
-        <w:rPr>
-          <w:rStyle w:val="ui-provider"/>
-          <w:rFonts w:ascii="Arial" w:hAnsi="Arial" w:cs="Arial"/>
-        </w:rPr>
-        <w:t xml:space="preserve"> which can be uploaded to the Digital Portal then the document must be uploaded to the Digital Portal (and need not separately be filed).</w:t>
+        <w:t>Where this order, or any rule or practice direction, requires a party to file, serve or exchange a document which can be uploaded to the digital portal then the document must be uploaded to the digital portal (and need not separately be filed, served or exchanged).</w:t>
       </w:r>
     </w:p>
     <w:p>
       <w:pPr>
+        <w:pStyle w:val="ListParagraph"/>
         <w:autoSpaceDE w:val="0"/>
         <w:autoSpaceDN w:val="0"/>
         <w:adjustRightInd w:val="0"/>
@@ -1354,7 +1555,7 @@
           <w:kern w:val="0"/>
           <w14:ligatures w14:val="none"/>
         </w:rPr>
-        <w:t>A costs and case management conference is to be listed on the first available date after 28 days before a District Judge with an ELH of</w:t>
+        <w:t xml:space="preserve">A costs and case management conference is to be listed on the first available date after 28 days before a </w:t>
       </w:r>
       <w:r>
         <w:rPr>
@@ -1363,8 +1564,37 @@
           <w:kern w:val="0"/>
           <w14:ligatures w14:val="none"/>
         </w:rPr>
-        <w:t xml:space="preserve"> [ ]</w:t>
-      </w:r>
+        <w:t>[Circuit] [District]</w:t>
+      </w:r>
+      <w:r>
+        <w:rPr>
+          <w:rStyle w:val="ui-provider"/>
+          <w:rFonts w:ascii="Arial" w:eastAsia="Times New Roman" w:hAnsi="Arial" w:cs="Arial"/>
+          <w:kern w:val="0"/>
+          <w14:ligatures w14:val="none"/>
+        </w:rPr>
+        <w:t xml:space="preserve"> Judge with an ELH of</w:t>
+      </w:r>
+      <w:r>
+        <w:rPr>
+          <w:rStyle w:val="ui-provider"/>
+          <w:rFonts w:ascii="Arial" w:eastAsia="Times New Roman" w:hAnsi="Arial" w:cs="Arial"/>
+          <w:kern w:val="0"/>
+          <w14:ligatures w14:val="none"/>
+        </w:rPr>
+        <w:t xml:space="preserve"> </w:t>
+      </w:r>
+      <w:proofErr w:type="gramStart"/>
+      <w:r>
+        <w:rPr>
+          <w:rStyle w:val="ui-provider"/>
+          <w:rFonts w:ascii="Arial" w:eastAsia="Times New Roman" w:hAnsi="Arial" w:cs="Arial"/>
+          <w:kern w:val="0"/>
+          <w14:ligatures w14:val="none"/>
+        </w:rPr>
+        <w:t>[ ]</w:t>
+      </w:r>
+      <w:proofErr w:type="gramEnd"/>
       <w:r>
         <w:rPr>
           <w:rStyle w:val="ui-provider"/>
@@ -1411,12 +1641,20 @@
       </w:pPr>
       <w:r>
         <w:rPr>
+          <w:rFonts w:ascii="Arial" w:eastAsia="Times New Roman" w:hAnsi="Arial" w:cs="Arial"/>
+          <w:kern w:val="0"/>
+          <w14:ligatures w14:val="none"/>
+        </w:rPr>
+        <w:t>The Costs and Case Management Conference has been listed for further active case management by the Court and for approval of the parties’ costs budgets</w:t>
+      </w:r>
+      <w:r>
+        <w:rPr>
           <w:rStyle w:val="ui-provider"/>
           <w:rFonts w:ascii="Arial" w:eastAsia="Times New Roman" w:hAnsi="Arial" w:cs="Arial"/>
           <w:kern w:val="0"/>
           <w14:ligatures w14:val="none"/>
         </w:rPr>
-        <w:t>The costs and case management conference has been listed for further active case management by the Court and for approval of the parties’ costs budgets.</w:t>
+        <w:t>.</w:t>
       </w:r>
     </w:p>
     <w:p>
@@ -1443,45 +1681,51 @@
         <w:spacing w:after="0" w:line="240" w:lineRule="auto"/>
         <w:jc w:val="both"/>
         <w:rPr>
+          <w:rFonts w:ascii="Arial" w:eastAsia="Times New Roman" w:hAnsi="Arial" w:cs="Arial"/>
+          <w:kern w:val="0"/>
+          <w14:ligatures w14:val="none"/>
+        </w:rPr>
+      </w:pPr>
+      <w:r>
+        <w:rPr>
           <w:rStyle w:val="ui-provider"/>
           <w:rFonts w:ascii="Arial" w:eastAsia="Times New Roman" w:hAnsi="Arial" w:cs="Arial"/>
           <w:kern w:val="0"/>
           <w14:ligatures w14:val="none"/>
         </w:rPr>
-      </w:pPr>
-      <w:r>
-        <w:rPr>
-          <w:rStyle w:val="ui-provider"/>
-          <w:rFonts w:ascii="Arial" w:eastAsia="Times New Roman" w:hAnsi="Arial" w:cs="Arial"/>
-          <w:kern w:val="0"/>
-          <w14:ligatures w14:val="none"/>
-        </w:rPr>
-        <w:t>[The costs and case management conference will be conducted remotely by [telephone] [video hearing]]</w:t>
-      </w:r>
-      <w:r>
-        <w:rPr>
-          <w:rStyle w:val="ui-provider"/>
-          <w:rFonts w:ascii="Arial" w:eastAsia="Times New Roman" w:hAnsi="Arial" w:cs="Arial"/>
-          <w:kern w:val="0"/>
-          <w14:ligatures w14:val="none"/>
-        </w:rPr>
-        <w:t>.</w:t>
-      </w:r>
-      <w:r>
-        <w:rPr>
-          <w:rStyle w:val="ui-provider"/>
-          <w:rFonts w:ascii="Arial" w:eastAsia="Times New Roman" w:hAnsi="Arial" w:cs="Arial"/>
-          <w:kern w:val="0"/>
-          <w14:ligatures w14:val="none"/>
-        </w:rPr>
-        <w:t xml:space="preserve"> [The costs and case management conference will not be conducted remotely].</w:t>
+        <w:t>[</w:t>
+      </w:r>
+      <w:r>
+        <w:rPr>
+          <w:rFonts w:ascii="Arial" w:eastAsia="Times New Roman" w:hAnsi="Arial" w:cs="Arial"/>
+          <w:kern w:val="0"/>
+          <w14:ligatures w14:val="none"/>
+        </w:rPr>
+        <w:t>The Costs and Case Management Conference will be conducted remotely by [telephone] [video hearing</w:t>
+      </w:r>
+      <w:proofErr w:type="gramStart"/>
+      <w:r>
+        <w:rPr>
+          <w:rFonts w:ascii="Arial" w:eastAsia="Times New Roman" w:hAnsi="Arial" w:cs="Arial"/>
+          <w:kern w:val="0"/>
+          <w14:ligatures w14:val="none"/>
+        </w:rPr>
+        <w:t>]]  [</w:t>
+      </w:r>
+      <w:proofErr w:type="gramEnd"/>
+      <w:r>
+        <w:rPr>
+          <w:rFonts w:ascii="Arial" w:eastAsia="Times New Roman" w:hAnsi="Arial" w:cs="Arial"/>
+          <w:kern w:val="0"/>
+          <w14:ligatures w14:val="none"/>
+        </w:rPr>
+        <w:t xml:space="preserve">The Costs and Case Management Conference will not be conducted remotely].  </w:t>
       </w:r>
     </w:p>
     <w:p>
       <w:pPr>
         <w:pStyle w:val="ListParagraph"/>
         <w:rPr>
-          <w:rStyle w:val="ui-provider"/>
           <w:rFonts w:ascii="Arial" w:eastAsia="Times New Roman" w:hAnsi="Arial" w:cs="Arial"/>
           <w:kern w:val="0"/>
           <w14:ligatures w14:val="none"/>
@@ -1501,29 +1745,27 @@
         <w:spacing w:after="0" w:line="240" w:lineRule="auto"/>
         <w:jc w:val="both"/>
         <w:rPr>
-          <w:rStyle w:val="ui-provider"/>
-          <w:rFonts w:ascii="Arial" w:eastAsia="Times New Roman" w:hAnsi="Arial" w:cs="Arial"/>
-          <w:kern w:val="0"/>
-          <w14:ligatures w14:val="none"/>
-        </w:rPr>
-      </w:pPr>
-      <w:r>
-        <w:rPr>
-          <w:rStyle w:val="ui-provider"/>
-          <w:rFonts w:ascii="Arial" w:eastAsia="Times New Roman" w:hAnsi="Arial" w:cs="Arial"/>
-          <w:kern w:val="0"/>
-          <w14:ligatures w14:val="none"/>
-        </w:rPr>
-        <w:t xml:space="preserve">All parties must ensure that they have complied with CPR 3.13 (filing and exchanging costs budgets and budget discussion reports) save that CPR 3.13(1)(a) is disapplied and all parties except litigants in person must file and exchange budgets in accordance with CPR 3.13(1)(b), namely not later than 21 days before the first case management conference. </w:t>
+          <w:rFonts w:ascii="Arial" w:eastAsia="Times New Roman" w:hAnsi="Arial" w:cs="Arial"/>
+          <w:kern w:val="0"/>
+          <w14:ligatures w14:val="none"/>
+        </w:rPr>
+      </w:pPr>
+      <w:r>
+        <w:rPr>
+          <w:rFonts w:ascii="Arial" w:eastAsia="Times New Roman" w:hAnsi="Arial" w:cs="Arial"/>
+          <w:kern w:val="0"/>
+          <w14:ligatures w14:val="none"/>
+        </w:rPr>
+        <w:t>All parties must ensure that they have complied with CPR 3.13 (filing and exchanging costs budgets and budget discussion reports) save that CPR 3.13(1)(a) is disapplied and all parties except litigants in person must file and exchange budgets in accordance with CPR 3.13(1)(b), namely not later than 21 days before the first case management conference.</w:t>
       </w:r>
     </w:p>
     <w:p>
       <w:pPr>
         <w:pStyle w:val="ListParagraph"/>
         <w:rPr>
-          <w:rStyle w:val="ui-provider"/>
-          <w:rFonts w:ascii="Arial" w:eastAsia="Times New Roman" w:hAnsi="Arial" w:cs="Arial"/>
-          <w:kern w:val="0"/>
+          <w:rFonts w:ascii="Arial" w:eastAsia="Times New Roman" w:hAnsi="Arial" w:cs="Arial"/>
+          <w:kern w:val="0"/>
+          <w:lang w:eastAsia="en-GB"/>
           <w14:ligatures w14:val="none"/>
         </w:rPr>
       </w:pPr>
@@ -1541,246 +1783,710 @@
         <w:spacing w:after="0" w:line="240" w:lineRule="auto"/>
         <w:jc w:val="both"/>
         <w:rPr>
-          <w:rStyle w:val="ui-provider"/>
-          <w:rFonts w:ascii="Arial" w:eastAsia="Times New Roman" w:hAnsi="Arial" w:cs="Arial"/>
-          <w:kern w:val="0"/>
-          <w14:ligatures w14:val="none"/>
-        </w:rPr>
-      </w:pPr>
-      <w:r>
-        <w:rPr>
-          <w:rStyle w:val="ui-provider"/>
-          <w:rFonts w:ascii="Arial" w:eastAsia="Times New Roman" w:hAnsi="Arial" w:cs="Arial"/>
-          <w:kern w:val="0"/>
-          <w14:ligatures w14:val="none"/>
-        </w:rPr>
-        <w:t xml:space="preserve">At least 3 clear days before the costs and case management conference the Claimant must file and send to the other party or parties: </w:t>
+          <w:rFonts w:ascii="Arial" w:eastAsia="Times New Roman" w:hAnsi="Arial" w:cs="Arial"/>
+          <w:kern w:val="0"/>
+          <w14:ligatures w14:val="none"/>
+        </w:rPr>
+      </w:pPr>
+      <w:r>
+        <w:rPr>
+          <w:rFonts w:ascii="Arial" w:eastAsia="Times New Roman" w:hAnsi="Arial" w:cs="Arial"/>
+          <w:kern w:val="0"/>
+          <w:lang w:eastAsia="en-GB"/>
+          <w14:ligatures w14:val="none"/>
+        </w:rPr>
+        <w:t>The claimant shall not less than 3 clear days before the hearing upload to the digital portal a bundle which must:</w:t>
       </w:r>
     </w:p>
     <w:p>
       <w:pPr>
-        <w:pStyle w:val="ListParagraph"/>
-        <w:rPr>
-          <w:rStyle w:val="ui-provider"/>
-          <w:rFonts w:ascii="Arial" w:eastAsia="Times New Roman" w:hAnsi="Arial" w:cs="Arial"/>
-          <w:kern w:val="0"/>
-          <w14:ligatures w14:val="none"/>
-        </w:rPr>
-      </w:pPr>
+        <w:numPr>
+          <w:ilvl w:val="1"/>
+          <w:numId w:val="5"/>
+        </w:numPr>
+        <w:spacing w:after="0" w:line="240" w:lineRule="auto"/>
+        <w:jc w:val="both"/>
+        <w:rPr>
+          <w:rFonts w:ascii="Arial" w:eastAsia="Times New Roman" w:hAnsi="Arial" w:cs="Arial"/>
+          <w:kern w:val="0"/>
+          <w:lang w:eastAsia="en-GB"/>
+          <w14:ligatures w14:val="none"/>
+        </w:rPr>
+      </w:pPr>
+      <w:r>
+        <w:rPr>
+          <w:rFonts w:ascii="Arial" w:eastAsia="Times New Roman" w:hAnsi="Arial" w:cs="Arial"/>
+          <w:kern w:val="0"/>
+          <w:lang w:eastAsia="en-GB"/>
+          <w14:ligatures w14:val="none"/>
+        </w:rPr>
+        <w:t>Have a file name containing the type of hearing (e.g. CCMC) and the words “hearing bundle”</w:t>
+      </w:r>
     </w:p>
     <w:p>
       <w:pPr>
+        <w:numPr>
+          <w:ilvl w:val="1"/>
+          <w:numId w:val="5"/>
+        </w:numPr>
+        <w:spacing w:after="0" w:line="240" w:lineRule="auto"/>
+        <w:jc w:val="both"/>
+        <w:rPr>
+          <w:rFonts w:ascii="Arial" w:eastAsia="Times New Roman" w:hAnsi="Arial" w:cs="Arial"/>
+          <w:kern w:val="0"/>
+          <w:lang w:eastAsia="en-GB"/>
+          <w14:ligatures w14:val="none"/>
+        </w:rPr>
+      </w:pPr>
+      <w:r>
+        <w:rPr>
+          <w:rFonts w:ascii="Arial" w:eastAsia="Times New Roman" w:hAnsi="Arial" w:cs="Arial"/>
+          <w:kern w:val="0"/>
+          <w:lang w:eastAsia="en-GB"/>
+          <w14:ligatures w14:val="none"/>
+        </w:rPr>
+        <w:t xml:space="preserve">Include </w:t>
+      </w:r>
+    </w:p>
+    <w:p>
+      <w:pPr>
+        <w:numPr>
+          <w:ilvl w:val="2"/>
+          <w:numId w:val="5"/>
+        </w:numPr>
+        <w:spacing w:after="0" w:line="240" w:lineRule="auto"/>
+        <w:jc w:val="both"/>
+        <w:rPr>
+          <w:rFonts w:ascii="Arial" w:eastAsia="Times New Roman" w:hAnsi="Arial" w:cs="Arial"/>
+          <w:kern w:val="0"/>
+          <w:lang w:eastAsia="en-GB"/>
+          <w14:ligatures w14:val="none"/>
+        </w:rPr>
+      </w:pPr>
+      <w:r>
+        <w:rPr>
+          <w:rFonts w:ascii="Arial" w:eastAsia="Times New Roman" w:hAnsi="Arial" w:cs="Arial"/>
+          <w:kern w:val="0"/>
+          <w:lang w:eastAsia="en-GB"/>
+          <w14:ligatures w14:val="none"/>
+        </w:rPr>
+        <w:t>Draft directions, preferably agreed, by all parties</w:t>
+      </w:r>
+    </w:p>
+    <w:p>
+      <w:pPr>
+        <w:numPr>
+          <w:ilvl w:val="2"/>
+          <w:numId w:val="5"/>
+        </w:numPr>
+        <w:spacing w:after="0" w:line="240" w:lineRule="auto"/>
+        <w:jc w:val="both"/>
+        <w:rPr>
+          <w:rFonts w:ascii="Arial" w:eastAsia="Times New Roman" w:hAnsi="Arial" w:cs="Arial"/>
+          <w:kern w:val="0"/>
+          <w:lang w:eastAsia="en-GB"/>
+          <w14:ligatures w14:val="none"/>
+        </w:rPr>
+      </w:pPr>
+      <w:r>
+        <w:rPr>
+          <w:rFonts w:ascii="Arial" w:eastAsia="Times New Roman" w:hAnsi="Arial" w:cs="Arial"/>
+          <w:kern w:val="0"/>
+          <w:lang w:eastAsia="en-GB"/>
+          <w14:ligatures w14:val="none"/>
+        </w:rPr>
+        <w:t>A chronology</w:t>
+      </w:r>
+    </w:p>
+    <w:p>
+      <w:pPr>
+        <w:numPr>
+          <w:ilvl w:val="2"/>
+          <w:numId w:val="5"/>
+        </w:numPr>
+        <w:spacing w:after="0" w:line="240" w:lineRule="auto"/>
+        <w:jc w:val="both"/>
+        <w:rPr>
+          <w:rFonts w:ascii="Arial" w:eastAsia="Times New Roman" w:hAnsi="Arial" w:cs="Arial"/>
+          <w:kern w:val="0"/>
+          <w:lang w:eastAsia="en-GB"/>
+          <w14:ligatures w14:val="none"/>
+        </w:rPr>
+      </w:pPr>
+      <w:r>
+        <w:rPr>
+          <w:rFonts w:ascii="Arial" w:eastAsia="Times New Roman" w:hAnsi="Arial" w:cs="Arial"/>
+          <w:kern w:val="0"/>
+          <w:lang w:eastAsia="en-GB"/>
+          <w14:ligatures w14:val="none"/>
+        </w:rPr>
+        <w:t>A case summary (limited to 500 words)</w:t>
+      </w:r>
+    </w:p>
+    <w:p>
+      <w:pPr>
+        <w:numPr>
+          <w:ilvl w:val="2"/>
+          <w:numId w:val="5"/>
+        </w:numPr>
+        <w:spacing w:after="0" w:line="240" w:lineRule="auto"/>
+        <w:jc w:val="both"/>
+        <w:rPr>
+          <w:rFonts w:ascii="Arial" w:eastAsia="Times New Roman" w:hAnsi="Arial" w:cs="Arial"/>
+          <w:kern w:val="0"/>
+          <w:lang w:eastAsia="en-GB"/>
+          <w14:ligatures w14:val="none"/>
+        </w:rPr>
+      </w:pPr>
+      <w:r>
+        <w:rPr>
+          <w:rFonts w:ascii="Arial" w:eastAsia="Times New Roman" w:hAnsi="Arial" w:cs="Arial"/>
+          <w:kern w:val="0"/>
+          <w:lang w:eastAsia="en-GB"/>
+          <w14:ligatures w14:val="none"/>
+        </w:rPr>
+        <w:lastRenderedPageBreak/>
+        <w:t xml:space="preserve">A </w:t>
+      </w:r>
+      <w:proofErr w:type="gramStart"/>
+      <w:r>
+        <w:rPr>
+          <w:rFonts w:ascii="Arial" w:eastAsia="Times New Roman" w:hAnsi="Arial" w:cs="Arial"/>
+          <w:kern w:val="0"/>
+          <w:lang w:eastAsia="en-GB"/>
+          <w14:ligatures w14:val="none"/>
+        </w:rPr>
+        <w:t>one page</w:t>
+      </w:r>
+      <w:proofErr w:type="gramEnd"/>
+      <w:r>
+        <w:rPr>
+          <w:rFonts w:ascii="Arial" w:eastAsia="Times New Roman" w:hAnsi="Arial" w:cs="Arial"/>
+          <w:kern w:val="0"/>
+          <w:lang w:eastAsia="en-GB"/>
+          <w14:ligatures w14:val="none"/>
+        </w:rPr>
+        <w:t xml:space="preserve"> summary of the Precedents H of both parties to enable the judge to undertake a comparison of the total for each party of each phase of the litigation</w:t>
+      </w:r>
+    </w:p>
+    <w:p>
+      <w:pPr>
+        <w:numPr>
+          <w:ilvl w:val="2"/>
+          <w:numId w:val="5"/>
+        </w:numPr>
+        <w:spacing w:after="0" w:line="240" w:lineRule="auto"/>
+        <w:jc w:val="both"/>
+        <w:rPr>
+          <w:rFonts w:ascii="Arial" w:eastAsia="Times New Roman" w:hAnsi="Arial" w:cs="Arial"/>
+          <w:kern w:val="0"/>
+          <w:lang w:eastAsia="en-GB"/>
+          <w14:ligatures w14:val="none"/>
+        </w:rPr>
+      </w:pPr>
+      <w:r>
+        <w:rPr>
+          <w:rFonts w:ascii="Arial" w:eastAsia="Times New Roman" w:hAnsi="Arial" w:cs="Arial"/>
+          <w:kern w:val="0"/>
+          <w:lang w:eastAsia="en-GB"/>
+          <w14:ligatures w14:val="none"/>
+        </w:rPr>
+        <w:t>A breakdown of the pre-action and issue/pleadings costs included in the respective Forms H.</w:t>
+      </w:r>
+    </w:p>
+    <w:p>
+      <w:pPr>
+        <w:numPr>
+          <w:ilvl w:val="1"/>
+          <w:numId w:val="5"/>
+        </w:numPr>
+        <w:spacing w:after="0" w:line="240" w:lineRule="auto"/>
+        <w:jc w:val="both"/>
+        <w:rPr>
+          <w:rFonts w:ascii="Arial" w:eastAsia="Times New Roman" w:hAnsi="Arial" w:cs="Arial"/>
+          <w:kern w:val="0"/>
+          <w:lang w:eastAsia="en-GB"/>
+          <w14:ligatures w14:val="none"/>
+        </w:rPr>
+      </w:pPr>
+      <w:r>
+        <w:rPr>
+          <w:rFonts w:ascii="Arial" w:eastAsia="Times New Roman" w:hAnsi="Arial" w:cs="Arial"/>
+          <w:kern w:val="0"/>
+          <w:lang w:eastAsia="en-GB"/>
+          <w14:ligatures w14:val="none"/>
+        </w:rPr>
+        <w:t xml:space="preserve">be indexed, paginated and bookmarked. The pagination should start at page 1 for the first page of the bundle and must run sequentially thereafter. </w:t>
+      </w:r>
+    </w:p>
+    <w:p>
+      <w:pPr>
+        <w:numPr>
+          <w:ilvl w:val="1"/>
+          <w:numId w:val="5"/>
+        </w:numPr>
+        <w:spacing w:after="0" w:line="240" w:lineRule="auto"/>
+        <w:jc w:val="both"/>
+        <w:rPr>
+          <w:rFonts w:ascii="Arial" w:eastAsia="Times New Roman" w:hAnsi="Arial" w:cs="Arial"/>
+          <w:kern w:val="0"/>
+          <w:lang w:eastAsia="en-GB"/>
+          <w14:ligatures w14:val="none"/>
+        </w:rPr>
+      </w:pPr>
+      <w:r>
+        <w:rPr>
+          <w:rFonts w:ascii="Arial" w:eastAsia="Times New Roman" w:hAnsi="Arial" w:cs="Arial"/>
+          <w:kern w:val="0"/>
+          <w:lang w:eastAsia="en-GB"/>
+          <w14:ligatures w14:val="none"/>
+        </w:rPr>
+        <w:t xml:space="preserve">comply with paras 1-10 of the court’s general guidance on electronic court bundles </w:t>
+      </w:r>
+      <w:r>
+        <w:rPr>
+          <w:rFonts w:ascii="Arial" w:eastAsia="Times New Roman" w:hAnsi="Arial" w:cs="Arial"/>
+          <w:sz w:val="24"/>
+          <w:szCs w:val="24"/>
+          <w:lang w:val="en-US" w:eastAsia="en-GB"/>
+        </w:rPr>
+        <w:t>(</w:t>
+      </w:r>
+      <w:hyperlink r:id="rId8" w:history="1">
+        <w:r>
+          <w:rPr>
+            <w:rFonts w:ascii="Arial" w:eastAsia="Times New Roman" w:hAnsi="Arial" w:cs="Arial"/>
+            <w:color w:val="0563C1"/>
+            <w:sz w:val="24"/>
+            <w:szCs w:val="24"/>
+            <w:u w:val="single" w:color="0563C0"/>
+            <w:lang w:val="en-US" w:eastAsia="en-GB"/>
+          </w:rPr>
+          <w:t>https://www.judiciary.uk/guidance-and-resources/general-guidance-on-electronic-court-bundles/</w:t>
+        </w:r>
+      </w:hyperlink>
+      <w:r>
+        <w:rPr>
+          <w:rFonts w:ascii="Arial" w:eastAsia="Times New Roman" w:hAnsi="Arial" w:cs="Arial"/>
+          <w:sz w:val="24"/>
+          <w:szCs w:val="24"/>
+          <w:lang w:eastAsia="en-GB"/>
+        </w:rPr>
+        <w:t>) ;and</w:t>
+      </w:r>
+    </w:p>
+    <w:p>
+      <w:pPr>
+        <w:numPr>
+          <w:ilvl w:val="1"/>
+          <w:numId w:val="5"/>
+        </w:numPr>
+        <w:spacing w:after="0" w:line="240" w:lineRule="auto"/>
+        <w:jc w:val="both"/>
+        <w:rPr>
+          <w:rFonts w:ascii="Arial" w:eastAsia="Times New Roman" w:hAnsi="Arial" w:cs="Arial"/>
+          <w:kern w:val="0"/>
+          <w:lang w:eastAsia="en-GB"/>
+          <w14:ligatures w14:val="none"/>
+        </w:rPr>
+      </w:pPr>
+      <w:r>
+        <w:rPr>
+          <w:rFonts w:ascii="Arial" w:eastAsia="Times New Roman" w:hAnsi="Arial" w:cs="Arial"/>
+          <w:kern w:val="0"/>
+          <w:lang w:eastAsia="en-GB"/>
+          <w14:ligatures w14:val="none"/>
+        </w:rPr>
+        <w:t xml:space="preserve">Otherwise comply with the requirements of Civil Procedure Rules Practice Direction 32 paragraph 27. </w:t>
+      </w:r>
+    </w:p>
+    <w:p>
+      <w:pPr>
+        <w:spacing w:after="0" w:line="240" w:lineRule="auto"/>
+        <w:ind w:left="1440"/>
+        <w:jc w:val="both"/>
+        <w:rPr>
+          <w:rFonts w:ascii="Arial" w:eastAsia="Times New Roman" w:hAnsi="Arial" w:cs="Arial"/>
+          <w:kern w:val="0"/>
+          <w:lang w:eastAsia="en-GB"/>
+          <w14:ligatures w14:val="none"/>
+        </w:rPr>
+      </w:pPr>
+    </w:p>
+    <w:p>
+      <w:pPr>
+        <w:numPr>
+          <w:ilvl w:val="0"/>
+          <w:numId w:val="3"/>
+        </w:numPr>
+        <w:spacing w:after="0" w:line="240" w:lineRule="auto"/>
+        <w:jc w:val="both"/>
+        <w:rPr>
+          <w:rFonts w:ascii="Arial" w:eastAsia="Times New Roman" w:hAnsi="Arial" w:cs="Arial"/>
+          <w:kern w:val="0"/>
+          <w14:ligatures w14:val="none"/>
+        </w:rPr>
+      </w:pPr>
+      <w:r>
+        <w:rPr>
+          <w:rFonts w:ascii="Arial" w:eastAsia="Times New Roman" w:hAnsi="Arial" w:cs="Arial"/>
+          <w:kern w:val="0"/>
+          <w14:ligatures w14:val="none"/>
+        </w:rPr>
+        <w:t>If at the time</w:t>
+      </w:r>
+      <w:r>
+        <w:rPr>
+          <w:rFonts w:ascii="Arial" w:hAnsi="Arial" w:cs="Arial"/>
+        </w:rPr>
+        <w:t xml:space="preserve"> </w:t>
+      </w:r>
+      <w:r>
+        <w:rPr>
+          <w:rFonts w:ascii="Arial" w:eastAsia="Times New Roman" w:hAnsi="Arial" w:cs="Arial"/>
+          <w:kern w:val="0"/>
+          <w14:ligatures w14:val="none"/>
+        </w:rPr>
+        <w:t xml:space="preserve">for compliance with the above direction the claim is not proceeding in the digital </w:t>
+      </w:r>
+      <w:proofErr w:type="gramStart"/>
+      <w:r>
+        <w:rPr>
+          <w:rFonts w:ascii="Arial" w:eastAsia="Times New Roman" w:hAnsi="Arial" w:cs="Arial"/>
+          <w:kern w:val="0"/>
+          <w14:ligatures w14:val="none"/>
+        </w:rPr>
+        <w:t>portal</w:t>
+      </w:r>
+      <w:proofErr w:type="gramEnd"/>
+      <w:r>
+        <w:rPr>
+          <w:rFonts w:ascii="Arial" w:eastAsia="Times New Roman" w:hAnsi="Arial" w:cs="Arial"/>
+          <w:kern w:val="0"/>
+          <w14:ligatures w14:val="none"/>
+        </w:rPr>
+        <w:t xml:space="preserve"> then instead of uploading a bundle to the digital portal it must be filed at court.</w:t>
+      </w:r>
+    </w:p>
+    <w:p>
+      <w:pPr>
+        <w:spacing w:after="0" w:line="240" w:lineRule="auto"/>
+        <w:ind w:left="720"/>
+        <w:jc w:val="both"/>
+        <w:rPr>
+          <w:rFonts w:ascii="Arial" w:eastAsia="Times New Roman" w:hAnsi="Arial" w:cs="Arial"/>
+          <w:kern w:val="0"/>
+          <w14:ligatures w14:val="none"/>
+        </w:rPr>
+      </w:pPr>
+    </w:p>
+    <w:p>
+      <w:pPr>
+        <w:numPr>
+          <w:ilvl w:val="0"/>
+          <w:numId w:val="3"/>
+        </w:numPr>
+        <w:spacing w:after="0" w:line="240" w:lineRule="auto"/>
+        <w:jc w:val="both"/>
+        <w:rPr>
+          <w:rFonts w:ascii="Arial" w:eastAsia="Times New Roman" w:hAnsi="Arial" w:cs="Arial"/>
+          <w:kern w:val="0"/>
+          <w14:ligatures w14:val="none"/>
+        </w:rPr>
+      </w:pPr>
+      <w:r>
+        <w:rPr>
+          <w:rFonts w:ascii="Arial" w:eastAsia="Times New Roman" w:hAnsi="Arial" w:cs="Arial"/>
+          <w:kern w:val="0"/>
+          <w14:ligatures w14:val="none"/>
+        </w:rPr>
+        <w:t>[The claimant shall no less than 3 days before the hearing file at court a paper version of the bundle in addition to any electronic bundle prepared in accordance with the above paragraphs]</w:t>
+      </w:r>
+    </w:p>
+    <w:p>
+      <w:pPr>
+        <w:pStyle w:val="ListParagraph"/>
+        <w:rPr>
+          <w:rFonts w:ascii="Arial" w:eastAsia="Times New Roman" w:hAnsi="Arial" w:cs="Arial"/>
+          <w:kern w:val="0"/>
+          <w14:ligatures w14:val="none"/>
+        </w:rPr>
+      </w:pPr>
+    </w:p>
+    <w:p>
+      <w:pPr>
         <w:pStyle w:val="ListParagraph"/>
         <w:numPr>
-          <w:ilvl w:val="1"/>
+          <w:ilvl w:val="0"/>
           <w:numId w:val="3"/>
         </w:numPr>
-        <w:autoSpaceDE w:val="0"/>
-        <w:autoSpaceDN w:val="0"/>
-        <w:adjustRightInd w:val="0"/>
+        <w:tabs>
+          <w:tab w:val="left" w:pos="7395"/>
+          <w:tab w:val="left" w:pos="8655"/>
+        </w:tabs>
         <w:spacing w:after="0" w:line="240" w:lineRule="auto"/>
         <w:jc w:val="both"/>
         <w:rPr>
-          <w:rStyle w:val="ui-provider"/>
-          <w:rFonts w:ascii="Arial" w:eastAsia="Times New Roman" w:hAnsi="Arial" w:cs="Arial"/>
-          <w:kern w:val="0"/>
-          <w14:ligatures w14:val="none"/>
-        </w:rPr>
-      </w:pPr>
-      <w:r>
-        <w:rPr>
-          <w:rStyle w:val="ui-provider"/>
-          <w:rFonts w:ascii="Arial" w:eastAsia="Times New Roman" w:hAnsi="Arial" w:cs="Arial"/>
-          <w:kern w:val="0"/>
-          <w14:ligatures w14:val="none"/>
-        </w:rPr>
-        <w:t>A copy of the core bundle</w:t>
-      </w:r>
+          <w:rFonts w:ascii="Arial" w:eastAsia="Times New Roman" w:hAnsi="Arial" w:cs="Arial"/>
+          <w:kern w:val="0"/>
+          <w14:ligatures w14:val="none"/>
+        </w:rPr>
+      </w:pPr>
+      <w:bookmarkStart w:id="1" w:name="_Hlk180080420"/>
+      <w:r>
+        <w:rPr>
+          <w:rFonts w:ascii="Arial" w:hAnsi="Arial" w:cs="Arial"/>
+        </w:rPr>
+        <w:t>[If the Claimant is unrepresented and the Defendant is legally represented, then the Defendant must, where applicable, comply with the requirements set out above in relation to the hearing bundle.]</w:t>
+      </w:r>
+      <w:bookmarkEnd w:id="1"/>
     </w:p>
     <w:p>
       <w:pPr>
-        <w:pStyle w:val="ListParagraph"/>
-        <w:numPr>
-          <w:ilvl w:val="1"/>
-          <w:numId w:val="3"/>
-        </w:numPr>
-        <w:autoSpaceDE w:val="0"/>
-        <w:autoSpaceDN w:val="0"/>
-        <w:adjustRightInd w:val="0"/>
+        <w:spacing w:after="0" w:line="240" w:lineRule="auto"/>
+        <w:ind w:left="720"/>
+        <w:jc w:val="both"/>
+        <w:rPr>
+          <w:rFonts w:ascii="Arial" w:eastAsia="Times New Roman" w:hAnsi="Arial" w:cs="Arial"/>
+          <w:kern w:val="0"/>
+          <w:lang w:eastAsia="en-GB"/>
+          <w14:ligatures w14:val="none"/>
+        </w:rPr>
+      </w:pPr>
+    </w:p>
+    <w:p>
+      <w:pPr>
+        <w:rPr>
+          <w:rFonts w:ascii="Arial" w:hAnsi="Arial" w:cs="Arial"/>
+        </w:rPr>
+      </w:pPr>
+    </w:p>
+    <w:p>
+      <w:pPr>
+        <w:tabs>
+          <w:tab w:val="left" w:pos="7395"/>
+          <w:tab w:val="left" w:pos="8655"/>
+        </w:tabs>
         <w:spacing w:after="0" w:line="240" w:lineRule="auto"/>
         <w:jc w:val="both"/>
         <w:rPr>
-          <w:rStyle w:val="ui-provider"/>
-          <w:rFonts w:ascii="Arial" w:eastAsia="Times New Roman" w:hAnsi="Arial" w:cs="Arial"/>
-          <w:kern w:val="0"/>
-          <w14:ligatures w14:val="none"/>
-        </w:rPr>
-      </w:pPr>
-      <w:r>
-        <w:rPr>
-          <w:rStyle w:val="ui-provider"/>
-          <w:rFonts w:ascii="Arial" w:eastAsia="Times New Roman" w:hAnsi="Arial" w:cs="Arial"/>
-          <w:kern w:val="0"/>
-          <w14:ligatures w14:val="none"/>
-        </w:rPr>
-        <w:t>Draft directions</w:t>
+          <w:rFonts w:ascii="Arial" w:eastAsia="Times New Roman" w:hAnsi="Arial" w:cs="Arial"/>
+          <w:b/>
+          <w:bCs/>
+          <w:kern w:val="0"/>
+          <w:lang w:eastAsia="en-GB"/>
+          <w14:ligatures w14:val="none"/>
+        </w:rPr>
+      </w:pPr>
+      <w:r>
+        <w:rPr>
+          <w:rFonts w:ascii="Arial" w:eastAsia="Times New Roman" w:hAnsi="Arial" w:cs="Arial"/>
+          <w:b/>
+          <w:bCs/>
+          <w:kern w:val="0"/>
+          <w:lang w:eastAsia="en-GB"/>
+          <w14:ligatures w14:val="none"/>
+        </w:rPr>
+        <w:t>This order has been made without hearing. Each party has the right to apply to have</w:t>
       </w:r>
     </w:p>
     <w:p>
       <w:pPr>
-        <w:pStyle w:val="ListParagraph"/>
-        <w:numPr>
-          <w:ilvl w:val="1"/>
-          <w:numId w:val="3"/>
-        </w:numPr>
-        <w:autoSpaceDE w:val="0"/>
-        <w:autoSpaceDN w:val="0"/>
-        <w:adjustRightInd w:val="0"/>
+        <w:tabs>
+          <w:tab w:val="left" w:pos="7395"/>
+          <w:tab w:val="left" w:pos="8655"/>
+        </w:tabs>
         <w:spacing w:after="0" w:line="240" w:lineRule="auto"/>
         <w:jc w:val="both"/>
         <w:rPr>
-          <w:rStyle w:val="ui-provider"/>
-          <w:rFonts w:ascii="Arial" w:eastAsia="Times New Roman" w:hAnsi="Arial" w:cs="Arial"/>
-          <w:kern w:val="0"/>
-          <w14:ligatures w14:val="none"/>
-        </w:rPr>
-      </w:pPr>
-      <w:r>
-        <w:rPr>
-          <w:rStyle w:val="ui-provider"/>
-          <w:rFonts w:ascii="Arial" w:eastAsia="Times New Roman" w:hAnsi="Arial" w:cs="Arial"/>
-          <w:kern w:val="0"/>
-          <w14:ligatures w14:val="none"/>
-        </w:rPr>
-        <w:t>A chronology</w:t>
+          <w:rFonts w:ascii="Arial" w:eastAsia="Times New Roman" w:hAnsi="Arial" w:cs="Arial"/>
+          <w:b/>
+          <w:bCs/>
+          <w:kern w:val="0"/>
+          <w:lang w:eastAsia="en-GB"/>
+          <w14:ligatures w14:val="none"/>
+        </w:rPr>
+      </w:pPr>
+      <w:r>
+        <w:rPr>
+          <w:rFonts w:ascii="Arial" w:eastAsia="Times New Roman" w:hAnsi="Arial" w:cs="Arial"/>
+          <w:b/>
+          <w:bCs/>
+          <w:kern w:val="0"/>
+          <w:lang w:eastAsia="en-GB"/>
+          <w14:ligatures w14:val="none"/>
+        </w:rPr>
+        <w:t>this Order set aside or varied. Any such application must be received by the Court</w:t>
       </w:r>
     </w:p>
     <w:p>
       <w:pPr>
-        <w:pStyle w:val="ListParagraph"/>
-        <w:numPr>
-          <w:ilvl w:val="1"/>
-          <w:numId w:val="3"/>
-        </w:numPr>
-        <w:autoSpaceDE w:val="0"/>
-        <w:autoSpaceDN w:val="0"/>
-        <w:adjustRightInd w:val="0"/>
+        <w:tabs>
+          <w:tab w:val="left" w:pos="7395"/>
+          <w:tab w:val="left" w:pos="8655"/>
+        </w:tabs>
         <w:spacing w:after="0" w:line="240" w:lineRule="auto"/>
         <w:jc w:val="both"/>
         <w:rPr>
-          <w:rStyle w:val="ui-provider"/>
-          <w:rFonts w:ascii="Arial" w:eastAsia="Times New Roman" w:hAnsi="Arial" w:cs="Arial"/>
-          <w:kern w:val="0"/>
-          <w14:ligatures w14:val="none"/>
-        </w:rPr>
-      </w:pPr>
-      <w:r>
-        <w:rPr>
-          <w:rStyle w:val="ui-provider"/>
-          <w:rFonts w:ascii="Arial" w:eastAsia="Times New Roman" w:hAnsi="Arial" w:cs="Arial"/>
-          <w:kern w:val="0"/>
-          <w14:ligatures w14:val="none"/>
-        </w:rPr>
-        <w:t>A case summary (limited to 500 words)</w:t>
-      </w:r>
-    </w:p>
-    <w:p>
-      <w:pPr>
-        <w:pStyle w:val="ListParagraph"/>
-        <w:numPr>
-          <w:ilvl w:val="1"/>
-          <w:numId w:val="3"/>
-        </w:numPr>
-        <w:autoSpaceDE w:val="0"/>
-        <w:autoSpaceDN w:val="0"/>
-        <w:adjustRightInd w:val="0"/>
-        <w:spacing w:after="0" w:line="240" w:lineRule="auto"/>
-        <w:jc w:val="both"/>
-        <w:rPr>
-          <w:rStyle w:val="ui-provider"/>
-          <w:rFonts w:ascii="Arial" w:eastAsia="Times New Roman" w:hAnsi="Arial" w:cs="Arial"/>
-          <w:kern w:val="0"/>
-          <w14:ligatures w14:val="none"/>
-        </w:rPr>
-      </w:pPr>
-      <w:r>
-        <w:rPr>
-          <w:rStyle w:val="ui-provider"/>
-          <w:rFonts w:ascii="Arial" w:eastAsia="Times New Roman" w:hAnsi="Arial" w:cs="Arial"/>
-          <w:kern w:val="0"/>
-          <w14:ligatures w14:val="none"/>
-        </w:rPr>
-        <w:t>A one page summary of the Precedents H of both parties to enable the judge to undertake a comparison of the total for each party of each phase of the litigation</w:t>
-      </w:r>
-    </w:p>
-    <w:p>
-      <w:pPr>
-        <w:pStyle w:val="ListParagraph"/>
-        <w:numPr>
-          <w:ilvl w:val="1"/>
-          <w:numId w:val="3"/>
-        </w:numPr>
-        <w:autoSpaceDE w:val="0"/>
-        <w:autoSpaceDN w:val="0"/>
-        <w:adjustRightInd w:val="0"/>
-        <w:spacing w:after="0" w:line="240" w:lineRule="auto"/>
-        <w:jc w:val="both"/>
-        <w:rPr>
-          <w:rStyle w:val="ui-provider"/>
-          <w:rFonts w:ascii="Arial" w:eastAsia="Times New Roman" w:hAnsi="Arial" w:cs="Arial"/>
-          <w:kern w:val="0"/>
-          <w14:ligatures w14:val="none"/>
-        </w:rPr>
-      </w:pPr>
-      <w:r>
-        <w:rPr>
-          <w:rStyle w:val="ui-provider"/>
-          <w:rFonts w:ascii="Arial" w:eastAsia="Times New Roman" w:hAnsi="Arial" w:cs="Arial"/>
-          <w:kern w:val="0"/>
-          <w14:ligatures w14:val="none"/>
-        </w:rPr>
-        <w:t>A breakdown of the pre-action and issue/pleadings costs included in the respective Forms H.</w:t>
-      </w:r>
-    </w:p>
-    <w:p>
-      <w:pPr>
-        <w:rPr>
-          <w:rFonts w:ascii="Arial" w:hAnsi="Arial" w:cs="Arial"/>
-        </w:rPr>
-      </w:pPr>
-    </w:p>
-    <w:p>
-      <w:pPr>
-        <w:spacing w:after="0" w:line="240" w:lineRule="auto"/>
+          <w:rFonts w:ascii="Arial" w:eastAsia="Times New Roman" w:hAnsi="Arial" w:cs="Arial"/>
+          <w:kern w:val="0"/>
+          <w:lang w:eastAsia="en-GB"/>
+          <w14:ligatures w14:val="none"/>
+        </w:rPr>
+      </w:pPr>
+      <w:r>
         <w:rPr>
           <w:rFonts w:ascii="Arial" w:eastAsia="Times New Roman" w:hAnsi="Arial" w:cs="Arial"/>
           <w:b/>
           <w:bCs/>
           <w:kern w:val="0"/>
-          <w14:ligatures w14:val="none"/>
-        </w:rPr>
-      </w:pPr>
+          <w:lang w:eastAsia="en-GB"/>
+          <w14:ligatures w14:val="none"/>
+        </w:rPr>
+        <w:t>(together with the appropriate fee) by 4pm on &lt;</w:t>
+      </w:r>
+      <w:proofErr w:type="gramStart"/>
       <w:r>
         <w:rPr>
           <w:rFonts w:ascii="Arial" w:eastAsia="Times New Roman" w:hAnsi="Arial" w:cs="Arial"/>
           <w:b/>
           <w:bCs/>
           <w:kern w:val="0"/>
-          <w14:ligatures w14:val="none"/>
-        </w:rPr>
-        <w:t>Because this Order has been made without a hearing, the parties have the right to apply to have the Order set aside, varied or stayed.  A party making such an application must send or deliver the application to the court (together with any appropriate fee) to arrive within 7 days of service of this Order.</w:t>
+          <w:lang w:eastAsia="en-GB"/>
+          <w14:ligatures w14:val="none"/>
+        </w:rPr>
+        <w:t>&lt;{</w:t>
+      </w:r>
+      <w:proofErr w:type="spellStart"/>
+      <w:proofErr w:type="gramEnd"/>
+      <w:r>
+        <w:rPr>
+          <w:rFonts w:ascii="Arial" w:eastAsia="Times New Roman" w:hAnsi="Arial" w:cs="Arial"/>
+          <w:b/>
+          <w:bCs/>
+          <w:kern w:val="0"/>
+          <w:lang w:eastAsia="en-GB"/>
+          <w14:ligatures w14:val="none"/>
+        </w:rPr>
+        <w:t>dateFormat</w:t>
+      </w:r>
+      <w:proofErr w:type="spellEnd"/>
+      <w:r>
+        <w:rPr>
+          <w:rFonts w:ascii="Arial" w:eastAsia="Times New Roman" w:hAnsi="Arial" w:cs="Arial"/>
+          <w:b/>
+          <w:bCs/>
+          <w:kern w:val="0"/>
+          <w:lang w:eastAsia="en-GB"/>
+          <w14:ligatures w14:val="none"/>
+        </w:rPr>
+        <w:t>(</w:t>
+      </w:r>
+      <w:proofErr w:type="spellStart"/>
+      <w:r>
+        <w:rPr>
+          <w:rFonts w:ascii="Arial" w:eastAsia="Times New Roman" w:hAnsi="Arial" w:cs="Arial"/>
+          <w:b/>
+          <w:bCs/>
+          <w:kern w:val="0"/>
+          <w:lang w:eastAsia="en-GB"/>
+          <w14:ligatures w14:val="none"/>
+        </w:rPr>
+        <w:t>addDays</w:t>
+      </w:r>
+      <w:proofErr w:type="spellEnd"/>
+      <w:r>
+        <w:rPr>
+          <w:rFonts w:ascii="Arial" w:eastAsia="Times New Roman" w:hAnsi="Arial" w:cs="Arial"/>
+          <w:b/>
+          <w:bCs/>
+          <w:kern w:val="0"/>
+          <w:lang w:eastAsia="en-GB"/>
+          <w14:ligatures w14:val="none"/>
+        </w:rPr>
+        <w:t>(</w:t>
+      </w:r>
+      <w:r>
+        <w:rPr>
+          <w:rFonts w:ascii="Arial" w:eastAsia="Times New Roman" w:hAnsi="Arial" w:cs="Arial"/>
+          <w:b/>
+          <w:bCs/>
+          <w:kern w:val="0"/>
+          <w:lang w:eastAsia="en-GB"/>
+          <w14:ligatures w14:val="none"/>
+        </w:rPr>
+        <w:t>$</w:t>
+      </w:r>
+      <w:proofErr w:type="spellStart"/>
+      <w:r>
+        <w:rPr>
+          <w:rFonts w:ascii="Arial" w:eastAsia="Times New Roman" w:hAnsi="Arial" w:cs="Arial"/>
+          <w:b/>
+          <w:bCs/>
+          <w:kern w:val="0"/>
+          <w:lang w:eastAsia="en-GB"/>
+          <w14:ligatures w14:val="none"/>
+        </w:rPr>
+        <w:t>nowUTC</w:t>
+      </w:r>
+      <w:proofErr w:type="spellEnd"/>
+      <w:r>
+        <w:rPr>
+          <w:rFonts w:ascii="Arial" w:eastAsia="Times New Roman" w:hAnsi="Arial" w:cs="Arial"/>
+          <w:b/>
+          <w:bCs/>
+          <w:kern w:val="0"/>
+          <w:lang w:eastAsia="en-GB"/>
+          <w14:ligatures w14:val="none"/>
+        </w:rPr>
+        <w:t>, 7)</w:t>
+      </w:r>
+      <w:r>
+        <w:rPr>
+          <w:rFonts w:ascii="Arial" w:eastAsia="Times New Roman" w:hAnsi="Arial" w:cs="Arial"/>
+          <w:b/>
+          <w:bCs/>
+          <w:kern w:val="0"/>
+          <w:lang w:eastAsia="en-GB"/>
+          <w14:ligatures w14:val="none"/>
+        </w:rPr>
+        <w:t xml:space="preserve"> ,‘d MMMM </w:t>
+      </w:r>
+      <w:proofErr w:type="spellStart"/>
+      <w:r>
+        <w:rPr>
+          <w:rFonts w:ascii="Arial" w:eastAsia="Times New Roman" w:hAnsi="Arial" w:cs="Arial"/>
+          <w:b/>
+          <w:bCs/>
+          <w:kern w:val="0"/>
+          <w:lang w:eastAsia="en-GB"/>
+          <w14:ligatures w14:val="none"/>
+        </w:rPr>
+        <w:t>yyyy</w:t>
+      </w:r>
+      <w:proofErr w:type="spellEnd"/>
+      <w:r>
+        <w:rPr>
+          <w:rFonts w:ascii="Arial" w:eastAsia="Times New Roman" w:hAnsi="Arial" w:cs="Arial"/>
+          <w:b/>
+          <w:bCs/>
+          <w:kern w:val="0"/>
+          <w:lang w:eastAsia="en-GB"/>
+          <w14:ligatures w14:val="none"/>
+        </w:rPr>
+        <w:t>’)} &gt;&gt;.</w:t>
       </w:r>
     </w:p>
     <w:p/>
     <w:p/>
     <w:p/>
     <w:sectPr>
-      <w:headerReference w:type="even" r:id="rId8"/>
-      <w:headerReference w:type="default" r:id="rId9"/>
-      <w:footerReference w:type="even" r:id="rId10"/>
-      <w:footerReference w:type="default" r:id="rId11"/>
-      <w:headerReference w:type="first" r:id="rId12"/>
-      <w:footerReference w:type="first" r:id="rId13"/>
+      <w:headerReference w:type="even" r:id="rId9"/>
+      <w:headerReference w:type="default" r:id="rId10"/>
+      <w:footerReference w:type="even" r:id="rId11"/>
+      <w:footerReference w:type="default" r:id="rId12"/>
+      <w:headerReference w:type="first" r:id="rId13"/>
+      <w:footerReference w:type="first" r:id="rId14"/>
       <w:pgSz w:w="11906" w:h="16838"/>
       <w:pgMar w:top="1440" w:right="1440" w:bottom="1440" w:left="1440" w:header="708" w:footer="708" w:gutter="0"/>
       <w:cols w:space="708"/>
@@ -1791,7 +2497,7 @@
 </file>
 
 <file path=word/endnotes.xml><?xml version="1.0" encoding="utf-8"?>
-<w:endnotes xmlns:wpc="http://schemas.microsoft.com/office/word/2010/wordprocessingCanvas" xmlns:cx="http://schemas.microsoft.com/office/drawing/2014/chartex" xmlns:cx1="http://schemas.microsoft.com/office/drawing/2015/9/8/chartex" xmlns:cx2="http://schemas.microsoft.com/office/drawing/2015/10/21/chartex" xmlns:cx3="http://schemas.microsoft.com/office/drawing/2016/5/9/chartex" xmlns:cx4="http://schemas.microsoft.com/office/drawing/2016/5/10/chartex" xmlns:cx5="http://schemas.microsoft.com/office/drawing/2016/5/11/chartex" xmlns:cx6="http://schemas.microsoft.com/office/drawing/2016/5/12/chartex" xmlns:cx7="http://schemas.microsoft.com/office/drawing/2016/5/13/chartex" xmlns:cx8="http://schemas.microsoft.com/office/drawing/2016/5/14/chartex" xmlns:mc="http://schemas.openxmlformats.org/markup-compatibility/2006" xmlns:aink="http://schemas.microsoft.com/office/drawing/2016/ink" xmlns:am3d="http://schemas.microsoft.com/office/drawing/2017/model3d" xmlns:o="urn:schemas-microsoft-com:office:office" xmlns:oel="http://schemas.microsoft.com/office/2019/extlst" xmlns:r="http://schemas.openxmlformats.org/officeDocument/2006/relationships" xmlns:m="http://schemas.openxmlformats.org/officeDocument/2006/math" xmlns:v="urn:schemas-microsoft-com:vml" xmlns:wp14="http://schemas.microsoft.com/office/word/2010/wordprocessingDrawing" xmlns:wp="http://schemas.openxmlformats.org/drawingml/2006/wordprocessingDrawing" xmlns:w10="urn:schemas-microsoft-com:office:word" xmlns:w="http://schemas.openxmlformats.org/wordprocessingml/2006/main" xmlns:w14="http://schemas.microsoft.com/office/word/2010/wordml" xmlns:w15="http://schemas.microsoft.com/office/word/2012/wordml" xmlns:w16cex="http://schemas.microsoft.com/office/word/2018/wordml/cex" xmlns:w16cid="http://schemas.microsoft.com/office/word/2016/wordml/cid" xmlns:w16="http://schemas.microsoft.com/office/word/2018/wordml" xmlns:w16du="http://schemas.microsoft.com/office/word/2023/wordml/word16du" xmlns:w16sdtdh="http://schemas.microsoft.com/office/word/2020/wordml/sdtdatahash" xmlns:w16se="http://schemas.microsoft.com/office/word/2015/wordml/symex" xmlns:wpg="http://schemas.microsoft.com/office/word/2010/wordprocessingGroup" xmlns:wpi="http://schemas.microsoft.com/office/word/2010/wordprocessingInk" xmlns:wne="http://schemas.microsoft.com/office/word/2006/wordml" xmlns:wps="http://schemas.microsoft.com/office/word/2010/wordprocessingShape" mc:Ignorable="w14 w15 w16se w16cid w16 w16cex w16sdtdh w16du wp14">
+<w:endnotes xmlns:wpc="http://schemas.microsoft.com/office/word/2010/wordprocessingCanvas" xmlns:cx="http://schemas.microsoft.com/office/drawing/2014/chartex" xmlns:cx1="http://schemas.microsoft.com/office/drawing/2015/9/8/chartex" xmlns:cx2="http://schemas.microsoft.com/office/drawing/2015/10/21/chartex" xmlns:cx3="http://schemas.microsoft.com/office/drawing/2016/5/9/chartex" xmlns:cx4="http://schemas.microsoft.com/office/drawing/2016/5/10/chartex" xmlns:cx5="http://schemas.microsoft.com/office/drawing/2016/5/11/chartex" xmlns:cx6="http://schemas.microsoft.com/office/drawing/2016/5/12/chartex" xmlns:cx7="http://schemas.microsoft.com/office/drawing/2016/5/13/chartex" xmlns:cx8="http://schemas.microsoft.com/office/drawing/2016/5/14/chartex" xmlns:mc="http://schemas.openxmlformats.org/markup-compatibility/2006" xmlns:aink="http://schemas.microsoft.com/office/drawing/2016/ink" xmlns:am3d="http://schemas.microsoft.com/office/drawing/2017/model3d" xmlns:o="urn:schemas-microsoft-com:office:office" xmlns:oel="http://schemas.microsoft.com/office/2019/extlst" xmlns:r="http://schemas.openxmlformats.org/officeDocument/2006/relationships" xmlns:m="http://schemas.openxmlformats.org/officeDocument/2006/math" xmlns:v="urn:schemas-microsoft-com:vml" xmlns:wp14="http://schemas.microsoft.com/office/word/2010/wordprocessingDrawing" xmlns:wp="http://schemas.openxmlformats.org/drawingml/2006/wordprocessingDrawing" xmlns:w10="urn:schemas-microsoft-com:office:word" xmlns:w="http://schemas.openxmlformats.org/wordprocessingml/2006/main" xmlns:w14="http://schemas.microsoft.com/office/word/2010/wordml" xmlns:w15="http://schemas.microsoft.com/office/word/2012/wordml" xmlns:w16cex="http://schemas.microsoft.com/office/word/2018/wordml/cex" xmlns:w16cid="http://schemas.microsoft.com/office/word/2016/wordml/cid" xmlns:w16="http://schemas.microsoft.com/office/word/2018/wordml" xmlns:w16sdtdh="http://schemas.microsoft.com/office/word/2020/wordml/sdtdatahash" xmlns:w16se="http://schemas.microsoft.com/office/word/2015/wordml/symex" xmlns:wpg="http://schemas.microsoft.com/office/word/2010/wordprocessingGroup" xmlns:wpi="http://schemas.microsoft.com/office/word/2010/wordprocessingInk" xmlns:wne="http://schemas.microsoft.com/office/word/2006/wordml" xmlns:wps="http://schemas.microsoft.com/office/word/2010/wordprocessingShape" mc:Ignorable="w14 w15 w16se w16cid w16 w16cex w16sdtdh wp14">
   <w:endnote w:type="separator" w:id="-1">
     <w:p>
       <w:pPr>
@@ -1816,7 +2522,7 @@
 </file>
 
 <file path=word/footer1.xml><?xml version="1.0" encoding="utf-8"?>
-<w:ftr xmlns:wpc="http://schemas.microsoft.com/office/word/2010/wordprocessingCanvas" xmlns:cx="http://schemas.microsoft.com/office/drawing/2014/chartex" xmlns:cx1="http://schemas.microsoft.com/office/drawing/2015/9/8/chartex" xmlns:cx2="http://schemas.microsoft.com/office/drawing/2015/10/21/chartex" xmlns:cx3="http://schemas.microsoft.com/office/drawing/2016/5/9/chartex" xmlns:cx4="http://schemas.microsoft.com/office/drawing/2016/5/10/chartex" xmlns:cx5="http://schemas.microsoft.com/office/drawing/2016/5/11/chartex" xmlns:cx6="http://schemas.microsoft.com/office/drawing/2016/5/12/chartex" xmlns:cx7="http://schemas.microsoft.com/office/drawing/2016/5/13/chartex" xmlns:cx8="http://schemas.microsoft.com/office/drawing/2016/5/14/chartex" xmlns:mc="http://schemas.openxmlformats.org/markup-compatibility/2006" xmlns:aink="http://schemas.microsoft.com/office/drawing/2016/ink" xmlns:am3d="http://schemas.microsoft.com/office/drawing/2017/model3d" xmlns:o="urn:schemas-microsoft-com:office:office" xmlns:oel="http://schemas.microsoft.com/office/2019/extlst" xmlns:r="http://schemas.openxmlformats.org/officeDocument/2006/relationships" xmlns:m="http://schemas.openxmlformats.org/officeDocument/2006/math" xmlns:v="urn:schemas-microsoft-com:vml" xmlns:wp14="http://schemas.microsoft.com/office/word/2010/wordprocessingDrawing" xmlns:wp="http://schemas.openxmlformats.org/drawingml/2006/wordprocessingDrawing" xmlns:w10="urn:schemas-microsoft-com:office:word" xmlns:w="http://schemas.openxmlformats.org/wordprocessingml/2006/main" xmlns:w14="http://schemas.microsoft.com/office/word/2010/wordml" xmlns:w15="http://schemas.microsoft.com/office/word/2012/wordml" xmlns:w16cex="http://schemas.microsoft.com/office/word/2018/wordml/cex" xmlns:w16cid="http://schemas.microsoft.com/office/word/2016/wordml/cid" xmlns:w16="http://schemas.microsoft.com/office/word/2018/wordml" xmlns:w16du="http://schemas.microsoft.com/office/word/2023/wordml/word16du" xmlns:w16sdtdh="http://schemas.microsoft.com/office/word/2020/wordml/sdtdatahash" xmlns:w16se="http://schemas.microsoft.com/office/word/2015/wordml/symex" xmlns:wpg="http://schemas.microsoft.com/office/word/2010/wordprocessingGroup" xmlns:wpi="http://schemas.microsoft.com/office/word/2010/wordprocessingInk" xmlns:wne="http://schemas.microsoft.com/office/word/2006/wordml" xmlns:wps="http://schemas.microsoft.com/office/word/2010/wordprocessingShape" mc:Ignorable="w14 w15 w16se w16cid w16 w16cex w16sdtdh w16du wp14">
+<w:ftr xmlns:wpc="http://schemas.microsoft.com/office/word/2010/wordprocessingCanvas" xmlns:cx="http://schemas.microsoft.com/office/drawing/2014/chartex" xmlns:cx1="http://schemas.microsoft.com/office/drawing/2015/9/8/chartex" xmlns:cx2="http://schemas.microsoft.com/office/drawing/2015/10/21/chartex" xmlns:cx3="http://schemas.microsoft.com/office/drawing/2016/5/9/chartex" xmlns:cx4="http://schemas.microsoft.com/office/drawing/2016/5/10/chartex" xmlns:cx5="http://schemas.microsoft.com/office/drawing/2016/5/11/chartex" xmlns:cx6="http://schemas.microsoft.com/office/drawing/2016/5/12/chartex" xmlns:cx7="http://schemas.microsoft.com/office/drawing/2016/5/13/chartex" xmlns:cx8="http://schemas.microsoft.com/office/drawing/2016/5/14/chartex" xmlns:mc="http://schemas.openxmlformats.org/markup-compatibility/2006" xmlns:aink="http://schemas.microsoft.com/office/drawing/2016/ink" xmlns:am3d="http://schemas.microsoft.com/office/drawing/2017/model3d" xmlns:o="urn:schemas-microsoft-com:office:office" xmlns:oel="http://schemas.microsoft.com/office/2019/extlst" xmlns:r="http://schemas.openxmlformats.org/officeDocument/2006/relationships" xmlns:m="http://schemas.openxmlformats.org/officeDocument/2006/math" xmlns:v="urn:schemas-microsoft-com:vml" xmlns:wp14="http://schemas.microsoft.com/office/word/2010/wordprocessingDrawing" xmlns:wp="http://schemas.openxmlformats.org/drawingml/2006/wordprocessingDrawing" xmlns:w10="urn:schemas-microsoft-com:office:word" xmlns:w="http://schemas.openxmlformats.org/wordprocessingml/2006/main" xmlns:w14="http://schemas.microsoft.com/office/word/2010/wordml" xmlns:w15="http://schemas.microsoft.com/office/word/2012/wordml" xmlns:w16cex="http://schemas.microsoft.com/office/word/2018/wordml/cex" xmlns:w16cid="http://schemas.microsoft.com/office/word/2016/wordml/cid" xmlns:w16="http://schemas.microsoft.com/office/word/2018/wordml" xmlns:w16sdtdh="http://schemas.microsoft.com/office/word/2020/wordml/sdtdatahash" xmlns:w16se="http://schemas.microsoft.com/office/word/2015/wordml/symex" xmlns:wpg="http://schemas.microsoft.com/office/word/2010/wordprocessingGroup" xmlns:wpi="http://schemas.microsoft.com/office/word/2010/wordprocessingInk" xmlns:wne="http://schemas.microsoft.com/office/word/2006/wordml" xmlns:wps="http://schemas.microsoft.com/office/word/2010/wordprocessingShape" mc:Ignorable="w14 w15 w16se w16cid w16 w16cex w16sdtdh wp14">
   <w:p>
     <w:pPr>
       <w:pStyle w:val="Footer"/>
@@ -1946,7 +2652,7 @@
 </file>
 
 <file path=word/footer2.xml><?xml version="1.0" encoding="utf-8"?>
-<w:ftr xmlns:wpc="http://schemas.microsoft.com/office/word/2010/wordprocessingCanvas" xmlns:cx="http://schemas.microsoft.com/office/drawing/2014/chartex" xmlns:cx1="http://schemas.microsoft.com/office/drawing/2015/9/8/chartex" xmlns:cx2="http://schemas.microsoft.com/office/drawing/2015/10/21/chartex" xmlns:cx3="http://schemas.microsoft.com/office/drawing/2016/5/9/chartex" xmlns:cx4="http://schemas.microsoft.com/office/drawing/2016/5/10/chartex" xmlns:cx5="http://schemas.microsoft.com/office/drawing/2016/5/11/chartex" xmlns:cx6="http://schemas.microsoft.com/office/drawing/2016/5/12/chartex" xmlns:cx7="http://schemas.microsoft.com/office/drawing/2016/5/13/chartex" xmlns:cx8="http://schemas.microsoft.com/office/drawing/2016/5/14/chartex" xmlns:mc="http://schemas.openxmlformats.org/markup-compatibility/2006" xmlns:aink="http://schemas.microsoft.com/office/drawing/2016/ink" xmlns:am3d="http://schemas.microsoft.com/office/drawing/2017/model3d" xmlns:o="urn:schemas-microsoft-com:office:office" xmlns:oel="http://schemas.microsoft.com/office/2019/extlst" xmlns:r="http://schemas.openxmlformats.org/officeDocument/2006/relationships" xmlns:m="http://schemas.openxmlformats.org/officeDocument/2006/math" xmlns:v="urn:schemas-microsoft-com:vml" xmlns:wp14="http://schemas.microsoft.com/office/word/2010/wordprocessingDrawing" xmlns:wp="http://schemas.openxmlformats.org/drawingml/2006/wordprocessingDrawing" xmlns:w10="urn:schemas-microsoft-com:office:word" xmlns:w="http://schemas.openxmlformats.org/wordprocessingml/2006/main" xmlns:w14="http://schemas.microsoft.com/office/word/2010/wordml" xmlns:w15="http://schemas.microsoft.com/office/word/2012/wordml" xmlns:w16cex="http://schemas.microsoft.com/office/word/2018/wordml/cex" xmlns:w16cid="http://schemas.microsoft.com/office/word/2016/wordml/cid" xmlns:w16="http://schemas.microsoft.com/office/word/2018/wordml" xmlns:w16du="http://schemas.microsoft.com/office/word/2023/wordml/word16du" xmlns:w16sdtdh="http://schemas.microsoft.com/office/word/2020/wordml/sdtdatahash" xmlns:w16se="http://schemas.microsoft.com/office/word/2015/wordml/symex" xmlns:wpg="http://schemas.microsoft.com/office/word/2010/wordprocessingGroup" xmlns:wpi="http://schemas.microsoft.com/office/word/2010/wordprocessingInk" xmlns:wne="http://schemas.microsoft.com/office/word/2006/wordml" xmlns:wps="http://schemas.microsoft.com/office/word/2010/wordprocessingShape" mc:Ignorable="w14 w15 w16se w16cid w16 w16cex w16sdtdh w16du wp14">
+<w:ftr xmlns:wpc="http://schemas.microsoft.com/office/word/2010/wordprocessingCanvas" xmlns:cx="http://schemas.microsoft.com/office/drawing/2014/chartex" xmlns:cx1="http://schemas.microsoft.com/office/drawing/2015/9/8/chartex" xmlns:cx2="http://schemas.microsoft.com/office/drawing/2015/10/21/chartex" xmlns:cx3="http://schemas.microsoft.com/office/drawing/2016/5/9/chartex" xmlns:cx4="http://schemas.microsoft.com/office/drawing/2016/5/10/chartex" xmlns:cx5="http://schemas.microsoft.com/office/drawing/2016/5/11/chartex" xmlns:cx6="http://schemas.microsoft.com/office/drawing/2016/5/12/chartex" xmlns:cx7="http://schemas.microsoft.com/office/drawing/2016/5/13/chartex" xmlns:cx8="http://schemas.microsoft.com/office/drawing/2016/5/14/chartex" xmlns:mc="http://schemas.openxmlformats.org/markup-compatibility/2006" xmlns:aink="http://schemas.microsoft.com/office/drawing/2016/ink" xmlns:am3d="http://schemas.microsoft.com/office/drawing/2017/model3d" xmlns:o="urn:schemas-microsoft-com:office:office" xmlns:oel="http://schemas.microsoft.com/office/2019/extlst" xmlns:r="http://schemas.openxmlformats.org/officeDocument/2006/relationships" xmlns:m="http://schemas.openxmlformats.org/officeDocument/2006/math" xmlns:v="urn:schemas-microsoft-com:vml" xmlns:wp14="http://schemas.microsoft.com/office/word/2010/wordprocessingDrawing" xmlns:wp="http://schemas.openxmlformats.org/drawingml/2006/wordprocessingDrawing" xmlns:w10="urn:schemas-microsoft-com:office:word" xmlns:w="http://schemas.openxmlformats.org/wordprocessingml/2006/main" xmlns:w14="http://schemas.microsoft.com/office/word/2010/wordml" xmlns:w15="http://schemas.microsoft.com/office/word/2012/wordml" xmlns:w16cex="http://schemas.microsoft.com/office/word/2018/wordml/cex" xmlns:w16cid="http://schemas.microsoft.com/office/word/2016/wordml/cid" xmlns:w16="http://schemas.microsoft.com/office/word/2018/wordml" xmlns:w16sdtdh="http://schemas.microsoft.com/office/word/2020/wordml/sdtdatahash" xmlns:w16se="http://schemas.microsoft.com/office/word/2015/wordml/symex" xmlns:wpg="http://schemas.microsoft.com/office/word/2010/wordprocessingGroup" xmlns:wpi="http://schemas.microsoft.com/office/word/2010/wordprocessingInk" xmlns:wne="http://schemas.microsoft.com/office/word/2006/wordml" xmlns:wps="http://schemas.microsoft.com/office/word/2010/wordprocessingShape" mc:Ignorable="w14 w15 w16se w16cid w16 w16cex w16sdtdh wp14">
   <w:p>
     <w:pPr>
       <w:pStyle w:val="Footer"/>
@@ -1956,7 +2662,7 @@
 </file>
 
 <file path=word/footer3.xml><?xml version="1.0" encoding="utf-8"?>
-<w:ftr xmlns:wpc="http://schemas.microsoft.com/office/word/2010/wordprocessingCanvas" xmlns:cx="http://schemas.microsoft.com/office/drawing/2014/chartex" xmlns:cx1="http://schemas.microsoft.com/office/drawing/2015/9/8/chartex" xmlns:cx2="http://schemas.microsoft.com/office/drawing/2015/10/21/chartex" xmlns:cx3="http://schemas.microsoft.com/office/drawing/2016/5/9/chartex" xmlns:cx4="http://schemas.microsoft.com/office/drawing/2016/5/10/chartex" xmlns:cx5="http://schemas.microsoft.com/office/drawing/2016/5/11/chartex" xmlns:cx6="http://schemas.microsoft.com/office/drawing/2016/5/12/chartex" xmlns:cx7="http://schemas.microsoft.com/office/drawing/2016/5/13/chartex" xmlns:cx8="http://schemas.microsoft.com/office/drawing/2016/5/14/chartex" xmlns:mc="http://schemas.openxmlformats.org/markup-compatibility/2006" xmlns:aink="http://schemas.microsoft.com/office/drawing/2016/ink" xmlns:am3d="http://schemas.microsoft.com/office/drawing/2017/model3d" xmlns:o="urn:schemas-microsoft-com:office:office" xmlns:oel="http://schemas.microsoft.com/office/2019/extlst" xmlns:r="http://schemas.openxmlformats.org/officeDocument/2006/relationships" xmlns:m="http://schemas.openxmlformats.org/officeDocument/2006/math" xmlns:v="urn:schemas-microsoft-com:vml" xmlns:wp14="http://schemas.microsoft.com/office/word/2010/wordprocessingDrawing" xmlns:wp="http://schemas.openxmlformats.org/drawingml/2006/wordprocessingDrawing" xmlns:w10="urn:schemas-microsoft-com:office:word" xmlns:w="http://schemas.openxmlformats.org/wordprocessingml/2006/main" xmlns:w14="http://schemas.microsoft.com/office/word/2010/wordml" xmlns:w15="http://schemas.microsoft.com/office/word/2012/wordml" xmlns:w16cex="http://schemas.microsoft.com/office/word/2018/wordml/cex" xmlns:w16cid="http://schemas.microsoft.com/office/word/2016/wordml/cid" xmlns:w16="http://schemas.microsoft.com/office/word/2018/wordml" xmlns:w16du="http://schemas.microsoft.com/office/word/2023/wordml/word16du" xmlns:w16sdtdh="http://schemas.microsoft.com/office/word/2020/wordml/sdtdatahash" xmlns:w16se="http://schemas.microsoft.com/office/word/2015/wordml/symex" xmlns:wpg="http://schemas.microsoft.com/office/word/2010/wordprocessingGroup" xmlns:wpi="http://schemas.microsoft.com/office/word/2010/wordprocessingInk" xmlns:wne="http://schemas.microsoft.com/office/word/2006/wordml" xmlns:wps="http://schemas.microsoft.com/office/word/2010/wordprocessingShape" mc:Ignorable="w14 w15 w16se w16cid w16 w16cex w16sdtdh w16du wp14">
+<w:ftr xmlns:wpc="http://schemas.microsoft.com/office/word/2010/wordprocessingCanvas" xmlns:cx="http://schemas.microsoft.com/office/drawing/2014/chartex" xmlns:cx1="http://schemas.microsoft.com/office/drawing/2015/9/8/chartex" xmlns:cx2="http://schemas.microsoft.com/office/drawing/2015/10/21/chartex" xmlns:cx3="http://schemas.microsoft.com/office/drawing/2016/5/9/chartex" xmlns:cx4="http://schemas.microsoft.com/office/drawing/2016/5/10/chartex" xmlns:cx5="http://schemas.microsoft.com/office/drawing/2016/5/11/chartex" xmlns:cx6="http://schemas.microsoft.com/office/drawing/2016/5/12/chartex" xmlns:cx7="http://schemas.microsoft.com/office/drawing/2016/5/13/chartex" xmlns:cx8="http://schemas.microsoft.com/office/drawing/2016/5/14/chartex" xmlns:mc="http://schemas.openxmlformats.org/markup-compatibility/2006" xmlns:aink="http://schemas.microsoft.com/office/drawing/2016/ink" xmlns:am3d="http://schemas.microsoft.com/office/drawing/2017/model3d" xmlns:o="urn:schemas-microsoft-com:office:office" xmlns:oel="http://schemas.microsoft.com/office/2019/extlst" xmlns:r="http://schemas.openxmlformats.org/officeDocument/2006/relationships" xmlns:m="http://schemas.openxmlformats.org/officeDocument/2006/math" xmlns:v="urn:schemas-microsoft-com:vml" xmlns:wp14="http://schemas.microsoft.com/office/word/2010/wordprocessingDrawing" xmlns:wp="http://schemas.openxmlformats.org/drawingml/2006/wordprocessingDrawing" xmlns:w10="urn:schemas-microsoft-com:office:word" xmlns:w="http://schemas.openxmlformats.org/wordprocessingml/2006/main" xmlns:w14="http://schemas.microsoft.com/office/word/2010/wordml" xmlns:w15="http://schemas.microsoft.com/office/word/2012/wordml" xmlns:w16cex="http://schemas.microsoft.com/office/word/2018/wordml/cex" xmlns:w16cid="http://schemas.microsoft.com/office/word/2016/wordml/cid" xmlns:w16="http://schemas.microsoft.com/office/word/2018/wordml" xmlns:w16sdtdh="http://schemas.microsoft.com/office/word/2020/wordml/sdtdatahash" xmlns:w16se="http://schemas.microsoft.com/office/word/2015/wordml/symex" xmlns:wpg="http://schemas.microsoft.com/office/word/2010/wordprocessingGroup" xmlns:wpi="http://schemas.microsoft.com/office/word/2010/wordprocessingInk" xmlns:wne="http://schemas.microsoft.com/office/word/2006/wordml" xmlns:wps="http://schemas.microsoft.com/office/word/2010/wordprocessingShape" mc:Ignorable="w14 w15 w16se w16cid w16 w16cex w16sdtdh wp14">
   <w:p>
     <w:pPr>
       <w:pStyle w:val="Footer"/>
@@ -2086,7 +2792,7 @@
 </file>
 
 <file path=word/footnotes.xml><?xml version="1.0" encoding="utf-8"?>
-<w:footnotes xmlns:wpc="http://schemas.microsoft.com/office/word/2010/wordprocessingCanvas" xmlns:cx="http://schemas.microsoft.com/office/drawing/2014/chartex" xmlns:cx1="http://schemas.microsoft.com/office/drawing/2015/9/8/chartex" xmlns:cx2="http://schemas.microsoft.com/office/drawing/2015/10/21/chartex" xmlns:cx3="http://schemas.microsoft.com/office/drawing/2016/5/9/chartex" xmlns:cx4="http://schemas.microsoft.com/office/drawing/2016/5/10/chartex" xmlns:cx5="http://schemas.microsoft.com/office/drawing/2016/5/11/chartex" xmlns:cx6="http://schemas.microsoft.com/office/drawing/2016/5/12/chartex" xmlns:cx7="http://schemas.microsoft.com/office/drawing/2016/5/13/chartex" xmlns:cx8="http://schemas.microsoft.com/office/drawing/2016/5/14/chartex" xmlns:mc="http://schemas.openxmlformats.org/markup-compatibility/2006" xmlns:aink="http://schemas.microsoft.com/office/drawing/2016/ink" xmlns:am3d="http://schemas.microsoft.com/office/drawing/2017/model3d" xmlns:o="urn:schemas-microsoft-com:office:office" xmlns:oel="http://schemas.microsoft.com/office/2019/extlst" xmlns:r="http://schemas.openxmlformats.org/officeDocument/2006/relationships" xmlns:m="http://schemas.openxmlformats.org/officeDocument/2006/math" xmlns:v="urn:schemas-microsoft-com:vml" xmlns:wp14="http://schemas.microsoft.com/office/word/2010/wordprocessingDrawing" xmlns:wp="http://schemas.openxmlformats.org/drawingml/2006/wordprocessingDrawing" xmlns:w10="urn:schemas-microsoft-com:office:word" xmlns:w="http://schemas.openxmlformats.org/wordprocessingml/2006/main" xmlns:w14="http://schemas.microsoft.com/office/word/2010/wordml" xmlns:w15="http://schemas.microsoft.com/office/word/2012/wordml" xmlns:w16cex="http://schemas.microsoft.com/office/word/2018/wordml/cex" xmlns:w16cid="http://schemas.microsoft.com/office/word/2016/wordml/cid" xmlns:w16="http://schemas.microsoft.com/office/word/2018/wordml" xmlns:w16du="http://schemas.microsoft.com/office/word/2023/wordml/word16du" xmlns:w16sdtdh="http://schemas.microsoft.com/office/word/2020/wordml/sdtdatahash" xmlns:w16se="http://schemas.microsoft.com/office/word/2015/wordml/symex" xmlns:wpg="http://schemas.microsoft.com/office/word/2010/wordprocessingGroup" xmlns:wpi="http://schemas.microsoft.com/office/word/2010/wordprocessingInk" xmlns:wne="http://schemas.microsoft.com/office/word/2006/wordml" xmlns:wps="http://schemas.microsoft.com/office/word/2010/wordprocessingShape" mc:Ignorable="w14 w15 w16se w16cid w16 w16cex w16sdtdh w16du wp14">
+<w:footnotes xmlns:wpc="http://schemas.microsoft.com/office/word/2010/wordprocessingCanvas" xmlns:cx="http://schemas.microsoft.com/office/drawing/2014/chartex" xmlns:cx1="http://schemas.microsoft.com/office/drawing/2015/9/8/chartex" xmlns:cx2="http://schemas.microsoft.com/office/drawing/2015/10/21/chartex" xmlns:cx3="http://schemas.microsoft.com/office/drawing/2016/5/9/chartex" xmlns:cx4="http://schemas.microsoft.com/office/drawing/2016/5/10/chartex" xmlns:cx5="http://schemas.microsoft.com/office/drawing/2016/5/11/chartex" xmlns:cx6="http://schemas.microsoft.com/office/drawing/2016/5/12/chartex" xmlns:cx7="http://schemas.microsoft.com/office/drawing/2016/5/13/chartex" xmlns:cx8="http://schemas.microsoft.com/office/drawing/2016/5/14/chartex" xmlns:mc="http://schemas.openxmlformats.org/markup-compatibility/2006" xmlns:aink="http://schemas.microsoft.com/office/drawing/2016/ink" xmlns:am3d="http://schemas.microsoft.com/office/drawing/2017/model3d" xmlns:o="urn:schemas-microsoft-com:office:office" xmlns:oel="http://schemas.microsoft.com/office/2019/extlst" xmlns:r="http://schemas.openxmlformats.org/officeDocument/2006/relationships" xmlns:m="http://schemas.openxmlformats.org/officeDocument/2006/math" xmlns:v="urn:schemas-microsoft-com:vml" xmlns:wp14="http://schemas.microsoft.com/office/word/2010/wordprocessingDrawing" xmlns:wp="http://schemas.openxmlformats.org/drawingml/2006/wordprocessingDrawing" xmlns:w10="urn:schemas-microsoft-com:office:word" xmlns:w="http://schemas.openxmlformats.org/wordprocessingml/2006/main" xmlns:w14="http://schemas.microsoft.com/office/word/2010/wordml" xmlns:w15="http://schemas.microsoft.com/office/word/2012/wordml" xmlns:w16cex="http://schemas.microsoft.com/office/word/2018/wordml/cex" xmlns:w16cid="http://schemas.microsoft.com/office/word/2016/wordml/cid" xmlns:w16="http://schemas.microsoft.com/office/word/2018/wordml" xmlns:w16sdtdh="http://schemas.microsoft.com/office/word/2020/wordml/sdtdatahash" xmlns:w16se="http://schemas.microsoft.com/office/word/2015/wordml/symex" xmlns:wpg="http://schemas.microsoft.com/office/word/2010/wordprocessingGroup" xmlns:wpi="http://schemas.microsoft.com/office/word/2010/wordprocessingInk" xmlns:wne="http://schemas.microsoft.com/office/word/2006/wordml" xmlns:wps="http://schemas.microsoft.com/office/word/2010/wordprocessingShape" mc:Ignorable="w14 w15 w16se w16cid w16 w16cex w16sdtdh wp14">
   <w:footnote w:type="separator" w:id="-1">
     <w:p>
       <w:pPr>
@@ -2111,7 +2817,7 @@
 </file>
 
 <file path=word/header1.xml><?xml version="1.0" encoding="utf-8"?>
-<w:hdr xmlns:wpc="http://schemas.microsoft.com/office/word/2010/wordprocessingCanvas" xmlns:cx="http://schemas.microsoft.com/office/drawing/2014/chartex" xmlns:cx1="http://schemas.microsoft.com/office/drawing/2015/9/8/chartex" xmlns:cx2="http://schemas.microsoft.com/office/drawing/2015/10/21/chartex" xmlns:cx3="http://schemas.microsoft.com/office/drawing/2016/5/9/chartex" xmlns:cx4="http://schemas.microsoft.com/office/drawing/2016/5/10/chartex" xmlns:cx5="http://schemas.microsoft.com/office/drawing/2016/5/11/chartex" xmlns:cx6="http://schemas.microsoft.com/office/drawing/2016/5/12/chartex" xmlns:cx7="http://schemas.microsoft.com/office/drawing/2016/5/13/chartex" xmlns:cx8="http://schemas.microsoft.com/office/drawing/2016/5/14/chartex" xmlns:mc="http://schemas.openxmlformats.org/markup-compatibility/2006" xmlns:aink="http://schemas.microsoft.com/office/drawing/2016/ink" xmlns:am3d="http://schemas.microsoft.com/office/drawing/2017/model3d" xmlns:o="urn:schemas-microsoft-com:office:office" xmlns:oel="http://schemas.microsoft.com/office/2019/extlst" xmlns:r="http://schemas.openxmlformats.org/officeDocument/2006/relationships" xmlns:m="http://schemas.openxmlformats.org/officeDocument/2006/math" xmlns:v="urn:schemas-microsoft-com:vml" xmlns:wp14="http://schemas.microsoft.com/office/word/2010/wordprocessingDrawing" xmlns:wp="http://schemas.openxmlformats.org/drawingml/2006/wordprocessingDrawing" xmlns:w10="urn:schemas-microsoft-com:office:word" xmlns:w="http://schemas.openxmlformats.org/wordprocessingml/2006/main" xmlns:w14="http://schemas.microsoft.com/office/word/2010/wordml" xmlns:w15="http://schemas.microsoft.com/office/word/2012/wordml" xmlns:w16cex="http://schemas.microsoft.com/office/word/2018/wordml/cex" xmlns:w16cid="http://schemas.microsoft.com/office/word/2016/wordml/cid" xmlns:w16="http://schemas.microsoft.com/office/word/2018/wordml" xmlns:w16du="http://schemas.microsoft.com/office/word/2023/wordml/word16du" xmlns:w16sdtdh="http://schemas.microsoft.com/office/word/2020/wordml/sdtdatahash" xmlns:w16se="http://schemas.microsoft.com/office/word/2015/wordml/symex" xmlns:wpg="http://schemas.microsoft.com/office/word/2010/wordprocessingGroup" xmlns:wpi="http://schemas.microsoft.com/office/word/2010/wordprocessingInk" xmlns:wne="http://schemas.microsoft.com/office/word/2006/wordml" xmlns:wps="http://schemas.microsoft.com/office/word/2010/wordprocessingShape" mc:Ignorable="w14 w15 w16se w16cid w16 w16cex w16sdtdh w16du wp14">
+<w:hdr xmlns:wpc="http://schemas.microsoft.com/office/word/2010/wordprocessingCanvas" xmlns:cx="http://schemas.microsoft.com/office/drawing/2014/chartex" xmlns:cx1="http://schemas.microsoft.com/office/drawing/2015/9/8/chartex" xmlns:cx2="http://schemas.microsoft.com/office/drawing/2015/10/21/chartex" xmlns:cx3="http://schemas.microsoft.com/office/drawing/2016/5/9/chartex" xmlns:cx4="http://schemas.microsoft.com/office/drawing/2016/5/10/chartex" xmlns:cx5="http://schemas.microsoft.com/office/drawing/2016/5/11/chartex" xmlns:cx6="http://schemas.microsoft.com/office/drawing/2016/5/12/chartex" xmlns:cx7="http://schemas.microsoft.com/office/drawing/2016/5/13/chartex" xmlns:cx8="http://schemas.microsoft.com/office/drawing/2016/5/14/chartex" xmlns:mc="http://schemas.openxmlformats.org/markup-compatibility/2006" xmlns:aink="http://schemas.microsoft.com/office/drawing/2016/ink" xmlns:am3d="http://schemas.microsoft.com/office/drawing/2017/model3d" xmlns:o="urn:schemas-microsoft-com:office:office" xmlns:oel="http://schemas.microsoft.com/office/2019/extlst" xmlns:r="http://schemas.openxmlformats.org/officeDocument/2006/relationships" xmlns:m="http://schemas.openxmlformats.org/officeDocument/2006/math" xmlns:v="urn:schemas-microsoft-com:vml" xmlns:wp14="http://schemas.microsoft.com/office/word/2010/wordprocessingDrawing" xmlns:wp="http://schemas.openxmlformats.org/drawingml/2006/wordprocessingDrawing" xmlns:w10="urn:schemas-microsoft-com:office:word" xmlns:w="http://schemas.openxmlformats.org/wordprocessingml/2006/main" xmlns:w14="http://schemas.microsoft.com/office/word/2010/wordml" xmlns:w15="http://schemas.microsoft.com/office/word/2012/wordml" xmlns:w16cex="http://schemas.microsoft.com/office/word/2018/wordml/cex" xmlns:w16cid="http://schemas.microsoft.com/office/word/2016/wordml/cid" xmlns:w16="http://schemas.microsoft.com/office/word/2018/wordml" xmlns:w16sdtdh="http://schemas.microsoft.com/office/word/2020/wordml/sdtdatahash" xmlns:w16se="http://schemas.microsoft.com/office/word/2015/wordml/symex" xmlns:wpg="http://schemas.microsoft.com/office/word/2010/wordprocessingGroup" xmlns:wpi="http://schemas.microsoft.com/office/word/2010/wordprocessingInk" xmlns:wne="http://schemas.microsoft.com/office/word/2006/wordml" xmlns:wps="http://schemas.microsoft.com/office/word/2010/wordprocessingShape" mc:Ignorable="w14 w15 w16se w16cid w16 w16cex w16sdtdh wp14">
   <w:p>
     <w:pPr>
       <w:pStyle w:val="Header"/>
@@ -2121,7 +2827,7 @@
 </file>
 
 <file path=word/header2.xml><?xml version="1.0" encoding="utf-8"?>
-<w:hdr xmlns:wpc="http://schemas.microsoft.com/office/word/2010/wordprocessingCanvas" xmlns:cx="http://schemas.microsoft.com/office/drawing/2014/chartex" xmlns:cx1="http://schemas.microsoft.com/office/drawing/2015/9/8/chartex" xmlns:cx2="http://schemas.microsoft.com/office/drawing/2015/10/21/chartex" xmlns:cx3="http://schemas.microsoft.com/office/drawing/2016/5/9/chartex" xmlns:cx4="http://schemas.microsoft.com/office/drawing/2016/5/10/chartex" xmlns:cx5="http://schemas.microsoft.com/office/drawing/2016/5/11/chartex" xmlns:cx6="http://schemas.microsoft.com/office/drawing/2016/5/12/chartex" xmlns:cx7="http://schemas.microsoft.com/office/drawing/2016/5/13/chartex" xmlns:cx8="http://schemas.microsoft.com/office/drawing/2016/5/14/chartex" xmlns:mc="http://schemas.openxmlformats.org/markup-compatibility/2006" xmlns:aink="http://schemas.microsoft.com/office/drawing/2016/ink" xmlns:am3d="http://schemas.microsoft.com/office/drawing/2017/model3d" xmlns:o="urn:schemas-microsoft-com:office:office" xmlns:oel="http://schemas.microsoft.com/office/2019/extlst" xmlns:r="http://schemas.openxmlformats.org/officeDocument/2006/relationships" xmlns:m="http://schemas.openxmlformats.org/officeDocument/2006/math" xmlns:v="urn:schemas-microsoft-com:vml" xmlns:wp14="http://schemas.microsoft.com/office/word/2010/wordprocessingDrawing" xmlns:wp="http://schemas.openxmlformats.org/drawingml/2006/wordprocessingDrawing" xmlns:w10="urn:schemas-microsoft-com:office:word" xmlns:w="http://schemas.openxmlformats.org/wordprocessingml/2006/main" xmlns:w14="http://schemas.microsoft.com/office/word/2010/wordml" xmlns:w15="http://schemas.microsoft.com/office/word/2012/wordml" xmlns:w16cex="http://schemas.microsoft.com/office/word/2018/wordml/cex" xmlns:w16cid="http://schemas.microsoft.com/office/word/2016/wordml/cid" xmlns:w16="http://schemas.microsoft.com/office/word/2018/wordml" xmlns:w16du="http://schemas.microsoft.com/office/word/2023/wordml/word16du" xmlns:w16sdtdh="http://schemas.microsoft.com/office/word/2020/wordml/sdtdatahash" xmlns:w16se="http://schemas.microsoft.com/office/word/2015/wordml/symex" xmlns:wpg="http://schemas.microsoft.com/office/word/2010/wordprocessingGroup" xmlns:wpi="http://schemas.microsoft.com/office/word/2010/wordprocessingInk" xmlns:wne="http://schemas.microsoft.com/office/word/2006/wordml" xmlns:wps="http://schemas.microsoft.com/office/word/2010/wordprocessingShape" mc:Ignorable="w14 w15 w16se w16cid w16 w16cex w16sdtdh w16du wp14">
+<w:hdr xmlns:wpc="http://schemas.microsoft.com/office/word/2010/wordprocessingCanvas" xmlns:cx="http://schemas.microsoft.com/office/drawing/2014/chartex" xmlns:cx1="http://schemas.microsoft.com/office/drawing/2015/9/8/chartex" xmlns:cx2="http://schemas.microsoft.com/office/drawing/2015/10/21/chartex" xmlns:cx3="http://schemas.microsoft.com/office/drawing/2016/5/9/chartex" xmlns:cx4="http://schemas.microsoft.com/office/drawing/2016/5/10/chartex" xmlns:cx5="http://schemas.microsoft.com/office/drawing/2016/5/11/chartex" xmlns:cx6="http://schemas.microsoft.com/office/drawing/2016/5/12/chartex" xmlns:cx7="http://schemas.microsoft.com/office/drawing/2016/5/13/chartex" xmlns:cx8="http://schemas.microsoft.com/office/drawing/2016/5/14/chartex" xmlns:mc="http://schemas.openxmlformats.org/markup-compatibility/2006" xmlns:aink="http://schemas.microsoft.com/office/drawing/2016/ink" xmlns:am3d="http://schemas.microsoft.com/office/drawing/2017/model3d" xmlns:o="urn:schemas-microsoft-com:office:office" xmlns:oel="http://schemas.microsoft.com/office/2019/extlst" xmlns:r="http://schemas.openxmlformats.org/officeDocument/2006/relationships" xmlns:m="http://schemas.openxmlformats.org/officeDocument/2006/math" xmlns:v="urn:schemas-microsoft-com:vml" xmlns:wp14="http://schemas.microsoft.com/office/word/2010/wordprocessingDrawing" xmlns:wp="http://schemas.openxmlformats.org/drawingml/2006/wordprocessingDrawing" xmlns:w10="urn:schemas-microsoft-com:office:word" xmlns:w="http://schemas.openxmlformats.org/wordprocessingml/2006/main" xmlns:w14="http://schemas.microsoft.com/office/word/2010/wordml" xmlns:w15="http://schemas.microsoft.com/office/word/2012/wordml" xmlns:w16cex="http://schemas.microsoft.com/office/word/2018/wordml/cex" xmlns:w16cid="http://schemas.microsoft.com/office/word/2016/wordml/cid" xmlns:w16="http://schemas.microsoft.com/office/word/2018/wordml" xmlns:w16sdtdh="http://schemas.microsoft.com/office/word/2020/wordml/sdtdatahash" xmlns:w16se="http://schemas.microsoft.com/office/word/2015/wordml/symex" xmlns:wpg="http://schemas.microsoft.com/office/word/2010/wordprocessingGroup" xmlns:wpi="http://schemas.microsoft.com/office/word/2010/wordprocessingInk" xmlns:wne="http://schemas.microsoft.com/office/word/2006/wordml" xmlns:wps="http://schemas.microsoft.com/office/word/2010/wordprocessingShape" mc:Ignorable="w14 w15 w16se w16cid w16 w16cex w16sdtdh wp14">
   <w:p>
     <w:pPr>
       <w:pStyle w:val="Header"/>
@@ -2131,7 +2837,7 @@
 </file>
 
 <file path=word/header3.xml><?xml version="1.0" encoding="utf-8"?>
-<w:hdr xmlns:wpc="http://schemas.microsoft.com/office/word/2010/wordprocessingCanvas" xmlns:cx="http://schemas.microsoft.com/office/drawing/2014/chartex" xmlns:cx1="http://schemas.microsoft.com/office/drawing/2015/9/8/chartex" xmlns:cx2="http://schemas.microsoft.com/office/drawing/2015/10/21/chartex" xmlns:cx3="http://schemas.microsoft.com/office/drawing/2016/5/9/chartex" xmlns:cx4="http://schemas.microsoft.com/office/drawing/2016/5/10/chartex" xmlns:cx5="http://schemas.microsoft.com/office/drawing/2016/5/11/chartex" xmlns:cx6="http://schemas.microsoft.com/office/drawing/2016/5/12/chartex" xmlns:cx7="http://schemas.microsoft.com/office/drawing/2016/5/13/chartex" xmlns:cx8="http://schemas.microsoft.com/office/drawing/2016/5/14/chartex" xmlns:mc="http://schemas.openxmlformats.org/markup-compatibility/2006" xmlns:aink="http://schemas.microsoft.com/office/drawing/2016/ink" xmlns:am3d="http://schemas.microsoft.com/office/drawing/2017/model3d" xmlns:o="urn:schemas-microsoft-com:office:office" xmlns:oel="http://schemas.microsoft.com/office/2019/extlst" xmlns:r="http://schemas.openxmlformats.org/officeDocument/2006/relationships" xmlns:m="http://schemas.openxmlformats.org/officeDocument/2006/math" xmlns:v="urn:schemas-microsoft-com:vml" xmlns:wp14="http://schemas.microsoft.com/office/word/2010/wordprocessingDrawing" xmlns:wp="http://schemas.openxmlformats.org/drawingml/2006/wordprocessingDrawing" xmlns:w10="urn:schemas-microsoft-com:office:word" xmlns:w="http://schemas.openxmlformats.org/wordprocessingml/2006/main" xmlns:w14="http://schemas.microsoft.com/office/word/2010/wordml" xmlns:w15="http://schemas.microsoft.com/office/word/2012/wordml" xmlns:w16cex="http://schemas.microsoft.com/office/word/2018/wordml/cex" xmlns:w16cid="http://schemas.microsoft.com/office/word/2016/wordml/cid" xmlns:w16="http://schemas.microsoft.com/office/word/2018/wordml" xmlns:w16du="http://schemas.microsoft.com/office/word/2023/wordml/word16du" xmlns:w16sdtdh="http://schemas.microsoft.com/office/word/2020/wordml/sdtdatahash" xmlns:w16se="http://schemas.microsoft.com/office/word/2015/wordml/symex" xmlns:wpg="http://schemas.microsoft.com/office/word/2010/wordprocessingGroup" xmlns:wpi="http://schemas.microsoft.com/office/word/2010/wordprocessingInk" xmlns:wne="http://schemas.microsoft.com/office/word/2006/wordml" xmlns:wps="http://schemas.microsoft.com/office/word/2010/wordprocessingShape" mc:Ignorable="w14 w15 w16se w16cid w16 w16cex w16sdtdh w16du wp14">
+<w:hdr xmlns:wpc="http://schemas.microsoft.com/office/word/2010/wordprocessingCanvas" xmlns:cx="http://schemas.microsoft.com/office/drawing/2014/chartex" xmlns:cx1="http://schemas.microsoft.com/office/drawing/2015/9/8/chartex" xmlns:cx2="http://schemas.microsoft.com/office/drawing/2015/10/21/chartex" xmlns:cx3="http://schemas.microsoft.com/office/drawing/2016/5/9/chartex" xmlns:cx4="http://schemas.microsoft.com/office/drawing/2016/5/10/chartex" xmlns:cx5="http://schemas.microsoft.com/office/drawing/2016/5/11/chartex" xmlns:cx6="http://schemas.microsoft.com/office/drawing/2016/5/12/chartex" xmlns:cx7="http://schemas.microsoft.com/office/drawing/2016/5/13/chartex" xmlns:cx8="http://schemas.microsoft.com/office/drawing/2016/5/14/chartex" xmlns:mc="http://schemas.openxmlformats.org/markup-compatibility/2006" xmlns:aink="http://schemas.microsoft.com/office/drawing/2016/ink" xmlns:am3d="http://schemas.microsoft.com/office/drawing/2017/model3d" xmlns:o="urn:schemas-microsoft-com:office:office" xmlns:oel="http://schemas.microsoft.com/office/2019/extlst" xmlns:r="http://schemas.openxmlformats.org/officeDocument/2006/relationships" xmlns:m="http://schemas.openxmlformats.org/officeDocument/2006/math" xmlns:v="urn:schemas-microsoft-com:vml" xmlns:wp14="http://schemas.microsoft.com/office/word/2010/wordprocessingDrawing" xmlns:wp="http://schemas.openxmlformats.org/drawingml/2006/wordprocessingDrawing" xmlns:w10="urn:schemas-microsoft-com:office:word" xmlns:w="http://schemas.openxmlformats.org/wordprocessingml/2006/main" xmlns:w14="http://schemas.microsoft.com/office/word/2010/wordml" xmlns:w15="http://schemas.microsoft.com/office/word/2012/wordml" xmlns:w16cex="http://schemas.microsoft.com/office/word/2018/wordml/cex" xmlns:w16cid="http://schemas.microsoft.com/office/word/2016/wordml/cid" xmlns:w16="http://schemas.microsoft.com/office/word/2018/wordml" xmlns:w16sdtdh="http://schemas.microsoft.com/office/word/2020/wordml/sdtdatahash" xmlns:w16se="http://schemas.microsoft.com/office/word/2015/wordml/symex" xmlns:wpg="http://schemas.microsoft.com/office/word/2010/wordprocessingGroup" xmlns:wpi="http://schemas.microsoft.com/office/word/2010/wordprocessingInk" xmlns:wne="http://schemas.microsoft.com/office/word/2006/wordml" xmlns:wps="http://schemas.microsoft.com/office/word/2010/wordprocessingShape" mc:Ignorable="w14 w15 w16se w16cid w16 w16cex w16sdtdh wp14">
   <w:p>
     <w:pPr>
       <w:pStyle w:val="Header"/>
@@ -2141,8 +2847,94 @@
 </file>
 
 <file path=word/numbering.xml><?xml version="1.0" encoding="utf-8"?>
-<w:numbering xmlns:wpc="http://schemas.microsoft.com/office/word/2010/wordprocessingCanvas" xmlns:cx="http://schemas.microsoft.com/office/drawing/2014/chartex" xmlns:cx1="http://schemas.microsoft.com/office/drawing/2015/9/8/chartex" xmlns:cx2="http://schemas.microsoft.com/office/drawing/2015/10/21/chartex" xmlns:cx3="http://schemas.microsoft.com/office/drawing/2016/5/9/chartex" xmlns:cx4="http://schemas.microsoft.com/office/drawing/2016/5/10/chartex" xmlns:cx5="http://schemas.microsoft.com/office/drawing/2016/5/11/chartex" xmlns:cx6="http://schemas.microsoft.com/office/drawing/2016/5/12/chartex" xmlns:cx7="http://schemas.microsoft.com/office/drawing/2016/5/13/chartex" xmlns:cx8="http://schemas.microsoft.com/office/drawing/2016/5/14/chartex" xmlns:mc="http://schemas.openxmlformats.org/markup-compatibility/2006" xmlns:aink="http://schemas.microsoft.com/office/drawing/2016/ink" xmlns:am3d="http://schemas.microsoft.com/office/drawing/2017/model3d" xmlns:o="urn:schemas-microsoft-com:office:office" xmlns:oel="http://schemas.microsoft.com/office/2019/extlst" xmlns:r="http://schemas.openxmlformats.org/officeDocument/2006/relationships" xmlns:m="http://schemas.openxmlformats.org/officeDocument/2006/math" xmlns:v="urn:schemas-microsoft-com:vml" xmlns:wp14="http://schemas.microsoft.com/office/word/2010/wordprocessingDrawing" xmlns:wp="http://schemas.openxmlformats.org/drawingml/2006/wordprocessingDrawing" xmlns:w10="urn:schemas-microsoft-com:office:word" xmlns:w="http://schemas.openxmlformats.org/wordprocessingml/2006/main" xmlns:w14="http://schemas.microsoft.com/office/word/2010/wordml" xmlns:w15="http://schemas.microsoft.com/office/word/2012/wordml" xmlns:w16cex="http://schemas.microsoft.com/office/word/2018/wordml/cex" xmlns:w16cid="http://schemas.microsoft.com/office/word/2016/wordml/cid" xmlns:w16="http://schemas.microsoft.com/office/word/2018/wordml" xmlns:w16du="http://schemas.microsoft.com/office/word/2023/wordml/word16du" xmlns:w16sdtdh="http://schemas.microsoft.com/office/word/2020/wordml/sdtdatahash" xmlns:w16se="http://schemas.microsoft.com/office/word/2015/wordml/symex" xmlns:wpg="http://schemas.microsoft.com/office/word/2010/wordprocessingGroup" xmlns:wpi="http://schemas.microsoft.com/office/word/2010/wordprocessingInk" xmlns:wne="http://schemas.microsoft.com/office/word/2006/wordml" xmlns:wps="http://schemas.microsoft.com/office/word/2010/wordprocessingShape" mc:Ignorable="w14 w15 w16se w16cid w16 w16cex w16sdtdh w16du wp14">
+<w:numbering xmlns:wpc="http://schemas.microsoft.com/office/word/2010/wordprocessingCanvas" xmlns:cx="http://schemas.microsoft.com/office/drawing/2014/chartex" xmlns:cx1="http://schemas.microsoft.com/office/drawing/2015/9/8/chartex" xmlns:cx2="http://schemas.microsoft.com/office/drawing/2015/10/21/chartex" xmlns:cx3="http://schemas.microsoft.com/office/drawing/2016/5/9/chartex" xmlns:cx4="http://schemas.microsoft.com/office/drawing/2016/5/10/chartex" xmlns:cx5="http://schemas.microsoft.com/office/drawing/2016/5/11/chartex" xmlns:cx6="http://schemas.microsoft.com/office/drawing/2016/5/12/chartex" xmlns:cx7="http://schemas.microsoft.com/office/drawing/2016/5/13/chartex" xmlns:cx8="http://schemas.microsoft.com/office/drawing/2016/5/14/chartex" xmlns:mc="http://schemas.openxmlformats.org/markup-compatibility/2006" xmlns:aink="http://schemas.microsoft.com/office/drawing/2016/ink" xmlns:am3d="http://schemas.microsoft.com/office/drawing/2017/model3d" xmlns:o="urn:schemas-microsoft-com:office:office" xmlns:oel="http://schemas.microsoft.com/office/2019/extlst" xmlns:r="http://schemas.openxmlformats.org/officeDocument/2006/relationships" xmlns:m="http://schemas.openxmlformats.org/officeDocument/2006/math" xmlns:v="urn:schemas-microsoft-com:vml" xmlns:wp14="http://schemas.microsoft.com/office/word/2010/wordprocessingDrawing" xmlns:wp="http://schemas.openxmlformats.org/drawingml/2006/wordprocessingDrawing" xmlns:w10="urn:schemas-microsoft-com:office:word" xmlns:w="http://schemas.openxmlformats.org/wordprocessingml/2006/main" xmlns:w14="http://schemas.microsoft.com/office/word/2010/wordml" xmlns:w15="http://schemas.microsoft.com/office/word/2012/wordml" xmlns:w16cex="http://schemas.microsoft.com/office/word/2018/wordml/cex" xmlns:w16cid="http://schemas.microsoft.com/office/word/2016/wordml/cid" xmlns:w16="http://schemas.microsoft.com/office/word/2018/wordml" xmlns:w16sdtdh="http://schemas.microsoft.com/office/word/2020/wordml/sdtdatahash" xmlns:w16se="http://schemas.microsoft.com/office/word/2015/wordml/symex" xmlns:wpg="http://schemas.microsoft.com/office/word/2010/wordprocessingGroup" xmlns:wpi="http://schemas.microsoft.com/office/word/2010/wordprocessingInk" xmlns:wne="http://schemas.microsoft.com/office/word/2006/wordml" xmlns:wps="http://schemas.microsoft.com/office/word/2010/wordprocessingShape" mc:Ignorable="w14 w15 w16se w16cid w16 w16cex w16sdtdh wp14">
   <w:abstractNum w:abstractNumId="0" w15:restartNumberingAfterBreak="0">
+    <w:nsid w:val="238317CC"/>
+    <w:multiLevelType w:val="hybridMultilevel"/>
+    <w:tmpl w:val="B57AB8DC"/>
+    <w:lvl w:ilvl="0" w:tplc="0809000F">
+      <w:start w:val="1"/>
+      <w:numFmt w:val="decimal"/>
+      <w:lvlText w:val="%1."/>
+      <w:lvlJc w:val="left"/>
+      <w:pPr>
+        <w:ind w:left="720" w:hanging="360"/>
+      </w:pPr>
+    </w:lvl>
+    <w:lvl w:ilvl="1" w:tplc="08090019">
+      <w:start w:val="1"/>
+      <w:numFmt w:val="lowerLetter"/>
+      <w:lvlText w:val="%2."/>
+      <w:lvlJc w:val="left"/>
+      <w:pPr>
+        <w:ind w:left="1440" w:hanging="360"/>
+      </w:pPr>
+    </w:lvl>
+    <w:lvl w:ilvl="2" w:tplc="0809001B">
+      <w:start w:val="1"/>
+      <w:numFmt w:val="lowerRoman"/>
+      <w:lvlText w:val="%3."/>
+      <w:lvlJc w:val="right"/>
+      <w:pPr>
+        <w:ind w:left="2160" w:hanging="180"/>
+      </w:pPr>
+    </w:lvl>
+    <w:lvl w:ilvl="3" w:tplc="0809000F">
+      <w:start w:val="1"/>
+      <w:numFmt w:val="decimal"/>
+      <w:lvlText w:val="%4."/>
+      <w:lvlJc w:val="left"/>
+      <w:pPr>
+        <w:ind w:left="2880" w:hanging="360"/>
+      </w:pPr>
+    </w:lvl>
+    <w:lvl w:ilvl="4" w:tplc="08090019">
+      <w:start w:val="1"/>
+      <w:numFmt w:val="lowerLetter"/>
+      <w:lvlText w:val="%5."/>
+      <w:lvlJc w:val="left"/>
+      <w:pPr>
+        <w:ind w:left="3600" w:hanging="360"/>
+      </w:pPr>
+    </w:lvl>
+    <w:lvl w:ilvl="5" w:tplc="0809001B">
+      <w:start w:val="1"/>
+      <w:numFmt w:val="lowerRoman"/>
+      <w:lvlText w:val="%6."/>
+      <w:lvlJc w:val="right"/>
+      <w:pPr>
+        <w:ind w:left="4320" w:hanging="180"/>
+      </w:pPr>
+    </w:lvl>
+    <w:lvl w:ilvl="6" w:tplc="0809000F">
+      <w:start w:val="1"/>
+      <w:numFmt w:val="decimal"/>
+      <w:lvlText w:val="%7."/>
+      <w:lvlJc w:val="left"/>
+      <w:pPr>
+        <w:ind w:left="5040" w:hanging="360"/>
+      </w:pPr>
+    </w:lvl>
+    <w:lvl w:ilvl="7" w:tplc="08090019">
+      <w:start w:val="1"/>
+      <w:numFmt w:val="lowerLetter"/>
+      <w:lvlText w:val="%8."/>
+      <w:lvlJc w:val="left"/>
+      <w:pPr>
+        <w:ind w:left="5760" w:hanging="360"/>
+      </w:pPr>
+    </w:lvl>
+    <w:lvl w:ilvl="8" w:tplc="0809001B">
+      <w:start w:val="1"/>
+      <w:numFmt w:val="lowerRoman"/>
+      <w:lvlText w:val="%9."/>
+      <w:lvlJc w:val="right"/>
+      <w:pPr>
+        <w:ind w:left="6480" w:hanging="180"/>
+      </w:pPr>
+    </w:lvl>
+  </w:abstractNum>
+  <w:abstractNum w:abstractNumId="1" w15:restartNumberingAfterBreak="0">
     <w:nsid w:val="35647A52"/>
     <w:multiLevelType w:val="hybridMultilevel"/>
     <w:tmpl w:val="E8B284B0"/>
@@ -2255,10 +3047,10 @@
       </w:pPr>
     </w:lvl>
   </w:abstractNum>
-  <w:abstractNum w:abstractNumId="1" w15:restartNumberingAfterBreak="0">
+  <w:abstractNum w:abstractNumId="2" w15:restartNumberingAfterBreak="0">
     <w:nsid w:val="45982DE4"/>
     <w:multiLevelType w:val="hybridMultilevel"/>
-    <w:tmpl w:val="3B7C633A"/>
+    <w:tmpl w:val="B086B908"/>
     <w:lvl w:ilvl="0" w:tplc="01B4BF58">
       <w:start w:val="1"/>
       <w:numFmt w:val="decimal"/>
@@ -2344,7 +3136,93 @@
       </w:pPr>
     </w:lvl>
   </w:abstractNum>
-  <w:abstractNum w:abstractNumId="2" w15:restartNumberingAfterBreak="0">
+  <w:abstractNum w:abstractNumId="3" w15:restartNumberingAfterBreak="0">
+    <w:nsid w:val="4A4E67EC"/>
+    <w:multiLevelType w:val="hybridMultilevel"/>
+    <w:tmpl w:val="822E8F30"/>
+    <w:lvl w:ilvl="0" w:tplc="FFFFFFFF">
+      <w:start w:val="1"/>
+      <w:numFmt w:val="decimal"/>
+      <w:lvlText w:val="%1."/>
+      <w:lvlJc w:val="left"/>
+      <w:pPr>
+        <w:ind w:left="720" w:hanging="360"/>
+      </w:pPr>
+    </w:lvl>
+    <w:lvl w:ilvl="1" w:tplc="FFFFFFFF">
+      <w:start w:val="1"/>
+      <w:numFmt w:val="lowerLetter"/>
+      <w:lvlText w:val="%2."/>
+      <w:lvlJc w:val="left"/>
+      <w:pPr>
+        <w:ind w:left="1440" w:hanging="360"/>
+      </w:pPr>
+    </w:lvl>
+    <w:lvl w:ilvl="2" w:tplc="FFFFFFFF">
+      <w:start w:val="1"/>
+      <w:numFmt w:val="lowerRoman"/>
+      <w:lvlText w:val="%3."/>
+      <w:lvlJc w:val="right"/>
+      <w:pPr>
+        <w:ind w:left="2160" w:hanging="180"/>
+      </w:pPr>
+    </w:lvl>
+    <w:lvl w:ilvl="3" w:tplc="FFFFFFFF">
+      <w:start w:val="1"/>
+      <w:numFmt w:val="decimal"/>
+      <w:lvlText w:val="%4."/>
+      <w:lvlJc w:val="left"/>
+      <w:pPr>
+        <w:ind w:left="2880" w:hanging="360"/>
+      </w:pPr>
+    </w:lvl>
+    <w:lvl w:ilvl="4" w:tplc="FFFFFFFF">
+      <w:start w:val="1"/>
+      <w:numFmt w:val="lowerLetter"/>
+      <w:lvlText w:val="%5."/>
+      <w:lvlJc w:val="left"/>
+      <w:pPr>
+        <w:ind w:left="3600" w:hanging="360"/>
+      </w:pPr>
+    </w:lvl>
+    <w:lvl w:ilvl="5" w:tplc="FFFFFFFF">
+      <w:start w:val="1"/>
+      <w:numFmt w:val="lowerRoman"/>
+      <w:lvlText w:val="%6."/>
+      <w:lvlJc w:val="right"/>
+      <w:pPr>
+        <w:ind w:left="4320" w:hanging="180"/>
+      </w:pPr>
+    </w:lvl>
+    <w:lvl w:ilvl="6" w:tplc="FFFFFFFF">
+      <w:start w:val="1"/>
+      <w:numFmt w:val="decimal"/>
+      <w:lvlText w:val="%7."/>
+      <w:lvlJc w:val="left"/>
+      <w:pPr>
+        <w:ind w:left="5040" w:hanging="360"/>
+      </w:pPr>
+    </w:lvl>
+    <w:lvl w:ilvl="7" w:tplc="FFFFFFFF">
+      <w:start w:val="1"/>
+      <w:numFmt w:val="lowerLetter"/>
+      <w:lvlText w:val="%8."/>
+      <w:lvlJc w:val="left"/>
+      <w:pPr>
+        <w:ind w:left="5760" w:hanging="360"/>
+      </w:pPr>
+    </w:lvl>
+    <w:lvl w:ilvl="8" w:tplc="FFFFFFFF">
+      <w:start w:val="1"/>
+      <w:numFmt w:val="lowerRoman"/>
+      <w:lvlText w:val="%9."/>
+      <w:lvlJc w:val="right"/>
+      <w:pPr>
+        <w:ind w:left="6480" w:hanging="180"/>
+      </w:pPr>
+    </w:lvl>
+  </w:abstractNum>
+  <w:abstractNum w:abstractNumId="4" w15:restartNumberingAfterBreak="0">
     <w:nsid w:val="57906DE1"/>
     <w:multiLevelType w:val="hybridMultilevel"/>
     <w:tmpl w:val="629C72D0"/>
@@ -2458,6 +3336,99 @@
     </w:lvl>
   </w:abstractNum>
   <w:num w:numId="1" w16cid:durableId="612709201">
+    <w:abstractNumId w:val="1"/>
+    <w:lvlOverride w:ilvl="0">
+      <w:startOverride w:val="1"/>
+    </w:lvlOverride>
+    <w:lvlOverride w:ilvl="1">
+      <w:startOverride w:val="1"/>
+    </w:lvlOverride>
+    <w:lvlOverride w:ilvl="2">
+      <w:startOverride w:val="1"/>
+    </w:lvlOverride>
+    <w:lvlOverride w:ilvl="3">
+      <w:startOverride w:val="1"/>
+    </w:lvlOverride>
+    <w:lvlOverride w:ilvl="4">
+      <w:startOverride w:val="1"/>
+    </w:lvlOverride>
+    <w:lvlOverride w:ilvl="5">
+      <w:startOverride w:val="1"/>
+    </w:lvlOverride>
+    <w:lvlOverride w:ilvl="6">
+      <w:startOverride w:val="1"/>
+    </w:lvlOverride>
+    <w:lvlOverride w:ilvl="7">
+      <w:startOverride w:val="1"/>
+    </w:lvlOverride>
+    <w:lvlOverride w:ilvl="8">
+      <w:startOverride w:val="1"/>
+    </w:lvlOverride>
+  </w:num>
+  <w:num w:numId="2" w16cid:durableId="622541421">
+    <w:abstractNumId w:val="4"/>
+    <w:lvlOverride w:ilvl="0">
+      <w:startOverride w:val="1"/>
+    </w:lvlOverride>
+    <w:lvlOverride w:ilvl="1">
+      <w:startOverride w:val="1"/>
+    </w:lvlOverride>
+    <w:lvlOverride w:ilvl="2">
+      <w:startOverride w:val="1"/>
+    </w:lvlOverride>
+    <w:lvlOverride w:ilvl="3">
+      <w:startOverride w:val="1"/>
+    </w:lvlOverride>
+    <w:lvlOverride w:ilvl="4">
+      <w:startOverride w:val="1"/>
+    </w:lvlOverride>
+    <w:lvlOverride w:ilvl="5">
+      <w:startOverride w:val="1"/>
+    </w:lvlOverride>
+    <w:lvlOverride w:ilvl="6">
+      <w:startOverride w:val="1"/>
+    </w:lvlOverride>
+    <w:lvlOverride w:ilvl="7">
+      <w:startOverride w:val="1"/>
+    </w:lvlOverride>
+    <w:lvlOverride w:ilvl="8">
+      <w:startOverride w:val="1"/>
+    </w:lvlOverride>
+  </w:num>
+  <w:num w:numId="3" w16cid:durableId="1596285834">
+    <w:abstractNumId w:val="2"/>
+  </w:num>
+  <w:num w:numId="4" w16cid:durableId="840003456">
+    <w:abstractNumId w:val="3"/>
+    <w:lvlOverride w:ilvl="0">
+      <w:startOverride w:val="1"/>
+    </w:lvlOverride>
+    <w:lvlOverride w:ilvl="1">
+      <w:startOverride w:val="1"/>
+    </w:lvlOverride>
+    <w:lvlOverride w:ilvl="2">
+      <w:startOverride w:val="1"/>
+    </w:lvlOverride>
+    <w:lvlOverride w:ilvl="3">
+      <w:startOverride w:val="1"/>
+    </w:lvlOverride>
+    <w:lvlOverride w:ilvl="4">
+      <w:startOverride w:val="1"/>
+    </w:lvlOverride>
+    <w:lvlOverride w:ilvl="5">
+      <w:startOverride w:val="1"/>
+    </w:lvlOverride>
+    <w:lvlOverride w:ilvl="6">
+      <w:startOverride w:val="1"/>
+    </w:lvlOverride>
+    <w:lvlOverride w:ilvl="7">
+      <w:startOverride w:val="1"/>
+    </w:lvlOverride>
+    <w:lvlOverride w:ilvl="8">
+      <w:startOverride w:val="1"/>
+    </w:lvlOverride>
+  </w:num>
+  <w:num w:numId="5" w16cid:durableId="749884254">
     <w:abstractNumId w:val="0"/>
     <w:lvlOverride w:ilvl="0">
       <w:startOverride w:val="1"/>
@@ -2487,44 +3458,17 @@
       <w:startOverride w:val="1"/>
     </w:lvlOverride>
   </w:num>
-  <w:num w:numId="2" w16cid:durableId="622541421">
-    <w:abstractNumId w:val="2"/>
-    <w:lvlOverride w:ilvl="0">
-      <w:startOverride w:val="1"/>
-    </w:lvlOverride>
-    <w:lvlOverride w:ilvl="1">
-      <w:startOverride w:val="1"/>
-    </w:lvlOverride>
-    <w:lvlOverride w:ilvl="2">
-      <w:startOverride w:val="1"/>
-    </w:lvlOverride>
-    <w:lvlOverride w:ilvl="3">
-      <w:startOverride w:val="1"/>
-    </w:lvlOverride>
-    <w:lvlOverride w:ilvl="4">
-      <w:startOverride w:val="1"/>
-    </w:lvlOverride>
-    <w:lvlOverride w:ilvl="5">
-      <w:startOverride w:val="1"/>
-    </w:lvlOverride>
-    <w:lvlOverride w:ilvl="6">
-      <w:startOverride w:val="1"/>
-    </w:lvlOverride>
-    <w:lvlOverride w:ilvl="7">
-      <w:startOverride w:val="1"/>
-    </w:lvlOverride>
-    <w:lvlOverride w:ilvl="8">
-      <w:startOverride w:val="1"/>
-    </w:lvlOverride>
+  <w:num w:numId="6" w16cid:durableId="27267882">
+    <w:abstractNumId w:val="0"/>
   </w:num>
-  <w:num w:numId="3" w16cid:durableId="1596285834">
+  <w:num w:numId="7" w16cid:durableId="1715884049">
     <w:abstractNumId w:val="1"/>
   </w:num>
 </w:numbering>
 </file>
 
 <file path=word/styles.xml><?xml version="1.0" encoding="utf-8"?>
-<w:styles xmlns:mc="http://schemas.openxmlformats.org/markup-compatibility/2006" xmlns:r="http://schemas.openxmlformats.org/officeDocument/2006/relationships" xmlns:w="http://schemas.openxmlformats.org/wordprocessingml/2006/main" xmlns:w14="http://schemas.microsoft.com/office/word/2010/wordml" xmlns:w15="http://schemas.microsoft.com/office/word/2012/wordml" xmlns:w16cex="http://schemas.microsoft.com/office/word/2018/wordml/cex" xmlns:w16cid="http://schemas.microsoft.com/office/word/2016/wordml/cid" xmlns:w16="http://schemas.microsoft.com/office/word/2018/wordml" xmlns:w16du="http://schemas.microsoft.com/office/word/2023/wordml/word16du" xmlns:w16sdtdh="http://schemas.microsoft.com/office/word/2020/wordml/sdtdatahash" xmlns:w16se="http://schemas.microsoft.com/office/word/2015/wordml/symex" mc:Ignorable="w14 w15 w16se w16cid w16 w16cex w16sdtdh w16du">
+<w:styles xmlns:mc="http://schemas.openxmlformats.org/markup-compatibility/2006" xmlns:r="http://schemas.openxmlformats.org/officeDocument/2006/relationships" xmlns:w="http://schemas.openxmlformats.org/wordprocessingml/2006/main" xmlns:w14="http://schemas.microsoft.com/office/word/2010/wordml" xmlns:w15="http://schemas.microsoft.com/office/word/2012/wordml" xmlns:w16cex="http://schemas.microsoft.com/office/word/2018/wordml/cex" xmlns:w16cid="http://schemas.microsoft.com/office/word/2016/wordml/cid" xmlns:w16="http://schemas.microsoft.com/office/word/2018/wordml" xmlns:w16sdtdh="http://schemas.microsoft.com/office/word/2020/wordml/sdtdatahash" xmlns:w16se="http://schemas.microsoft.com/office/word/2015/wordml/symex" mc:Ignorable="w14 w15 w16se w16cid w16 w16cex w16sdtdh">
   <w:docDefaults>
     <w:rPrDefault>
       <w:rPr>
@@ -3126,7 +4070,6 @@
   <w:style w:type="character" w:default="1" w:styleId="DefaultParagraphFont">
     <w:name w:val="Default Paragraph Font"/>
     <w:uiPriority w:val="1"/>
-    <w:semiHidden/>
     <w:unhideWhenUsed/>
   </w:style>
   <w:style w:type="table" w:default="1" w:styleId="TableNormal">

</xml_diff>

<commit_message>
Update to before hearing download order template
</commit_message>
<xml_diff>
--- a/docker/docmosis/templates/CV-UNS-DEC-ENG-01287.docx
+++ b/docker/docmosis/templates/CV-UNS-DEC-ENG-01287.docx
@@ -1,6 +1,6 @@
 
 <file path=word/document.xml><?xml version="1.0" encoding="utf-8"?>
-<w:document xmlns:wpc="http://schemas.microsoft.com/office/word/2010/wordprocessingCanvas" xmlns:cx="http://schemas.microsoft.com/office/drawing/2014/chartex" xmlns:cx1="http://schemas.microsoft.com/office/drawing/2015/9/8/chartex" xmlns:cx2="http://schemas.microsoft.com/office/drawing/2015/10/21/chartex" xmlns:cx3="http://schemas.microsoft.com/office/drawing/2016/5/9/chartex" xmlns:cx4="http://schemas.microsoft.com/office/drawing/2016/5/10/chartex" xmlns:cx5="http://schemas.microsoft.com/office/drawing/2016/5/11/chartex" xmlns:cx6="http://schemas.microsoft.com/office/drawing/2016/5/12/chartex" xmlns:cx7="http://schemas.microsoft.com/office/drawing/2016/5/13/chartex" xmlns:cx8="http://schemas.microsoft.com/office/drawing/2016/5/14/chartex" xmlns:mc="http://schemas.openxmlformats.org/markup-compatibility/2006" xmlns:aink="http://schemas.microsoft.com/office/drawing/2016/ink" xmlns:am3d="http://schemas.microsoft.com/office/drawing/2017/model3d" xmlns:o="urn:schemas-microsoft-com:office:office" xmlns:oel="http://schemas.microsoft.com/office/2019/extlst" xmlns:r="http://schemas.openxmlformats.org/officeDocument/2006/relationships" xmlns:m="http://schemas.openxmlformats.org/officeDocument/2006/math" xmlns:v="urn:schemas-microsoft-com:vml" xmlns:wp14="http://schemas.microsoft.com/office/word/2010/wordprocessingDrawing" xmlns:wp="http://schemas.openxmlformats.org/drawingml/2006/wordprocessingDrawing" xmlns:w10="urn:schemas-microsoft-com:office:word" xmlns:w="http://schemas.openxmlformats.org/wordprocessingml/2006/main" xmlns:w14="http://schemas.microsoft.com/office/word/2010/wordml" xmlns:w15="http://schemas.microsoft.com/office/word/2012/wordml" xmlns:w16cex="http://schemas.microsoft.com/office/word/2018/wordml/cex" xmlns:w16cid="http://schemas.microsoft.com/office/word/2016/wordml/cid" xmlns:w16="http://schemas.microsoft.com/office/word/2018/wordml" xmlns:w16sdtdh="http://schemas.microsoft.com/office/word/2020/wordml/sdtdatahash" xmlns:w16se="http://schemas.microsoft.com/office/word/2015/wordml/symex" xmlns:wpg="http://schemas.microsoft.com/office/word/2010/wordprocessingGroup" xmlns:wpi="http://schemas.microsoft.com/office/word/2010/wordprocessingInk" xmlns:wne="http://schemas.microsoft.com/office/word/2006/wordml" xmlns:wps="http://schemas.microsoft.com/office/word/2010/wordprocessingShape" mc:Ignorable="w14 w15 w16se w16cid w16 w16cex w16sdtdh wp14">
+<w:document xmlns:wpc="http://schemas.microsoft.com/office/word/2010/wordprocessingCanvas" xmlns:cx="http://schemas.microsoft.com/office/drawing/2014/chartex" xmlns:cx1="http://schemas.microsoft.com/office/drawing/2015/9/8/chartex" xmlns:cx2="http://schemas.microsoft.com/office/drawing/2015/10/21/chartex" xmlns:cx3="http://schemas.microsoft.com/office/drawing/2016/5/9/chartex" xmlns:cx4="http://schemas.microsoft.com/office/drawing/2016/5/10/chartex" xmlns:cx5="http://schemas.microsoft.com/office/drawing/2016/5/11/chartex" xmlns:cx6="http://schemas.microsoft.com/office/drawing/2016/5/12/chartex" xmlns:cx7="http://schemas.microsoft.com/office/drawing/2016/5/13/chartex" xmlns:cx8="http://schemas.microsoft.com/office/drawing/2016/5/14/chartex" xmlns:mc="http://schemas.openxmlformats.org/markup-compatibility/2006" xmlns:aink="http://schemas.microsoft.com/office/drawing/2016/ink" xmlns:am3d="http://schemas.microsoft.com/office/drawing/2017/model3d" xmlns:o="urn:schemas-microsoft-com:office:office" xmlns:oel="http://schemas.microsoft.com/office/2019/extlst" xmlns:r="http://schemas.openxmlformats.org/officeDocument/2006/relationships" xmlns:m="http://schemas.openxmlformats.org/officeDocument/2006/math" xmlns:v="urn:schemas-microsoft-com:vml" xmlns:wp14="http://schemas.microsoft.com/office/word/2010/wordprocessingDrawing" xmlns:wp="http://schemas.openxmlformats.org/drawingml/2006/wordprocessingDrawing" xmlns:w10="urn:schemas-microsoft-com:office:word" xmlns:w="http://schemas.openxmlformats.org/wordprocessingml/2006/main" xmlns:w14="http://schemas.microsoft.com/office/word/2010/wordml" xmlns:w15="http://schemas.microsoft.com/office/word/2012/wordml" xmlns:w16cex="http://schemas.microsoft.com/office/word/2018/wordml/cex" xmlns:w16cid="http://schemas.microsoft.com/office/word/2016/wordml/cid" xmlns:w16="http://schemas.microsoft.com/office/word/2018/wordml" xmlns:w16du="http://schemas.microsoft.com/office/word/2023/wordml/word16du" xmlns:w16sdtdh="http://schemas.microsoft.com/office/word/2020/wordml/sdtdatahash" xmlns:w16se="http://schemas.microsoft.com/office/word/2015/wordml/symex" xmlns:wpg="http://schemas.microsoft.com/office/word/2010/wordprocessingGroup" xmlns:wpi="http://schemas.microsoft.com/office/word/2010/wordprocessingInk" xmlns:wne="http://schemas.microsoft.com/office/word/2006/wordml" xmlns:wps="http://schemas.microsoft.com/office/word/2010/wordprocessingShape" mc:Ignorable="w14 w15 w16se w16cid w16 w16cex w16sdtdh w16du wp14">
   <w:body>
     <w:tbl>
       <w:tblPr>
@@ -10,9 +10,9 @@
         <w:tblLook w:val="04A0" w:firstRow="1" w:lastRow="0" w:firstColumn="1" w:lastColumn="0" w:noHBand="0" w:noVBand="1"/>
       </w:tblPr>
       <w:tblGrid>
-        <w:gridCol w:w="3213"/>
-        <w:gridCol w:w="3294"/>
-        <w:gridCol w:w="2524"/>
+        <w:gridCol w:w="3403"/>
+        <w:gridCol w:w="3155"/>
+        <w:gridCol w:w="2473"/>
       </w:tblGrid>
       <w:tr>
         <w:tc>
@@ -28,14 +28,14 @@
           <w:p>
             <w:pPr>
               <w:rPr>
-                <w:rFonts w:ascii="GDS Transport Website Light" w:hAnsi="GDS Transport Website Light"/>
+                <w:rFonts w:ascii="Arial" w:hAnsi="Arial" w:cs="Arial"/>
                 <w:b/>
                 <w:bCs/>
               </w:rPr>
             </w:pPr>
             <w:r>
               <w:rPr>
-                <w:rFonts w:ascii="GDS Transport Website Light" w:hAnsi="GDS Transport Website Light"/>
+                <w:rFonts w:ascii="Arial" w:hAnsi="Arial" w:cs="Arial"/>
                 <w:b/>
                 <w:bCs/>
                 <w:sz w:val="28"/>
@@ -59,14 +59,14 @@
             <w:pPr>
               <w:jc w:val="center"/>
               <w:rPr>
-                <w:rFonts w:ascii="GDS Transport Website Light" w:hAnsi="GDS Transport Website Light"/>
+                <w:rFonts w:ascii="Arial" w:hAnsi="Arial" w:cs="Arial"/>
                 <w:b/>
                 <w:bCs/>
               </w:rPr>
             </w:pPr>
             <w:r>
               <w:rPr>
-                <w:rFonts w:ascii="GDS Transport Website Light" w:hAnsi="GDS Transport Website Light"/>
+                <w:rFonts w:ascii="Arial" w:hAnsi="Arial" w:cs="Arial"/>
                 <w:b/>
                 <w:bCs/>
                 <w:sz w:val="28"/>
@@ -90,12 +90,12 @@
             <w:pPr>
               <w:jc w:val="right"/>
               <w:rPr>
-                <w:rFonts w:ascii="GDS Transport Website Light" w:hAnsi="GDS Transport Website Light"/>
+                <w:rFonts w:ascii="Arial" w:hAnsi="Arial" w:cs="Arial"/>
               </w:rPr>
             </w:pPr>
             <w:r>
               <w:rPr>
-                <w:rFonts w:ascii="GDS Transport Website Light" w:hAnsi="GDS Transport Website Light"/>
+                <w:rFonts w:ascii="Arial" w:hAnsi="Arial" w:cs="Arial"/>
               </w:rPr>
               <w:t xml:space="preserve">Case number: </w:t>
             </w:r>
@@ -116,19 +116,19 @@
           <w:p>
             <w:pPr>
               <w:rPr>
-                <w:rFonts w:ascii="GDS Transport Website Light" w:hAnsi="GDS Transport Website Light"/>
+                <w:rFonts w:ascii="Arial" w:hAnsi="Arial" w:cs="Arial"/>
               </w:rPr>
             </w:pPr>
             <w:r>
               <w:rPr>
-                <w:rFonts w:ascii="GDS Transport Website Light" w:hAnsi="GDS Transport Website Light"/>
+                <w:rFonts w:ascii="Arial" w:hAnsi="Arial" w:cs="Arial"/>
               </w:rPr>
               <w:t>&lt;</w:t>
             </w:r>
             <w:proofErr w:type="gramStart"/>
             <w:r>
               <w:rPr>
-                <w:rFonts w:ascii="GDS Transport Website Light" w:hAnsi="GDS Transport Website Light"/>
+                <w:rFonts w:ascii="Arial" w:hAnsi="Arial" w:cs="Arial"/>
               </w:rPr>
               <w:t>&lt;{</w:t>
             </w:r>
@@ -136,42 +136,42 @@
             <w:proofErr w:type="gramEnd"/>
             <w:r>
               <w:rPr>
-                <w:rFonts w:ascii="GDS Transport Website Light" w:hAnsi="GDS Transport Website Light"/>
+                <w:rFonts w:ascii="Arial" w:hAnsi="Arial" w:cs="Arial"/>
               </w:rPr>
               <w:t>dateFormat</w:t>
             </w:r>
             <w:proofErr w:type="spellEnd"/>
             <w:r>
               <w:rPr>
-                <w:rFonts w:ascii="GDS Transport Website Light" w:hAnsi="GDS Transport Website Light"/>
+                <w:rFonts w:ascii="Arial" w:hAnsi="Arial" w:cs="Arial"/>
               </w:rPr>
               <w:t>($</w:t>
             </w:r>
             <w:proofErr w:type="spellStart"/>
             <w:r>
               <w:rPr>
-                <w:rFonts w:ascii="GDS Transport Website Light" w:hAnsi="GDS Transport Website Light"/>
+                <w:rFonts w:ascii="Arial" w:hAnsi="Arial" w:cs="Arial"/>
               </w:rPr>
               <w:t>nowUTC</w:t>
             </w:r>
             <w:proofErr w:type="spellEnd"/>
             <w:r>
               <w:rPr>
-                <w:rFonts w:ascii="GDS Transport Website Light" w:hAnsi="GDS Transport Website Light"/>
+                <w:rFonts w:ascii="Arial" w:hAnsi="Arial" w:cs="Arial"/>
               </w:rPr>
               <w:t xml:space="preserve"> ,‘d MMMM </w:t>
             </w:r>
             <w:proofErr w:type="spellStart"/>
             <w:r>
               <w:rPr>
-                <w:rFonts w:ascii="GDS Transport Website Light" w:hAnsi="GDS Transport Website Light"/>
+                <w:rFonts w:ascii="Arial" w:hAnsi="Arial" w:cs="Arial"/>
               </w:rPr>
               <w:t>yyyy</w:t>
             </w:r>
             <w:proofErr w:type="spellEnd"/>
             <w:r>
               <w:rPr>
-                <w:rFonts w:ascii="GDS Transport Website Light" w:hAnsi="GDS Transport Website Light"/>
+                <w:rFonts w:ascii="Arial" w:hAnsi="Arial" w:cs="Arial"/>
               </w:rPr>
               <w:t>’)} &gt;&gt;</w:t>
             </w:r>
@@ -191,12 +191,12 @@
             <w:pPr>
               <w:jc w:val="center"/>
               <w:rPr>
-                <w:rFonts w:ascii="GDS Transport Website Light" w:hAnsi="GDS Transport Website Light"/>
+                <w:rFonts w:ascii="Arial" w:hAnsi="Arial" w:cs="Arial"/>
               </w:rPr>
             </w:pPr>
             <w:r>
               <w:rPr>
-                <w:rFonts w:ascii="GDS Transport Website Light" w:hAnsi="GDS Transport Website Light"/>
+                <w:rFonts w:ascii="Arial" w:hAnsi="Arial" w:cs="Arial"/>
                 <w:b/>
                 <w:bCs/>
                 <w:sz w:val="28"/>
@@ -207,7 +207,7 @@
             <w:proofErr w:type="spellStart"/>
             <w:r>
               <w:rPr>
-                <w:rFonts w:ascii="GDS Transport Website Light" w:hAnsi="GDS Transport Website Light"/>
+                <w:rFonts w:ascii="Arial" w:hAnsi="Arial" w:cs="Arial"/>
                 <w:b/>
                 <w:bCs/>
                 <w:sz w:val="28"/>
@@ -217,7 +217,7 @@
             </w:r>
             <w:r>
               <w:rPr>
-                <w:rFonts w:ascii="GDS Transport Website Light" w:hAnsi="GDS Transport Website Light"/>
+                <w:rFonts w:ascii="Arial" w:hAnsi="Arial" w:cs="Arial"/>
                 <w:b/>
                 <w:bCs/>
                 <w:sz w:val="28"/>
@@ -228,7 +228,7 @@
             <w:proofErr w:type="spellEnd"/>
             <w:r>
               <w:rPr>
-                <w:rFonts w:ascii="GDS Transport Website Light" w:hAnsi="GDS Transport Website Light"/>
+                <w:rFonts w:ascii="Arial" w:hAnsi="Arial" w:cs="Arial"/>
                 <w:b/>
                 <w:bCs/>
                 <w:sz w:val="28"/>
@@ -252,38 +252,38 @@
             <w:pPr>
               <w:jc w:val="right"/>
               <w:rPr>
-                <w:rFonts w:ascii="GDS Transport Website Light" w:hAnsi="GDS Transport Website Light"/>
+                <w:rFonts w:ascii="Arial" w:hAnsi="Arial" w:cs="Arial"/>
               </w:rPr>
             </w:pPr>
             <w:r>
               <w:rPr>
-                <w:rFonts w:ascii="GDS Transport Website Light" w:hAnsi="GDS Transport Website Light"/>
+                <w:rFonts w:ascii="Arial" w:hAnsi="Arial" w:cs="Arial"/>
               </w:rPr>
               <w:t>&lt;&lt;</w:t>
             </w:r>
             <w:proofErr w:type="spellStart"/>
             <w:r>
               <w:rPr>
-                <w:rFonts w:ascii="GDS Transport Website Light" w:hAnsi="GDS Transport Website Light"/>
+                <w:rFonts w:ascii="Arial" w:hAnsi="Arial" w:cs="Arial"/>
               </w:rPr>
               <w:t>case</w:t>
             </w:r>
             <w:r>
               <w:rPr>
-                <w:rFonts w:ascii="GDS Transport Website Light" w:hAnsi="GDS Transport Website Light"/>
+                <w:rFonts w:ascii="Arial" w:hAnsi="Arial" w:cs="Arial"/>
               </w:rPr>
               <w:t>N</w:t>
             </w:r>
             <w:r>
               <w:rPr>
-                <w:rFonts w:ascii="GDS Transport Website Light" w:hAnsi="GDS Transport Website Light"/>
+                <w:rFonts w:ascii="Arial" w:hAnsi="Arial" w:cs="Arial"/>
               </w:rPr>
               <w:t>umber</w:t>
             </w:r>
             <w:proofErr w:type="spellEnd"/>
             <w:r>
               <w:rPr>
-                <w:rFonts w:ascii="GDS Transport Website Light" w:hAnsi="GDS Transport Website Light"/>
+                <w:rFonts w:ascii="Arial" w:hAnsi="Arial" w:cs="Arial"/>
               </w:rPr>
               <w:t>&gt;&gt;</w:t>
             </w:r>
@@ -304,7 +304,7 @@
           <w:p>
             <w:pPr>
               <w:rPr>
-                <w:rFonts w:ascii="GDS Transport Website Light" w:hAnsi="GDS Transport Website Light"/>
+                <w:rFonts w:ascii="Arial" w:hAnsi="Arial" w:cs="Arial"/>
               </w:rPr>
             </w:pPr>
           </w:p>
@@ -322,7 +322,7 @@
           <w:p>
             <w:pPr>
               <w:rPr>
-                <w:rFonts w:ascii="GDS Transport Website Light" w:hAnsi="GDS Transport Website Light"/>
+                <w:rFonts w:ascii="Arial" w:hAnsi="Arial" w:cs="Arial"/>
               </w:rPr>
             </w:pPr>
           </w:p>
@@ -340,7 +340,7 @@
           <w:p>
             <w:pPr>
               <w:rPr>
-                <w:rFonts w:ascii="GDS Transport Website Light" w:hAnsi="GDS Transport Website Light"/>
+                <w:rFonts w:ascii="Arial" w:hAnsi="Arial" w:cs="Arial"/>
               </w:rPr>
             </w:pPr>
           </w:p>
@@ -360,7 +360,7 @@
           <w:p>
             <w:pPr>
               <w:rPr>
-                <w:rFonts w:ascii="GDS Transport Website Light" w:hAnsi="GDS Transport Website Light"/>
+                <w:rFonts w:ascii="Arial" w:hAnsi="Arial" w:cs="Arial"/>
               </w:rPr>
             </w:pPr>
           </w:p>
@@ -379,26 +379,26 @@
             <w:pPr>
               <w:jc w:val="center"/>
               <w:rPr>
-                <w:rFonts w:ascii="GDS Transport Website Light" w:hAnsi="GDS Transport Website Light"/>
+                <w:rFonts w:ascii="Arial" w:hAnsi="Arial" w:cs="Arial"/>
               </w:rPr>
             </w:pPr>
             <w:r>
               <w:rPr>
-                <w:rFonts w:ascii="GDS Transport Website Light" w:hAnsi="GDS Transport Website Light"/>
+                <w:rFonts w:ascii="Arial" w:hAnsi="Arial" w:cs="Arial"/>
               </w:rPr>
               <w:t>&lt;&lt;</w:t>
             </w:r>
             <w:proofErr w:type="spellStart"/>
             <w:r>
               <w:rPr>
-                <w:rFonts w:ascii="GDS Transport Website Light" w:hAnsi="GDS Transport Website Light"/>
+                <w:rFonts w:ascii="Arial" w:hAnsi="Arial" w:cs="Arial"/>
               </w:rPr>
               <w:t>judgeNameTitle</w:t>
             </w:r>
             <w:proofErr w:type="spellEnd"/>
             <w:r>
               <w:rPr>
-                <w:rFonts w:ascii="GDS Transport Website Light" w:hAnsi="GDS Transport Website Light"/>
+                <w:rFonts w:ascii="Arial" w:hAnsi="Arial" w:cs="Arial"/>
               </w:rPr>
               <w:t>&gt;&gt;</w:t>
             </w:r>
@@ -418,12 +418,12 @@
             <w:pPr>
               <w:jc w:val="right"/>
               <w:rPr>
-                <w:rFonts w:ascii="GDS Transport Website Light" w:hAnsi="GDS Transport Website Light"/>
+                <w:rFonts w:ascii="Arial" w:hAnsi="Arial" w:cs="Arial"/>
               </w:rPr>
             </w:pPr>
             <w:r>
               <w:rPr>
-                <w:rFonts w:ascii="GDS Transport Website Light" w:hAnsi="GDS Transport Website Light"/>
+                <w:rFonts w:ascii="Arial" w:hAnsi="Arial" w:cs="Arial"/>
                 <w:noProof/>
               </w:rPr>
               <w:drawing>
@@ -485,7 +485,7 @@
           <w:p>
             <w:pPr>
               <w:rPr>
-                <w:rFonts w:ascii="GDS Transport Website Light" w:hAnsi="GDS Transport Website Light"/>
+                <w:rFonts w:ascii="Arial" w:hAnsi="Arial" w:cs="Arial"/>
               </w:rPr>
             </w:pPr>
           </w:p>
@@ -503,7 +503,7 @@
           <w:p>
             <w:pPr>
               <w:rPr>
-                <w:rFonts w:ascii="GDS Transport Website Light" w:hAnsi="GDS Transport Website Light"/>
+                <w:rFonts w:ascii="Arial" w:hAnsi="Arial" w:cs="Arial"/>
               </w:rPr>
             </w:pPr>
           </w:p>
@@ -522,7 +522,7 @@
             <w:pPr>
               <w:jc w:val="right"/>
               <w:rPr>
-                <w:rFonts w:ascii="GDS Transport Website Light" w:hAnsi="GDS Transport Website Light"/>
+                <w:rFonts w:ascii="Arial" w:hAnsi="Arial" w:cs="Arial"/>
                 <w:noProof/>
               </w:rPr>
             </w:pPr>
@@ -543,12 +543,12 @@
           <w:p>
             <w:pPr>
               <w:rPr>
-                <w:rFonts w:ascii="GDS Transport Website Light" w:hAnsi="GDS Transport Website Light"/>
+                <w:rFonts w:ascii="Arial" w:hAnsi="Arial" w:cs="Arial"/>
               </w:rPr>
             </w:pPr>
             <w:r>
               <w:rPr>
-                <w:rFonts w:ascii="GDS Transport Website Light" w:hAnsi="GDS Transport Website Light"/>
+                <w:rFonts w:ascii="Arial" w:hAnsi="Arial" w:cs="Arial"/>
               </w:rPr>
               <w:t>Parties</w:t>
             </w:r>
@@ -568,44 +568,14 @@
             <w:pPr>
               <w:jc w:val="center"/>
               <w:rPr>
-                <w:rFonts w:ascii="GDS Transport Website Light" w:hAnsi="GDS Transport Website Light"/>
+                <w:rFonts w:ascii="Arial" w:hAnsi="Arial" w:cs="Arial"/>
               </w:rPr>
             </w:pPr>
             <w:r>
               <w:rPr>
-                <w:rFonts w:ascii="GDS Transport Website Light" w:hAnsi="GDS Transport Website Light"/>
-              </w:rPr>
-              <w:t xml:space="preserve"> </w:t>
-            </w:r>
-            <w:r>
-              <w:rPr>
-                <w:rFonts w:ascii="GDS Transport Website Light" w:hAnsi="GDS Transport Website Light"/>
-              </w:rPr>
-              <w:t xml:space="preserve">&lt;&lt; </w:t>
-            </w:r>
-            <w:r>
-              <w:rPr>
-                <w:rFonts w:ascii="GDS Transport Website Light" w:hAnsi="GDS Transport Website Light"/>
-              </w:rPr>
-              <w:t>claimant</w:t>
-            </w:r>
-            <w:r>
-              <w:rPr>
-                <w:rFonts w:ascii="GDS Transport Website Light" w:hAnsi="GDS Transport Website Light"/>
-              </w:rPr>
-              <w:t>1</w:t>
-            </w:r>
-            <w:r>
-              <w:rPr>
-                <w:rFonts w:ascii="GDS Transport Website Light" w:hAnsi="GDS Transport Website Light"/>
-              </w:rPr>
-              <w:t>Name</w:t>
-            </w:r>
-            <w:r>
-              <w:rPr>
-                <w:rFonts w:ascii="GDS Transport Website Light" w:hAnsi="GDS Transport Website Light"/>
-              </w:rPr>
-              <w:t>&gt;&gt;</w:t>
+                <w:rFonts w:ascii="Arial" w:hAnsi="Arial" w:cs="Arial"/>
+              </w:rPr>
+              <w:t xml:space="preserve"> &lt;&lt; claimant1Name&gt;&gt;</w:t>
             </w:r>
           </w:p>
         </w:tc>
@@ -623,30 +593,16 @@
             <w:pPr>
               <w:jc w:val="right"/>
               <w:rPr>
-                <w:rFonts w:ascii="GDS Transport Website Light" w:hAnsi="GDS Transport Website Light"/>
+                <w:rFonts w:ascii="Arial" w:hAnsi="Arial" w:cs="Arial"/>
                 <w:noProof/>
               </w:rPr>
             </w:pPr>
             <w:r>
               <w:rPr>
-                <w:rFonts w:ascii="GDS Transport Website Light" w:hAnsi="GDS Transport Website Light"/>
+                <w:rFonts w:ascii="Arial" w:hAnsi="Arial" w:cs="Arial"/>
                 <w:noProof/>
               </w:rPr>
-              <w:t>&lt;&lt;c</w:t>
-            </w:r>
-            <w:r>
-              <w:rPr>
-                <w:rFonts w:ascii="GDS Transport Website Light" w:hAnsi="GDS Transport Website Light"/>
-                <w:noProof/>
-              </w:rPr>
-              <w:t>laimant</w:t>
-            </w:r>
-            <w:r>
-              <w:rPr>
-                <w:rFonts w:ascii="GDS Transport Website Light" w:hAnsi="GDS Transport Website Light"/>
-                <w:noProof/>
-              </w:rPr>
-              <w:t>Num&gt;&gt;</w:t>
+              <w:t>&lt;&lt;claimantNum&gt;&gt;</w:t>
             </w:r>
           </w:p>
         </w:tc>
@@ -665,12 +621,12 @@
           <w:p>
             <w:pPr>
               <w:rPr>
-                <w:rFonts w:ascii="GDS Transport Website Light" w:hAnsi="GDS Transport Website Light"/>
+                <w:rFonts w:ascii="Arial" w:hAnsi="Arial" w:cs="Arial"/>
               </w:rPr>
             </w:pPr>
             <w:r>
               <w:rPr>
-                <w:rFonts w:ascii="GDSTransportWebsite" w:hAnsi="GDSTransportWebsite"/>
+                <w:rFonts w:ascii="Arial" w:hAnsi="Arial" w:cs="Arial"/>
                 <w:color w:val="0A0A0A"/>
               </w:rPr>
               <w:t>&lt;&lt;</w:t>
@@ -678,7 +634,7 @@
             <w:proofErr w:type="spellStart"/>
             <w:r>
               <w:rPr>
-                <w:rFonts w:ascii="GDSTransportWebsite" w:hAnsi="GDSTransportWebsite"/>
+                <w:rFonts w:ascii="Arial" w:hAnsi="Arial" w:cs="Arial"/>
                 <w:color w:val="0A0A0A"/>
               </w:rPr>
               <w:t>cr</w:t>
@@ -686,53 +642,34 @@
             <w:proofErr w:type="spellEnd"/>
             <w:r>
               <w:rPr>
-                <w:rFonts w:ascii="GDSTransportWebsite" w:hAnsi="GDSTransportWebsite"/>
+                <w:rFonts w:ascii="Arial" w:hAnsi="Arial" w:cs="Arial"/>
                 <w:color w:val="0A0A0A"/>
               </w:rPr>
-              <w:t>_</w:t>
-            </w:r>
-            <w:r>
-              <w:rPr>
-                <w:rFonts w:ascii="GDSTransportWebsite" w:hAnsi="GDSTransportWebsite"/>
-                <w:color w:val="0A0A0A"/>
-              </w:rPr>
-              <w:t>{</w:t>
-            </w:r>
-            <w:r>
-              <w:rPr>
-                <w:rFonts w:ascii="GDS Transport Website Light" w:hAnsi="GDS Transport Website Light"/>
-              </w:rPr>
-              <w:t>claimant</w:t>
-            </w:r>
-            <w:r>
-              <w:rPr>
-                <w:rFonts w:ascii="GDS Transport Website Light" w:hAnsi="GDS Transport Website Light"/>
-              </w:rPr>
-              <w:t>2</w:t>
+              <w:t>_{</w:t>
+            </w:r>
+            <w:r>
+              <w:rPr>
+                <w:rFonts w:ascii="Arial" w:hAnsi="Arial" w:cs="Arial"/>
+              </w:rPr>
+              <w:t>claimant2</w:t>
             </w:r>
             <w:proofErr w:type="gramStart"/>
             <w:r>
               <w:rPr>
-                <w:rFonts w:ascii="GDS Transport Website Light" w:hAnsi="GDS Transport Website Light"/>
-              </w:rPr>
-              <w:t>Name</w:t>
-            </w:r>
-            <w:r>
-              <w:rPr>
-                <w:rFonts w:ascii="GDS Transport Website Light" w:hAnsi="GDS Transport Website Light"/>
-              </w:rPr>
-              <w:t>!=</w:t>
+                <w:rFonts w:ascii="Arial" w:hAnsi="Arial" w:cs="Arial"/>
+              </w:rPr>
+              <w:t>Name!=</w:t>
             </w:r>
             <w:proofErr w:type="gramEnd"/>
             <w:r>
               <w:rPr>
-                <w:rFonts w:ascii="GDS Transport Website Light" w:hAnsi="GDS Transport Website Light"/>
+                <w:rFonts w:ascii="Arial" w:hAnsi="Arial" w:cs="Arial"/>
               </w:rPr>
               <w:t>null}</w:t>
             </w:r>
             <w:r>
               <w:rPr>
-                <w:rFonts w:ascii="GDSTransportWebsite" w:hAnsi="GDSTransportWebsite"/>
+                <w:rFonts w:ascii="Arial" w:hAnsi="Arial" w:cs="Arial"/>
                 <w:color w:val="0A0A0A"/>
               </w:rPr>
               <w:t>&gt;&gt;</w:t>
@@ -753,7 +690,7 @@
             <w:pPr>
               <w:jc w:val="center"/>
               <w:rPr>
-                <w:rFonts w:ascii="GDS Transport Website Light" w:hAnsi="GDS Transport Website Light"/>
+                <w:rFonts w:ascii="Arial" w:hAnsi="Arial" w:cs="Arial"/>
               </w:rPr>
             </w:pPr>
           </w:p>
@@ -772,7 +709,7 @@
             <w:pPr>
               <w:jc w:val="right"/>
               <w:rPr>
-                <w:rFonts w:ascii="GDS Transport Website Light" w:hAnsi="GDS Transport Website Light"/>
+                <w:rFonts w:ascii="Arial" w:hAnsi="Arial" w:cs="Arial"/>
                 <w:noProof/>
               </w:rPr>
             </w:pPr>
@@ -793,7 +730,7 @@
           <w:p>
             <w:pPr>
               <w:rPr>
-                <w:rFonts w:ascii="GDS Transport Website Light" w:hAnsi="GDS Transport Website Light"/>
+                <w:rFonts w:ascii="Arial" w:hAnsi="Arial" w:cs="Arial"/>
               </w:rPr>
             </w:pPr>
           </w:p>
@@ -812,44 +749,14 @@
             <w:pPr>
               <w:jc w:val="center"/>
               <w:rPr>
-                <w:rFonts w:ascii="GDS Transport Website Light" w:hAnsi="GDS Transport Website Light"/>
+                <w:rFonts w:ascii="Arial" w:hAnsi="Arial" w:cs="Arial"/>
               </w:rPr>
             </w:pPr>
             <w:r>
               <w:rPr>
-                <w:rFonts w:ascii="GDS Transport Website Light" w:hAnsi="GDS Transport Website Light"/>
-              </w:rPr>
-              <w:t xml:space="preserve"> </w:t>
-            </w:r>
-            <w:r>
-              <w:rPr>
-                <w:rFonts w:ascii="GDS Transport Website Light" w:hAnsi="GDS Transport Website Light"/>
-              </w:rPr>
-              <w:t xml:space="preserve">&lt;&lt; </w:t>
-            </w:r>
-            <w:r>
-              <w:rPr>
-                <w:rFonts w:ascii="GDS Transport Website Light" w:hAnsi="GDS Transport Website Light"/>
-              </w:rPr>
-              <w:t>claimant</w:t>
-            </w:r>
-            <w:r>
-              <w:rPr>
-                <w:rFonts w:ascii="GDS Transport Website Light" w:hAnsi="GDS Transport Website Light"/>
-              </w:rPr>
-              <w:t>2</w:t>
-            </w:r>
-            <w:r>
-              <w:rPr>
-                <w:rFonts w:ascii="GDS Transport Website Light" w:hAnsi="GDS Transport Website Light"/>
-              </w:rPr>
-              <w:t>Name</w:t>
-            </w:r>
-            <w:r>
-              <w:rPr>
-                <w:rFonts w:ascii="GDS Transport Website Light" w:hAnsi="GDS Transport Website Light"/>
-              </w:rPr>
-              <w:t>&gt;&gt;</w:t>
+                <w:rFonts w:ascii="Arial" w:hAnsi="Arial" w:cs="Arial"/>
+              </w:rPr>
+              <w:t xml:space="preserve"> &lt;&lt; claimant2Name&gt;&gt;</w:t>
             </w:r>
           </w:p>
         </w:tc>
@@ -867,23 +774,16 @@
             <w:pPr>
               <w:jc w:val="right"/>
               <w:rPr>
-                <w:rFonts w:ascii="GDS Transport Website Light" w:hAnsi="GDS Transport Website Light"/>
+                <w:rFonts w:ascii="Arial" w:hAnsi="Arial" w:cs="Arial"/>
                 <w:noProof/>
               </w:rPr>
             </w:pPr>
             <w:r>
               <w:rPr>
-                <w:rFonts w:ascii="GDS Transport Website Light" w:hAnsi="GDS Transport Website Light"/>
+                <w:rFonts w:ascii="Arial" w:hAnsi="Arial" w:cs="Arial"/>
                 <w:noProof/>
               </w:rPr>
-              <w:t>Claimant</w:t>
-            </w:r>
-            <w:r>
-              <w:rPr>
-                <w:rFonts w:ascii="GDS Transport Website Light" w:hAnsi="GDS Transport Website Light"/>
-                <w:noProof/>
-              </w:rPr>
-              <w:t xml:space="preserve"> 2</w:t>
+              <w:t>Claimant 2</w:t>
             </w:r>
           </w:p>
         </w:tc>
@@ -902,12 +802,12 @@
           <w:p>
             <w:pPr>
               <w:rPr>
-                <w:rFonts w:ascii="GDS Transport Website Light" w:hAnsi="GDS Transport Website Light"/>
+                <w:rFonts w:ascii="Arial" w:hAnsi="Arial" w:cs="Arial"/>
               </w:rPr>
             </w:pPr>
             <w:r>
               <w:rPr>
-                <w:rFonts w:ascii="GDSTransportWebsite" w:hAnsi="GDSTransportWebsite"/>
+                <w:rFonts w:ascii="Arial" w:hAnsi="Arial" w:cs="Arial"/>
                 <w:color w:val="0A0A0A"/>
               </w:rPr>
               <w:t>&lt;&lt;er_&gt;&gt;</w:t>
@@ -928,7 +828,7 @@
             <w:pPr>
               <w:jc w:val="center"/>
               <w:rPr>
-                <w:rFonts w:ascii="GDS Transport Website Light" w:hAnsi="GDS Transport Website Light"/>
+                <w:rFonts w:ascii="Arial" w:hAnsi="Arial" w:cs="Arial"/>
               </w:rPr>
             </w:pPr>
           </w:p>
@@ -947,7 +847,7 @@
             <w:pPr>
               <w:jc w:val="right"/>
               <w:rPr>
-                <w:rFonts w:ascii="GDS Transport Website Light" w:hAnsi="GDS Transport Website Light"/>
+                <w:rFonts w:ascii="Arial" w:hAnsi="Arial" w:cs="Arial"/>
                 <w:noProof/>
               </w:rPr>
             </w:pPr>
@@ -968,7 +868,7 @@
           <w:p>
             <w:pPr>
               <w:rPr>
-                <w:rFonts w:ascii="GDS Transport Website Light" w:hAnsi="GDS Transport Website Light"/>
+                <w:rFonts w:ascii="Arial" w:hAnsi="Arial" w:cs="Arial"/>
               </w:rPr>
             </w:pPr>
           </w:p>
@@ -987,32 +887,14 @@
             <w:pPr>
               <w:jc w:val="center"/>
               <w:rPr>
-                <w:rFonts w:ascii="GDS Transport Website Light" w:hAnsi="GDS Transport Website Light"/>
+                <w:rFonts w:ascii="Arial" w:hAnsi="Arial" w:cs="Arial"/>
               </w:rPr>
             </w:pPr>
             <w:r>
               <w:rPr>
-                <w:rFonts w:ascii="GDS Transport Website Light" w:hAnsi="GDS Transport Website Light"/>
-              </w:rPr>
-              <w:t xml:space="preserve"> </w:t>
-            </w:r>
-            <w:r>
-              <w:rPr>
-                <w:rFonts w:ascii="GDS Transport Website Light" w:hAnsi="GDS Transport Website Light"/>
-              </w:rPr>
-              <w:t xml:space="preserve">&lt;&lt; </w:t>
-            </w:r>
-            <w:r>
-              <w:rPr>
-                <w:rFonts w:ascii="GDS Transport Website Light" w:hAnsi="GDS Transport Website Light"/>
-              </w:rPr>
-              <w:t>defendant1Name</w:t>
-            </w:r>
-            <w:r>
-              <w:rPr>
-                <w:rFonts w:ascii="GDS Transport Website Light" w:hAnsi="GDS Transport Website Light"/>
-              </w:rPr>
-              <w:t>&gt;&gt;</w:t>
+                <w:rFonts w:ascii="Arial" w:hAnsi="Arial" w:cs="Arial"/>
+              </w:rPr>
+              <w:t xml:space="preserve"> &lt;&lt; defendant1Name&gt;&gt;</w:t>
             </w:r>
           </w:p>
         </w:tc>
@@ -1030,27 +912,27 @@
             <w:pPr>
               <w:jc w:val="right"/>
               <w:rPr>
-                <w:rFonts w:ascii="GDS Transport Website Light" w:hAnsi="GDS Transport Website Light"/>
+                <w:rFonts w:ascii="Arial" w:hAnsi="Arial" w:cs="Arial"/>
                 <w:noProof/>
               </w:rPr>
             </w:pPr>
             <w:r>
               <w:rPr>
-                <w:rFonts w:ascii="GDS Transport Website Light" w:hAnsi="GDS Transport Website Light"/>
+                <w:rFonts w:ascii="Arial" w:hAnsi="Arial" w:cs="Arial"/>
               </w:rPr>
               <w:t>&lt;&lt;</w:t>
             </w:r>
             <w:proofErr w:type="spellStart"/>
             <w:r>
               <w:rPr>
-                <w:rFonts w:ascii="GDS Transport Website Light" w:hAnsi="GDS Transport Website Light"/>
+                <w:rFonts w:ascii="Arial" w:hAnsi="Arial" w:cs="Arial"/>
               </w:rPr>
               <w:t>defendantNum</w:t>
             </w:r>
             <w:proofErr w:type="spellEnd"/>
             <w:r>
               <w:rPr>
-                <w:rFonts w:ascii="GDS Transport Website Light" w:hAnsi="GDS Transport Website Light"/>
+                <w:rFonts w:ascii="Arial" w:hAnsi="Arial" w:cs="Arial"/>
               </w:rPr>
               <w:t>&gt;&gt;</w:t>
             </w:r>
@@ -1071,12 +953,12 @@
           <w:p>
             <w:pPr>
               <w:rPr>
-                <w:rFonts w:ascii="GDS Transport Website Light" w:hAnsi="GDS Transport Website Light"/>
+                <w:rFonts w:ascii="Arial" w:hAnsi="Arial" w:cs="Arial"/>
               </w:rPr>
             </w:pPr>
             <w:r>
               <w:rPr>
-                <w:rFonts w:ascii="GDSTransportWebsite" w:hAnsi="GDSTransportWebsite"/>
+                <w:rFonts w:ascii="Arial" w:hAnsi="Arial" w:cs="Arial"/>
                 <w:color w:val="0A0A0A"/>
               </w:rPr>
               <w:t>&lt;&lt;</w:t>
@@ -1084,7 +966,7 @@
             <w:proofErr w:type="spellStart"/>
             <w:r>
               <w:rPr>
-                <w:rFonts w:ascii="GDSTransportWebsite" w:hAnsi="GDSTransportWebsite"/>
+                <w:rFonts w:ascii="Arial" w:hAnsi="Arial" w:cs="Arial"/>
                 <w:color w:val="0A0A0A"/>
               </w:rPr>
               <w:t>cr</w:t>
@@ -1092,41 +974,34 @@
             <w:proofErr w:type="spellEnd"/>
             <w:r>
               <w:rPr>
-                <w:rFonts w:ascii="GDSTransportWebsite" w:hAnsi="GDSTransportWebsite"/>
+                <w:rFonts w:ascii="Arial" w:hAnsi="Arial" w:cs="Arial"/>
                 <w:color w:val="0A0A0A"/>
               </w:rPr>
-              <w:t>_</w:t>
-            </w:r>
-            <w:r>
-              <w:rPr>
-                <w:rFonts w:ascii="GDSTransportWebsite" w:hAnsi="GDSTransportWebsite"/>
-                <w:color w:val="0A0A0A"/>
-              </w:rPr>
-              <w:t>{</w:t>
-            </w:r>
-            <w:r>
-              <w:rPr>
-                <w:rFonts w:ascii="GDS Transport Website Light" w:hAnsi="GDS Transport Website Light"/>
+              <w:t>_{</w:t>
+            </w:r>
+            <w:r>
+              <w:rPr>
+                <w:rFonts w:ascii="Arial" w:hAnsi="Arial" w:cs="Arial"/>
               </w:rPr>
               <w:t>defendant2</w:t>
             </w:r>
             <w:proofErr w:type="gramStart"/>
             <w:r>
               <w:rPr>
-                <w:rFonts w:ascii="GDS Transport Website Light" w:hAnsi="GDS Transport Website Light"/>
+                <w:rFonts w:ascii="Arial" w:hAnsi="Arial" w:cs="Arial"/>
               </w:rPr>
               <w:t>Name!=</w:t>
             </w:r>
             <w:proofErr w:type="gramEnd"/>
             <w:r>
               <w:rPr>
-                <w:rFonts w:ascii="GDS Transport Website Light" w:hAnsi="GDS Transport Website Light"/>
+                <w:rFonts w:ascii="Arial" w:hAnsi="Arial" w:cs="Arial"/>
               </w:rPr>
               <w:t>null}</w:t>
             </w:r>
             <w:r>
               <w:rPr>
-                <w:rFonts w:ascii="GDSTransportWebsite" w:hAnsi="GDSTransportWebsite"/>
+                <w:rFonts w:ascii="Arial" w:hAnsi="Arial" w:cs="Arial"/>
                 <w:color w:val="0A0A0A"/>
               </w:rPr>
               <w:t>&gt;&gt;</w:t>
@@ -1147,7 +1022,7 @@
             <w:pPr>
               <w:jc w:val="center"/>
               <w:rPr>
-                <w:rFonts w:ascii="GDS Transport Website Light" w:hAnsi="GDS Transport Website Light"/>
+                <w:rFonts w:ascii="Arial" w:hAnsi="Arial" w:cs="Arial"/>
               </w:rPr>
             </w:pPr>
           </w:p>
@@ -1166,7 +1041,7 @@
             <w:pPr>
               <w:jc w:val="right"/>
               <w:rPr>
-                <w:rFonts w:ascii="GDS Transport Website Light" w:hAnsi="GDS Transport Website Light"/>
+                <w:rFonts w:ascii="Arial" w:hAnsi="Arial" w:cs="Arial"/>
                 <w:noProof/>
               </w:rPr>
             </w:pPr>
@@ -1187,7 +1062,7 @@
           <w:p>
             <w:pPr>
               <w:rPr>
-                <w:rFonts w:ascii="GDS Transport Website Light" w:hAnsi="GDS Transport Website Light"/>
+                <w:rFonts w:ascii="Arial" w:hAnsi="Arial" w:cs="Arial"/>
               </w:rPr>
             </w:pPr>
           </w:p>
@@ -1206,32 +1081,14 @@
             <w:pPr>
               <w:jc w:val="center"/>
               <w:rPr>
-                <w:rFonts w:ascii="GDS Transport Website Light" w:hAnsi="GDS Transport Website Light"/>
+                <w:rFonts w:ascii="Arial" w:hAnsi="Arial" w:cs="Arial"/>
               </w:rPr>
             </w:pPr>
             <w:r>
               <w:rPr>
-                <w:rFonts w:ascii="GDS Transport Website Light" w:hAnsi="GDS Transport Website Light"/>
-              </w:rPr>
-              <w:t xml:space="preserve"> </w:t>
-            </w:r>
-            <w:r>
-              <w:rPr>
-                <w:rFonts w:ascii="GDS Transport Website Light" w:hAnsi="GDS Transport Website Light"/>
-              </w:rPr>
-              <w:t xml:space="preserve">&lt;&lt; </w:t>
-            </w:r>
-            <w:r>
-              <w:rPr>
-                <w:rFonts w:ascii="GDS Transport Website Light" w:hAnsi="GDS Transport Website Light"/>
-              </w:rPr>
-              <w:t xml:space="preserve">defendant2Name </w:t>
-            </w:r>
-            <w:r>
-              <w:rPr>
-                <w:rFonts w:ascii="GDS Transport Website Light" w:hAnsi="GDS Transport Website Light"/>
-              </w:rPr>
-              <w:t>&gt;&gt;</w:t>
+                <w:rFonts w:ascii="Arial" w:hAnsi="Arial" w:cs="Arial"/>
+              </w:rPr>
+              <w:t xml:space="preserve"> &lt;&lt; defendant2Name &gt;&gt;</w:t>
             </w:r>
           </w:p>
         </w:tc>
@@ -1249,13 +1106,13 @@
             <w:pPr>
               <w:jc w:val="right"/>
               <w:rPr>
-                <w:rFonts w:ascii="GDS Transport Website Light" w:hAnsi="GDS Transport Website Light"/>
+                <w:rFonts w:ascii="Arial" w:hAnsi="Arial" w:cs="Arial"/>
                 <w:noProof/>
               </w:rPr>
             </w:pPr>
             <w:r>
               <w:rPr>
-                <w:rFonts w:ascii="GDS Transport Website Light" w:hAnsi="GDS Transport Website Light"/>
+                <w:rFonts w:ascii="Arial" w:hAnsi="Arial" w:cs="Arial"/>
               </w:rPr>
               <w:t>Defendant 2</w:t>
             </w:r>
@@ -1277,13 +1134,13 @@
           <w:p>
             <w:pPr>
               <w:rPr>
-                <w:rFonts w:ascii="GDS Transport Website Light" w:hAnsi="GDS Transport Website Light"/>
+                <w:rFonts w:ascii="Arial" w:hAnsi="Arial" w:cs="Arial"/>
                 <w:noProof/>
               </w:rPr>
             </w:pPr>
             <w:r>
               <w:rPr>
-                <w:rFonts w:ascii="GDSTransportWebsite" w:hAnsi="GDSTransportWebsite"/>
+                <w:rFonts w:ascii="Arial" w:hAnsi="Arial" w:cs="Arial"/>
                 <w:color w:val="0A0A0A"/>
               </w:rPr>
               <w:t>&lt;&lt;er_&gt;&gt;</w:t>
@@ -1305,7 +1162,7 @@
           <w:p>
             <w:pPr>
               <w:rPr>
-                <w:rFonts w:ascii="GDS Transport Website Light" w:hAnsi="GDS Transport Website Light"/>
+                <w:rFonts w:ascii="Arial" w:hAnsi="Arial" w:cs="Arial"/>
                 <w:noProof/>
               </w:rPr>
             </w:pPr>
@@ -1381,14 +1238,14 @@
       <w:bookmarkStart w:id="0" w:name="_Hlk180666831"/>
       <w:r>
         <w:rPr>
-          <w:rFonts w:ascii="GDS Transport Website Light" w:hAnsi="GDS Transport Website Light"/>
+          <w:rFonts w:ascii="Arial" w:hAnsi="Arial" w:cs="Arial"/>
         </w:rPr>
         <w:t>&lt;</w:t>
       </w:r>
       <w:proofErr w:type="gramStart"/>
       <w:r>
         <w:rPr>
-          <w:rFonts w:ascii="GDS Transport Website Light" w:hAnsi="GDS Transport Website Light"/>
+          <w:rFonts w:ascii="Arial" w:hAnsi="Arial" w:cs="Arial"/>
         </w:rPr>
         <w:t>&lt;{</w:t>
       </w:r>
@@ -1396,44 +1253,56 @@
       <w:proofErr w:type="gramEnd"/>
       <w:r>
         <w:rPr>
-          <w:rFonts w:ascii="GDS Transport Website Light" w:hAnsi="GDS Transport Website Light"/>
+          <w:rFonts w:ascii="Arial" w:hAnsi="Arial" w:cs="Arial"/>
         </w:rPr>
         <w:t>dateFormat</w:t>
       </w:r>
       <w:proofErr w:type="spellEnd"/>
       <w:r>
         <w:rPr>
-          <w:rFonts w:ascii="GDS Transport Website Light" w:hAnsi="GDS Transport Website Light"/>
+          <w:rFonts w:ascii="Arial" w:hAnsi="Arial" w:cs="Arial"/>
         </w:rPr>
         <w:t>($</w:t>
       </w:r>
       <w:proofErr w:type="spellStart"/>
       <w:r>
         <w:rPr>
-          <w:rFonts w:ascii="GDS Transport Website Light" w:hAnsi="GDS Transport Website Light"/>
+          <w:rFonts w:ascii="Arial" w:hAnsi="Arial" w:cs="Arial"/>
         </w:rPr>
         <w:t>nowUTC</w:t>
       </w:r>
       <w:proofErr w:type="spellEnd"/>
       <w:r>
         <w:rPr>
-          <w:rFonts w:ascii="GDS Transport Website Light" w:hAnsi="GDS Transport Website Light"/>
+          <w:rFonts w:ascii="Arial" w:hAnsi="Arial" w:cs="Arial"/>
         </w:rPr>
         <w:t xml:space="preserve"> ,‘d MMMM </w:t>
       </w:r>
       <w:proofErr w:type="spellStart"/>
       <w:r>
         <w:rPr>
-          <w:rFonts w:ascii="GDS Transport Website Light" w:hAnsi="GDS Transport Website Light"/>
+          <w:rFonts w:ascii="Arial" w:hAnsi="Arial" w:cs="Arial"/>
         </w:rPr>
         <w:t>yyyy</w:t>
       </w:r>
       <w:proofErr w:type="spellEnd"/>
       <w:r>
         <w:rPr>
-          <w:rFonts w:ascii="GDS Transport Website Light" w:hAnsi="GDS Transport Website Light"/>
-        </w:rPr>
-        <w:t>’)} &gt;&gt;</w:t>
+          <w:rFonts w:ascii="Arial" w:hAnsi="Arial" w:cs="Arial"/>
+        </w:rPr>
+        <w:t>’)}</w:t>
+      </w:r>
+      <w:r>
+        <w:rPr>
+          <w:rFonts w:ascii="Arial" w:hAnsi="Arial" w:cs="Arial"/>
+        </w:rPr>
+        <w:t xml:space="preserve"> </w:t>
+      </w:r>
+      <w:r>
+        <w:rPr>
+          <w:rFonts w:ascii="Arial" w:hAnsi="Arial" w:cs="Arial"/>
+        </w:rPr>
+        <w:t>&gt;&gt;</w:t>
       </w:r>
       <w:bookmarkEnd w:id="0"/>
       <w:r>
@@ -1457,7 +1326,6 @@
         <w:autoSpaceDN w:val="0"/>
         <w:adjustRightInd w:val="0"/>
         <w:spacing w:after="0" w:line="240" w:lineRule="auto"/>
-        <w:jc w:val="both"/>
         <w:rPr>
           <w:rFonts w:ascii="Arial" w:hAnsi="Arial" w:cs="Arial"/>
         </w:rPr>
@@ -1476,7 +1344,6 @@
         <w:autoSpaceDN w:val="0"/>
         <w:adjustRightInd w:val="0"/>
         <w:spacing w:after="0" w:line="240" w:lineRule="auto"/>
-        <w:jc w:val="both"/>
         <w:rPr>
           <w:rStyle w:val="ui-provider"/>
           <w:rFonts w:ascii="Arial" w:eastAsia="Times New Roman" w:hAnsi="Arial" w:cs="Arial"/>
@@ -1496,7 +1363,6 @@
         <w:autoSpaceDN w:val="0"/>
         <w:adjustRightInd w:val="0"/>
         <w:spacing w:after="0" w:line="240" w:lineRule="auto"/>
-        <w:jc w:val="both"/>
         <w:rPr>
           <w:rStyle w:val="ui-provider"/>
           <w:rFonts w:ascii="Arial" w:eastAsia="Times New Roman" w:hAnsi="Arial" w:cs="Arial"/>
@@ -1520,7 +1386,6 @@
         <w:autoSpaceDN w:val="0"/>
         <w:adjustRightInd w:val="0"/>
         <w:spacing w:after="0" w:line="240" w:lineRule="auto"/>
-        <w:jc w:val="both"/>
         <w:rPr>
           <w:rStyle w:val="ui-provider"/>
           <w:rFonts w:ascii="Arial" w:eastAsia="Times New Roman" w:hAnsi="Arial" w:cs="Arial"/>
@@ -1540,7 +1405,6 @@
         <w:autoSpaceDN w:val="0"/>
         <w:adjustRightInd w:val="0"/>
         <w:spacing w:after="0" w:line="240" w:lineRule="auto"/>
-        <w:jc w:val="both"/>
         <w:rPr>
           <w:rStyle w:val="ui-provider"/>
           <w:rFonts w:ascii="Arial" w:eastAsia="Times New Roman" w:hAnsi="Arial" w:cs="Arial"/>
@@ -1611,7 +1475,6 @@
         <w:autoSpaceDN w:val="0"/>
         <w:adjustRightInd w:val="0"/>
         <w:spacing w:after="0" w:line="240" w:lineRule="auto"/>
-        <w:jc w:val="both"/>
         <w:rPr>
           <w:rStyle w:val="ui-provider"/>
           <w:rFonts w:ascii="Arial" w:eastAsia="Times New Roman" w:hAnsi="Arial" w:cs="Arial"/>
@@ -1631,7 +1494,6 @@
         <w:autoSpaceDN w:val="0"/>
         <w:adjustRightInd w:val="0"/>
         <w:spacing w:after="0" w:line="240" w:lineRule="auto"/>
-        <w:jc w:val="both"/>
         <w:rPr>
           <w:rStyle w:val="ui-provider"/>
           <w:rFonts w:ascii="Arial" w:eastAsia="Times New Roman" w:hAnsi="Arial" w:cs="Arial"/>
@@ -1679,7 +1541,6 @@
         <w:autoSpaceDN w:val="0"/>
         <w:adjustRightInd w:val="0"/>
         <w:spacing w:after="0" w:line="240" w:lineRule="auto"/>
-        <w:jc w:val="both"/>
         <w:rPr>
           <w:rFonts w:ascii="Arial" w:eastAsia="Times New Roman" w:hAnsi="Arial" w:cs="Arial"/>
           <w:kern w:val="0"/>
@@ -1701,7 +1562,39 @@
           <w:kern w:val="0"/>
           <w14:ligatures w14:val="none"/>
         </w:rPr>
-        <w:t>The Costs and Case Management Conference will be conducted remotely by [telephone] [video hearing</w:t>
+        <w:t>The Costs and Case Management</w:t>
+      </w:r>
+      <w:r>
+        <w:rPr>
+          <w:rFonts w:ascii="Arial" w:eastAsia="Times New Roman" w:hAnsi="Arial" w:cs="Arial"/>
+          <w:kern w:val="0"/>
+          <w14:ligatures w14:val="none"/>
+        </w:rPr>
+        <w:t xml:space="preserve"> conference</w:t>
+      </w:r>
+      <w:r>
+        <w:rPr>
+          <w:rFonts w:ascii="Arial" w:eastAsia="Times New Roman" w:hAnsi="Arial" w:cs="Arial"/>
+          <w:kern w:val="0"/>
+          <w14:ligatures w14:val="none"/>
+        </w:rPr>
+        <w:t xml:space="preserve"> will </w:t>
+      </w:r>
+      <w:r>
+        <w:rPr>
+          <w:rFonts w:ascii="Arial" w:eastAsia="Times New Roman" w:hAnsi="Arial" w:cs="Arial"/>
+          <w:kern w:val="0"/>
+          <w14:ligatures w14:val="none"/>
+        </w:rPr>
+        <w:t>be</w:t>
+      </w:r>
+      <w:r>
+        <w:rPr>
+          <w:rFonts w:ascii="Arial" w:eastAsia="Times New Roman" w:hAnsi="Arial" w:cs="Arial"/>
+          <w:kern w:val="0"/>
+          <w14:ligatures w14:val="none"/>
+        </w:rPr>
+        <w:t xml:space="preserve"> conducted remotely by [telephone] [video hearing</w:t>
       </w:r>
       <w:proofErr w:type="gramStart"/>
       <w:r>
@@ -1743,7 +1636,6 @@
         <w:autoSpaceDN w:val="0"/>
         <w:adjustRightInd w:val="0"/>
         <w:spacing w:after="0" w:line="240" w:lineRule="auto"/>
-        <w:jc w:val="both"/>
         <w:rPr>
           <w:rFonts w:ascii="Arial" w:eastAsia="Times New Roman" w:hAnsi="Arial" w:cs="Arial"/>
           <w:kern w:val="0"/>
@@ -1781,7 +1673,6 @@
         <w:autoSpaceDN w:val="0"/>
         <w:adjustRightInd w:val="0"/>
         <w:spacing w:after="0" w:line="240" w:lineRule="auto"/>
-        <w:jc w:val="both"/>
         <w:rPr>
           <w:rFonts w:ascii="Arial" w:eastAsia="Times New Roman" w:hAnsi="Arial" w:cs="Arial"/>
           <w:kern w:val="0"/>
@@ -1805,7 +1696,6 @@
           <w:numId w:val="5"/>
         </w:numPr>
         <w:spacing w:after="0" w:line="240" w:lineRule="auto"/>
-        <w:jc w:val="both"/>
         <w:rPr>
           <w:rFonts w:ascii="Arial" w:eastAsia="Times New Roman" w:hAnsi="Arial" w:cs="Arial"/>
           <w:kern w:val="0"/>
@@ -1830,7 +1720,6 @@
           <w:numId w:val="5"/>
         </w:numPr>
         <w:spacing w:after="0" w:line="240" w:lineRule="auto"/>
-        <w:jc w:val="both"/>
         <w:rPr>
           <w:rFonts w:ascii="Arial" w:eastAsia="Times New Roman" w:hAnsi="Arial" w:cs="Arial"/>
           <w:kern w:val="0"/>
@@ -1855,7 +1744,6 @@
           <w:numId w:val="5"/>
         </w:numPr>
         <w:spacing w:after="0" w:line="240" w:lineRule="auto"/>
-        <w:jc w:val="both"/>
         <w:rPr>
           <w:rFonts w:ascii="Arial" w:eastAsia="Times New Roman" w:hAnsi="Arial" w:cs="Arial"/>
           <w:kern w:val="0"/>
@@ -1880,7 +1768,6 @@
           <w:numId w:val="5"/>
         </w:numPr>
         <w:spacing w:after="0" w:line="240" w:lineRule="auto"/>
-        <w:jc w:val="both"/>
         <w:rPr>
           <w:rFonts w:ascii="Arial" w:eastAsia="Times New Roman" w:hAnsi="Arial" w:cs="Arial"/>
           <w:kern w:val="0"/>
@@ -1905,7 +1792,6 @@
           <w:numId w:val="5"/>
         </w:numPr>
         <w:spacing w:after="0" w:line="240" w:lineRule="auto"/>
-        <w:jc w:val="both"/>
         <w:rPr>
           <w:rFonts w:ascii="Arial" w:eastAsia="Times New Roman" w:hAnsi="Arial" w:cs="Arial"/>
           <w:kern w:val="0"/>
@@ -1920,6 +1806,7 @@
           <w:lang w:eastAsia="en-GB"/>
           <w14:ligatures w14:val="none"/>
         </w:rPr>
+        <w:lastRenderedPageBreak/>
         <w:t>A case summary (limited to 500 words)</w:t>
       </w:r>
     </w:p>
@@ -1930,7 +1817,6 @@
           <w:numId w:val="5"/>
         </w:numPr>
         <w:spacing w:after="0" w:line="240" w:lineRule="auto"/>
-        <w:jc w:val="both"/>
         <w:rPr>
           <w:rFonts w:ascii="Arial" w:eastAsia="Times New Roman" w:hAnsi="Arial" w:cs="Arial"/>
           <w:kern w:val="0"/>
@@ -1945,7 +1831,6 @@
           <w:lang w:eastAsia="en-GB"/>
           <w14:ligatures w14:val="none"/>
         </w:rPr>
-        <w:lastRenderedPageBreak/>
         <w:t xml:space="preserve">A </w:t>
       </w:r>
       <w:proofErr w:type="gramStart"/>
@@ -1976,7 +1861,6 @@
           <w:numId w:val="5"/>
         </w:numPr>
         <w:spacing w:after="0" w:line="240" w:lineRule="auto"/>
-        <w:jc w:val="both"/>
         <w:rPr>
           <w:rFonts w:ascii="Arial" w:eastAsia="Times New Roman" w:hAnsi="Arial" w:cs="Arial"/>
           <w:kern w:val="0"/>
@@ -2001,7 +1885,6 @@
           <w:numId w:val="5"/>
         </w:numPr>
         <w:spacing w:after="0" w:line="240" w:lineRule="auto"/>
-        <w:jc w:val="both"/>
         <w:rPr>
           <w:rFonts w:ascii="Arial" w:eastAsia="Times New Roman" w:hAnsi="Arial" w:cs="Arial"/>
           <w:kern w:val="0"/>
@@ -2026,7 +1909,6 @@
           <w:numId w:val="5"/>
         </w:numPr>
         <w:spacing w:after="0" w:line="240" w:lineRule="auto"/>
-        <w:jc w:val="both"/>
         <w:rPr>
           <w:rFonts w:ascii="Arial" w:eastAsia="Times New Roman" w:hAnsi="Arial" w:cs="Arial"/>
           <w:kern w:val="0"/>
@@ -2082,7 +1964,6 @@
           <w:numId w:val="5"/>
         </w:numPr>
         <w:spacing w:after="0" w:line="240" w:lineRule="auto"/>
-        <w:jc w:val="both"/>
         <w:rPr>
           <w:rFonts w:ascii="Arial" w:eastAsia="Times New Roman" w:hAnsi="Arial" w:cs="Arial"/>
           <w:kern w:val="0"/>
@@ -2104,7 +1985,6 @@
       <w:pPr>
         <w:spacing w:after="0" w:line="240" w:lineRule="auto"/>
         <w:ind w:left="1440"/>
-        <w:jc w:val="both"/>
         <w:rPr>
           <w:rFonts w:ascii="Arial" w:eastAsia="Times New Roman" w:hAnsi="Arial" w:cs="Arial"/>
           <w:kern w:val="0"/>
@@ -2120,7 +2000,6 @@
           <w:numId w:val="3"/>
         </w:numPr>
         <w:spacing w:after="0" w:line="240" w:lineRule="auto"/>
-        <w:jc w:val="both"/>
         <w:rPr>
           <w:rFonts w:ascii="Arial" w:eastAsia="Times New Roman" w:hAnsi="Arial" w:cs="Arial"/>
           <w:kern w:val="0"/>
@@ -2172,7 +2051,6 @@
       <w:pPr>
         <w:spacing w:after="0" w:line="240" w:lineRule="auto"/>
         <w:ind w:left="720"/>
-        <w:jc w:val="both"/>
         <w:rPr>
           <w:rFonts w:ascii="Arial" w:eastAsia="Times New Roman" w:hAnsi="Arial" w:cs="Arial"/>
           <w:kern w:val="0"/>
@@ -2187,7 +2065,6 @@
           <w:numId w:val="3"/>
         </w:numPr>
         <w:spacing w:after="0" w:line="240" w:lineRule="auto"/>
-        <w:jc w:val="both"/>
         <w:rPr>
           <w:rFonts w:ascii="Arial" w:eastAsia="Times New Roman" w:hAnsi="Arial" w:cs="Arial"/>
           <w:kern w:val="0"/>
@@ -2225,7 +2102,6 @@
           <w:tab w:val="left" w:pos="8655"/>
         </w:tabs>
         <w:spacing w:after="0" w:line="240" w:lineRule="auto"/>
-        <w:jc w:val="both"/>
         <w:rPr>
           <w:rFonts w:ascii="Arial" w:eastAsia="Times New Roman" w:hAnsi="Arial" w:cs="Arial"/>
           <w:kern w:val="0"/>
@@ -2237,7 +2113,19 @@
         <w:rPr>
           <w:rFonts w:ascii="Arial" w:hAnsi="Arial" w:cs="Arial"/>
         </w:rPr>
-        <w:t>[If the Claimant is unrepresented and the Defendant is legally represented, then the Defendant must, where applicable, comply with the requirements set out above in relation to the hearing bundle.]</w:t>
+        <w:t xml:space="preserve">[If the Claimant is unrepresented and the Defendant is legally represented, then the Defendant must, </w:t>
+      </w:r>
+      <w:r>
+        <w:rPr>
+          <w:rFonts w:ascii="Arial" w:hAnsi="Arial" w:cs="Arial"/>
+        </w:rPr>
+        <w:t>wh</w:t>
+      </w:r>
+      <w:r>
+        <w:rPr>
+          <w:rFonts w:ascii="Arial" w:hAnsi="Arial" w:cs="Arial"/>
+        </w:rPr>
+        <w:t>ere applicable, comply with the requirements set out above in relation to the hearing bundle.]</w:t>
       </w:r>
       <w:bookmarkEnd w:id="1"/>
     </w:p>
@@ -2329,23 +2217,13 @@
         <w:jc w:val="both"/>
         <w:rPr>
           <w:rFonts w:ascii="Arial" w:eastAsia="Times New Roman" w:hAnsi="Arial" w:cs="Arial"/>
-          <w:kern w:val="0"/>
-          <w:lang w:eastAsia="en-GB"/>
-          <w14:ligatures w14:val="none"/>
-        </w:rPr>
-      </w:pPr>
-      <w:r>
-        <w:rPr>
-          <w:rFonts w:ascii="Arial" w:eastAsia="Times New Roman" w:hAnsi="Arial" w:cs="Arial"/>
           <w:b/>
           <w:bCs/>
           <w:kern w:val="0"/>
           <w:lang w:eastAsia="en-GB"/>
           <w14:ligatures w14:val="none"/>
         </w:rPr>
-        <w:t>(together with the appropriate fee) by 4pm on &lt;</w:t>
-      </w:r>
-      <w:proofErr w:type="gramStart"/>
+      </w:pPr>
       <w:r>
         <w:rPr>
           <w:rFonts w:ascii="Arial" w:eastAsia="Times New Roman" w:hAnsi="Arial" w:cs="Arial"/>
@@ -2355,10 +2233,8 @@
           <w:lang w:eastAsia="en-GB"/>
           <w14:ligatures w14:val="none"/>
         </w:rPr>
-        <w:t>&lt;{</w:t>
-      </w:r>
-      <w:proofErr w:type="spellStart"/>
-      <w:proofErr w:type="gramEnd"/>
+        <w:t>(together with the appropriate fee) by 4pm on</w:t>
+      </w:r>
       <w:r>
         <w:rPr>
           <w:rFonts w:ascii="Arial" w:eastAsia="Times New Roman" w:hAnsi="Arial" w:cs="Arial"/>
@@ -2368,9 +2244,8 @@
           <w:lang w:eastAsia="en-GB"/>
           <w14:ligatures w14:val="none"/>
         </w:rPr>
-        <w:t>dateFormat</w:t>
-      </w:r>
-      <w:proofErr w:type="spellEnd"/>
+        <w:t xml:space="preserve"> </w:t>
+      </w:r>
       <w:r>
         <w:rPr>
           <w:rFonts w:ascii="Arial" w:eastAsia="Times New Roman" w:hAnsi="Arial" w:cs="Arial"/>
@@ -2380,9 +2255,8 @@
           <w:lang w:eastAsia="en-GB"/>
           <w14:ligatures w14:val="none"/>
         </w:rPr>
-        <w:t>(</w:t>
-      </w:r>
-      <w:proofErr w:type="spellStart"/>
+        <w:t>&lt;&lt;</w:t>
+      </w:r>
       <w:r>
         <w:rPr>
           <w:rFonts w:ascii="Arial" w:eastAsia="Times New Roman" w:hAnsi="Arial" w:cs="Arial"/>
@@ -2392,9 +2266,8 @@
           <w:lang w:eastAsia="en-GB"/>
           <w14:ligatures w14:val="none"/>
         </w:rPr>
-        <w:t>addDays</w:t>
-      </w:r>
-      <w:proofErr w:type="spellEnd"/>
+        <w:t>dateNowPlus7</w:t>
+      </w:r>
       <w:r>
         <w:rPr>
           <w:rFonts w:ascii="Arial" w:eastAsia="Times New Roman" w:hAnsi="Arial" w:cs="Arial"/>
@@ -2404,82 +2277,16 @@
           <w:lang w:eastAsia="en-GB"/>
           <w14:ligatures w14:val="none"/>
         </w:rPr>
-        <w:t>(</w:t>
-      </w:r>
-      <w:r>
-        <w:rPr>
-          <w:rFonts w:ascii="Arial" w:eastAsia="Times New Roman" w:hAnsi="Arial" w:cs="Arial"/>
-          <w:b/>
-          <w:bCs/>
-          <w:kern w:val="0"/>
-          <w:lang w:eastAsia="en-GB"/>
-          <w14:ligatures w14:val="none"/>
-        </w:rPr>
-        <w:t>$</w:t>
-      </w:r>
-      <w:proofErr w:type="spellStart"/>
-      <w:r>
-        <w:rPr>
-          <w:rFonts w:ascii="Arial" w:eastAsia="Times New Roman" w:hAnsi="Arial" w:cs="Arial"/>
-          <w:b/>
-          <w:bCs/>
-          <w:kern w:val="0"/>
-          <w:lang w:eastAsia="en-GB"/>
-          <w14:ligatures w14:val="none"/>
-        </w:rPr>
-        <w:t>nowUTC</w:t>
-      </w:r>
-      <w:proofErr w:type="spellEnd"/>
-      <w:r>
-        <w:rPr>
-          <w:rFonts w:ascii="Arial" w:eastAsia="Times New Roman" w:hAnsi="Arial" w:cs="Arial"/>
-          <w:b/>
-          <w:bCs/>
-          <w:kern w:val="0"/>
-          <w:lang w:eastAsia="en-GB"/>
-          <w14:ligatures w14:val="none"/>
-        </w:rPr>
-        <w:t>, 7)</w:t>
-      </w:r>
-      <w:r>
-        <w:rPr>
-          <w:rFonts w:ascii="Arial" w:eastAsia="Times New Roman" w:hAnsi="Arial" w:cs="Arial"/>
-          <w:b/>
-          <w:bCs/>
-          <w:kern w:val="0"/>
-          <w:lang w:eastAsia="en-GB"/>
-          <w14:ligatures w14:val="none"/>
-        </w:rPr>
-        <w:t xml:space="preserve"> ,‘d MMMM </w:t>
-      </w:r>
-      <w:proofErr w:type="spellStart"/>
-      <w:r>
-        <w:rPr>
-          <w:rFonts w:ascii="Arial" w:eastAsia="Times New Roman" w:hAnsi="Arial" w:cs="Arial"/>
-          <w:b/>
-          <w:bCs/>
-          <w:kern w:val="0"/>
-          <w:lang w:eastAsia="en-GB"/>
-          <w14:ligatures w14:val="none"/>
-        </w:rPr>
-        <w:t>yyyy</w:t>
-      </w:r>
-      <w:proofErr w:type="spellEnd"/>
-      <w:r>
-        <w:rPr>
-          <w:rFonts w:ascii="Arial" w:eastAsia="Times New Roman" w:hAnsi="Arial" w:cs="Arial"/>
-          <w:b/>
-          <w:bCs/>
-          <w:kern w:val="0"/>
-          <w:lang w:eastAsia="en-GB"/>
-          <w14:ligatures w14:val="none"/>
-        </w:rPr>
-        <w:t>’)} &gt;&gt;.</w:t>
+        <w:t>&gt;&gt;.</w:t>
       </w:r>
     </w:p>
-    <w:p/>
-    <w:p/>
-    <w:p/>
+    <w:p>
+      <w:pPr>
+        <w:rPr>
+          <w:rFonts w:ascii="Arial" w:hAnsi="Arial" w:cs="Arial"/>
+        </w:rPr>
+      </w:pPr>
+    </w:p>
     <w:sectPr>
       <w:headerReference w:type="even" r:id="rId9"/>
       <w:headerReference w:type="default" r:id="rId10"/>
@@ -2497,7 +2304,7 @@
 </file>
 
 <file path=word/endnotes.xml><?xml version="1.0" encoding="utf-8"?>
-<w:endnotes xmlns:wpc="http://schemas.microsoft.com/office/word/2010/wordprocessingCanvas" xmlns:cx="http://schemas.microsoft.com/office/drawing/2014/chartex" xmlns:cx1="http://schemas.microsoft.com/office/drawing/2015/9/8/chartex" xmlns:cx2="http://schemas.microsoft.com/office/drawing/2015/10/21/chartex" xmlns:cx3="http://schemas.microsoft.com/office/drawing/2016/5/9/chartex" xmlns:cx4="http://schemas.microsoft.com/office/drawing/2016/5/10/chartex" xmlns:cx5="http://schemas.microsoft.com/office/drawing/2016/5/11/chartex" xmlns:cx6="http://schemas.microsoft.com/office/drawing/2016/5/12/chartex" xmlns:cx7="http://schemas.microsoft.com/office/drawing/2016/5/13/chartex" xmlns:cx8="http://schemas.microsoft.com/office/drawing/2016/5/14/chartex" xmlns:mc="http://schemas.openxmlformats.org/markup-compatibility/2006" xmlns:aink="http://schemas.microsoft.com/office/drawing/2016/ink" xmlns:am3d="http://schemas.microsoft.com/office/drawing/2017/model3d" xmlns:o="urn:schemas-microsoft-com:office:office" xmlns:oel="http://schemas.microsoft.com/office/2019/extlst" xmlns:r="http://schemas.openxmlformats.org/officeDocument/2006/relationships" xmlns:m="http://schemas.openxmlformats.org/officeDocument/2006/math" xmlns:v="urn:schemas-microsoft-com:vml" xmlns:wp14="http://schemas.microsoft.com/office/word/2010/wordprocessingDrawing" xmlns:wp="http://schemas.openxmlformats.org/drawingml/2006/wordprocessingDrawing" xmlns:w10="urn:schemas-microsoft-com:office:word" xmlns:w="http://schemas.openxmlformats.org/wordprocessingml/2006/main" xmlns:w14="http://schemas.microsoft.com/office/word/2010/wordml" xmlns:w15="http://schemas.microsoft.com/office/word/2012/wordml" xmlns:w16cex="http://schemas.microsoft.com/office/word/2018/wordml/cex" xmlns:w16cid="http://schemas.microsoft.com/office/word/2016/wordml/cid" xmlns:w16="http://schemas.microsoft.com/office/word/2018/wordml" xmlns:w16sdtdh="http://schemas.microsoft.com/office/word/2020/wordml/sdtdatahash" xmlns:w16se="http://schemas.microsoft.com/office/word/2015/wordml/symex" xmlns:wpg="http://schemas.microsoft.com/office/word/2010/wordprocessingGroup" xmlns:wpi="http://schemas.microsoft.com/office/word/2010/wordprocessingInk" xmlns:wne="http://schemas.microsoft.com/office/word/2006/wordml" xmlns:wps="http://schemas.microsoft.com/office/word/2010/wordprocessingShape" mc:Ignorable="w14 w15 w16se w16cid w16 w16cex w16sdtdh wp14">
+<w:endnotes xmlns:wpc="http://schemas.microsoft.com/office/word/2010/wordprocessingCanvas" xmlns:cx="http://schemas.microsoft.com/office/drawing/2014/chartex" xmlns:cx1="http://schemas.microsoft.com/office/drawing/2015/9/8/chartex" xmlns:cx2="http://schemas.microsoft.com/office/drawing/2015/10/21/chartex" xmlns:cx3="http://schemas.microsoft.com/office/drawing/2016/5/9/chartex" xmlns:cx4="http://schemas.microsoft.com/office/drawing/2016/5/10/chartex" xmlns:cx5="http://schemas.microsoft.com/office/drawing/2016/5/11/chartex" xmlns:cx6="http://schemas.microsoft.com/office/drawing/2016/5/12/chartex" xmlns:cx7="http://schemas.microsoft.com/office/drawing/2016/5/13/chartex" xmlns:cx8="http://schemas.microsoft.com/office/drawing/2016/5/14/chartex" xmlns:mc="http://schemas.openxmlformats.org/markup-compatibility/2006" xmlns:aink="http://schemas.microsoft.com/office/drawing/2016/ink" xmlns:am3d="http://schemas.microsoft.com/office/drawing/2017/model3d" xmlns:o="urn:schemas-microsoft-com:office:office" xmlns:oel="http://schemas.microsoft.com/office/2019/extlst" xmlns:r="http://schemas.openxmlformats.org/officeDocument/2006/relationships" xmlns:m="http://schemas.openxmlformats.org/officeDocument/2006/math" xmlns:v="urn:schemas-microsoft-com:vml" xmlns:wp14="http://schemas.microsoft.com/office/word/2010/wordprocessingDrawing" xmlns:wp="http://schemas.openxmlformats.org/drawingml/2006/wordprocessingDrawing" xmlns:w10="urn:schemas-microsoft-com:office:word" xmlns:w="http://schemas.openxmlformats.org/wordprocessingml/2006/main" xmlns:w14="http://schemas.microsoft.com/office/word/2010/wordml" xmlns:w15="http://schemas.microsoft.com/office/word/2012/wordml" xmlns:w16cex="http://schemas.microsoft.com/office/word/2018/wordml/cex" xmlns:w16cid="http://schemas.microsoft.com/office/word/2016/wordml/cid" xmlns:w16="http://schemas.microsoft.com/office/word/2018/wordml" xmlns:w16du="http://schemas.microsoft.com/office/word/2023/wordml/word16du" xmlns:w16sdtdh="http://schemas.microsoft.com/office/word/2020/wordml/sdtdatahash" xmlns:w16se="http://schemas.microsoft.com/office/word/2015/wordml/symex" xmlns:wpg="http://schemas.microsoft.com/office/word/2010/wordprocessingGroup" xmlns:wpi="http://schemas.microsoft.com/office/word/2010/wordprocessingInk" xmlns:wne="http://schemas.microsoft.com/office/word/2006/wordml" xmlns:wps="http://schemas.microsoft.com/office/word/2010/wordprocessingShape" mc:Ignorable="w14 w15 w16se w16cid w16 w16cex w16sdtdh w16du wp14">
   <w:endnote w:type="separator" w:id="-1">
     <w:p>
       <w:pPr>
@@ -2522,7 +2329,7 @@
 </file>
 
 <file path=word/footer1.xml><?xml version="1.0" encoding="utf-8"?>
-<w:ftr xmlns:wpc="http://schemas.microsoft.com/office/word/2010/wordprocessingCanvas" xmlns:cx="http://schemas.microsoft.com/office/drawing/2014/chartex" xmlns:cx1="http://schemas.microsoft.com/office/drawing/2015/9/8/chartex" xmlns:cx2="http://schemas.microsoft.com/office/drawing/2015/10/21/chartex" xmlns:cx3="http://schemas.microsoft.com/office/drawing/2016/5/9/chartex" xmlns:cx4="http://schemas.microsoft.com/office/drawing/2016/5/10/chartex" xmlns:cx5="http://schemas.microsoft.com/office/drawing/2016/5/11/chartex" xmlns:cx6="http://schemas.microsoft.com/office/drawing/2016/5/12/chartex" xmlns:cx7="http://schemas.microsoft.com/office/drawing/2016/5/13/chartex" xmlns:cx8="http://schemas.microsoft.com/office/drawing/2016/5/14/chartex" xmlns:mc="http://schemas.openxmlformats.org/markup-compatibility/2006" xmlns:aink="http://schemas.microsoft.com/office/drawing/2016/ink" xmlns:am3d="http://schemas.microsoft.com/office/drawing/2017/model3d" xmlns:o="urn:schemas-microsoft-com:office:office" xmlns:oel="http://schemas.microsoft.com/office/2019/extlst" xmlns:r="http://schemas.openxmlformats.org/officeDocument/2006/relationships" xmlns:m="http://schemas.openxmlformats.org/officeDocument/2006/math" xmlns:v="urn:schemas-microsoft-com:vml" xmlns:wp14="http://schemas.microsoft.com/office/word/2010/wordprocessingDrawing" xmlns:wp="http://schemas.openxmlformats.org/drawingml/2006/wordprocessingDrawing" xmlns:w10="urn:schemas-microsoft-com:office:word" xmlns:w="http://schemas.openxmlformats.org/wordprocessingml/2006/main" xmlns:w14="http://schemas.microsoft.com/office/word/2010/wordml" xmlns:w15="http://schemas.microsoft.com/office/word/2012/wordml" xmlns:w16cex="http://schemas.microsoft.com/office/word/2018/wordml/cex" xmlns:w16cid="http://schemas.microsoft.com/office/word/2016/wordml/cid" xmlns:w16="http://schemas.microsoft.com/office/word/2018/wordml" xmlns:w16sdtdh="http://schemas.microsoft.com/office/word/2020/wordml/sdtdatahash" xmlns:w16se="http://schemas.microsoft.com/office/word/2015/wordml/symex" xmlns:wpg="http://schemas.microsoft.com/office/word/2010/wordprocessingGroup" xmlns:wpi="http://schemas.microsoft.com/office/word/2010/wordprocessingInk" xmlns:wne="http://schemas.microsoft.com/office/word/2006/wordml" xmlns:wps="http://schemas.microsoft.com/office/word/2010/wordprocessingShape" mc:Ignorable="w14 w15 w16se w16cid w16 w16cex w16sdtdh wp14">
+<w:ftr xmlns:wpc="http://schemas.microsoft.com/office/word/2010/wordprocessingCanvas" xmlns:cx="http://schemas.microsoft.com/office/drawing/2014/chartex" xmlns:cx1="http://schemas.microsoft.com/office/drawing/2015/9/8/chartex" xmlns:cx2="http://schemas.microsoft.com/office/drawing/2015/10/21/chartex" xmlns:cx3="http://schemas.microsoft.com/office/drawing/2016/5/9/chartex" xmlns:cx4="http://schemas.microsoft.com/office/drawing/2016/5/10/chartex" xmlns:cx5="http://schemas.microsoft.com/office/drawing/2016/5/11/chartex" xmlns:cx6="http://schemas.microsoft.com/office/drawing/2016/5/12/chartex" xmlns:cx7="http://schemas.microsoft.com/office/drawing/2016/5/13/chartex" xmlns:cx8="http://schemas.microsoft.com/office/drawing/2016/5/14/chartex" xmlns:mc="http://schemas.openxmlformats.org/markup-compatibility/2006" xmlns:aink="http://schemas.microsoft.com/office/drawing/2016/ink" xmlns:am3d="http://schemas.microsoft.com/office/drawing/2017/model3d" xmlns:o="urn:schemas-microsoft-com:office:office" xmlns:oel="http://schemas.microsoft.com/office/2019/extlst" xmlns:r="http://schemas.openxmlformats.org/officeDocument/2006/relationships" xmlns:m="http://schemas.openxmlformats.org/officeDocument/2006/math" xmlns:v="urn:schemas-microsoft-com:vml" xmlns:wp14="http://schemas.microsoft.com/office/word/2010/wordprocessingDrawing" xmlns:wp="http://schemas.openxmlformats.org/drawingml/2006/wordprocessingDrawing" xmlns:w10="urn:schemas-microsoft-com:office:word" xmlns:w="http://schemas.openxmlformats.org/wordprocessingml/2006/main" xmlns:w14="http://schemas.microsoft.com/office/word/2010/wordml" xmlns:w15="http://schemas.microsoft.com/office/word/2012/wordml" xmlns:w16cex="http://schemas.microsoft.com/office/word/2018/wordml/cex" xmlns:w16cid="http://schemas.microsoft.com/office/word/2016/wordml/cid" xmlns:w16="http://schemas.microsoft.com/office/word/2018/wordml" xmlns:w16du="http://schemas.microsoft.com/office/word/2023/wordml/word16du" xmlns:w16sdtdh="http://schemas.microsoft.com/office/word/2020/wordml/sdtdatahash" xmlns:w16se="http://schemas.microsoft.com/office/word/2015/wordml/symex" xmlns:wpg="http://schemas.microsoft.com/office/word/2010/wordprocessingGroup" xmlns:wpi="http://schemas.microsoft.com/office/word/2010/wordprocessingInk" xmlns:wne="http://schemas.microsoft.com/office/word/2006/wordml" xmlns:wps="http://schemas.microsoft.com/office/word/2010/wordprocessingShape" mc:Ignorable="w14 w15 w16se w16cid w16 w16cex w16sdtdh w16du wp14">
   <w:p>
     <w:pPr>
       <w:pStyle w:val="Footer"/>
@@ -2652,7 +2459,7 @@
 </file>
 
 <file path=word/footer2.xml><?xml version="1.0" encoding="utf-8"?>
-<w:ftr xmlns:wpc="http://schemas.microsoft.com/office/word/2010/wordprocessingCanvas" xmlns:cx="http://schemas.microsoft.com/office/drawing/2014/chartex" xmlns:cx1="http://schemas.microsoft.com/office/drawing/2015/9/8/chartex" xmlns:cx2="http://schemas.microsoft.com/office/drawing/2015/10/21/chartex" xmlns:cx3="http://schemas.microsoft.com/office/drawing/2016/5/9/chartex" xmlns:cx4="http://schemas.microsoft.com/office/drawing/2016/5/10/chartex" xmlns:cx5="http://schemas.microsoft.com/office/drawing/2016/5/11/chartex" xmlns:cx6="http://schemas.microsoft.com/office/drawing/2016/5/12/chartex" xmlns:cx7="http://schemas.microsoft.com/office/drawing/2016/5/13/chartex" xmlns:cx8="http://schemas.microsoft.com/office/drawing/2016/5/14/chartex" xmlns:mc="http://schemas.openxmlformats.org/markup-compatibility/2006" xmlns:aink="http://schemas.microsoft.com/office/drawing/2016/ink" xmlns:am3d="http://schemas.microsoft.com/office/drawing/2017/model3d" xmlns:o="urn:schemas-microsoft-com:office:office" xmlns:oel="http://schemas.microsoft.com/office/2019/extlst" xmlns:r="http://schemas.openxmlformats.org/officeDocument/2006/relationships" xmlns:m="http://schemas.openxmlformats.org/officeDocument/2006/math" xmlns:v="urn:schemas-microsoft-com:vml" xmlns:wp14="http://schemas.microsoft.com/office/word/2010/wordprocessingDrawing" xmlns:wp="http://schemas.openxmlformats.org/drawingml/2006/wordprocessingDrawing" xmlns:w10="urn:schemas-microsoft-com:office:word" xmlns:w="http://schemas.openxmlformats.org/wordprocessingml/2006/main" xmlns:w14="http://schemas.microsoft.com/office/word/2010/wordml" xmlns:w15="http://schemas.microsoft.com/office/word/2012/wordml" xmlns:w16cex="http://schemas.microsoft.com/office/word/2018/wordml/cex" xmlns:w16cid="http://schemas.microsoft.com/office/word/2016/wordml/cid" xmlns:w16="http://schemas.microsoft.com/office/word/2018/wordml" xmlns:w16sdtdh="http://schemas.microsoft.com/office/word/2020/wordml/sdtdatahash" xmlns:w16se="http://schemas.microsoft.com/office/word/2015/wordml/symex" xmlns:wpg="http://schemas.microsoft.com/office/word/2010/wordprocessingGroup" xmlns:wpi="http://schemas.microsoft.com/office/word/2010/wordprocessingInk" xmlns:wne="http://schemas.microsoft.com/office/word/2006/wordml" xmlns:wps="http://schemas.microsoft.com/office/word/2010/wordprocessingShape" mc:Ignorable="w14 w15 w16se w16cid w16 w16cex w16sdtdh wp14">
+<w:ftr xmlns:wpc="http://schemas.microsoft.com/office/word/2010/wordprocessingCanvas" xmlns:cx="http://schemas.microsoft.com/office/drawing/2014/chartex" xmlns:cx1="http://schemas.microsoft.com/office/drawing/2015/9/8/chartex" xmlns:cx2="http://schemas.microsoft.com/office/drawing/2015/10/21/chartex" xmlns:cx3="http://schemas.microsoft.com/office/drawing/2016/5/9/chartex" xmlns:cx4="http://schemas.microsoft.com/office/drawing/2016/5/10/chartex" xmlns:cx5="http://schemas.microsoft.com/office/drawing/2016/5/11/chartex" xmlns:cx6="http://schemas.microsoft.com/office/drawing/2016/5/12/chartex" xmlns:cx7="http://schemas.microsoft.com/office/drawing/2016/5/13/chartex" xmlns:cx8="http://schemas.microsoft.com/office/drawing/2016/5/14/chartex" xmlns:mc="http://schemas.openxmlformats.org/markup-compatibility/2006" xmlns:aink="http://schemas.microsoft.com/office/drawing/2016/ink" xmlns:am3d="http://schemas.microsoft.com/office/drawing/2017/model3d" xmlns:o="urn:schemas-microsoft-com:office:office" xmlns:oel="http://schemas.microsoft.com/office/2019/extlst" xmlns:r="http://schemas.openxmlformats.org/officeDocument/2006/relationships" xmlns:m="http://schemas.openxmlformats.org/officeDocument/2006/math" xmlns:v="urn:schemas-microsoft-com:vml" xmlns:wp14="http://schemas.microsoft.com/office/word/2010/wordprocessingDrawing" xmlns:wp="http://schemas.openxmlformats.org/drawingml/2006/wordprocessingDrawing" xmlns:w10="urn:schemas-microsoft-com:office:word" xmlns:w="http://schemas.openxmlformats.org/wordprocessingml/2006/main" xmlns:w14="http://schemas.microsoft.com/office/word/2010/wordml" xmlns:w15="http://schemas.microsoft.com/office/word/2012/wordml" xmlns:w16cex="http://schemas.microsoft.com/office/word/2018/wordml/cex" xmlns:w16cid="http://schemas.microsoft.com/office/word/2016/wordml/cid" xmlns:w16="http://schemas.microsoft.com/office/word/2018/wordml" xmlns:w16du="http://schemas.microsoft.com/office/word/2023/wordml/word16du" xmlns:w16sdtdh="http://schemas.microsoft.com/office/word/2020/wordml/sdtdatahash" xmlns:w16se="http://schemas.microsoft.com/office/word/2015/wordml/symex" xmlns:wpg="http://schemas.microsoft.com/office/word/2010/wordprocessingGroup" xmlns:wpi="http://schemas.microsoft.com/office/word/2010/wordprocessingInk" xmlns:wne="http://schemas.microsoft.com/office/word/2006/wordml" xmlns:wps="http://schemas.microsoft.com/office/word/2010/wordprocessingShape" mc:Ignorable="w14 w15 w16se w16cid w16 w16cex w16sdtdh w16du wp14">
   <w:p>
     <w:pPr>
       <w:pStyle w:val="Footer"/>
@@ -2662,7 +2469,7 @@
 </file>
 
 <file path=word/footer3.xml><?xml version="1.0" encoding="utf-8"?>
-<w:ftr xmlns:wpc="http://schemas.microsoft.com/office/word/2010/wordprocessingCanvas" xmlns:cx="http://schemas.microsoft.com/office/drawing/2014/chartex" xmlns:cx1="http://schemas.microsoft.com/office/drawing/2015/9/8/chartex" xmlns:cx2="http://schemas.microsoft.com/office/drawing/2015/10/21/chartex" xmlns:cx3="http://schemas.microsoft.com/office/drawing/2016/5/9/chartex" xmlns:cx4="http://schemas.microsoft.com/office/drawing/2016/5/10/chartex" xmlns:cx5="http://schemas.microsoft.com/office/drawing/2016/5/11/chartex" xmlns:cx6="http://schemas.microsoft.com/office/drawing/2016/5/12/chartex" xmlns:cx7="http://schemas.microsoft.com/office/drawing/2016/5/13/chartex" xmlns:cx8="http://schemas.microsoft.com/office/drawing/2016/5/14/chartex" xmlns:mc="http://schemas.openxmlformats.org/markup-compatibility/2006" xmlns:aink="http://schemas.microsoft.com/office/drawing/2016/ink" xmlns:am3d="http://schemas.microsoft.com/office/drawing/2017/model3d" xmlns:o="urn:schemas-microsoft-com:office:office" xmlns:oel="http://schemas.microsoft.com/office/2019/extlst" xmlns:r="http://schemas.openxmlformats.org/officeDocument/2006/relationships" xmlns:m="http://schemas.openxmlformats.org/officeDocument/2006/math" xmlns:v="urn:schemas-microsoft-com:vml" xmlns:wp14="http://schemas.microsoft.com/office/word/2010/wordprocessingDrawing" xmlns:wp="http://schemas.openxmlformats.org/drawingml/2006/wordprocessingDrawing" xmlns:w10="urn:schemas-microsoft-com:office:word" xmlns:w="http://schemas.openxmlformats.org/wordprocessingml/2006/main" xmlns:w14="http://schemas.microsoft.com/office/word/2010/wordml" xmlns:w15="http://schemas.microsoft.com/office/word/2012/wordml" xmlns:w16cex="http://schemas.microsoft.com/office/word/2018/wordml/cex" xmlns:w16cid="http://schemas.microsoft.com/office/word/2016/wordml/cid" xmlns:w16="http://schemas.microsoft.com/office/word/2018/wordml" xmlns:w16sdtdh="http://schemas.microsoft.com/office/word/2020/wordml/sdtdatahash" xmlns:w16se="http://schemas.microsoft.com/office/word/2015/wordml/symex" xmlns:wpg="http://schemas.microsoft.com/office/word/2010/wordprocessingGroup" xmlns:wpi="http://schemas.microsoft.com/office/word/2010/wordprocessingInk" xmlns:wne="http://schemas.microsoft.com/office/word/2006/wordml" xmlns:wps="http://schemas.microsoft.com/office/word/2010/wordprocessingShape" mc:Ignorable="w14 w15 w16se w16cid w16 w16cex w16sdtdh wp14">
+<w:ftr xmlns:wpc="http://schemas.microsoft.com/office/word/2010/wordprocessingCanvas" xmlns:cx="http://schemas.microsoft.com/office/drawing/2014/chartex" xmlns:cx1="http://schemas.microsoft.com/office/drawing/2015/9/8/chartex" xmlns:cx2="http://schemas.microsoft.com/office/drawing/2015/10/21/chartex" xmlns:cx3="http://schemas.microsoft.com/office/drawing/2016/5/9/chartex" xmlns:cx4="http://schemas.microsoft.com/office/drawing/2016/5/10/chartex" xmlns:cx5="http://schemas.microsoft.com/office/drawing/2016/5/11/chartex" xmlns:cx6="http://schemas.microsoft.com/office/drawing/2016/5/12/chartex" xmlns:cx7="http://schemas.microsoft.com/office/drawing/2016/5/13/chartex" xmlns:cx8="http://schemas.microsoft.com/office/drawing/2016/5/14/chartex" xmlns:mc="http://schemas.openxmlformats.org/markup-compatibility/2006" xmlns:aink="http://schemas.microsoft.com/office/drawing/2016/ink" xmlns:am3d="http://schemas.microsoft.com/office/drawing/2017/model3d" xmlns:o="urn:schemas-microsoft-com:office:office" xmlns:oel="http://schemas.microsoft.com/office/2019/extlst" xmlns:r="http://schemas.openxmlformats.org/officeDocument/2006/relationships" xmlns:m="http://schemas.openxmlformats.org/officeDocument/2006/math" xmlns:v="urn:schemas-microsoft-com:vml" xmlns:wp14="http://schemas.microsoft.com/office/word/2010/wordprocessingDrawing" xmlns:wp="http://schemas.openxmlformats.org/drawingml/2006/wordprocessingDrawing" xmlns:w10="urn:schemas-microsoft-com:office:word" xmlns:w="http://schemas.openxmlformats.org/wordprocessingml/2006/main" xmlns:w14="http://schemas.microsoft.com/office/word/2010/wordml" xmlns:w15="http://schemas.microsoft.com/office/word/2012/wordml" xmlns:w16cex="http://schemas.microsoft.com/office/word/2018/wordml/cex" xmlns:w16cid="http://schemas.microsoft.com/office/word/2016/wordml/cid" xmlns:w16="http://schemas.microsoft.com/office/word/2018/wordml" xmlns:w16du="http://schemas.microsoft.com/office/word/2023/wordml/word16du" xmlns:w16sdtdh="http://schemas.microsoft.com/office/word/2020/wordml/sdtdatahash" xmlns:w16se="http://schemas.microsoft.com/office/word/2015/wordml/symex" xmlns:wpg="http://schemas.microsoft.com/office/word/2010/wordprocessingGroup" xmlns:wpi="http://schemas.microsoft.com/office/word/2010/wordprocessingInk" xmlns:wne="http://schemas.microsoft.com/office/word/2006/wordml" xmlns:wps="http://schemas.microsoft.com/office/word/2010/wordprocessingShape" mc:Ignorable="w14 w15 w16se w16cid w16 w16cex w16sdtdh w16du wp14">
   <w:p>
     <w:pPr>
       <w:pStyle w:val="Footer"/>
@@ -2792,7 +2599,7 @@
 </file>
 
 <file path=word/footnotes.xml><?xml version="1.0" encoding="utf-8"?>
-<w:footnotes xmlns:wpc="http://schemas.microsoft.com/office/word/2010/wordprocessingCanvas" xmlns:cx="http://schemas.microsoft.com/office/drawing/2014/chartex" xmlns:cx1="http://schemas.microsoft.com/office/drawing/2015/9/8/chartex" xmlns:cx2="http://schemas.microsoft.com/office/drawing/2015/10/21/chartex" xmlns:cx3="http://schemas.microsoft.com/office/drawing/2016/5/9/chartex" xmlns:cx4="http://schemas.microsoft.com/office/drawing/2016/5/10/chartex" xmlns:cx5="http://schemas.microsoft.com/office/drawing/2016/5/11/chartex" xmlns:cx6="http://schemas.microsoft.com/office/drawing/2016/5/12/chartex" xmlns:cx7="http://schemas.microsoft.com/office/drawing/2016/5/13/chartex" xmlns:cx8="http://schemas.microsoft.com/office/drawing/2016/5/14/chartex" xmlns:mc="http://schemas.openxmlformats.org/markup-compatibility/2006" xmlns:aink="http://schemas.microsoft.com/office/drawing/2016/ink" xmlns:am3d="http://schemas.microsoft.com/office/drawing/2017/model3d" xmlns:o="urn:schemas-microsoft-com:office:office" xmlns:oel="http://schemas.microsoft.com/office/2019/extlst" xmlns:r="http://schemas.openxmlformats.org/officeDocument/2006/relationships" xmlns:m="http://schemas.openxmlformats.org/officeDocument/2006/math" xmlns:v="urn:schemas-microsoft-com:vml" xmlns:wp14="http://schemas.microsoft.com/office/word/2010/wordprocessingDrawing" xmlns:wp="http://schemas.openxmlformats.org/drawingml/2006/wordprocessingDrawing" xmlns:w10="urn:schemas-microsoft-com:office:word" xmlns:w="http://schemas.openxmlformats.org/wordprocessingml/2006/main" xmlns:w14="http://schemas.microsoft.com/office/word/2010/wordml" xmlns:w15="http://schemas.microsoft.com/office/word/2012/wordml" xmlns:w16cex="http://schemas.microsoft.com/office/word/2018/wordml/cex" xmlns:w16cid="http://schemas.microsoft.com/office/word/2016/wordml/cid" xmlns:w16="http://schemas.microsoft.com/office/word/2018/wordml" xmlns:w16sdtdh="http://schemas.microsoft.com/office/word/2020/wordml/sdtdatahash" xmlns:w16se="http://schemas.microsoft.com/office/word/2015/wordml/symex" xmlns:wpg="http://schemas.microsoft.com/office/word/2010/wordprocessingGroup" xmlns:wpi="http://schemas.microsoft.com/office/word/2010/wordprocessingInk" xmlns:wne="http://schemas.microsoft.com/office/word/2006/wordml" xmlns:wps="http://schemas.microsoft.com/office/word/2010/wordprocessingShape" mc:Ignorable="w14 w15 w16se w16cid w16 w16cex w16sdtdh wp14">
+<w:footnotes xmlns:wpc="http://schemas.microsoft.com/office/word/2010/wordprocessingCanvas" xmlns:cx="http://schemas.microsoft.com/office/drawing/2014/chartex" xmlns:cx1="http://schemas.microsoft.com/office/drawing/2015/9/8/chartex" xmlns:cx2="http://schemas.microsoft.com/office/drawing/2015/10/21/chartex" xmlns:cx3="http://schemas.microsoft.com/office/drawing/2016/5/9/chartex" xmlns:cx4="http://schemas.microsoft.com/office/drawing/2016/5/10/chartex" xmlns:cx5="http://schemas.microsoft.com/office/drawing/2016/5/11/chartex" xmlns:cx6="http://schemas.microsoft.com/office/drawing/2016/5/12/chartex" xmlns:cx7="http://schemas.microsoft.com/office/drawing/2016/5/13/chartex" xmlns:cx8="http://schemas.microsoft.com/office/drawing/2016/5/14/chartex" xmlns:mc="http://schemas.openxmlformats.org/markup-compatibility/2006" xmlns:aink="http://schemas.microsoft.com/office/drawing/2016/ink" xmlns:am3d="http://schemas.microsoft.com/office/drawing/2017/model3d" xmlns:o="urn:schemas-microsoft-com:office:office" xmlns:oel="http://schemas.microsoft.com/office/2019/extlst" xmlns:r="http://schemas.openxmlformats.org/officeDocument/2006/relationships" xmlns:m="http://schemas.openxmlformats.org/officeDocument/2006/math" xmlns:v="urn:schemas-microsoft-com:vml" xmlns:wp14="http://schemas.microsoft.com/office/word/2010/wordprocessingDrawing" xmlns:wp="http://schemas.openxmlformats.org/drawingml/2006/wordprocessingDrawing" xmlns:w10="urn:schemas-microsoft-com:office:word" xmlns:w="http://schemas.openxmlformats.org/wordprocessingml/2006/main" xmlns:w14="http://schemas.microsoft.com/office/word/2010/wordml" xmlns:w15="http://schemas.microsoft.com/office/word/2012/wordml" xmlns:w16cex="http://schemas.microsoft.com/office/word/2018/wordml/cex" xmlns:w16cid="http://schemas.microsoft.com/office/word/2016/wordml/cid" xmlns:w16="http://schemas.microsoft.com/office/word/2018/wordml" xmlns:w16du="http://schemas.microsoft.com/office/word/2023/wordml/word16du" xmlns:w16sdtdh="http://schemas.microsoft.com/office/word/2020/wordml/sdtdatahash" xmlns:w16se="http://schemas.microsoft.com/office/word/2015/wordml/symex" xmlns:wpg="http://schemas.microsoft.com/office/word/2010/wordprocessingGroup" xmlns:wpi="http://schemas.microsoft.com/office/word/2010/wordprocessingInk" xmlns:wne="http://schemas.microsoft.com/office/word/2006/wordml" xmlns:wps="http://schemas.microsoft.com/office/word/2010/wordprocessingShape" mc:Ignorable="w14 w15 w16se w16cid w16 w16cex w16sdtdh w16du wp14">
   <w:footnote w:type="separator" w:id="-1">
     <w:p>
       <w:pPr>
@@ -2817,7 +2624,7 @@
 </file>
 
 <file path=word/header1.xml><?xml version="1.0" encoding="utf-8"?>
-<w:hdr xmlns:wpc="http://schemas.microsoft.com/office/word/2010/wordprocessingCanvas" xmlns:cx="http://schemas.microsoft.com/office/drawing/2014/chartex" xmlns:cx1="http://schemas.microsoft.com/office/drawing/2015/9/8/chartex" xmlns:cx2="http://schemas.microsoft.com/office/drawing/2015/10/21/chartex" xmlns:cx3="http://schemas.microsoft.com/office/drawing/2016/5/9/chartex" xmlns:cx4="http://schemas.microsoft.com/office/drawing/2016/5/10/chartex" xmlns:cx5="http://schemas.microsoft.com/office/drawing/2016/5/11/chartex" xmlns:cx6="http://schemas.microsoft.com/office/drawing/2016/5/12/chartex" xmlns:cx7="http://schemas.microsoft.com/office/drawing/2016/5/13/chartex" xmlns:cx8="http://schemas.microsoft.com/office/drawing/2016/5/14/chartex" xmlns:mc="http://schemas.openxmlformats.org/markup-compatibility/2006" xmlns:aink="http://schemas.microsoft.com/office/drawing/2016/ink" xmlns:am3d="http://schemas.microsoft.com/office/drawing/2017/model3d" xmlns:o="urn:schemas-microsoft-com:office:office" xmlns:oel="http://schemas.microsoft.com/office/2019/extlst" xmlns:r="http://schemas.openxmlformats.org/officeDocument/2006/relationships" xmlns:m="http://schemas.openxmlformats.org/officeDocument/2006/math" xmlns:v="urn:schemas-microsoft-com:vml" xmlns:wp14="http://schemas.microsoft.com/office/word/2010/wordprocessingDrawing" xmlns:wp="http://schemas.openxmlformats.org/drawingml/2006/wordprocessingDrawing" xmlns:w10="urn:schemas-microsoft-com:office:word" xmlns:w="http://schemas.openxmlformats.org/wordprocessingml/2006/main" xmlns:w14="http://schemas.microsoft.com/office/word/2010/wordml" xmlns:w15="http://schemas.microsoft.com/office/word/2012/wordml" xmlns:w16cex="http://schemas.microsoft.com/office/word/2018/wordml/cex" xmlns:w16cid="http://schemas.microsoft.com/office/word/2016/wordml/cid" xmlns:w16="http://schemas.microsoft.com/office/word/2018/wordml" xmlns:w16sdtdh="http://schemas.microsoft.com/office/word/2020/wordml/sdtdatahash" xmlns:w16se="http://schemas.microsoft.com/office/word/2015/wordml/symex" xmlns:wpg="http://schemas.microsoft.com/office/word/2010/wordprocessingGroup" xmlns:wpi="http://schemas.microsoft.com/office/word/2010/wordprocessingInk" xmlns:wne="http://schemas.microsoft.com/office/word/2006/wordml" xmlns:wps="http://schemas.microsoft.com/office/word/2010/wordprocessingShape" mc:Ignorable="w14 w15 w16se w16cid w16 w16cex w16sdtdh wp14">
+<w:hdr xmlns:wpc="http://schemas.microsoft.com/office/word/2010/wordprocessingCanvas" xmlns:cx="http://schemas.microsoft.com/office/drawing/2014/chartex" xmlns:cx1="http://schemas.microsoft.com/office/drawing/2015/9/8/chartex" xmlns:cx2="http://schemas.microsoft.com/office/drawing/2015/10/21/chartex" xmlns:cx3="http://schemas.microsoft.com/office/drawing/2016/5/9/chartex" xmlns:cx4="http://schemas.microsoft.com/office/drawing/2016/5/10/chartex" xmlns:cx5="http://schemas.microsoft.com/office/drawing/2016/5/11/chartex" xmlns:cx6="http://schemas.microsoft.com/office/drawing/2016/5/12/chartex" xmlns:cx7="http://schemas.microsoft.com/office/drawing/2016/5/13/chartex" xmlns:cx8="http://schemas.microsoft.com/office/drawing/2016/5/14/chartex" xmlns:mc="http://schemas.openxmlformats.org/markup-compatibility/2006" xmlns:aink="http://schemas.microsoft.com/office/drawing/2016/ink" xmlns:am3d="http://schemas.microsoft.com/office/drawing/2017/model3d" xmlns:o="urn:schemas-microsoft-com:office:office" xmlns:oel="http://schemas.microsoft.com/office/2019/extlst" xmlns:r="http://schemas.openxmlformats.org/officeDocument/2006/relationships" xmlns:m="http://schemas.openxmlformats.org/officeDocument/2006/math" xmlns:v="urn:schemas-microsoft-com:vml" xmlns:wp14="http://schemas.microsoft.com/office/word/2010/wordprocessingDrawing" xmlns:wp="http://schemas.openxmlformats.org/drawingml/2006/wordprocessingDrawing" xmlns:w10="urn:schemas-microsoft-com:office:word" xmlns:w="http://schemas.openxmlformats.org/wordprocessingml/2006/main" xmlns:w14="http://schemas.microsoft.com/office/word/2010/wordml" xmlns:w15="http://schemas.microsoft.com/office/word/2012/wordml" xmlns:w16cex="http://schemas.microsoft.com/office/word/2018/wordml/cex" xmlns:w16cid="http://schemas.microsoft.com/office/word/2016/wordml/cid" xmlns:w16="http://schemas.microsoft.com/office/word/2018/wordml" xmlns:w16du="http://schemas.microsoft.com/office/word/2023/wordml/word16du" xmlns:w16sdtdh="http://schemas.microsoft.com/office/word/2020/wordml/sdtdatahash" xmlns:w16se="http://schemas.microsoft.com/office/word/2015/wordml/symex" xmlns:wpg="http://schemas.microsoft.com/office/word/2010/wordprocessingGroup" xmlns:wpi="http://schemas.microsoft.com/office/word/2010/wordprocessingInk" xmlns:wne="http://schemas.microsoft.com/office/word/2006/wordml" xmlns:wps="http://schemas.microsoft.com/office/word/2010/wordprocessingShape" mc:Ignorable="w14 w15 w16se w16cid w16 w16cex w16sdtdh w16du wp14">
   <w:p>
     <w:pPr>
       <w:pStyle w:val="Header"/>
@@ -2827,7 +2634,7 @@
 </file>
 
 <file path=word/header2.xml><?xml version="1.0" encoding="utf-8"?>
-<w:hdr xmlns:wpc="http://schemas.microsoft.com/office/word/2010/wordprocessingCanvas" xmlns:cx="http://schemas.microsoft.com/office/drawing/2014/chartex" xmlns:cx1="http://schemas.microsoft.com/office/drawing/2015/9/8/chartex" xmlns:cx2="http://schemas.microsoft.com/office/drawing/2015/10/21/chartex" xmlns:cx3="http://schemas.microsoft.com/office/drawing/2016/5/9/chartex" xmlns:cx4="http://schemas.microsoft.com/office/drawing/2016/5/10/chartex" xmlns:cx5="http://schemas.microsoft.com/office/drawing/2016/5/11/chartex" xmlns:cx6="http://schemas.microsoft.com/office/drawing/2016/5/12/chartex" xmlns:cx7="http://schemas.microsoft.com/office/drawing/2016/5/13/chartex" xmlns:cx8="http://schemas.microsoft.com/office/drawing/2016/5/14/chartex" xmlns:mc="http://schemas.openxmlformats.org/markup-compatibility/2006" xmlns:aink="http://schemas.microsoft.com/office/drawing/2016/ink" xmlns:am3d="http://schemas.microsoft.com/office/drawing/2017/model3d" xmlns:o="urn:schemas-microsoft-com:office:office" xmlns:oel="http://schemas.microsoft.com/office/2019/extlst" xmlns:r="http://schemas.openxmlformats.org/officeDocument/2006/relationships" xmlns:m="http://schemas.openxmlformats.org/officeDocument/2006/math" xmlns:v="urn:schemas-microsoft-com:vml" xmlns:wp14="http://schemas.microsoft.com/office/word/2010/wordprocessingDrawing" xmlns:wp="http://schemas.openxmlformats.org/drawingml/2006/wordprocessingDrawing" xmlns:w10="urn:schemas-microsoft-com:office:word" xmlns:w="http://schemas.openxmlformats.org/wordprocessingml/2006/main" xmlns:w14="http://schemas.microsoft.com/office/word/2010/wordml" xmlns:w15="http://schemas.microsoft.com/office/word/2012/wordml" xmlns:w16cex="http://schemas.microsoft.com/office/word/2018/wordml/cex" xmlns:w16cid="http://schemas.microsoft.com/office/word/2016/wordml/cid" xmlns:w16="http://schemas.microsoft.com/office/word/2018/wordml" xmlns:w16sdtdh="http://schemas.microsoft.com/office/word/2020/wordml/sdtdatahash" xmlns:w16se="http://schemas.microsoft.com/office/word/2015/wordml/symex" xmlns:wpg="http://schemas.microsoft.com/office/word/2010/wordprocessingGroup" xmlns:wpi="http://schemas.microsoft.com/office/word/2010/wordprocessingInk" xmlns:wne="http://schemas.microsoft.com/office/word/2006/wordml" xmlns:wps="http://schemas.microsoft.com/office/word/2010/wordprocessingShape" mc:Ignorable="w14 w15 w16se w16cid w16 w16cex w16sdtdh wp14">
+<w:hdr xmlns:wpc="http://schemas.microsoft.com/office/word/2010/wordprocessingCanvas" xmlns:cx="http://schemas.microsoft.com/office/drawing/2014/chartex" xmlns:cx1="http://schemas.microsoft.com/office/drawing/2015/9/8/chartex" xmlns:cx2="http://schemas.microsoft.com/office/drawing/2015/10/21/chartex" xmlns:cx3="http://schemas.microsoft.com/office/drawing/2016/5/9/chartex" xmlns:cx4="http://schemas.microsoft.com/office/drawing/2016/5/10/chartex" xmlns:cx5="http://schemas.microsoft.com/office/drawing/2016/5/11/chartex" xmlns:cx6="http://schemas.microsoft.com/office/drawing/2016/5/12/chartex" xmlns:cx7="http://schemas.microsoft.com/office/drawing/2016/5/13/chartex" xmlns:cx8="http://schemas.microsoft.com/office/drawing/2016/5/14/chartex" xmlns:mc="http://schemas.openxmlformats.org/markup-compatibility/2006" xmlns:aink="http://schemas.microsoft.com/office/drawing/2016/ink" xmlns:am3d="http://schemas.microsoft.com/office/drawing/2017/model3d" xmlns:o="urn:schemas-microsoft-com:office:office" xmlns:oel="http://schemas.microsoft.com/office/2019/extlst" xmlns:r="http://schemas.openxmlformats.org/officeDocument/2006/relationships" xmlns:m="http://schemas.openxmlformats.org/officeDocument/2006/math" xmlns:v="urn:schemas-microsoft-com:vml" xmlns:wp14="http://schemas.microsoft.com/office/word/2010/wordprocessingDrawing" xmlns:wp="http://schemas.openxmlformats.org/drawingml/2006/wordprocessingDrawing" xmlns:w10="urn:schemas-microsoft-com:office:word" xmlns:w="http://schemas.openxmlformats.org/wordprocessingml/2006/main" xmlns:w14="http://schemas.microsoft.com/office/word/2010/wordml" xmlns:w15="http://schemas.microsoft.com/office/word/2012/wordml" xmlns:w16cex="http://schemas.microsoft.com/office/word/2018/wordml/cex" xmlns:w16cid="http://schemas.microsoft.com/office/word/2016/wordml/cid" xmlns:w16="http://schemas.microsoft.com/office/word/2018/wordml" xmlns:w16du="http://schemas.microsoft.com/office/word/2023/wordml/word16du" xmlns:w16sdtdh="http://schemas.microsoft.com/office/word/2020/wordml/sdtdatahash" xmlns:w16se="http://schemas.microsoft.com/office/word/2015/wordml/symex" xmlns:wpg="http://schemas.microsoft.com/office/word/2010/wordprocessingGroup" xmlns:wpi="http://schemas.microsoft.com/office/word/2010/wordprocessingInk" xmlns:wne="http://schemas.microsoft.com/office/word/2006/wordml" xmlns:wps="http://schemas.microsoft.com/office/word/2010/wordprocessingShape" mc:Ignorable="w14 w15 w16se w16cid w16 w16cex w16sdtdh w16du wp14">
   <w:p>
     <w:pPr>
       <w:pStyle w:val="Header"/>
@@ -2837,7 +2644,7 @@
 </file>
 
 <file path=word/header3.xml><?xml version="1.0" encoding="utf-8"?>
-<w:hdr xmlns:wpc="http://schemas.microsoft.com/office/word/2010/wordprocessingCanvas" xmlns:cx="http://schemas.microsoft.com/office/drawing/2014/chartex" xmlns:cx1="http://schemas.microsoft.com/office/drawing/2015/9/8/chartex" xmlns:cx2="http://schemas.microsoft.com/office/drawing/2015/10/21/chartex" xmlns:cx3="http://schemas.microsoft.com/office/drawing/2016/5/9/chartex" xmlns:cx4="http://schemas.microsoft.com/office/drawing/2016/5/10/chartex" xmlns:cx5="http://schemas.microsoft.com/office/drawing/2016/5/11/chartex" xmlns:cx6="http://schemas.microsoft.com/office/drawing/2016/5/12/chartex" xmlns:cx7="http://schemas.microsoft.com/office/drawing/2016/5/13/chartex" xmlns:cx8="http://schemas.microsoft.com/office/drawing/2016/5/14/chartex" xmlns:mc="http://schemas.openxmlformats.org/markup-compatibility/2006" xmlns:aink="http://schemas.microsoft.com/office/drawing/2016/ink" xmlns:am3d="http://schemas.microsoft.com/office/drawing/2017/model3d" xmlns:o="urn:schemas-microsoft-com:office:office" xmlns:oel="http://schemas.microsoft.com/office/2019/extlst" xmlns:r="http://schemas.openxmlformats.org/officeDocument/2006/relationships" xmlns:m="http://schemas.openxmlformats.org/officeDocument/2006/math" xmlns:v="urn:schemas-microsoft-com:vml" xmlns:wp14="http://schemas.microsoft.com/office/word/2010/wordprocessingDrawing" xmlns:wp="http://schemas.openxmlformats.org/drawingml/2006/wordprocessingDrawing" xmlns:w10="urn:schemas-microsoft-com:office:word" xmlns:w="http://schemas.openxmlformats.org/wordprocessingml/2006/main" xmlns:w14="http://schemas.microsoft.com/office/word/2010/wordml" xmlns:w15="http://schemas.microsoft.com/office/word/2012/wordml" xmlns:w16cex="http://schemas.microsoft.com/office/word/2018/wordml/cex" xmlns:w16cid="http://schemas.microsoft.com/office/word/2016/wordml/cid" xmlns:w16="http://schemas.microsoft.com/office/word/2018/wordml" xmlns:w16sdtdh="http://schemas.microsoft.com/office/word/2020/wordml/sdtdatahash" xmlns:w16se="http://schemas.microsoft.com/office/word/2015/wordml/symex" xmlns:wpg="http://schemas.microsoft.com/office/word/2010/wordprocessingGroup" xmlns:wpi="http://schemas.microsoft.com/office/word/2010/wordprocessingInk" xmlns:wne="http://schemas.microsoft.com/office/word/2006/wordml" xmlns:wps="http://schemas.microsoft.com/office/word/2010/wordprocessingShape" mc:Ignorable="w14 w15 w16se w16cid w16 w16cex w16sdtdh wp14">
+<w:hdr xmlns:wpc="http://schemas.microsoft.com/office/word/2010/wordprocessingCanvas" xmlns:cx="http://schemas.microsoft.com/office/drawing/2014/chartex" xmlns:cx1="http://schemas.microsoft.com/office/drawing/2015/9/8/chartex" xmlns:cx2="http://schemas.microsoft.com/office/drawing/2015/10/21/chartex" xmlns:cx3="http://schemas.microsoft.com/office/drawing/2016/5/9/chartex" xmlns:cx4="http://schemas.microsoft.com/office/drawing/2016/5/10/chartex" xmlns:cx5="http://schemas.microsoft.com/office/drawing/2016/5/11/chartex" xmlns:cx6="http://schemas.microsoft.com/office/drawing/2016/5/12/chartex" xmlns:cx7="http://schemas.microsoft.com/office/drawing/2016/5/13/chartex" xmlns:cx8="http://schemas.microsoft.com/office/drawing/2016/5/14/chartex" xmlns:mc="http://schemas.openxmlformats.org/markup-compatibility/2006" xmlns:aink="http://schemas.microsoft.com/office/drawing/2016/ink" xmlns:am3d="http://schemas.microsoft.com/office/drawing/2017/model3d" xmlns:o="urn:schemas-microsoft-com:office:office" xmlns:oel="http://schemas.microsoft.com/office/2019/extlst" xmlns:r="http://schemas.openxmlformats.org/officeDocument/2006/relationships" xmlns:m="http://schemas.openxmlformats.org/officeDocument/2006/math" xmlns:v="urn:schemas-microsoft-com:vml" xmlns:wp14="http://schemas.microsoft.com/office/word/2010/wordprocessingDrawing" xmlns:wp="http://schemas.openxmlformats.org/drawingml/2006/wordprocessingDrawing" xmlns:w10="urn:schemas-microsoft-com:office:word" xmlns:w="http://schemas.openxmlformats.org/wordprocessingml/2006/main" xmlns:w14="http://schemas.microsoft.com/office/word/2010/wordml" xmlns:w15="http://schemas.microsoft.com/office/word/2012/wordml" xmlns:w16cex="http://schemas.microsoft.com/office/word/2018/wordml/cex" xmlns:w16cid="http://schemas.microsoft.com/office/word/2016/wordml/cid" xmlns:w16="http://schemas.microsoft.com/office/word/2018/wordml" xmlns:w16du="http://schemas.microsoft.com/office/word/2023/wordml/word16du" xmlns:w16sdtdh="http://schemas.microsoft.com/office/word/2020/wordml/sdtdatahash" xmlns:w16se="http://schemas.microsoft.com/office/word/2015/wordml/symex" xmlns:wpg="http://schemas.microsoft.com/office/word/2010/wordprocessingGroup" xmlns:wpi="http://schemas.microsoft.com/office/word/2010/wordprocessingInk" xmlns:wne="http://schemas.microsoft.com/office/word/2006/wordml" xmlns:wps="http://schemas.microsoft.com/office/word/2010/wordprocessingShape" mc:Ignorable="w14 w15 w16se w16cid w16 w16cex w16sdtdh w16du wp14">
   <w:p>
     <w:pPr>
       <w:pStyle w:val="Header"/>
@@ -2847,7 +2654,7 @@
 </file>
 
 <file path=word/numbering.xml><?xml version="1.0" encoding="utf-8"?>
-<w:numbering xmlns:wpc="http://schemas.microsoft.com/office/word/2010/wordprocessingCanvas" xmlns:cx="http://schemas.microsoft.com/office/drawing/2014/chartex" xmlns:cx1="http://schemas.microsoft.com/office/drawing/2015/9/8/chartex" xmlns:cx2="http://schemas.microsoft.com/office/drawing/2015/10/21/chartex" xmlns:cx3="http://schemas.microsoft.com/office/drawing/2016/5/9/chartex" xmlns:cx4="http://schemas.microsoft.com/office/drawing/2016/5/10/chartex" xmlns:cx5="http://schemas.microsoft.com/office/drawing/2016/5/11/chartex" xmlns:cx6="http://schemas.microsoft.com/office/drawing/2016/5/12/chartex" xmlns:cx7="http://schemas.microsoft.com/office/drawing/2016/5/13/chartex" xmlns:cx8="http://schemas.microsoft.com/office/drawing/2016/5/14/chartex" xmlns:mc="http://schemas.openxmlformats.org/markup-compatibility/2006" xmlns:aink="http://schemas.microsoft.com/office/drawing/2016/ink" xmlns:am3d="http://schemas.microsoft.com/office/drawing/2017/model3d" xmlns:o="urn:schemas-microsoft-com:office:office" xmlns:oel="http://schemas.microsoft.com/office/2019/extlst" xmlns:r="http://schemas.openxmlformats.org/officeDocument/2006/relationships" xmlns:m="http://schemas.openxmlformats.org/officeDocument/2006/math" xmlns:v="urn:schemas-microsoft-com:vml" xmlns:wp14="http://schemas.microsoft.com/office/word/2010/wordprocessingDrawing" xmlns:wp="http://schemas.openxmlformats.org/drawingml/2006/wordprocessingDrawing" xmlns:w10="urn:schemas-microsoft-com:office:word" xmlns:w="http://schemas.openxmlformats.org/wordprocessingml/2006/main" xmlns:w14="http://schemas.microsoft.com/office/word/2010/wordml" xmlns:w15="http://schemas.microsoft.com/office/word/2012/wordml" xmlns:w16cex="http://schemas.microsoft.com/office/word/2018/wordml/cex" xmlns:w16cid="http://schemas.microsoft.com/office/word/2016/wordml/cid" xmlns:w16="http://schemas.microsoft.com/office/word/2018/wordml" xmlns:w16sdtdh="http://schemas.microsoft.com/office/word/2020/wordml/sdtdatahash" xmlns:w16se="http://schemas.microsoft.com/office/word/2015/wordml/symex" xmlns:wpg="http://schemas.microsoft.com/office/word/2010/wordprocessingGroup" xmlns:wpi="http://schemas.microsoft.com/office/word/2010/wordprocessingInk" xmlns:wne="http://schemas.microsoft.com/office/word/2006/wordml" xmlns:wps="http://schemas.microsoft.com/office/word/2010/wordprocessingShape" mc:Ignorable="w14 w15 w16se w16cid w16 w16cex w16sdtdh wp14">
+<w:numbering xmlns:wpc="http://schemas.microsoft.com/office/word/2010/wordprocessingCanvas" xmlns:cx="http://schemas.microsoft.com/office/drawing/2014/chartex" xmlns:cx1="http://schemas.microsoft.com/office/drawing/2015/9/8/chartex" xmlns:cx2="http://schemas.microsoft.com/office/drawing/2015/10/21/chartex" xmlns:cx3="http://schemas.microsoft.com/office/drawing/2016/5/9/chartex" xmlns:cx4="http://schemas.microsoft.com/office/drawing/2016/5/10/chartex" xmlns:cx5="http://schemas.microsoft.com/office/drawing/2016/5/11/chartex" xmlns:cx6="http://schemas.microsoft.com/office/drawing/2016/5/12/chartex" xmlns:cx7="http://schemas.microsoft.com/office/drawing/2016/5/13/chartex" xmlns:cx8="http://schemas.microsoft.com/office/drawing/2016/5/14/chartex" xmlns:mc="http://schemas.openxmlformats.org/markup-compatibility/2006" xmlns:aink="http://schemas.microsoft.com/office/drawing/2016/ink" xmlns:am3d="http://schemas.microsoft.com/office/drawing/2017/model3d" xmlns:o="urn:schemas-microsoft-com:office:office" xmlns:oel="http://schemas.microsoft.com/office/2019/extlst" xmlns:r="http://schemas.openxmlformats.org/officeDocument/2006/relationships" xmlns:m="http://schemas.openxmlformats.org/officeDocument/2006/math" xmlns:v="urn:schemas-microsoft-com:vml" xmlns:wp14="http://schemas.microsoft.com/office/word/2010/wordprocessingDrawing" xmlns:wp="http://schemas.openxmlformats.org/drawingml/2006/wordprocessingDrawing" xmlns:w10="urn:schemas-microsoft-com:office:word" xmlns:w="http://schemas.openxmlformats.org/wordprocessingml/2006/main" xmlns:w14="http://schemas.microsoft.com/office/word/2010/wordml" xmlns:w15="http://schemas.microsoft.com/office/word/2012/wordml" xmlns:w16cex="http://schemas.microsoft.com/office/word/2018/wordml/cex" xmlns:w16cid="http://schemas.microsoft.com/office/word/2016/wordml/cid" xmlns:w16="http://schemas.microsoft.com/office/word/2018/wordml" xmlns:w16du="http://schemas.microsoft.com/office/word/2023/wordml/word16du" xmlns:w16sdtdh="http://schemas.microsoft.com/office/word/2020/wordml/sdtdatahash" xmlns:w16se="http://schemas.microsoft.com/office/word/2015/wordml/symex" xmlns:wpg="http://schemas.microsoft.com/office/word/2010/wordprocessingGroup" xmlns:wpi="http://schemas.microsoft.com/office/word/2010/wordprocessingInk" xmlns:wne="http://schemas.microsoft.com/office/word/2006/wordml" xmlns:wps="http://schemas.microsoft.com/office/word/2010/wordprocessingShape" mc:Ignorable="w14 w15 w16se w16cid w16 w16cex w16sdtdh w16du wp14">
   <w:abstractNum w:abstractNumId="0" w15:restartNumberingAfterBreak="0">
     <w:nsid w:val="238317CC"/>
     <w:multiLevelType w:val="hybridMultilevel"/>
@@ -3468,7 +3275,7 @@
 </file>
 
 <file path=word/styles.xml><?xml version="1.0" encoding="utf-8"?>
-<w:styles xmlns:mc="http://schemas.openxmlformats.org/markup-compatibility/2006" xmlns:r="http://schemas.openxmlformats.org/officeDocument/2006/relationships" xmlns:w="http://schemas.openxmlformats.org/wordprocessingml/2006/main" xmlns:w14="http://schemas.microsoft.com/office/word/2010/wordml" xmlns:w15="http://schemas.microsoft.com/office/word/2012/wordml" xmlns:w16cex="http://schemas.microsoft.com/office/word/2018/wordml/cex" xmlns:w16cid="http://schemas.microsoft.com/office/word/2016/wordml/cid" xmlns:w16="http://schemas.microsoft.com/office/word/2018/wordml" xmlns:w16sdtdh="http://schemas.microsoft.com/office/word/2020/wordml/sdtdatahash" xmlns:w16se="http://schemas.microsoft.com/office/word/2015/wordml/symex" mc:Ignorable="w14 w15 w16se w16cid w16 w16cex w16sdtdh">
+<w:styles xmlns:mc="http://schemas.openxmlformats.org/markup-compatibility/2006" xmlns:r="http://schemas.openxmlformats.org/officeDocument/2006/relationships" xmlns:w="http://schemas.openxmlformats.org/wordprocessingml/2006/main" xmlns:w14="http://schemas.microsoft.com/office/word/2010/wordml" xmlns:w15="http://schemas.microsoft.com/office/word/2012/wordml" xmlns:w16cex="http://schemas.microsoft.com/office/word/2018/wordml/cex" xmlns:w16cid="http://schemas.microsoft.com/office/word/2016/wordml/cid" xmlns:w16="http://schemas.microsoft.com/office/word/2018/wordml" xmlns:w16du="http://schemas.microsoft.com/office/word/2023/wordml/word16du" xmlns:w16sdtdh="http://schemas.microsoft.com/office/word/2020/wordml/sdtdatahash" xmlns:w16se="http://schemas.microsoft.com/office/word/2015/wordml/symex" mc:Ignorable="w14 w15 w16se w16cid w16 w16cex w16sdtdh w16du">
   <w:docDefaults>
     <w:rPrDefault>
       <w:rPr>

</xml_diff>

<commit_message>
CIV-15550 fix a date CCMC updates (#5722)
* Update to CCMC download order template

* Update to CMC download order template

* Update to before hearing download order template

---------

Co-authored-by: vasudevganesanhmcts <100689363+vasudevganesanhmcts@users.noreply.github.com>
</commit_message>
<xml_diff>
--- a/docker/docmosis/templates/CV-UNS-DEC-ENG-01287.docx
+++ b/docker/docmosis/templates/CV-UNS-DEC-ENG-01287.docx
@@ -10,9 +10,9 @@
         <w:tblLook w:val="04A0" w:firstRow="1" w:lastRow="0" w:firstColumn="1" w:lastColumn="0" w:noHBand="0" w:noVBand="1"/>
       </w:tblPr>
       <w:tblGrid>
-        <w:gridCol w:w="3213"/>
-        <w:gridCol w:w="3294"/>
-        <w:gridCol w:w="2524"/>
+        <w:gridCol w:w="3403"/>
+        <w:gridCol w:w="3155"/>
+        <w:gridCol w:w="2473"/>
       </w:tblGrid>
       <w:tr>
         <w:tc>
@@ -28,14 +28,14 @@
           <w:p>
             <w:pPr>
               <w:rPr>
-                <w:rFonts w:ascii="GDS Transport Website Light" w:hAnsi="GDS Transport Website Light"/>
+                <w:rFonts w:ascii="Arial" w:hAnsi="Arial" w:cs="Arial"/>
                 <w:b/>
                 <w:bCs/>
               </w:rPr>
             </w:pPr>
             <w:r>
               <w:rPr>
-                <w:rFonts w:ascii="GDS Transport Website Light" w:hAnsi="GDS Transport Website Light"/>
+                <w:rFonts w:ascii="Arial" w:hAnsi="Arial" w:cs="Arial"/>
                 <w:b/>
                 <w:bCs/>
                 <w:sz w:val="28"/>
@@ -59,14 +59,14 @@
             <w:pPr>
               <w:jc w:val="center"/>
               <w:rPr>
-                <w:rFonts w:ascii="GDS Transport Website Light" w:hAnsi="GDS Transport Website Light"/>
+                <w:rFonts w:ascii="Arial" w:hAnsi="Arial" w:cs="Arial"/>
                 <w:b/>
                 <w:bCs/>
               </w:rPr>
             </w:pPr>
             <w:r>
               <w:rPr>
-                <w:rFonts w:ascii="GDS Transport Website Light" w:hAnsi="GDS Transport Website Light"/>
+                <w:rFonts w:ascii="Arial" w:hAnsi="Arial" w:cs="Arial"/>
                 <w:b/>
                 <w:bCs/>
                 <w:sz w:val="28"/>
@@ -90,12 +90,12 @@
             <w:pPr>
               <w:jc w:val="right"/>
               <w:rPr>
-                <w:rFonts w:ascii="GDS Transport Website Light" w:hAnsi="GDS Transport Website Light"/>
+                <w:rFonts w:ascii="Arial" w:hAnsi="Arial" w:cs="Arial"/>
               </w:rPr>
             </w:pPr>
             <w:r>
               <w:rPr>
-                <w:rFonts w:ascii="GDS Transport Website Light" w:hAnsi="GDS Transport Website Light"/>
+                <w:rFonts w:ascii="Arial" w:hAnsi="Arial" w:cs="Arial"/>
               </w:rPr>
               <w:t xml:space="preserve">Case number: </w:t>
             </w:r>
@@ -116,14 +116,64 @@
           <w:p>
             <w:pPr>
               <w:rPr>
-                <w:rFonts w:ascii="GDS Transport Website Light" w:hAnsi="GDS Transport Website Light"/>
+                <w:rFonts w:ascii="Arial" w:hAnsi="Arial" w:cs="Arial"/>
               </w:rPr>
             </w:pPr>
             <w:r>
               <w:rPr>
-                <w:rFonts w:ascii="GDS Transport Website Light" w:hAnsi="GDS Transport Website Light"/>
-              </w:rPr>
-              <w:t>&lt;&lt;{dateFormat($nowUTC ,‘d MMMM yyyy’)} &gt;&gt;</w:t>
+                <w:rFonts w:ascii="Arial" w:hAnsi="Arial" w:cs="Arial"/>
+              </w:rPr>
+              <w:t>&lt;</w:t>
+            </w:r>
+            <w:proofErr w:type="gramStart"/>
+            <w:r>
+              <w:rPr>
+                <w:rFonts w:ascii="Arial" w:hAnsi="Arial" w:cs="Arial"/>
+              </w:rPr>
+              <w:t>&lt;{</w:t>
+            </w:r>
+            <w:proofErr w:type="spellStart"/>
+            <w:proofErr w:type="gramEnd"/>
+            <w:r>
+              <w:rPr>
+                <w:rFonts w:ascii="Arial" w:hAnsi="Arial" w:cs="Arial"/>
+              </w:rPr>
+              <w:t>dateFormat</w:t>
+            </w:r>
+            <w:proofErr w:type="spellEnd"/>
+            <w:r>
+              <w:rPr>
+                <w:rFonts w:ascii="Arial" w:hAnsi="Arial" w:cs="Arial"/>
+              </w:rPr>
+              <w:t>($</w:t>
+            </w:r>
+            <w:proofErr w:type="spellStart"/>
+            <w:r>
+              <w:rPr>
+                <w:rFonts w:ascii="Arial" w:hAnsi="Arial" w:cs="Arial"/>
+              </w:rPr>
+              <w:t>nowUTC</w:t>
+            </w:r>
+            <w:proofErr w:type="spellEnd"/>
+            <w:r>
+              <w:rPr>
+                <w:rFonts w:ascii="Arial" w:hAnsi="Arial" w:cs="Arial"/>
+              </w:rPr>
+              <w:t xml:space="preserve"> ,‘d MMMM </w:t>
+            </w:r>
+            <w:proofErr w:type="spellStart"/>
+            <w:r>
+              <w:rPr>
+                <w:rFonts w:ascii="Arial" w:hAnsi="Arial" w:cs="Arial"/>
+              </w:rPr>
+              <w:t>yyyy</w:t>
+            </w:r>
+            <w:proofErr w:type="spellEnd"/>
+            <w:r>
+              <w:rPr>
+                <w:rFonts w:ascii="Arial" w:hAnsi="Arial" w:cs="Arial"/>
+              </w:rPr>
+              <w:t>’)} &gt;&gt;</w:t>
             </w:r>
           </w:p>
         </w:tc>
@@ -141,32 +191,44 @@
             <w:pPr>
               <w:jc w:val="center"/>
               <w:rPr>
-                <w:rFonts w:ascii="GDS Transport Website Light" w:hAnsi="GDS Transport Website Light"/>
+                <w:rFonts w:ascii="Arial" w:hAnsi="Arial" w:cs="Arial"/>
               </w:rPr>
             </w:pPr>
             <w:r>
               <w:rPr>
-                <w:rFonts w:ascii="GDS Transport Website Light" w:hAnsi="GDS Transport Website Light"/>
+                <w:rFonts w:ascii="Arial" w:hAnsi="Arial" w:cs="Arial"/>
                 <w:b/>
                 <w:bCs/>
                 <w:sz w:val="28"/>
                 <w:szCs w:val="28"/>
               </w:rPr>
-              <w:t>&lt;&lt;c</w:t>
-            </w:r>
-            <w:r>
-              <w:rPr>
-                <w:rFonts w:ascii="GDS Transport Website Light" w:hAnsi="GDS Transport Website Light"/>
+              <w:t>&lt;&lt;</w:t>
+            </w:r>
+            <w:proofErr w:type="spellStart"/>
+            <w:r>
+              <w:rPr>
+                <w:rFonts w:ascii="Arial" w:hAnsi="Arial" w:cs="Arial"/>
                 <w:b/>
                 <w:bCs/>
                 <w:sz w:val="28"/>
                 <w:szCs w:val="28"/>
               </w:rPr>
+              <w:t>c</w:t>
+            </w:r>
+            <w:r>
+              <w:rPr>
+                <w:rFonts w:ascii="Arial" w:hAnsi="Arial" w:cs="Arial"/>
+                <w:b/>
+                <w:bCs/>
+                <w:sz w:val="28"/>
+                <w:szCs w:val="28"/>
+              </w:rPr>
               <w:t>ourtName</w:t>
             </w:r>
-            <w:r>
-              <w:rPr>
-                <w:rFonts w:ascii="GDS Transport Website Light" w:hAnsi="GDS Transport Website Light"/>
+            <w:proofErr w:type="spellEnd"/>
+            <w:r>
+              <w:rPr>
+                <w:rFonts w:ascii="Arial" w:hAnsi="Arial" w:cs="Arial"/>
                 <w:b/>
                 <w:bCs/>
                 <w:sz w:val="28"/>
@@ -190,36 +252,38 @@
             <w:pPr>
               <w:jc w:val="right"/>
               <w:rPr>
-                <w:rFonts w:ascii="GDS Transport Website Light" w:hAnsi="GDS Transport Website Light"/>
+                <w:rFonts w:ascii="Arial" w:hAnsi="Arial" w:cs="Arial"/>
               </w:rPr>
             </w:pPr>
             <w:r>
               <w:rPr>
-                <w:rFonts w:ascii="GDS Transport Website Light" w:hAnsi="GDS Transport Website Light"/>
+                <w:rFonts w:ascii="Arial" w:hAnsi="Arial" w:cs="Arial"/>
               </w:rPr>
               <w:t>&lt;&lt;</w:t>
             </w:r>
-            <w:r>
-              <w:rPr>
-                <w:rFonts w:ascii="GDS Transport Website Light" w:hAnsi="GDS Transport Website Light"/>
+            <w:proofErr w:type="spellStart"/>
+            <w:r>
+              <w:rPr>
+                <w:rFonts w:ascii="Arial" w:hAnsi="Arial" w:cs="Arial"/>
               </w:rPr>
               <w:t>case</w:t>
             </w:r>
             <w:r>
               <w:rPr>
-                <w:rFonts w:ascii="GDS Transport Website Light" w:hAnsi="GDS Transport Website Light"/>
+                <w:rFonts w:ascii="Arial" w:hAnsi="Arial" w:cs="Arial"/>
               </w:rPr>
               <w:t>N</w:t>
             </w:r>
             <w:r>
               <w:rPr>
-                <w:rFonts w:ascii="GDS Transport Website Light" w:hAnsi="GDS Transport Website Light"/>
+                <w:rFonts w:ascii="Arial" w:hAnsi="Arial" w:cs="Arial"/>
               </w:rPr>
               <w:t>umber</w:t>
             </w:r>
-            <w:r>
-              <w:rPr>
-                <w:rFonts w:ascii="GDS Transport Website Light" w:hAnsi="GDS Transport Website Light"/>
+            <w:proofErr w:type="spellEnd"/>
+            <w:r>
+              <w:rPr>
+                <w:rFonts w:ascii="Arial" w:hAnsi="Arial" w:cs="Arial"/>
               </w:rPr>
               <w:t>&gt;&gt;</w:t>
             </w:r>
@@ -240,7 +304,7 @@
           <w:p>
             <w:pPr>
               <w:rPr>
-                <w:rFonts w:ascii="GDS Transport Website Light" w:hAnsi="GDS Transport Website Light"/>
+                <w:rFonts w:ascii="Arial" w:hAnsi="Arial" w:cs="Arial"/>
               </w:rPr>
             </w:pPr>
           </w:p>
@@ -258,7 +322,7 @@
           <w:p>
             <w:pPr>
               <w:rPr>
-                <w:rFonts w:ascii="GDS Transport Website Light" w:hAnsi="GDS Transport Website Light"/>
+                <w:rFonts w:ascii="Arial" w:hAnsi="Arial" w:cs="Arial"/>
               </w:rPr>
             </w:pPr>
           </w:p>
@@ -276,7 +340,7 @@
           <w:p>
             <w:pPr>
               <w:rPr>
-                <w:rFonts w:ascii="GDS Transport Website Light" w:hAnsi="GDS Transport Website Light"/>
+                <w:rFonts w:ascii="Arial" w:hAnsi="Arial" w:cs="Arial"/>
               </w:rPr>
             </w:pPr>
           </w:p>
@@ -296,7 +360,7 @@
           <w:p>
             <w:pPr>
               <w:rPr>
-                <w:rFonts w:ascii="GDS Transport Website Light" w:hAnsi="GDS Transport Website Light"/>
+                <w:rFonts w:ascii="Arial" w:hAnsi="Arial" w:cs="Arial"/>
               </w:rPr>
             </w:pPr>
           </w:p>
@@ -315,24 +379,26 @@
             <w:pPr>
               <w:jc w:val="center"/>
               <w:rPr>
-                <w:rFonts w:ascii="GDS Transport Website Light" w:hAnsi="GDS Transport Website Light"/>
+                <w:rFonts w:ascii="Arial" w:hAnsi="Arial" w:cs="Arial"/>
               </w:rPr>
             </w:pPr>
             <w:r>
               <w:rPr>
-                <w:rFonts w:ascii="GDS Transport Website Light" w:hAnsi="GDS Transport Website Light"/>
+                <w:rFonts w:ascii="Arial" w:hAnsi="Arial" w:cs="Arial"/>
               </w:rPr>
               <w:t>&lt;&lt;</w:t>
             </w:r>
-            <w:r>
-              <w:rPr>
-                <w:rFonts w:ascii="GDS Transport Website Light" w:hAnsi="GDS Transport Website Light"/>
+            <w:proofErr w:type="spellStart"/>
+            <w:r>
+              <w:rPr>
+                <w:rFonts w:ascii="Arial" w:hAnsi="Arial" w:cs="Arial"/>
               </w:rPr>
               <w:t>judgeNameTitle</w:t>
             </w:r>
-            <w:r>
-              <w:rPr>
-                <w:rFonts w:ascii="GDS Transport Website Light" w:hAnsi="GDS Transport Website Light"/>
+            <w:proofErr w:type="spellEnd"/>
+            <w:r>
+              <w:rPr>
+                <w:rFonts w:ascii="Arial" w:hAnsi="Arial" w:cs="Arial"/>
               </w:rPr>
               <w:t>&gt;&gt;</w:t>
             </w:r>
@@ -352,12 +418,12 @@
             <w:pPr>
               <w:jc w:val="right"/>
               <w:rPr>
-                <w:rFonts w:ascii="GDS Transport Website Light" w:hAnsi="GDS Transport Website Light"/>
+                <w:rFonts w:ascii="Arial" w:hAnsi="Arial" w:cs="Arial"/>
               </w:rPr>
             </w:pPr>
             <w:r>
               <w:rPr>
-                <w:rFonts w:ascii="GDS Transport Website Light" w:hAnsi="GDS Transport Website Light"/>
+                <w:rFonts w:ascii="Arial" w:hAnsi="Arial" w:cs="Arial"/>
                 <w:noProof/>
               </w:rPr>
               <w:drawing>
@@ -419,7 +485,7 @@
           <w:p>
             <w:pPr>
               <w:rPr>
-                <w:rFonts w:ascii="GDS Transport Website Light" w:hAnsi="GDS Transport Website Light"/>
+                <w:rFonts w:ascii="Arial" w:hAnsi="Arial" w:cs="Arial"/>
               </w:rPr>
             </w:pPr>
           </w:p>
@@ -437,7 +503,7 @@
           <w:p>
             <w:pPr>
               <w:rPr>
-                <w:rFonts w:ascii="GDS Transport Website Light" w:hAnsi="GDS Transport Website Light"/>
+                <w:rFonts w:ascii="Arial" w:hAnsi="Arial" w:cs="Arial"/>
               </w:rPr>
             </w:pPr>
           </w:p>
@@ -456,7 +522,7 @@
             <w:pPr>
               <w:jc w:val="right"/>
               <w:rPr>
-                <w:rFonts w:ascii="GDS Transport Website Light" w:hAnsi="GDS Transport Website Light"/>
+                <w:rFonts w:ascii="Arial" w:hAnsi="Arial" w:cs="Arial"/>
                 <w:noProof/>
               </w:rPr>
             </w:pPr>
@@ -477,12 +543,12 @@
           <w:p>
             <w:pPr>
               <w:rPr>
-                <w:rFonts w:ascii="GDS Transport Website Light" w:hAnsi="GDS Transport Website Light"/>
+                <w:rFonts w:ascii="Arial" w:hAnsi="Arial" w:cs="Arial"/>
               </w:rPr>
             </w:pPr>
             <w:r>
               <w:rPr>
-                <w:rFonts w:ascii="GDS Transport Website Light" w:hAnsi="GDS Transport Website Light"/>
+                <w:rFonts w:ascii="Arial" w:hAnsi="Arial" w:cs="Arial"/>
               </w:rPr>
               <w:t>Parties</w:t>
             </w:r>
@@ -502,44 +568,14 @@
             <w:pPr>
               <w:jc w:val="center"/>
               <w:rPr>
-                <w:rFonts w:ascii="GDS Transport Website Light" w:hAnsi="GDS Transport Website Light"/>
+                <w:rFonts w:ascii="Arial" w:hAnsi="Arial" w:cs="Arial"/>
               </w:rPr>
             </w:pPr>
             <w:r>
               <w:rPr>
-                <w:rFonts w:ascii="GDS Transport Website Light" w:hAnsi="GDS Transport Website Light"/>
-              </w:rPr>
-              <w:t xml:space="preserve"> </w:t>
-            </w:r>
-            <w:r>
-              <w:rPr>
-                <w:rFonts w:ascii="GDS Transport Website Light" w:hAnsi="GDS Transport Website Light"/>
-              </w:rPr>
-              <w:t xml:space="preserve">&lt;&lt; </w:t>
-            </w:r>
-            <w:r>
-              <w:rPr>
-                <w:rFonts w:ascii="GDS Transport Website Light" w:hAnsi="GDS Transport Website Light"/>
-              </w:rPr>
-              <w:t>claimant</w:t>
-            </w:r>
-            <w:r>
-              <w:rPr>
-                <w:rFonts w:ascii="GDS Transport Website Light" w:hAnsi="GDS Transport Website Light"/>
-              </w:rPr>
-              <w:t>1</w:t>
-            </w:r>
-            <w:r>
-              <w:rPr>
-                <w:rFonts w:ascii="GDS Transport Website Light" w:hAnsi="GDS Transport Website Light"/>
-              </w:rPr>
-              <w:t>Name</w:t>
-            </w:r>
-            <w:r>
-              <w:rPr>
-                <w:rFonts w:ascii="GDS Transport Website Light" w:hAnsi="GDS Transport Website Light"/>
-              </w:rPr>
-              <w:t>&gt;&gt;</w:t>
+                <w:rFonts w:ascii="Arial" w:hAnsi="Arial" w:cs="Arial"/>
+              </w:rPr>
+              <w:t xml:space="preserve"> &lt;&lt; claimant1Name&gt;&gt;</w:t>
             </w:r>
           </w:p>
         </w:tc>
@@ -557,30 +593,16 @@
             <w:pPr>
               <w:jc w:val="right"/>
               <w:rPr>
-                <w:rFonts w:ascii="GDS Transport Website Light" w:hAnsi="GDS Transport Website Light"/>
+                <w:rFonts w:ascii="Arial" w:hAnsi="Arial" w:cs="Arial"/>
                 <w:noProof/>
               </w:rPr>
             </w:pPr>
             <w:r>
               <w:rPr>
-                <w:rFonts w:ascii="GDS Transport Website Light" w:hAnsi="GDS Transport Website Light"/>
+                <w:rFonts w:ascii="Arial" w:hAnsi="Arial" w:cs="Arial"/>
                 <w:noProof/>
               </w:rPr>
-              <w:t>&lt;&lt;c</w:t>
-            </w:r>
-            <w:r>
-              <w:rPr>
-                <w:rFonts w:ascii="GDS Transport Website Light" w:hAnsi="GDS Transport Website Light"/>
-                <w:noProof/>
-              </w:rPr>
-              <w:t>laimant</w:t>
-            </w:r>
-            <w:r>
-              <w:rPr>
-                <w:rFonts w:ascii="GDS Transport Website Light" w:hAnsi="GDS Transport Website Light"/>
-                <w:noProof/>
-              </w:rPr>
-              <w:t>Num&gt;&gt;</w:t>
+              <w:t>&lt;&lt;claimantNum&gt;&gt;</w:t>
             </w:r>
           </w:p>
         </w:tc>
@@ -599,64 +621,55 @@
           <w:p>
             <w:pPr>
               <w:rPr>
-                <w:rFonts w:ascii="GDS Transport Website Light" w:hAnsi="GDS Transport Website Light"/>
+                <w:rFonts w:ascii="Arial" w:hAnsi="Arial" w:cs="Arial"/>
               </w:rPr>
             </w:pPr>
             <w:r>
               <w:rPr>
-                <w:rFonts w:ascii="GDSTransportWebsite" w:hAnsi="GDSTransportWebsite"/>
+                <w:rFonts w:ascii="Arial" w:hAnsi="Arial" w:cs="Arial"/>
                 <w:color w:val="0A0A0A"/>
               </w:rPr>
               <w:t>&lt;&lt;</w:t>
             </w:r>
-            <w:r>
-              <w:rPr>
-                <w:rFonts w:ascii="GDSTransportWebsite" w:hAnsi="GDSTransportWebsite"/>
+            <w:proofErr w:type="spellStart"/>
+            <w:r>
+              <w:rPr>
+                <w:rFonts w:ascii="Arial" w:hAnsi="Arial" w:cs="Arial"/>
                 <w:color w:val="0A0A0A"/>
               </w:rPr>
               <w:t>cr</w:t>
             </w:r>
-            <w:r>
-              <w:rPr>
-                <w:rFonts w:ascii="GDSTransportWebsite" w:hAnsi="GDSTransportWebsite"/>
+            <w:proofErr w:type="spellEnd"/>
+            <w:r>
+              <w:rPr>
+                <w:rFonts w:ascii="Arial" w:hAnsi="Arial" w:cs="Arial"/>
                 <w:color w:val="0A0A0A"/>
               </w:rPr>
-              <w:t>_</w:t>
-            </w:r>
-            <w:r>
-              <w:rPr>
-                <w:rFonts w:ascii="GDSTransportWebsite" w:hAnsi="GDSTransportWebsite"/>
-                <w:color w:val="0A0A0A"/>
-              </w:rPr>
-              <w:t>{</w:t>
-            </w:r>
-            <w:r>
-              <w:rPr>
-                <w:rFonts w:ascii="GDS Transport Website Light" w:hAnsi="GDS Transport Website Light"/>
-              </w:rPr>
-              <w:t>claimant</w:t>
-            </w:r>
-            <w:r>
-              <w:rPr>
-                <w:rFonts w:ascii="GDS Transport Website Light" w:hAnsi="GDS Transport Website Light"/>
-              </w:rPr>
-              <w:t>2</w:t>
-            </w:r>
-            <w:r>
-              <w:rPr>
-                <w:rFonts w:ascii="GDS Transport Website Light" w:hAnsi="GDS Transport Website Light"/>
-              </w:rPr>
-              <w:t>Name</w:t>
-            </w:r>
-            <w:r>
-              <w:rPr>
-                <w:rFonts w:ascii="GDS Transport Website Light" w:hAnsi="GDS Transport Website Light"/>
-              </w:rPr>
-              <w:t>!=null}</w:t>
-            </w:r>
-            <w:r>
-              <w:rPr>
-                <w:rFonts w:ascii="GDSTransportWebsite" w:hAnsi="GDSTransportWebsite"/>
+              <w:t>_{</w:t>
+            </w:r>
+            <w:r>
+              <w:rPr>
+                <w:rFonts w:ascii="Arial" w:hAnsi="Arial" w:cs="Arial"/>
+              </w:rPr>
+              <w:t>claimant2</w:t>
+            </w:r>
+            <w:proofErr w:type="gramStart"/>
+            <w:r>
+              <w:rPr>
+                <w:rFonts w:ascii="Arial" w:hAnsi="Arial" w:cs="Arial"/>
+              </w:rPr>
+              <w:t>Name!=</w:t>
+            </w:r>
+            <w:proofErr w:type="gramEnd"/>
+            <w:r>
+              <w:rPr>
+                <w:rFonts w:ascii="Arial" w:hAnsi="Arial" w:cs="Arial"/>
+              </w:rPr>
+              <w:t>null}</w:t>
+            </w:r>
+            <w:r>
+              <w:rPr>
+                <w:rFonts w:ascii="Arial" w:hAnsi="Arial" w:cs="Arial"/>
                 <w:color w:val="0A0A0A"/>
               </w:rPr>
               <w:t>&gt;&gt;</w:t>
@@ -677,7 +690,7 @@
             <w:pPr>
               <w:jc w:val="center"/>
               <w:rPr>
-                <w:rFonts w:ascii="GDS Transport Website Light" w:hAnsi="GDS Transport Website Light"/>
+                <w:rFonts w:ascii="Arial" w:hAnsi="Arial" w:cs="Arial"/>
               </w:rPr>
             </w:pPr>
           </w:p>
@@ -696,7 +709,7 @@
             <w:pPr>
               <w:jc w:val="right"/>
               <w:rPr>
-                <w:rFonts w:ascii="GDS Transport Website Light" w:hAnsi="GDS Transport Website Light"/>
+                <w:rFonts w:ascii="Arial" w:hAnsi="Arial" w:cs="Arial"/>
                 <w:noProof/>
               </w:rPr>
             </w:pPr>
@@ -717,7 +730,7 @@
           <w:p>
             <w:pPr>
               <w:rPr>
-                <w:rFonts w:ascii="GDS Transport Website Light" w:hAnsi="GDS Transport Website Light"/>
+                <w:rFonts w:ascii="Arial" w:hAnsi="Arial" w:cs="Arial"/>
               </w:rPr>
             </w:pPr>
           </w:p>
@@ -736,44 +749,14 @@
             <w:pPr>
               <w:jc w:val="center"/>
               <w:rPr>
-                <w:rFonts w:ascii="GDS Transport Website Light" w:hAnsi="GDS Transport Website Light"/>
+                <w:rFonts w:ascii="Arial" w:hAnsi="Arial" w:cs="Arial"/>
               </w:rPr>
             </w:pPr>
             <w:r>
               <w:rPr>
-                <w:rFonts w:ascii="GDS Transport Website Light" w:hAnsi="GDS Transport Website Light"/>
-              </w:rPr>
-              <w:t xml:space="preserve"> </w:t>
-            </w:r>
-            <w:r>
-              <w:rPr>
-                <w:rFonts w:ascii="GDS Transport Website Light" w:hAnsi="GDS Transport Website Light"/>
-              </w:rPr>
-              <w:t xml:space="preserve">&lt;&lt; </w:t>
-            </w:r>
-            <w:r>
-              <w:rPr>
-                <w:rFonts w:ascii="GDS Transport Website Light" w:hAnsi="GDS Transport Website Light"/>
-              </w:rPr>
-              <w:t>claimant</w:t>
-            </w:r>
-            <w:r>
-              <w:rPr>
-                <w:rFonts w:ascii="GDS Transport Website Light" w:hAnsi="GDS Transport Website Light"/>
-              </w:rPr>
-              <w:t>2</w:t>
-            </w:r>
-            <w:r>
-              <w:rPr>
-                <w:rFonts w:ascii="GDS Transport Website Light" w:hAnsi="GDS Transport Website Light"/>
-              </w:rPr>
-              <w:t>Name</w:t>
-            </w:r>
-            <w:r>
-              <w:rPr>
-                <w:rFonts w:ascii="GDS Transport Website Light" w:hAnsi="GDS Transport Website Light"/>
-              </w:rPr>
-              <w:t>&gt;&gt;</w:t>
+                <w:rFonts w:ascii="Arial" w:hAnsi="Arial" w:cs="Arial"/>
+              </w:rPr>
+              <w:t xml:space="preserve"> &lt;&lt; claimant2Name&gt;&gt;</w:t>
             </w:r>
           </w:p>
         </w:tc>
@@ -791,23 +774,16 @@
             <w:pPr>
               <w:jc w:val="right"/>
               <w:rPr>
-                <w:rFonts w:ascii="GDS Transport Website Light" w:hAnsi="GDS Transport Website Light"/>
+                <w:rFonts w:ascii="Arial" w:hAnsi="Arial" w:cs="Arial"/>
                 <w:noProof/>
               </w:rPr>
             </w:pPr>
             <w:r>
               <w:rPr>
-                <w:rFonts w:ascii="GDS Transport Website Light" w:hAnsi="GDS Transport Website Light"/>
+                <w:rFonts w:ascii="Arial" w:hAnsi="Arial" w:cs="Arial"/>
                 <w:noProof/>
               </w:rPr>
-              <w:t>Claimant</w:t>
-            </w:r>
-            <w:r>
-              <w:rPr>
-                <w:rFonts w:ascii="GDS Transport Website Light" w:hAnsi="GDS Transport Website Light"/>
-                <w:noProof/>
-              </w:rPr>
-              <w:t xml:space="preserve"> 2</w:t>
+              <w:t>Claimant 2</w:t>
             </w:r>
           </w:p>
         </w:tc>
@@ -826,12 +802,12 @@
           <w:p>
             <w:pPr>
               <w:rPr>
-                <w:rFonts w:ascii="GDS Transport Website Light" w:hAnsi="GDS Transport Website Light"/>
+                <w:rFonts w:ascii="Arial" w:hAnsi="Arial" w:cs="Arial"/>
               </w:rPr>
             </w:pPr>
             <w:r>
               <w:rPr>
-                <w:rFonts w:ascii="GDSTransportWebsite" w:hAnsi="GDSTransportWebsite"/>
+                <w:rFonts w:ascii="Arial" w:hAnsi="Arial" w:cs="Arial"/>
                 <w:color w:val="0A0A0A"/>
               </w:rPr>
               <w:t>&lt;&lt;er_&gt;&gt;</w:t>
@@ -852,7 +828,7 @@
             <w:pPr>
               <w:jc w:val="center"/>
               <w:rPr>
-                <w:rFonts w:ascii="GDS Transport Website Light" w:hAnsi="GDS Transport Website Light"/>
+                <w:rFonts w:ascii="Arial" w:hAnsi="Arial" w:cs="Arial"/>
               </w:rPr>
             </w:pPr>
           </w:p>
@@ -871,7 +847,7 @@
             <w:pPr>
               <w:jc w:val="right"/>
               <w:rPr>
-                <w:rFonts w:ascii="GDS Transport Website Light" w:hAnsi="GDS Transport Website Light"/>
+                <w:rFonts w:ascii="Arial" w:hAnsi="Arial" w:cs="Arial"/>
                 <w:noProof/>
               </w:rPr>
             </w:pPr>
@@ -892,7 +868,7 @@
           <w:p>
             <w:pPr>
               <w:rPr>
-                <w:rFonts w:ascii="GDS Transport Website Light" w:hAnsi="GDS Transport Website Light"/>
+                <w:rFonts w:ascii="Arial" w:hAnsi="Arial" w:cs="Arial"/>
               </w:rPr>
             </w:pPr>
           </w:p>
@@ -911,32 +887,14 @@
             <w:pPr>
               <w:jc w:val="center"/>
               <w:rPr>
-                <w:rFonts w:ascii="GDS Transport Website Light" w:hAnsi="GDS Transport Website Light"/>
+                <w:rFonts w:ascii="Arial" w:hAnsi="Arial" w:cs="Arial"/>
               </w:rPr>
             </w:pPr>
             <w:r>
               <w:rPr>
-                <w:rFonts w:ascii="GDS Transport Website Light" w:hAnsi="GDS Transport Website Light"/>
-              </w:rPr>
-              <w:t xml:space="preserve"> </w:t>
-            </w:r>
-            <w:r>
-              <w:rPr>
-                <w:rFonts w:ascii="GDS Transport Website Light" w:hAnsi="GDS Transport Website Light"/>
-              </w:rPr>
-              <w:t xml:space="preserve">&lt;&lt; </w:t>
-            </w:r>
-            <w:r>
-              <w:rPr>
-                <w:rFonts w:ascii="GDS Transport Website Light" w:hAnsi="GDS Transport Website Light"/>
-              </w:rPr>
-              <w:t>defendant1Name</w:t>
-            </w:r>
-            <w:r>
-              <w:rPr>
-                <w:rFonts w:ascii="GDS Transport Website Light" w:hAnsi="GDS Transport Website Light"/>
-              </w:rPr>
-              <w:t>&gt;&gt;</w:t>
+                <w:rFonts w:ascii="Arial" w:hAnsi="Arial" w:cs="Arial"/>
+              </w:rPr>
+              <w:t xml:space="preserve"> &lt;&lt; defendant1Name&gt;&gt;</w:t>
             </w:r>
           </w:p>
         </w:tc>
@@ -954,15 +912,29 @@
             <w:pPr>
               <w:jc w:val="right"/>
               <w:rPr>
-                <w:rFonts w:ascii="GDS Transport Website Light" w:hAnsi="GDS Transport Website Light"/>
+                <w:rFonts w:ascii="Arial" w:hAnsi="Arial" w:cs="Arial"/>
                 <w:noProof/>
               </w:rPr>
             </w:pPr>
             <w:r>
               <w:rPr>
-                <w:rFonts w:ascii="GDS Transport Website Light" w:hAnsi="GDS Transport Website Light"/>
-              </w:rPr>
-              <w:t>&lt;&lt;defendantNum&gt;&gt;</w:t>
+                <w:rFonts w:ascii="Arial" w:hAnsi="Arial" w:cs="Arial"/>
+              </w:rPr>
+              <w:t>&lt;&lt;</w:t>
+            </w:r>
+            <w:proofErr w:type="spellStart"/>
+            <w:r>
+              <w:rPr>
+                <w:rFonts w:ascii="Arial" w:hAnsi="Arial" w:cs="Arial"/>
+              </w:rPr>
+              <w:t>defendantNum</w:t>
+            </w:r>
+            <w:proofErr w:type="spellEnd"/>
+            <w:r>
+              <w:rPr>
+                <w:rFonts w:ascii="Arial" w:hAnsi="Arial" w:cs="Arial"/>
+              </w:rPr>
+              <w:t>&gt;&gt;</w:t>
             </w:r>
           </w:p>
         </w:tc>
@@ -981,46 +953,55 @@
           <w:p>
             <w:pPr>
               <w:rPr>
-                <w:rFonts w:ascii="GDS Transport Website Light" w:hAnsi="GDS Transport Website Light"/>
+                <w:rFonts w:ascii="Arial" w:hAnsi="Arial" w:cs="Arial"/>
               </w:rPr>
             </w:pPr>
             <w:r>
               <w:rPr>
-                <w:rFonts w:ascii="GDSTransportWebsite" w:hAnsi="GDSTransportWebsite"/>
+                <w:rFonts w:ascii="Arial" w:hAnsi="Arial" w:cs="Arial"/>
                 <w:color w:val="0A0A0A"/>
               </w:rPr>
               <w:t>&lt;&lt;</w:t>
             </w:r>
-            <w:r>
-              <w:rPr>
-                <w:rFonts w:ascii="GDSTransportWebsite" w:hAnsi="GDSTransportWebsite"/>
+            <w:proofErr w:type="spellStart"/>
+            <w:r>
+              <w:rPr>
+                <w:rFonts w:ascii="Arial" w:hAnsi="Arial" w:cs="Arial"/>
                 <w:color w:val="0A0A0A"/>
               </w:rPr>
               <w:t>cr</w:t>
             </w:r>
-            <w:r>
-              <w:rPr>
-                <w:rFonts w:ascii="GDSTransportWebsite" w:hAnsi="GDSTransportWebsite"/>
+            <w:proofErr w:type="spellEnd"/>
+            <w:r>
+              <w:rPr>
+                <w:rFonts w:ascii="Arial" w:hAnsi="Arial" w:cs="Arial"/>
                 <w:color w:val="0A0A0A"/>
               </w:rPr>
-              <w:t>_</w:t>
-            </w:r>
-            <w:r>
-              <w:rPr>
-                <w:rFonts w:ascii="GDSTransportWebsite" w:hAnsi="GDSTransportWebsite"/>
-                <w:color w:val="0A0A0A"/>
-              </w:rPr>
-              <w:t>{</w:t>
-            </w:r>
-            <w:r>
-              <w:rPr>
-                <w:rFonts w:ascii="GDS Transport Website Light" w:hAnsi="GDS Transport Website Light"/>
-              </w:rPr>
-              <w:t>defendant2Name!=null}</w:t>
-            </w:r>
-            <w:r>
-              <w:rPr>
-                <w:rFonts w:ascii="GDSTransportWebsite" w:hAnsi="GDSTransportWebsite"/>
+              <w:t>_{</w:t>
+            </w:r>
+            <w:r>
+              <w:rPr>
+                <w:rFonts w:ascii="Arial" w:hAnsi="Arial" w:cs="Arial"/>
+              </w:rPr>
+              <w:t>defendant2</w:t>
+            </w:r>
+            <w:proofErr w:type="gramStart"/>
+            <w:r>
+              <w:rPr>
+                <w:rFonts w:ascii="Arial" w:hAnsi="Arial" w:cs="Arial"/>
+              </w:rPr>
+              <w:t>Name!=</w:t>
+            </w:r>
+            <w:proofErr w:type="gramEnd"/>
+            <w:r>
+              <w:rPr>
+                <w:rFonts w:ascii="Arial" w:hAnsi="Arial" w:cs="Arial"/>
+              </w:rPr>
+              <w:t>null}</w:t>
+            </w:r>
+            <w:r>
+              <w:rPr>
+                <w:rFonts w:ascii="Arial" w:hAnsi="Arial" w:cs="Arial"/>
                 <w:color w:val="0A0A0A"/>
               </w:rPr>
               <w:t>&gt;&gt;</w:t>
@@ -1041,7 +1022,7 @@
             <w:pPr>
               <w:jc w:val="center"/>
               <w:rPr>
-                <w:rFonts w:ascii="GDS Transport Website Light" w:hAnsi="GDS Transport Website Light"/>
+                <w:rFonts w:ascii="Arial" w:hAnsi="Arial" w:cs="Arial"/>
               </w:rPr>
             </w:pPr>
           </w:p>
@@ -1060,7 +1041,7 @@
             <w:pPr>
               <w:jc w:val="right"/>
               <w:rPr>
-                <w:rFonts w:ascii="GDS Transport Website Light" w:hAnsi="GDS Transport Website Light"/>
+                <w:rFonts w:ascii="Arial" w:hAnsi="Arial" w:cs="Arial"/>
                 <w:noProof/>
               </w:rPr>
             </w:pPr>
@@ -1081,7 +1062,7 @@
           <w:p>
             <w:pPr>
               <w:rPr>
-                <w:rFonts w:ascii="GDS Transport Website Light" w:hAnsi="GDS Transport Website Light"/>
+                <w:rFonts w:ascii="Arial" w:hAnsi="Arial" w:cs="Arial"/>
               </w:rPr>
             </w:pPr>
           </w:p>
@@ -1100,32 +1081,14 @@
             <w:pPr>
               <w:jc w:val="center"/>
               <w:rPr>
-                <w:rFonts w:ascii="GDS Transport Website Light" w:hAnsi="GDS Transport Website Light"/>
+                <w:rFonts w:ascii="Arial" w:hAnsi="Arial" w:cs="Arial"/>
               </w:rPr>
             </w:pPr>
             <w:r>
               <w:rPr>
-                <w:rFonts w:ascii="GDS Transport Website Light" w:hAnsi="GDS Transport Website Light"/>
-              </w:rPr>
-              <w:t xml:space="preserve"> </w:t>
-            </w:r>
-            <w:r>
-              <w:rPr>
-                <w:rFonts w:ascii="GDS Transport Website Light" w:hAnsi="GDS Transport Website Light"/>
-              </w:rPr>
-              <w:t xml:space="preserve">&lt;&lt; </w:t>
-            </w:r>
-            <w:r>
-              <w:rPr>
-                <w:rFonts w:ascii="GDS Transport Website Light" w:hAnsi="GDS Transport Website Light"/>
-              </w:rPr>
-              <w:t xml:space="preserve">defendant2Name </w:t>
-            </w:r>
-            <w:r>
-              <w:rPr>
-                <w:rFonts w:ascii="GDS Transport Website Light" w:hAnsi="GDS Transport Website Light"/>
-              </w:rPr>
-              <w:t>&gt;&gt;</w:t>
+                <w:rFonts w:ascii="Arial" w:hAnsi="Arial" w:cs="Arial"/>
+              </w:rPr>
+              <w:t xml:space="preserve"> &lt;&lt; defendant2Name &gt;&gt;</w:t>
             </w:r>
           </w:p>
         </w:tc>
@@ -1143,13 +1106,13 @@
             <w:pPr>
               <w:jc w:val="right"/>
               <w:rPr>
-                <w:rFonts w:ascii="GDS Transport Website Light" w:hAnsi="GDS Transport Website Light"/>
+                <w:rFonts w:ascii="Arial" w:hAnsi="Arial" w:cs="Arial"/>
                 <w:noProof/>
               </w:rPr>
             </w:pPr>
             <w:r>
               <w:rPr>
-                <w:rFonts w:ascii="GDS Transport Website Light" w:hAnsi="GDS Transport Website Light"/>
+                <w:rFonts w:ascii="Arial" w:hAnsi="Arial" w:cs="Arial"/>
               </w:rPr>
               <w:t>Defendant 2</w:t>
             </w:r>
@@ -1171,13 +1134,13 @@
           <w:p>
             <w:pPr>
               <w:rPr>
-                <w:rFonts w:ascii="GDS Transport Website Light" w:hAnsi="GDS Transport Website Light"/>
+                <w:rFonts w:ascii="Arial" w:hAnsi="Arial" w:cs="Arial"/>
                 <w:noProof/>
               </w:rPr>
             </w:pPr>
             <w:r>
               <w:rPr>
-                <w:rFonts w:ascii="GDSTransportWebsite" w:hAnsi="GDSTransportWebsite"/>
+                <w:rFonts w:ascii="Arial" w:hAnsi="Arial" w:cs="Arial"/>
                 <w:color w:val="0A0A0A"/>
               </w:rPr>
               <w:t>&lt;&lt;er_&gt;&gt;</w:t>
@@ -1199,7 +1162,7 @@
           <w:p>
             <w:pPr>
               <w:rPr>
-                <w:rFonts w:ascii="GDS Transport Website Light" w:hAnsi="GDS Transport Website Light"/>
+                <w:rFonts w:ascii="Arial" w:hAnsi="Arial" w:cs="Arial"/>
                 <w:noProof/>
               </w:rPr>
             </w:pPr>
@@ -1220,6 +1183,137 @@
           <w14:ligatures w14:val="none"/>
         </w:rPr>
       </w:pPr>
+    </w:p>
+    <w:p>
+      <w:pPr>
+        <w:autoSpaceDE w:val="0"/>
+        <w:autoSpaceDN w:val="0"/>
+        <w:adjustRightInd w:val="0"/>
+        <w:spacing w:after="0" w:line="240" w:lineRule="auto"/>
+        <w:rPr>
+          <w:rStyle w:val="ui-provider"/>
+          <w:rFonts w:ascii="Arial" w:eastAsia="Times New Roman" w:hAnsi="Arial" w:cs="Arial"/>
+          <w:kern w:val="0"/>
+          <w14:ligatures w14:val="none"/>
+        </w:rPr>
+      </w:pPr>
+      <w:r>
+        <w:rPr>
+          <w:rStyle w:val="ui-provider"/>
+          <w:rFonts w:ascii="Arial" w:eastAsia="Times New Roman" w:hAnsi="Arial" w:cs="Arial"/>
+          <w:kern w:val="0"/>
+          <w14:ligatures w14:val="none"/>
+        </w:rPr>
+        <w:t>This Order is made by &lt;&lt;</w:t>
+      </w:r>
+      <w:proofErr w:type="spellStart"/>
+      <w:r>
+        <w:rPr>
+          <w:rStyle w:val="ui-provider"/>
+          <w:rFonts w:ascii="Arial" w:eastAsia="Times New Roman" w:hAnsi="Arial" w:cs="Arial"/>
+          <w:kern w:val="0"/>
+          <w14:ligatures w14:val="none"/>
+        </w:rPr>
+        <w:t>judgeNameTitle</w:t>
+      </w:r>
+      <w:proofErr w:type="spellEnd"/>
+      <w:r>
+        <w:rPr>
+          <w:rStyle w:val="ui-provider"/>
+          <w:rFonts w:ascii="Arial" w:eastAsia="Times New Roman" w:hAnsi="Arial" w:cs="Arial"/>
+          <w:kern w:val="0"/>
+          <w14:ligatures w14:val="none"/>
+        </w:rPr>
+        <w:t>&gt;&gt;</w:t>
+      </w:r>
+      <w:r>
+        <w:rPr>
+          <w:rStyle w:val="ui-provider"/>
+          <w:rFonts w:ascii="Arial" w:eastAsia="Times New Roman" w:hAnsi="Arial" w:cs="Arial"/>
+          <w:kern w:val="0"/>
+          <w14:ligatures w14:val="none"/>
+        </w:rPr>
+        <w:t xml:space="preserve"> on </w:t>
+      </w:r>
+      <w:bookmarkStart w:id="0" w:name="_Hlk180666831"/>
+      <w:r>
+        <w:rPr>
+          <w:rFonts w:ascii="Arial" w:hAnsi="Arial" w:cs="Arial"/>
+        </w:rPr>
+        <w:t>&lt;</w:t>
+      </w:r>
+      <w:proofErr w:type="gramStart"/>
+      <w:r>
+        <w:rPr>
+          <w:rFonts w:ascii="Arial" w:hAnsi="Arial" w:cs="Arial"/>
+        </w:rPr>
+        <w:t>&lt;{</w:t>
+      </w:r>
+      <w:proofErr w:type="spellStart"/>
+      <w:proofErr w:type="gramEnd"/>
+      <w:r>
+        <w:rPr>
+          <w:rFonts w:ascii="Arial" w:hAnsi="Arial" w:cs="Arial"/>
+        </w:rPr>
+        <w:t>dateFormat</w:t>
+      </w:r>
+      <w:proofErr w:type="spellEnd"/>
+      <w:r>
+        <w:rPr>
+          <w:rFonts w:ascii="Arial" w:hAnsi="Arial" w:cs="Arial"/>
+        </w:rPr>
+        <w:t>($</w:t>
+      </w:r>
+      <w:proofErr w:type="spellStart"/>
+      <w:r>
+        <w:rPr>
+          <w:rFonts w:ascii="Arial" w:hAnsi="Arial" w:cs="Arial"/>
+        </w:rPr>
+        <w:t>nowUTC</w:t>
+      </w:r>
+      <w:proofErr w:type="spellEnd"/>
+      <w:r>
+        <w:rPr>
+          <w:rFonts w:ascii="Arial" w:hAnsi="Arial" w:cs="Arial"/>
+        </w:rPr>
+        <w:t xml:space="preserve"> ,‘d MMMM </w:t>
+      </w:r>
+      <w:proofErr w:type="spellStart"/>
+      <w:r>
+        <w:rPr>
+          <w:rFonts w:ascii="Arial" w:hAnsi="Arial" w:cs="Arial"/>
+        </w:rPr>
+        <w:t>yyyy</w:t>
+      </w:r>
+      <w:proofErr w:type="spellEnd"/>
+      <w:r>
+        <w:rPr>
+          <w:rFonts w:ascii="Arial" w:hAnsi="Arial" w:cs="Arial"/>
+        </w:rPr>
+        <w:t>’)}</w:t>
+      </w:r>
+      <w:r>
+        <w:rPr>
+          <w:rFonts w:ascii="Arial" w:hAnsi="Arial" w:cs="Arial"/>
+        </w:rPr>
+        <w:t xml:space="preserve"> </w:t>
+      </w:r>
+      <w:r>
+        <w:rPr>
+          <w:rFonts w:ascii="Arial" w:hAnsi="Arial" w:cs="Arial"/>
+        </w:rPr>
+        <w:t>&gt;&gt;</w:t>
+      </w:r>
+      <w:bookmarkEnd w:id="0"/>
+      <w:r>
+        <w:rPr>
+          <w:rStyle w:val="ui-provider"/>
+          <w:rFonts w:ascii="Arial" w:eastAsia="Times New Roman" w:hAnsi="Arial" w:cs="Arial"/>
+          <w:kern w:val="0"/>
+          <w14:ligatures w14:val="none"/>
+        </w:rPr>
+        <w:br/>
+      </w:r>
     </w:p>
     <w:p>
       <w:pPr>
@@ -1232,50 +1326,24 @@
         <w:autoSpaceDN w:val="0"/>
         <w:adjustRightInd w:val="0"/>
         <w:spacing w:after="0" w:line="240" w:lineRule="auto"/>
-        <w:jc w:val="both"/>
-        <w:rPr>
-          <w:rStyle w:val="ui-provider"/>
-          <w:rFonts w:ascii="Arial" w:eastAsia="Times New Roman" w:hAnsi="Arial" w:cs="Arial"/>
-          <w:kern w:val="0"/>
-          <w14:ligatures w14:val="none"/>
-        </w:rPr>
-      </w:pPr>
-      <w:r>
-        <w:rPr>
-          <w:rStyle w:val="ui-provider"/>
+        <w:rPr>
           <w:rFonts w:ascii="Arial" w:hAnsi="Arial" w:cs="Arial"/>
         </w:rPr>
-        <w:t>Where this order, or any rule</w:t>
-      </w:r>
-      <w:r>
-        <w:rPr>
-          <w:rStyle w:val="ui-provider"/>
+      </w:pPr>
+      <w:r>
+        <w:rPr>
           <w:rFonts w:ascii="Arial" w:hAnsi="Arial" w:cs="Arial"/>
         </w:rPr>
-        <w:t xml:space="preserve"> or practice direction,</w:t>
-      </w:r>
-      <w:r>
-        <w:rPr>
-          <w:rStyle w:val="ui-provider"/>
-          <w:rFonts w:ascii="Arial" w:hAnsi="Arial" w:cs="Arial"/>
-        </w:rPr>
-        <w:t xml:space="preserve"> requires a party to file or serve a document</w:t>
-      </w:r>
-      <w:r>
-        <w:rPr>
-          <w:rStyle w:val="ui-provider"/>
-          <w:rFonts w:ascii="Arial" w:hAnsi="Arial" w:cs="Arial"/>
-        </w:rPr>
-        <w:t xml:space="preserve"> which can be uploaded to the Digital Portal then the document must be uploaded to the Digital Portal (and need not separately be filed).</w:t>
+        <w:t>Where this order, or any rule or practice direction, requires a party to file, serve or exchange a document which can be uploaded to the digital portal then the document must be uploaded to the digital portal (and need not separately be filed, served or exchanged).</w:t>
       </w:r>
     </w:p>
     <w:p>
       <w:pPr>
+        <w:pStyle w:val="ListParagraph"/>
         <w:autoSpaceDE w:val="0"/>
         <w:autoSpaceDN w:val="0"/>
         <w:adjustRightInd w:val="0"/>
         <w:spacing w:after="0" w:line="240" w:lineRule="auto"/>
-        <w:jc w:val="both"/>
         <w:rPr>
           <w:rStyle w:val="ui-provider"/>
           <w:rFonts w:ascii="Arial" w:eastAsia="Times New Roman" w:hAnsi="Arial" w:cs="Arial"/>
@@ -1295,7 +1363,6 @@
         <w:autoSpaceDN w:val="0"/>
         <w:adjustRightInd w:val="0"/>
         <w:spacing w:after="0" w:line="240" w:lineRule="auto"/>
-        <w:jc w:val="both"/>
         <w:rPr>
           <w:rStyle w:val="ui-provider"/>
           <w:rFonts w:ascii="Arial" w:eastAsia="Times New Roman" w:hAnsi="Arial" w:cs="Arial"/>
@@ -1319,7 +1386,6 @@
         <w:autoSpaceDN w:val="0"/>
         <w:adjustRightInd w:val="0"/>
         <w:spacing w:after="0" w:line="240" w:lineRule="auto"/>
-        <w:jc w:val="both"/>
         <w:rPr>
           <w:rStyle w:val="ui-provider"/>
           <w:rFonts w:ascii="Arial" w:eastAsia="Times New Roman" w:hAnsi="Arial" w:cs="Arial"/>
@@ -1339,7 +1405,6 @@
         <w:autoSpaceDN w:val="0"/>
         <w:adjustRightInd w:val="0"/>
         <w:spacing w:after="0" w:line="240" w:lineRule="auto"/>
-        <w:jc w:val="both"/>
         <w:rPr>
           <w:rStyle w:val="ui-provider"/>
           <w:rFonts w:ascii="Arial" w:eastAsia="Times New Roman" w:hAnsi="Arial" w:cs="Arial"/>
@@ -1354,7 +1419,7 @@
           <w:kern w:val="0"/>
           <w14:ligatures w14:val="none"/>
         </w:rPr>
-        <w:t>A costs and case management conference is to be listed on the first available date after 28 days before a District Judge with an ELH of</w:t>
+        <w:t xml:space="preserve">A costs and case management conference is to be listed on the first available date after 28 days before a </w:t>
       </w:r>
       <w:r>
         <w:rPr>
@@ -1363,8 +1428,37 @@
           <w:kern w:val="0"/>
           <w14:ligatures w14:val="none"/>
         </w:rPr>
-        <w:t xml:space="preserve"> [ ]</w:t>
-      </w:r>
+        <w:t>[Circuit] [District]</w:t>
+      </w:r>
+      <w:r>
+        <w:rPr>
+          <w:rStyle w:val="ui-provider"/>
+          <w:rFonts w:ascii="Arial" w:eastAsia="Times New Roman" w:hAnsi="Arial" w:cs="Arial"/>
+          <w:kern w:val="0"/>
+          <w14:ligatures w14:val="none"/>
+        </w:rPr>
+        <w:t xml:space="preserve"> Judge with an ELH of</w:t>
+      </w:r>
+      <w:r>
+        <w:rPr>
+          <w:rStyle w:val="ui-provider"/>
+          <w:rFonts w:ascii="Arial" w:eastAsia="Times New Roman" w:hAnsi="Arial" w:cs="Arial"/>
+          <w:kern w:val="0"/>
+          <w14:ligatures w14:val="none"/>
+        </w:rPr>
+        <w:t xml:space="preserve"> </w:t>
+      </w:r>
+      <w:proofErr w:type="gramStart"/>
+      <w:r>
+        <w:rPr>
+          <w:rStyle w:val="ui-provider"/>
+          <w:rFonts w:ascii="Arial" w:eastAsia="Times New Roman" w:hAnsi="Arial" w:cs="Arial"/>
+          <w:kern w:val="0"/>
+          <w14:ligatures w14:val="none"/>
+        </w:rPr>
+        <w:t>[ ]</w:t>
+      </w:r>
+      <w:proofErr w:type="gramEnd"/>
       <w:r>
         <w:rPr>
           <w:rStyle w:val="ui-provider"/>
@@ -1381,7 +1475,6 @@
         <w:autoSpaceDN w:val="0"/>
         <w:adjustRightInd w:val="0"/>
         <w:spacing w:after="0" w:line="240" w:lineRule="auto"/>
-        <w:jc w:val="both"/>
         <w:rPr>
           <w:rStyle w:val="ui-provider"/>
           <w:rFonts w:ascii="Arial" w:eastAsia="Times New Roman" w:hAnsi="Arial" w:cs="Arial"/>
@@ -1401,7 +1494,6 @@
         <w:autoSpaceDN w:val="0"/>
         <w:adjustRightInd w:val="0"/>
         <w:spacing w:after="0" w:line="240" w:lineRule="auto"/>
-        <w:jc w:val="both"/>
         <w:rPr>
           <w:rStyle w:val="ui-provider"/>
           <w:rFonts w:ascii="Arial" w:eastAsia="Times New Roman" w:hAnsi="Arial" w:cs="Arial"/>
@@ -1411,12 +1503,20 @@
       </w:pPr>
       <w:r>
         <w:rPr>
+          <w:rFonts w:ascii="Arial" w:eastAsia="Times New Roman" w:hAnsi="Arial" w:cs="Arial"/>
+          <w:kern w:val="0"/>
+          <w14:ligatures w14:val="none"/>
+        </w:rPr>
+        <w:t>The Costs and Case Management Conference has been listed for further active case management by the Court and for approval of the parties’ costs budgets</w:t>
+      </w:r>
+      <w:r>
+        <w:rPr>
           <w:rStyle w:val="ui-provider"/>
           <w:rFonts w:ascii="Arial" w:eastAsia="Times New Roman" w:hAnsi="Arial" w:cs="Arial"/>
           <w:kern w:val="0"/>
           <w14:ligatures w14:val="none"/>
         </w:rPr>
-        <w:t>The costs and case management conference has been listed for further active case management by the Court and for approval of the parties’ costs budgets.</w:t>
+        <w:t>.</w:t>
       </w:r>
     </w:p>
     <w:p>
@@ -1441,47 +1541,84 @@
         <w:autoSpaceDN w:val="0"/>
         <w:adjustRightInd w:val="0"/>
         <w:spacing w:after="0" w:line="240" w:lineRule="auto"/>
-        <w:jc w:val="both"/>
+        <w:rPr>
+          <w:rFonts w:ascii="Arial" w:eastAsia="Times New Roman" w:hAnsi="Arial" w:cs="Arial"/>
+          <w:kern w:val="0"/>
+          <w14:ligatures w14:val="none"/>
+        </w:rPr>
+      </w:pPr>
+      <w:r>
         <w:rPr>
           <w:rStyle w:val="ui-provider"/>
           <w:rFonts w:ascii="Arial" w:eastAsia="Times New Roman" w:hAnsi="Arial" w:cs="Arial"/>
           <w:kern w:val="0"/>
           <w14:ligatures w14:val="none"/>
         </w:rPr>
-      </w:pPr>
-      <w:r>
-        <w:rPr>
-          <w:rStyle w:val="ui-provider"/>
-          <w:rFonts w:ascii="Arial" w:eastAsia="Times New Roman" w:hAnsi="Arial" w:cs="Arial"/>
-          <w:kern w:val="0"/>
-          <w14:ligatures w14:val="none"/>
-        </w:rPr>
-        <w:t>[The costs and case management conference will be conducted remotely by [telephone] [video hearing]]</w:t>
-      </w:r>
-      <w:r>
-        <w:rPr>
-          <w:rStyle w:val="ui-provider"/>
-          <w:rFonts w:ascii="Arial" w:eastAsia="Times New Roman" w:hAnsi="Arial" w:cs="Arial"/>
-          <w:kern w:val="0"/>
-          <w14:ligatures w14:val="none"/>
-        </w:rPr>
-        <w:t>.</w:t>
-      </w:r>
-      <w:r>
-        <w:rPr>
-          <w:rStyle w:val="ui-provider"/>
-          <w:rFonts w:ascii="Arial" w:eastAsia="Times New Roman" w:hAnsi="Arial" w:cs="Arial"/>
-          <w:kern w:val="0"/>
-          <w14:ligatures w14:val="none"/>
-        </w:rPr>
-        <w:t xml:space="preserve"> [The costs and case management conference will not be conducted remotely].</w:t>
+        <w:t>[</w:t>
+      </w:r>
+      <w:r>
+        <w:rPr>
+          <w:rFonts w:ascii="Arial" w:eastAsia="Times New Roman" w:hAnsi="Arial" w:cs="Arial"/>
+          <w:kern w:val="0"/>
+          <w14:ligatures w14:val="none"/>
+        </w:rPr>
+        <w:t>The Costs and Case Management</w:t>
+      </w:r>
+      <w:r>
+        <w:rPr>
+          <w:rFonts w:ascii="Arial" w:eastAsia="Times New Roman" w:hAnsi="Arial" w:cs="Arial"/>
+          <w:kern w:val="0"/>
+          <w14:ligatures w14:val="none"/>
+        </w:rPr>
+        <w:t xml:space="preserve"> conference</w:t>
+      </w:r>
+      <w:r>
+        <w:rPr>
+          <w:rFonts w:ascii="Arial" w:eastAsia="Times New Roman" w:hAnsi="Arial" w:cs="Arial"/>
+          <w:kern w:val="0"/>
+          <w14:ligatures w14:val="none"/>
+        </w:rPr>
+        <w:t xml:space="preserve"> will </w:t>
+      </w:r>
+      <w:r>
+        <w:rPr>
+          <w:rFonts w:ascii="Arial" w:eastAsia="Times New Roman" w:hAnsi="Arial" w:cs="Arial"/>
+          <w:kern w:val="0"/>
+          <w14:ligatures w14:val="none"/>
+        </w:rPr>
+        <w:t>be</w:t>
+      </w:r>
+      <w:r>
+        <w:rPr>
+          <w:rFonts w:ascii="Arial" w:eastAsia="Times New Roman" w:hAnsi="Arial" w:cs="Arial"/>
+          <w:kern w:val="0"/>
+          <w14:ligatures w14:val="none"/>
+        </w:rPr>
+        <w:t xml:space="preserve"> conducted remotely by [telephone] [video hearing</w:t>
+      </w:r>
+      <w:proofErr w:type="gramStart"/>
+      <w:r>
+        <w:rPr>
+          <w:rFonts w:ascii="Arial" w:eastAsia="Times New Roman" w:hAnsi="Arial" w:cs="Arial"/>
+          <w:kern w:val="0"/>
+          <w14:ligatures w14:val="none"/>
+        </w:rPr>
+        <w:t>]]  [</w:t>
+      </w:r>
+      <w:proofErr w:type="gramEnd"/>
+      <w:r>
+        <w:rPr>
+          <w:rFonts w:ascii="Arial" w:eastAsia="Times New Roman" w:hAnsi="Arial" w:cs="Arial"/>
+          <w:kern w:val="0"/>
+          <w14:ligatures w14:val="none"/>
+        </w:rPr>
+        <w:t xml:space="preserve">The Costs and Case Management Conference will not be conducted remotely].  </w:t>
       </w:r>
     </w:p>
     <w:p>
       <w:pPr>
         <w:pStyle w:val="ListParagraph"/>
         <w:rPr>
-          <w:rStyle w:val="ui-provider"/>
           <w:rFonts w:ascii="Arial" w:eastAsia="Times New Roman" w:hAnsi="Arial" w:cs="Arial"/>
           <w:kern w:val="0"/>
           <w14:ligatures w14:val="none"/>
@@ -1499,31 +1636,28 @@
         <w:autoSpaceDN w:val="0"/>
         <w:adjustRightInd w:val="0"/>
         <w:spacing w:after="0" w:line="240" w:lineRule="auto"/>
-        <w:jc w:val="both"/>
-        <w:rPr>
-          <w:rStyle w:val="ui-provider"/>
-          <w:rFonts w:ascii="Arial" w:eastAsia="Times New Roman" w:hAnsi="Arial" w:cs="Arial"/>
-          <w:kern w:val="0"/>
-          <w14:ligatures w14:val="none"/>
-        </w:rPr>
-      </w:pPr>
-      <w:r>
-        <w:rPr>
-          <w:rStyle w:val="ui-provider"/>
-          <w:rFonts w:ascii="Arial" w:eastAsia="Times New Roman" w:hAnsi="Arial" w:cs="Arial"/>
-          <w:kern w:val="0"/>
-          <w14:ligatures w14:val="none"/>
-        </w:rPr>
-        <w:t xml:space="preserve">All parties must ensure that they have complied with CPR 3.13 (filing and exchanging costs budgets and budget discussion reports) save that CPR 3.13(1)(a) is disapplied and all parties except litigants in person must file and exchange budgets in accordance with CPR 3.13(1)(b), namely not later than 21 days before the first case management conference. </w:t>
+        <w:rPr>
+          <w:rFonts w:ascii="Arial" w:eastAsia="Times New Roman" w:hAnsi="Arial" w:cs="Arial"/>
+          <w:kern w:val="0"/>
+          <w14:ligatures w14:val="none"/>
+        </w:rPr>
+      </w:pPr>
+      <w:r>
+        <w:rPr>
+          <w:rFonts w:ascii="Arial" w:eastAsia="Times New Roman" w:hAnsi="Arial" w:cs="Arial"/>
+          <w:kern w:val="0"/>
+          <w14:ligatures w14:val="none"/>
+        </w:rPr>
+        <w:t>All parties must ensure that they have complied with CPR 3.13 (filing and exchanging costs budgets and budget discussion reports) save that CPR 3.13(1)(a) is disapplied and all parties except litigants in person must file and exchange budgets in accordance with CPR 3.13(1)(b), namely not later than 21 days before the first case management conference.</w:t>
       </w:r>
     </w:p>
     <w:p>
       <w:pPr>
         <w:pStyle w:val="ListParagraph"/>
         <w:rPr>
-          <w:rStyle w:val="ui-provider"/>
-          <w:rFonts w:ascii="Arial" w:eastAsia="Times New Roman" w:hAnsi="Arial" w:cs="Arial"/>
-          <w:kern w:val="0"/>
+          <w:rFonts w:ascii="Arial" w:eastAsia="Times New Roman" w:hAnsi="Arial" w:cs="Arial"/>
+          <w:kern w:val="0"/>
+          <w:lang w:eastAsia="en-GB"/>
           <w14:ligatures w14:val="none"/>
         </w:rPr>
       </w:pPr>
@@ -1539,248 +1673,627 @@
         <w:autoSpaceDN w:val="0"/>
         <w:adjustRightInd w:val="0"/>
         <w:spacing w:after="0" w:line="240" w:lineRule="auto"/>
-        <w:jc w:val="both"/>
-        <w:rPr>
-          <w:rStyle w:val="ui-provider"/>
-          <w:rFonts w:ascii="Arial" w:eastAsia="Times New Roman" w:hAnsi="Arial" w:cs="Arial"/>
-          <w:kern w:val="0"/>
-          <w14:ligatures w14:val="none"/>
-        </w:rPr>
-      </w:pPr>
-      <w:r>
-        <w:rPr>
-          <w:rStyle w:val="ui-provider"/>
-          <w:rFonts w:ascii="Arial" w:eastAsia="Times New Roman" w:hAnsi="Arial" w:cs="Arial"/>
-          <w:kern w:val="0"/>
-          <w14:ligatures w14:val="none"/>
-        </w:rPr>
-        <w:t xml:space="preserve">At least 3 clear days before the costs and case management conference the Claimant must file and send to the other party or parties: </w:t>
+        <w:rPr>
+          <w:rFonts w:ascii="Arial" w:eastAsia="Times New Roman" w:hAnsi="Arial" w:cs="Arial"/>
+          <w:kern w:val="0"/>
+          <w14:ligatures w14:val="none"/>
+        </w:rPr>
+      </w:pPr>
+      <w:r>
+        <w:rPr>
+          <w:rFonts w:ascii="Arial" w:eastAsia="Times New Roman" w:hAnsi="Arial" w:cs="Arial"/>
+          <w:kern w:val="0"/>
+          <w:lang w:eastAsia="en-GB"/>
+          <w14:ligatures w14:val="none"/>
+        </w:rPr>
+        <w:t>The claimant shall not less than 3 clear days before the hearing upload to the digital portal a bundle which must:</w:t>
       </w:r>
     </w:p>
     <w:p>
       <w:pPr>
-        <w:pStyle w:val="ListParagraph"/>
-        <w:rPr>
-          <w:rStyle w:val="ui-provider"/>
-          <w:rFonts w:ascii="Arial" w:eastAsia="Times New Roman" w:hAnsi="Arial" w:cs="Arial"/>
-          <w:kern w:val="0"/>
-          <w14:ligatures w14:val="none"/>
-        </w:rPr>
-      </w:pPr>
+        <w:numPr>
+          <w:ilvl w:val="1"/>
+          <w:numId w:val="5"/>
+        </w:numPr>
+        <w:spacing w:after="0" w:line="240" w:lineRule="auto"/>
+        <w:rPr>
+          <w:rFonts w:ascii="Arial" w:eastAsia="Times New Roman" w:hAnsi="Arial" w:cs="Arial"/>
+          <w:kern w:val="0"/>
+          <w:lang w:eastAsia="en-GB"/>
+          <w14:ligatures w14:val="none"/>
+        </w:rPr>
+      </w:pPr>
+      <w:r>
+        <w:rPr>
+          <w:rFonts w:ascii="Arial" w:eastAsia="Times New Roman" w:hAnsi="Arial" w:cs="Arial"/>
+          <w:kern w:val="0"/>
+          <w:lang w:eastAsia="en-GB"/>
+          <w14:ligatures w14:val="none"/>
+        </w:rPr>
+        <w:t>Have a file name containing the type of hearing (e.g. CCMC) and the words “hearing bundle”</w:t>
+      </w:r>
     </w:p>
     <w:p>
       <w:pPr>
+        <w:numPr>
+          <w:ilvl w:val="1"/>
+          <w:numId w:val="5"/>
+        </w:numPr>
+        <w:spacing w:after="0" w:line="240" w:lineRule="auto"/>
+        <w:rPr>
+          <w:rFonts w:ascii="Arial" w:eastAsia="Times New Roman" w:hAnsi="Arial" w:cs="Arial"/>
+          <w:kern w:val="0"/>
+          <w:lang w:eastAsia="en-GB"/>
+          <w14:ligatures w14:val="none"/>
+        </w:rPr>
+      </w:pPr>
+      <w:r>
+        <w:rPr>
+          <w:rFonts w:ascii="Arial" w:eastAsia="Times New Roman" w:hAnsi="Arial" w:cs="Arial"/>
+          <w:kern w:val="0"/>
+          <w:lang w:eastAsia="en-GB"/>
+          <w14:ligatures w14:val="none"/>
+        </w:rPr>
+        <w:t xml:space="preserve">Include </w:t>
+      </w:r>
+    </w:p>
+    <w:p>
+      <w:pPr>
+        <w:numPr>
+          <w:ilvl w:val="2"/>
+          <w:numId w:val="5"/>
+        </w:numPr>
+        <w:spacing w:after="0" w:line="240" w:lineRule="auto"/>
+        <w:rPr>
+          <w:rFonts w:ascii="Arial" w:eastAsia="Times New Roman" w:hAnsi="Arial" w:cs="Arial"/>
+          <w:kern w:val="0"/>
+          <w:lang w:eastAsia="en-GB"/>
+          <w14:ligatures w14:val="none"/>
+        </w:rPr>
+      </w:pPr>
+      <w:r>
+        <w:rPr>
+          <w:rFonts w:ascii="Arial" w:eastAsia="Times New Roman" w:hAnsi="Arial" w:cs="Arial"/>
+          <w:kern w:val="0"/>
+          <w:lang w:eastAsia="en-GB"/>
+          <w14:ligatures w14:val="none"/>
+        </w:rPr>
+        <w:t>Draft directions, preferably agreed, by all parties</w:t>
+      </w:r>
+    </w:p>
+    <w:p>
+      <w:pPr>
+        <w:numPr>
+          <w:ilvl w:val="2"/>
+          <w:numId w:val="5"/>
+        </w:numPr>
+        <w:spacing w:after="0" w:line="240" w:lineRule="auto"/>
+        <w:rPr>
+          <w:rFonts w:ascii="Arial" w:eastAsia="Times New Roman" w:hAnsi="Arial" w:cs="Arial"/>
+          <w:kern w:val="0"/>
+          <w:lang w:eastAsia="en-GB"/>
+          <w14:ligatures w14:val="none"/>
+        </w:rPr>
+      </w:pPr>
+      <w:r>
+        <w:rPr>
+          <w:rFonts w:ascii="Arial" w:eastAsia="Times New Roman" w:hAnsi="Arial" w:cs="Arial"/>
+          <w:kern w:val="0"/>
+          <w:lang w:eastAsia="en-GB"/>
+          <w14:ligatures w14:val="none"/>
+        </w:rPr>
+        <w:t>A chronology</w:t>
+      </w:r>
+    </w:p>
+    <w:p>
+      <w:pPr>
+        <w:numPr>
+          <w:ilvl w:val="2"/>
+          <w:numId w:val="5"/>
+        </w:numPr>
+        <w:spacing w:after="0" w:line="240" w:lineRule="auto"/>
+        <w:rPr>
+          <w:rFonts w:ascii="Arial" w:eastAsia="Times New Roman" w:hAnsi="Arial" w:cs="Arial"/>
+          <w:kern w:val="0"/>
+          <w:lang w:eastAsia="en-GB"/>
+          <w14:ligatures w14:val="none"/>
+        </w:rPr>
+      </w:pPr>
+      <w:r>
+        <w:rPr>
+          <w:rFonts w:ascii="Arial" w:eastAsia="Times New Roman" w:hAnsi="Arial" w:cs="Arial"/>
+          <w:kern w:val="0"/>
+          <w:lang w:eastAsia="en-GB"/>
+          <w14:ligatures w14:val="none"/>
+        </w:rPr>
+        <w:lastRenderedPageBreak/>
+        <w:t>A case summary (limited to 500 words)</w:t>
+      </w:r>
+    </w:p>
+    <w:p>
+      <w:pPr>
+        <w:numPr>
+          <w:ilvl w:val="2"/>
+          <w:numId w:val="5"/>
+        </w:numPr>
+        <w:spacing w:after="0" w:line="240" w:lineRule="auto"/>
+        <w:rPr>
+          <w:rFonts w:ascii="Arial" w:eastAsia="Times New Roman" w:hAnsi="Arial" w:cs="Arial"/>
+          <w:kern w:val="0"/>
+          <w:lang w:eastAsia="en-GB"/>
+          <w14:ligatures w14:val="none"/>
+        </w:rPr>
+      </w:pPr>
+      <w:r>
+        <w:rPr>
+          <w:rFonts w:ascii="Arial" w:eastAsia="Times New Roman" w:hAnsi="Arial" w:cs="Arial"/>
+          <w:kern w:val="0"/>
+          <w:lang w:eastAsia="en-GB"/>
+          <w14:ligatures w14:val="none"/>
+        </w:rPr>
+        <w:t xml:space="preserve">A </w:t>
+      </w:r>
+      <w:proofErr w:type="gramStart"/>
+      <w:r>
+        <w:rPr>
+          <w:rFonts w:ascii="Arial" w:eastAsia="Times New Roman" w:hAnsi="Arial" w:cs="Arial"/>
+          <w:kern w:val="0"/>
+          <w:lang w:eastAsia="en-GB"/>
+          <w14:ligatures w14:val="none"/>
+        </w:rPr>
+        <w:t>one page</w:t>
+      </w:r>
+      <w:proofErr w:type="gramEnd"/>
+      <w:r>
+        <w:rPr>
+          <w:rFonts w:ascii="Arial" w:eastAsia="Times New Roman" w:hAnsi="Arial" w:cs="Arial"/>
+          <w:kern w:val="0"/>
+          <w:lang w:eastAsia="en-GB"/>
+          <w14:ligatures w14:val="none"/>
+        </w:rPr>
+        <w:t xml:space="preserve"> summary of the Precedents H of both parties to enable the judge to undertake a comparison of the total for each party of each phase of the litigation</w:t>
+      </w:r>
+    </w:p>
+    <w:p>
+      <w:pPr>
+        <w:numPr>
+          <w:ilvl w:val="2"/>
+          <w:numId w:val="5"/>
+        </w:numPr>
+        <w:spacing w:after="0" w:line="240" w:lineRule="auto"/>
+        <w:rPr>
+          <w:rFonts w:ascii="Arial" w:eastAsia="Times New Roman" w:hAnsi="Arial" w:cs="Arial"/>
+          <w:kern w:val="0"/>
+          <w:lang w:eastAsia="en-GB"/>
+          <w14:ligatures w14:val="none"/>
+        </w:rPr>
+      </w:pPr>
+      <w:r>
+        <w:rPr>
+          <w:rFonts w:ascii="Arial" w:eastAsia="Times New Roman" w:hAnsi="Arial" w:cs="Arial"/>
+          <w:kern w:val="0"/>
+          <w:lang w:eastAsia="en-GB"/>
+          <w14:ligatures w14:val="none"/>
+        </w:rPr>
+        <w:t>A breakdown of the pre-action and issue/pleadings costs included in the respective Forms H.</w:t>
+      </w:r>
+    </w:p>
+    <w:p>
+      <w:pPr>
+        <w:numPr>
+          <w:ilvl w:val="1"/>
+          <w:numId w:val="5"/>
+        </w:numPr>
+        <w:spacing w:after="0" w:line="240" w:lineRule="auto"/>
+        <w:rPr>
+          <w:rFonts w:ascii="Arial" w:eastAsia="Times New Roman" w:hAnsi="Arial" w:cs="Arial"/>
+          <w:kern w:val="0"/>
+          <w:lang w:eastAsia="en-GB"/>
+          <w14:ligatures w14:val="none"/>
+        </w:rPr>
+      </w:pPr>
+      <w:r>
+        <w:rPr>
+          <w:rFonts w:ascii="Arial" w:eastAsia="Times New Roman" w:hAnsi="Arial" w:cs="Arial"/>
+          <w:kern w:val="0"/>
+          <w:lang w:eastAsia="en-GB"/>
+          <w14:ligatures w14:val="none"/>
+        </w:rPr>
+        <w:t xml:space="preserve">be indexed, paginated and bookmarked. The pagination should start at page 1 for the first page of the bundle and must run sequentially thereafter. </w:t>
+      </w:r>
+    </w:p>
+    <w:p>
+      <w:pPr>
+        <w:numPr>
+          <w:ilvl w:val="1"/>
+          <w:numId w:val="5"/>
+        </w:numPr>
+        <w:spacing w:after="0" w:line="240" w:lineRule="auto"/>
+        <w:rPr>
+          <w:rFonts w:ascii="Arial" w:eastAsia="Times New Roman" w:hAnsi="Arial" w:cs="Arial"/>
+          <w:kern w:val="0"/>
+          <w:lang w:eastAsia="en-GB"/>
+          <w14:ligatures w14:val="none"/>
+        </w:rPr>
+      </w:pPr>
+      <w:r>
+        <w:rPr>
+          <w:rFonts w:ascii="Arial" w:eastAsia="Times New Roman" w:hAnsi="Arial" w:cs="Arial"/>
+          <w:kern w:val="0"/>
+          <w:lang w:eastAsia="en-GB"/>
+          <w14:ligatures w14:val="none"/>
+        </w:rPr>
+        <w:t xml:space="preserve">comply with paras 1-10 of the court’s general guidance on electronic court bundles </w:t>
+      </w:r>
+      <w:r>
+        <w:rPr>
+          <w:rFonts w:ascii="Arial" w:eastAsia="Times New Roman" w:hAnsi="Arial" w:cs="Arial"/>
+          <w:sz w:val="24"/>
+          <w:szCs w:val="24"/>
+          <w:lang w:val="en-US" w:eastAsia="en-GB"/>
+        </w:rPr>
+        <w:t>(</w:t>
+      </w:r>
+      <w:hyperlink r:id="rId8" w:history="1">
+        <w:r>
+          <w:rPr>
+            <w:rFonts w:ascii="Arial" w:eastAsia="Times New Roman" w:hAnsi="Arial" w:cs="Arial"/>
+            <w:color w:val="0563C1"/>
+            <w:sz w:val="24"/>
+            <w:szCs w:val="24"/>
+            <w:u w:val="single" w:color="0563C0"/>
+            <w:lang w:val="en-US" w:eastAsia="en-GB"/>
+          </w:rPr>
+          <w:t>https://www.judiciary.uk/guidance-and-resources/general-guidance-on-electronic-court-bundles/</w:t>
+        </w:r>
+      </w:hyperlink>
+      <w:r>
+        <w:rPr>
+          <w:rFonts w:ascii="Arial" w:eastAsia="Times New Roman" w:hAnsi="Arial" w:cs="Arial"/>
+          <w:sz w:val="24"/>
+          <w:szCs w:val="24"/>
+          <w:lang w:eastAsia="en-GB"/>
+        </w:rPr>
+        <w:t>) ;and</w:t>
+      </w:r>
+    </w:p>
+    <w:p>
+      <w:pPr>
+        <w:numPr>
+          <w:ilvl w:val="1"/>
+          <w:numId w:val="5"/>
+        </w:numPr>
+        <w:spacing w:after="0" w:line="240" w:lineRule="auto"/>
+        <w:rPr>
+          <w:rFonts w:ascii="Arial" w:eastAsia="Times New Roman" w:hAnsi="Arial" w:cs="Arial"/>
+          <w:kern w:val="0"/>
+          <w:lang w:eastAsia="en-GB"/>
+          <w14:ligatures w14:val="none"/>
+        </w:rPr>
+      </w:pPr>
+      <w:r>
+        <w:rPr>
+          <w:rFonts w:ascii="Arial" w:eastAsia="Times New Roman" w:hAnsi="Arial" w:cs="Arial"/>
+          <w:kern w:val="0"/>
+          <w:lang w:eastAsia="en-GB"/>
+          <w14:ligatures w14:val="none"/>
+        </w:rPr>
+        <w:t xml:space="preserve">Otherwise comply with the requirements of Civil Procedure Rules Practice Direction 32 paragraph 27. </w:t>
+      </w:r>
+    </w:p>
+    <w:p>
+      <w:pPr>
+        <w:spacing w:after="0" w:line="240" w:lineRule="auto"/>
+        <w:ind w:left="1440"/>
+        <w:rPr>
+          <w:rFonts w:ascii="Arial" w:eastAsia="Times New Roman" w:hAnsi="Arial" w:cs="Arial"/>
+          <w:kern w:val="0"/>
+          <w:lang w:eastAsia="en-GB"/>
+          <w14:ligatures w14:val="none"/>
+        </w:rPr>
+      </w:pPr>
+    </w:p>
+    <w:p>
+      <w:pPr>
+        <w:numPr>
+          <w:ilvl w:val="0"/>
+          <w:numId w:val="3"/>
+        </w:numPr>
+        <w:spacing w:after="0" w:line="240" w:lineRule="auto"/>
+        <w:rPr>
+          <w:rFonts w:ascii="Arial" w:eastAsia="Times New Roman" w:hAnsi="Arial" w:cs="Arial"/>
+          <w:kern w:val="0"/>
+          <w14:ligatures w14:val="none"/>
+        </w:rPr>
+      </w:pPr>
+      <w:r>
+        <w:rPr>
+          <w:rFonts w:ascii="Arial" w:eastAsia="Times New Roman" w:hAnsi="Arial" w:cs="Arial"/>
+          <w:kern w:val="0"/>
+          <w14:ligatures w14:val="none"/>
+        </w:rPr>
+        <w:t>If at the time</w:t>
+      </w:r>
+      <w:r>
+        <w:rPr>
+          <w:rFonts w:ascii="Arial" w:hAnsi="Arial" w:cs="Arial"/>
+        </w:rPr>
+        <w:t xml:space="preserve"> </w:t>
+      </w:r>
+      <w:r>
+        <w:rPr>
+          <w:rFonts w:ascii="Arial" w:eastAsia="Times New Roman" w:hAnsi="Arial" w:cs="Arial"/>
+          <w:kern w:val="0"/>
+          <w14:ligatures w14:val="none"/>
+        </w:rPr>
+        <w:t xml:space="preserve">for compliance with the above direction the claim is not proceeding in the digital </w:t>
+      </w:r>
+      <w:proofErr w:type="gramStart"/>
+      <w:r>
+        <w:rPr>
+          <w:rFonts w:ascii="Arial" w:eastAsia="Times New Roman" w:hAnsi="Arial" w:cs="Arial"/>
+          <w:kern w:val="0"/>
+          <w14:ligatures w14:val="none"/>
+        </w:rPr>
+        <w:t>portal</w:t>
+      </w:r>
+      <w:proofErr w:type="gramEnd"/>
+      <w:r>
+        <w:rPr>
+          <w:rFonts w:ascii="Arial" w:eastAsia="Times New Roman" w:hAnsi="Arial" w:cs="Arial"/>
+          <w:kern w:val="0"/>
+          <w14:ligatures w14:val="none"/>
+        </w:rPr>
+        <w:t xml:space="preserve"> then instead of uploading a bundle to the digital portal it must be filed at court.</w:t>
+      </w:r>
+    </w:p>
+    <w:p>
+      <w:pPr>
+        <w:spacing w:after="0" w:line="240" w:lineRule="auto"/>
+        <w:ind w:left="720"/>
+        <w:rPr>
+          <w:rFonts w:ascii="Arial" w:eastAsia="Times New Roman" w:hAnsi="Arial" w:cs="Arial"/>
+          <w:kern w:val="0"/>
+          <w14:ligatures w14:val="none"/>
+        </w:rPr>
+      </w:pPr>
+    </w:p>
+    <w:p>
+      <w:pPr>
+        <w:numPr>
+          <w:ilvl w:val="0"/>
+          <w:numId w:val="3"/>
+        </w:numPr>
+        <w:spacing w:after="0" w:line="240" w:lineRule="auto"/>
+        <w:rPr>
+          <w:rFonts w:ascii="Arial" w:eastAsia="Times New Roman" w:hAnsi="Arial" w:cs="Arial"/>
+          <w:kern w:val="0"/>
+          <w14:ligatures w14:val="none"/>
+        </w:rPr>
+      </w:pPr>
+      <w:r>
+        <w:rPr>
+          <w:rFonts w:ascii="Arial" w:eastAsia="Times New Roman" w:hAnsi="Arial" w:cs="Arial"/>
+          <w:kern w:val="0"/>
+          <w14:ligatures w14:val="none"/>
+        </w:rPr>
+        <w:t>[The claimant shall no less than 3 days before the hearing file at court a paper version of the bundle in addition to any electronic bundle prepared in accordance with the above paragraphs]</w:t>
+      </w:r>
+    </w:p>
+    <w:p>
+      <w:pPr>
+        <w:pStyle w:val="ListParagraph"/>
+        <w:rPr>
+          <w:rFonts w:ascii="Arial" w:eastAsia="Times New Roman" w:hAnsi="Arial" w:cs="Arial"/>
+          <w:kern w:val="0"/>
+          <w14:ligatures w14:val="none"/>
+        </w:rPr>
+      </w:pPr>
+    </w:p>
+    <w:p>
+      <w:pPr>
         <w:pStyle w:val="ListParagraph"/>
         <w:numPr>
-          <w:ilvl w:val="1"/>
+          <w:ilvl w:val="0"/>
           <w:numId w:val="3"/>
         </w:numPr>
-        <w:autoSpaceDE w:val="0"/>
-        <w:autoSpaceDN w:val="0"/>
-        <w:adjustRightInd w:val="0"/>
+        <w:tabs>
+          <w:tab w:val="left" w:pos="7395"/>
+          <w:tab w:val="left" w:pos="8655"/>
+        </w:tabs>
+        <w:spacing w:after="0" w:line="240" w:lineRule="auto"/>
+        <w:rPr>
+          <w:rFonts w:ascii="Arial" w:eastAsia="Times New Roman" w:hAnsi="Arial" w:cs="Arial"/>
+          <w:kern w:val="0"/>
+          <w14:ligatures w14:val="none"/>
+        </w:rPr>
+      </w:pPr>
+      <w:bookmarkStart w:id="1" w:name="_Hlk180080420"/>
+      <w:r>
+        <w:rPr>
+          <w:rFonts w:ascii="Arial" w:hAnsi="Arial" w:cs="Arial"/>
+        </w:rPr>
+        <w:t xml:space="preserve">[If the Claimant is unrepresented and the Defendant is legally represented, then the Defendant must, </w:t>
+      </w:r>
+      <w:r>
+        <w:rPr>
+          <w:rFonts w:ascii="Arial" w:hAnsi="Arial" w:cs="Arial"/>
+        </w:rPr>
+        <w:t>wh</w:t>
+      </w:r>
+      <w:r>
+        <w:rPr>
+          <w:rFonts w:ascii="Arial" w:hAnsi="Arial" w:cs="Arial"/>
+        </w:rPr>
+        <w:t>ere applicable, comply with the requirements set out above in relation to the hearing bundle.]</w:t>
+      </w:r>
+      <w:bookmarkEnd w:id="1"/>
+    </w:p>
+    <w:p>
+      <w:pPr>
+        <w:spacing w:after="0" w:line="240" w:lineRule="auto"/>
+        <w:ind w:left="720"/>
+        <w:jc w:val="both"/>
+        <w:rPr>
+          <w:rFonts w:ascii="Arial" w:eastAsia="Times New Roman" w:hAnsi="Arial" w:cs="Arial"/>
+          <w:kern w:val="0"/>
+          <w:lang w:eastAsia="en-GB"/>
+          <w14:ligatures w14:val="none"/>
+        </w:rPr>
+      </w:pPr>
+    </w:p>
+    <w:p>
+      <w:pPr>
+        <w:rPr>
+          <w:rFonts w:ascii="Arial" w:hAnsi="Arial" w:cs="Arial"/>
+        </w:rPr>
+      </w:pPr>
+    </w:p>
+    <w:p>
+      <w:pPr>
+        <w:tabs>
+          <w:tab w:val="left" w:pos="7395"/>
+          <w:tab w:val="left" w:pos="8655"/>
+        </w:tabs>
         <w:spacing w:after="0" w:line="240" w:lineRule="auto"/>
         <w:jc w:val="both"/>
         <w:rPr>
-          <w:rStyle w:val="ui-provider"/>
-          <w:rFonts w:ascii="Arial" w:eastAsia="Times New Roman" w:hAnsi="Arial" w:cs="Arial"/>
-          <w:kern w:val="0"/>
-          <w14:ligatures w14:val="none"/>
-        </w:rPr>
-      </w:pPr>
-      <w:r>
-        <w:rPr>
-          <w:rStyle w:val="ui-provider"/>
-          <w:rFonts w:ascii="Arial" w:eastAsia="Times New Roman" w:hAnsi="Arial" w:cs="Arial"/>
-          <w:kern w:val="0"/>
-          <w14:ligatures w14:val="none"/>
-        </w:rPr>
-        <w:t>A copy of the core bundle</w:t>
+          <w:rFonts w:ascii="Arial" w:eastAsia="Times New Roman" w:hAnsi="Arial" w:cs="Arial"/>
+          <w:b/>
+          <w:bCs/>
+          <w:kern w:val="0"/>
+          <w:lang w:eastAsia="en-GB"/>
+          <w14:ligatures w14:val="none"/>
+        </w:rPr>
+      </w:pPr>
+      <w:r>
+        <w:rPr>
+          <w:rFonts w:ascii="Arial" w:eastAsia="Times New Roman" w:hAnsi="Arial" w:cs="Arial"/>
+          <w:b/>
+          <w:bCs/>
+          <w:kern w:val="0"/>
+          <w:lang w:eastAsia="en-GB"/>
+          <w14:ligatures w14:val="none"/>
+        </w:rPr>
+        <w:t>This order has been made without hearing. Each party has the right to apply to have</w:t>
       </w:r>
     </w:p>
     <w:p>
       <w:pPr>
-        <w:pStyle w:val="ListParagraph"/>
-        <w:numPr>
-          <w:ilvl w:val="1"/>
-          <w:numId w:val="3"/>
-        </w:numPr>
-        <w:autoSpaceDE w:val="0"/>
-        <w:autoSpaceDN w:val="0"/>
-        <w:adjustRightInd w:val="0"/>
+        <w:tabs>
+          <w:tab w:val="left" w:pos="7395"/>
+          <w:tab w:val="left" w:pos="8655"/>
+        </w:tabs>
         <w:spacing w:after="0" w:line="240" w:lineRule="auto"/>
         <w:jc w:val="both"/>
         <w:rPr>
-          <w:rStyle w:val="ui-provider"/>
-          <w:rFonts w:ascii="Arial" w:eastAsia="Times New Roman" w:hAnsi="Arial" w:cs="Arial"/>
-          <w:kern w:val="0"/>
-          <w14:ligatures w14:val="none"/>
-        </w:rPr>
-      </w:pPr>
-      <w:r>
-        <w:rPr>
-          <w:rStyle w:val="ui-provider"/>
-          <w:rFonts w:ascii="Arial" w:eastAsia="Times New Roman" w:hAnsi="Arial" w:cs="Arial"/>
-          <w:kern w:val="0"/>
-          <w14:ligatures w14:val="none"/>
-        </w:rPr>
-        <w:t>Draft directions</w:t>
+          <w:rFonts w:ascii="Arial" w:eastAsia="Times New Roman" w:hAnsi="Arial" w:cs="Arial"/>
+          <w:b/>
+          <w:bCs/>
+          <w:kern w:val="0"/>
+          <w:lang w:eastAsia="en-GB"/>
+          <w14:ligatures w14:val="none"/>
+        </w:rPr>
+      </w:pPr>
+      <w:r>
+        <w:rPr>
+          <w:rFonts w:ascii="Arial" w:eastAsia="Times New Roman" w:hAnsi="Arial" w:cs="Arial"/>
+          <w:b/>
+          <w:bCs/>
+          <w:kern w:val="0"/>
+          <w:lang w:eastAsia="en-GB"/>
+          <w14:ligatures w14:val="none"/>
+        </w:rPr>
+        <w:t>this Order set aside or varied. Any such application must be received by the Court</w:t>
       </w:r>
     </w:p>
     <w:p>
       <w:pPr>
-        <w:pStyle w:val="ListParagraph"/>
-        <w:numPr>
-          <w:ilvl w:val="1"/>
-          <w:numId w:val="3"/>
-        </w:numPr>
-        <w:autoSpaceDE w:val="0"/>
-        <w:autoSpaceDN w:val="0"/>
-        <w:adjustRightInd w:val="0"/>
+        <w:tabs>
+          <w:tab w:val="left" w:pos="7395"/>
+          <w:tab w:val="left" w:pos="8655"/>
+        </w:tabs>
         <w:spacing w:after="0" w:line="240" w:lineRule="auto"/>
         <w:jc w:val="both"/>
         <w:rPr>
-          <w:rStyle w:val="ui-provider"/>
-          <w:rFonts w:ascii="Arial" w:eastAsia="Times New Roman" w:hAnsi="Arial" w:cs="Arial"/>
-          <w:kern w:val="0"/>
-          <w14:ligatures w14:val="none"/>
-        </w:rPr>
-      </w:pPr>
-      <w:r>
-        <w:rPr>
-          <w:rStyle w:val="ui-provider"/>
-          <w:rFonts w:ascii="Arial" w:eastAsia="Times New Roman" w:hAnsi="Arial" w:cs="Arial"/>
-          <w:kern w:val="0"/>
-          <w14:ligatures w14:val="none"/>
-        </w:rPr>
-        <w:t>A chronology</w:t>
+          <w:rFonts w:ascii="Arial" w:eastAsia="Times New Roman" w:hAnsi="Arial" w:cs="Arial"/>
+          <w:b/>
+          <w:bCs/>
+          <w:kern w:val="0"/>
+          <w:lang w:eastAsia="en-GB"/>
+          <w14:ligatures w14:val="none"/>
+        </w:rPr>
+      </w:pPr>
+      <w:r>
+        <w:rPr>
+          <w:rFonts w:ascii="Arial" w:eastAsia="Times New Roman" w:hAnsi="Arial" w:cs="Arial"/>
+          <w:b/>
+          <w:bCs/>
+          <w:kern w:val="0"/>
+          <w:lang w:eastAsia="en-GB"/>
+          <w14:ligatures w14:val="none"/>
+        </w:rPr>
+        <w:t>(together with the appropriate fee) by 4pm on</w:t>
+      </w:r>
+      <w:r>
+        <w:rPr>
+          <w:rFonts w:ascii="Arial" w:eastAsia="Times New Roman" w:hAnsi="Arial" w:cs="Arial"/>
+          <w:b/>
+          <w:bCs/>
+          <w:kern w:val="0"/>
+          <w:lang w:eastAsia="en-GB"/>
+          <w14:ligatures w14:val="none"/>
+        </w:rPr>
+        <w:t xml:space="preserve"> </w:t>
+      </w:r>
+      <w:r>
+        <w:rPr>
+          <w:rFonts w:ascii="Arial" w:eastAsia="Times New Roman" w:hAnsi="Arial" w:cs="Arial"/>
+          <w:b/>
+          <w:bCs/>
+          <w:kern w:val="0"/>
+          <w:lang w:eastAsia="en-GB"/>
+          <w14:ligatures w14:val="none"/>
+        </w:rPr>
+        <w:t>&lt;&lt;</w:t>
+      </w:r>
+      <w:r>
+        <w:rPr>
+          <w:rFonts w:ascii="Arial" w:eastAsia="Times New Roman" w:hAnsi="Arial" w:cs="Arial"/>
+          <w:b/>
+          <w:bCs/>
+          <w:kern w:val="0"/>
+          <w:lang w:eastAsia="en-GB"/>
+          <w14:ligatures w14:val="none"/>
+        </w:rPr>
+        <w:t>dateNowPlus7</w:t>
+      </w:r>
+      <w:r>
+        <w:rPr>
+          <w:rFonts w:ascii="Arial" w:eastAsia="Times New Roman" w:hAnsi="Arial" w:cs="Arial"/>
+          <w:b/>
+          <w:bCs/>
+          <w:kern w:val="0"/>
+          <w:lang w:eastAsia="en-GB"/>
+          <w14:ligatures w14:val="none"/>
+        </w:rPr>
+        <w:t>&gt;&gt;.</w:t>
       </w:r>
     </w:p>
     <w:p>
       <w:pPr>
-        <w:pStyle w:val="ListParagraph"/>
-        <w:numPr>
-          <w:ilvl w:val="1"/>
-          <w:numId w:val="3"/>
-        </w:numPr>
-        <w:autoSpaceDE w:val="0"/>
-        <w:autoSpaceDN w:val="0"/>
-        <w:adjustRightInd w:val="0"/>
-        <w:spacing w:after="0" w:line="240" w:lineRule="auto"/>
-        <w:jc w:val="both"/>
-        <w:rPr>
-          <w:rStyle w:val="ui-provider"/>
-          <w:rFonts w:ascii="Arial" w:eastAsia="Times New Roman" w:hAnsi="Arial" w:cs="Arial"/>
-          <w:kern w:val="0"/>
-          <w14:ligatures w14:val="none"/>
-        </w:rPr>
-      </w:pPr>
-      <w:r>
-        <w:rPr>
-          <w:rStyle w:val="ui-provider"/>
-          <w:rFonts w:ascii="Arial" w:eastAsia="Times New Roman" w:hAnsi="Arial" w:cs="Arial"/>
-          <w:kern w:val="0"/>
-          <w14:ligatures w14:val="none"/>
-        </w:rPr>
-        <w:t>A case summary (limited to 500 words)</w:t>
-      </w:r>
+        <w:rPr>
+          <w:rFonts w:ascii="Arial" w:hAnsi="Arial" w:cs="Arial"/>
+        </w:rPr>
+      </w:pPr>
     </w:p>
-    <w:p>
-      <w:pPr>
-        <w:pStyle w:val="ListParagraph"/>
-        <w:numPr>
-          <w:ilvl w:val="1"/>
-          <w:numId w:val="3"/>
-        </w:numPr>
-        <w:autoSpaceDE w:val="0"/>
-        <w:autoSpaceDN w:val="0"/>
-        <w:adjustRightInd w:val="0"/>
-        <w:spacing w:after="0" w:line="240" w:lineRule="auto"/>
-        <w:jc w:val="both"/>
-        <w:rPr>
-          <w:rStyle w:val="ui-provider"/>
-          <w:rFonts w:ascii="Arial" w:eastAsia="Times New Roman" w:hAnsi="Arial" w:cs="Arial"/>
-          <w:kern w:val="0"/>
-          <w14:ligatures w14:val="none"/>
-        </w:rPr>
-      </w:pPr>
-      <w:r>
-        <w:rPr>
-          <w:rStyle w:val="ui-provider"/>
-          <w:rFonts w:ascii="Arial" w:eastAsia="Times New Roman" w:hAnsi="Arial" w:cs="Arial"/>
-          <w:kern w:val="0"/>
-          <w14:ligatures w14:val="none"/>
-        </w:rPr>
-        <w:t>A one page summary of the Precedents H of both parties to enable the judge to undertake a comparison of the total for each party of each phase of the litigation</w:t>
-      </w:r>
-    </w:p>
-    <w:p>
-      <w:pPr>
-        <w:pStyle w:val="ListParagraph"/>
-        <w:numPr>
-          <w:ilvl w:val="1"/>
-          <w:numId w:val="3"/>
-        </w:numPr>
-        <w:autoSpaceDE w:val="0"/>
-        <w:autoSpaceDN w:val="0"/>
-        <w:adjustRightInd w:val="0"/>
-        <w:spacing w:after="0" w:line="240" w:lineRule="auto"/>
-        <w:jc w:val="both"/>
-        <w:rPr>
-          <w:rStyle w:val="ui-provider"/>
-          <w:rFonts w:ascii="Arial" w:eastAsia="Times New Roman" w:hAnsi="Arial" w:cs="Arial"/>
-          <w:kern w:val="0"/>
-          <w14:ligatures w14:val="none"/>
-        </w:rPr>
-      </w:pPr>
-      <w:r>
-        <w:rPr>
-          <w:rStyle w:val="ui-provider"/>
-          <w:rFonts w:ascii="Arial" w:eastAsia="Times New Roman" w:hAnsi="Arial" w:cs="Arial"/>
-          <w:kern w:val="0"/>
-          <w14:ligatures w14:val="none"/>
-        </w:rPr>
-        <w:t>A breakdown of the pre-action and issue/pleadings costs included in the respective Forms H.</w:t>
-      </w:r>
-    </w:p>
-    <w:p>
-      <w:pPr>
-        <w:rPr>
-          <w:rFonts w:ascii="Arial" w:hAnsi="Arial" w:cs="Arial"/>
-        </w:rPr>
-      </w:pPr>
-    </w:p>
-    <w:p>
-      <w:pPr>
-        <w:spacing w:after="0" w:line="240" w:lineRule="auto"/>
-        <w:rPr>
-          <w:rFonts w:ascii="Arial" w:eastAsia="Times New Roman" w:hAnsi="Arial" w:cs="Arial"/>
-          <w:b/>
-          <w:bCs/>
-          <w:kern w:val="0"/>
-          <w14:ligatures w14:val="none"/>
-        </w:rPr>
-      </w:pPr>
-      <w:r>
-        <w:rPr>
-          <w:rFonts w:ascii="Arial" w:eastAsia="Times New Roman" w:hAnsi="Arial" w:cs="Arial"/>
-          <w:b/>
-          <w:bCs/>
-          <w:kern w:val="0"/>
-          <w14:ligatures w14:val="none"/>
-        </w:rPr>
-        <w:t>Because this Order has been made without a hearing, the parties have the right to apply to have the Order set aside, varied or stayed.  A party making such an application must send or deliver the application to the court (together with any appropriate fee) to arrive within 7 days of service of this Order.</w:t>
-      </w:r>
-    </w:p>
-    <w:p/>
-    <w:p/>
-    <w:p/>
     <w:sectPr>
-      <w:headerReference w:type="even" r:id="rId8"/>
-      <w:headerReference w:type="default" r:id="rId9"/>
-      <w:footerReference w:type="even" r:id="rId10"/>
-      <w:footerReference w:type="default" r:id="rId11"/>
-      <w:headerReference w:type="first" r:id="rId12"/>
-      <w:footerReference w:type="first" r:id="rId13"/>
+      <w:headerReference w:type="even" r:id="rId9"/>
+      <w:headerReference w:type="default" r:id="rId10"/>
+      <w:footerReference w:type="even" r:id="rId11"/>
+      <w:footerReference w:type="default" r:id="rId12"/>
+      <w:headerReference w:type="first" r:id="rId13"/>
+      <w:footerReference w:type="first" r:id="rId14"/>
       <w:pgSz w:w="11906" w:h="16838"/>
       <w:pgMar w:top="1440" w:right="1440" w:bottom="1440" w:left="1440" w:header="708" w:footer="708" w:gutter="0"/>
       <w:cols w:space="708"/>
@@ -2143,6 +2656,92 @@
 <file path=word/numbering.xml><?xml version="1.0" encoding="utf-8"?>
 <w:numbering xmlns:wpc="http://schemas.microsoft.com/office/word/2010/wordprocessingCanvas" xmlns:cx="http://schemas.microsoft.com/office/drawing/2014/chartex" xmlns:cx1="http://schemas.microsoft.com/office/drawing/2015/9/8/chartex" xmlns:cx2="http://schemas.microsoft.com/office/drawing/2015/10/21/chartex" xmlns:cx3="http://schemas.microsoft.com/office/drawing/2016/5/9/chartex" xmlns:cx4="http://schemas.microsoft.com/office/drawing/2016/5/10/chartex" xmlns:cx5="http://schemas.microsoft.com/office/drawing/2016/5/11/chartex" xmlns:cx6="http://schemas.microsoft.com/office/drawing/2016/5/12/chartex" xmlns:cx7="http://schemas.microsoft.com/office/drawing/2016/5/13/chartex" xmlns:cx8="http://schemas.microsoft.com/office/drawing/2016/5/14/chartex" xmlns:mc="http://schemas.openxmlformats.org/markup-compatibility/2006" xmlns:aink="http://schemas.microsoft.com/office/drawing/2016/ink" xmlns:am3d="http://schemas.microsoft.com/office/drawing/2017/model3d" xmlns:o="urn:schemas-microsoft-com:office:office" xmlns:oel="http://schemas.microsoft.com/office/2019/extlst" xmlns:r="http://schemas.openxmlformats.org/officeDocument/2006/relationships" xmlns:m="http://schemas.openxmlformats.org/officeDocument/2006/math" xmlns:v="urn:schemas-microsoft-com:vml" xmlns:wp14="http://schemas.microsoft.com/office/word/2010/wordprocessingDrawing" xmlns:wp="http://schemas.openxmlformats.org/drawingml/2006/wordprocessingDrawing" xmlns:w10="urn:schemas-microsoft-com:office:word" xmlns:w="http://schemas.openxmlformats.org/wordprocessingml/2006/main" xmlns:w14="http://schemas.microsoft.com/office/word/2010/wordml" xmlns:w15="http://schemas.microsoft.com/office/word/2012/wordml" xmlns:w16cex="http://schemas.microsoft.com/office/word/2018/wordml/cex" xmlns:w16cid="http://schemas.microsoft.com/office/word/2016/wordml/cid" xmlns:w16="http://schemas.microsoft.com/office/word/2018/wordml" xmlns:w16du="http://schemas.microsoft.com/office/word/2023/wordml/word16du" xmlns:w16sdtdh="http://schemas.microsoft.com/office/word/2020/wordml/sdtdatahash" xmlns:w16se="http://schemas.microsoft.com/office/word/2015/wordml/symex" xmlns:wpg="http://schemas.microsoft.com/office/word/2010/wordprocessingGroup" xmlns:wpi="http://schemas.microsoft.com/office/word/2010/wordprocessingInk" xmlns:wne="http://schemas.microsoft.com/office/word/2006/wordml" xmlns:wps="http://schemas.microsoft.com/office/word/2010/wordprocessingShape" mc:Ignorable="w14 w15 w16se w16cid w16 w16cex w16sdtdh w16du wp14">
   <w:abstractNum w:abstractNumId="0" w15:restartNumberingAfterBreak="0">
+    <w:nsid w:val="238317CC"/>
+    <w:multiLevelType w:val="hybridMultilevel"/>
+    <w:tmpl w:val="B57AB8DC"/>
+    <w:lvl w:ilvl="0" w:tplc="0809000F">
+      <w:start w:val="1"/>
+      <w:numFmt w:val="decimal"/>
+      <w:lvlText w:val="%1."/>
+      <w:lvlJc w:val="left"/>
+      <w:pPr>
+        <w:ind w:left="720" w:hanging="360"/>
+      </w:pPr>
+    </w:lvl>
+    <w:lvl w:ilvl="1" w:tplc="08090019">
+      <w:start w:val="1"/>
+      <w:numFmt w:val="lowerLetter"/>
+      <w:lvlText w:val="%2."/>
+      <w:lvlJc w:val="left"/>
+      <w:pPr>
+        <w:ind w:left="1440" w:hanging="360"/>
+      </w:pPr>
+    </w:lvl>
+    <w:lvl w:ilvl="2" w:tplc="0809001B">
+      <w:start w:val="1"/>
+      <w:numFmt w:val="lowerRoman"/>
+      <w:lvlText w:val="%3."/>
+      <w:lvlJc w:val="right"/>
+      <w:pPr>
+        <w:ind w:left="2160" w:hanging="180"/>
+      </w:pPr>
+    </w:lvl>
+    <w:lvl w:ilvl="3" w:tplc="0809000F">
+      <w:start w:val="1"/>
+      <w:numFmt w:val="decimal"/>
+      <w:lvlText w:val="%4."/>
+      <w:lvlJc w:val="left"/>
+      <w:pPr>
+        <w:ind w:left="2880" w:hanging="360"/>
+      </w:pPr>
+    </w:lvl>
+    <w:lvl w:ilvl="4" w:tplc="08090019">
+      <w:start w:val="1"/>
+      <w:numFmt w:val="lowerLetter"/>
+      <w:lvlText w:val="%5."/>
+      <w:lvlJc w:val="left"/>
+      <w:pPr>
+        <w:ind w:left="3600" w:hanging="360"/>
+      </w:pPr>
+    </w:lvl>
+    <w:lvl w:ilvl="5" w:tplc="0809001B">
+      <w:start w:val="1"/>
+      <w:numFmt w:val="lowerRoman"/>
+      <w:lvlText w:val="%6."/>
+      <w:lvlJc w:val="right"/>
+      <w:pPr>
+        <w:ind w:left="4320" w:hanging="180"/>
+      </w:pPr>
+    </w:lvl>
+    <w:lvl w:ilvl="6" w:tplc="0809000F">
+      <w:start w:val="1"/>
+      <w:numFmt w:val="decimal"/>
+      <w:lvlText w:val="%7."/>
+      <w:lvlJc w:val="left"/>
+      <w:pPr>
+        <w:ind w:left="5040" w:hanging="360"/>
+      </w:pPr>
+    </w:lvl>
+    <w:lvl w:ilvl="7" w:tplc="08090019">
+      <w:start w:val="1"/>
+      <w:numFmt w:val="lowerLetter"/>
+      <w:lvlText w:val="%8."/>
+      <w:lvlJc w:val="left"/>
+      <w:pPr>
+        <w:ind w:left="5760" w:hanging="360"/>
+      </w:pPr>
+    </w:lvl>
+    <w:lvl w:ilvl="8" w:tplc="0809001B">
+      <w:start w:val="1"/>
+      <w:numFmt w:val="lowerRoman"/>
+      <w:lvlText w:val="%9."/>
+      <w:lvlJc w:val="right"/>
+      <w:pPr>
+        <w:ind w:left="6480" w:hanging="180"/>
+      </w:pPr>
+    </w:lvl>
+  </w:abstractNum>
+  <w:abstractNum w:abstractNumId="1" w15:restartNumberingAfterBreak="0">
     <w:nsid w:val="35647A52"/>
     <w:multiLevelType w:val="hybridMultilevel"/>
     <w:tmpl w:val="E8B284B0"/>
@@ -2255,10 +2854,10 @@
       </w:pPr>
     </w:lvl>
   </w:abstractNum>
-  <w:abstractNum w:abstractNumId="1" w15:restartNumberingAfterBreak="0">
+  <w:abstractNum w:abstractNumId="2" w15:restartNumberingAfterBreak="0">
     <w:nsid w:val="45982DE4"/>
     <w:multiLevelType w:val="hybridMultilevel"/>
-    <w:tmpl w:val="3B7C633A"/>
+    <w:tmpl w:val="B086B908"/>
     <w:lvl w:ilvl="0" w:tplc="01B4BF58">
       <w:start w:val="1"/>
       <w:numFmt w:val="decimal"/>
@@ -2344,7 +2943,93 @@
       </w:pPr>
     </w:lvl>
   </w:abstractNum>
-  <w:abstractNum w:abstractNumId="2" w15:restartNumberingAfterBreak="0">
+  <w:abstractNum w:abstractNumId="3" w15:restartNumberingAfterBreak="0">
+    <w:nsid w:val="4A4E67EC"/>
+    <w:multiLevelType w:val="hybridMultilevel"/>
+    <w:tmpl w:val="822E8F30"/>
+    <w:lvl w:ilvl="0" w:tplc="FFFFFFFF">
+      <w:start w:val="1"/>
+      <w:numFmt w:val="decimal"/>
+      <w:lvlText w:val="%1."/>
+      <w:lvlJc w:val="left"/>
+      <w:pPr>
+        <w:ind w:left="720" w:hanging="360"/>
+      </w:pPr>
+    </w:lvl>
+    <w:lvl w:ilvl="1" w:tplc="FFFFFFFF">
+      <w:start w:val="1"/>
+      <w:numFmt w:val="lowerLetter"/>
+      <w:lvlText w:val="%2."/>
+      <w:lvlJc w:val="left"/>
+      <w:pPr>
+        <w:ind w:left="1440" w:hanging="360"/>
+      </w:pPr>
+    </w:lvl>
+    <w:lvl w:ilvl="2" w:tplc="FFFFFFFF">
+      <w:start w:val="1"/>
+      <w:numFmt w:val="lowerRoman"/>
+      <w:lvlText w:val="%3."/>
+      <w:lvlJc w:val="right"/>
+      <w:pPr>
+        <w:ind w:left="2160" w:hanging="180"/>
+      </w:pPr>
+    </w:lvl>
+    <w:lvl w:ilvl="3" w:tplc="FFFFFFFF">
+      <w:start w:val="1"/>
+      <w:numFmt w:val="decimal"/>
+      <w:lvlText w:val="%4."/>
+      <w:lvlJc w:val="left"/>
+      <w:pPr>
+        <w:ind w:left="2880" w:hanging="360"/>
+      </w:pPr>
+    </w:lvl>
+    <w:lvl w:ilvl="4" w:tplc="FFFFFFFF">
+      <w:start w:val="1"/>
+      <w:numFmt w:val="lowerLetter"/>
+      <w:lvlText w:val="%5."/>
+      <w:lvlJc w:val="left"/>
+      <w:pPr>
+        <w:ind w:left="3600" w:hanging="360"/>
+      </w:pPr>
+    </w:lvl>
+    <w:lvl w:ilvl="5" w:tplc="FFFFFFFF">
+      <w:start w:val="1"/>
+      <w:numFmt w:val="lowerRoman"/>
+      <w:lvlText w:val="%6."/>
+      <w:lvlJc w:val="right"/>
+      <w:pPr>
+        <w:ind w:left="4320" w:hanging="180"/>
+      </w:pPr>
+    </w:lvl>
+    <w:lvl w:ilvl="6" w:tplc="FFFFFFFF">
+      <w:start w:val="1"/>
+      <w:numFmt w:val="decimal"/>
+      <w:lvlText w:val="%7."/>
+      <w:lvlJc w:val="left"/>
+      <w:pPr>
+        <w:ind w:left="5040" w:hanging="360"/>
+      </w:pPr>
+    </w:lvl>
+    <w:lvl w:ilvl="7" w:tplc="FFFFFFFF">
+      <w:start w:val="1"/>
+      <w:numFmt w:val="lowerLetter"/>
+      <w:lvlText w:val="%8."/>
+      <w:lvlJc w:val="left"/>
+      <w:pPr>
+        <w:ind w:left="5760" w:hanging="360"/>
+      </w:pPr>
+    </w:lvl>
+    <w:lvl w:ilvl="8" w:tplc="FFFFFFFF">
+      <w:start w:val="1"/>
+      <w:numFmt w:val="lowerRoman"/>
+      <w:lvlText w:val="%9."/>
+      <w:lvlJc w:val="right"/>
+      <w:pPr>
+        <w:ind w:left="6480" w:hanging="180"/>
+      </w:pPr>
+    </w:lvl>
+  </w:abstractNum>
+  <w:abstractNum w:abstractNumId="4" w15:restartNumberingAfterBreak="0">
     <w:nsid w:val="57906DE1"/>
     <w:multiLevelType w:val="hybridMultilevel"/>
     <w:tmpl w:val="629C72D0"/>
@@ -2458,6 +3143,99 @@
     </w:lvl>
   </w:abstractNum>
   <w:num w:numId="1" w16cid:durableId="612709201">
+    <w:abstractNumId w:val="1"/>
+    <w:lvlOverride w:ilvl="0">
+      <w:startOverride w:val="1"/>
+    </w:lvlOverride>
+    <w:lvlOverride w:ilvl="1">
+      <w:startOverride w:val="1"/>
+    </w:lvlOverride>
+    <w:lvlOverride w:ilvl="2">
+      <w:startOverride w:val="1"/>
+    </w:lvlOverride>
+    <w:lvlOverride w:ilvl="3">
+      <w:startOverride w:val="1"/>
+    </w:lvlOverride>
+    <w:lvlOverride w:ilvl="4">
+      <w:startOverride w:val="1"/>
+    </w:lvlOverride>
+    <w:lvlOverride w:ilvl="5">
+      <w:startOverride w:val="1"/>
+    </w:lvlOverride>
+    <w:lvlOverride w:ilvl="6">
+      <w:startOverride w:val="1"/>
+    </w:lvlOverride>
+    <w:lvlOverride w:ilvl="7">
+      <w:startOverride w:val="1"/>
+    </w:lvlOverride>
+    <w:lvlOverride w:ilvl="8">
+      <w:startOverride w:val="1"/>
+    </w:lvlOverride>
+  </w:num>
+  <w:num w:numId="2" w16cid:durableId="622541421">
+    <w:abstractNumId w:val="4"/>
+    <w:lvlOverride w:ilvl="0">
+      <w:startOverride w:val="1"/>
+    </w:lvlOverride>
+    <w:lvlOverride w:ilvl="1">
+      <w:startOverride w:val="1"/>
+    </w:lvlOverride>
+    <w:lvlOverride w:ilvl="2">
+      <w:startOverride w:val="1"/>
+    </w:lvlOverride>
+    <w:lvlOverride w:ilvl="3">
+      <w:startOverride w:val="1"/>
+    </w:lvlOverride>
+    <w:lvlOverride w:ilvl="4">
+      <w:startOverride w:val="1"/>
+    </w:lvlOverride>
+    <w:lvlOverride w:ilvl="5">
+      <w:startOverride w:val="1"/>
+    </w:lvlOverride>
+    <w:lvlOverride w:ilvl="6">
+      <w:startOverride w:val="1"/>
+    </w:lvlOverride>
+    <w:lvlOverride w:ilvl="7">
+      <w:startOverride w:val="1"/>
+    </w:lvlOverride>
+    <w:lvlOverride w:ilvl="8">
+      <w:startOverride w:val="1"/>
+    </w:lvlOverride>
+  </w:num>
+  <w:num w:numId="3" w16cid:durableId="1596285834">
+    <w:abstractNumId w:val="2"/>
+  </w:num>
+  <w:num w:numId="4" w16cid:durableId="840003456">
+    <w:abstractNumId w:val="3"/>
+    <w:lvlOverride w:ilvl="0">
+      <w:startOverride w:val="1"/>
+    </w:lvlOverride>
+    <w:lvlOverride w:ilvl="1">
+      <w:startOverride w:val="1"/>
+    </w:lvlOverride>
+    <w:lvlOverride w:ilvl="2">
+      <w:startOverride w:val="1"/>
+    </w:lvlOverride>
+    <w:lvlOverride w:ilvl="3">
+      <w:startOverride w:val="1"/>
+    </w:lvlOverride>
+    <w:lvlOverride w:ilvl="4">
+      <w:startOverride w:val="1"/>
+    </w:lvlOverride>
+    <w:lvlOverride w:ilvl="5">
+      <w:startOverride w:val="1"/>
+    </w:lvlOverride>
+    <w:lvlOverride w:ilvl="6">
+      <w:startOverride w:val="1"/>
+    </w:lvlOverride>
+    <w:lvlOverride w:ilvl="7">
+      <w:startOverride w:val="1"/>
+    </w:lvlOverride>
+    <w:lvlOverride w:ilvl="8">
+      <w:startOverride w:val="1"/>
+    </w:lvlOverride>
+  </w:num>
+  <w:num w:numId="5" w16cid:durableId="749884254">
     <w:abstractNumId w:val="0"/>
     <w:lvlOverride w:ilvl="0">
       <w:startOverride w:val="1"/>
@@ -2487,37 +3265,10 @@
       <w:startOverride w:val="1"/>
     </w:lvlOverride>
   </w:num>
-  <w:num w:numId="2" w16cid:durableId="622541421">
-    <w:abstractNumId w:val="2"/>
-    <w:lvlOverride w:ilvl="0">
-      <w:startOverride w:val="1"/>
-    </w:lvlOverride>
-    <w:lvlOverride w:ilvl="1">
-      <w:startOverride w:val="1"/>
-    </w:lvlOverride>
-    <w:lvlOverride w:ilvl="2">
-      <w:startOverride w:val="1"/>
-    </w:lvlOverride>
-    <w:lvlOverride w:ilvl="3">
-      <w:startOverride w:val="1"/>
-    </w:lvlOverride>
-    <w:lvlOverride w:ilvl="4">
-      <w:startOverride w:val="1"/>
-    </w:lvlOverride>
-    <w:lvlOverride w:ilvl="5">
-      <w:startOverride w:val="1"/>
-    </w:lvlOverride>
-    <w:lvlOverride w:ilvl="6">
-      <w:startOverride w:val="1"/>
-    </w:lvlOverride>
-    <w:lvlOverride w:ilvl="7">
-      <w:startOverride w:val="1"/>
-    </w:lvlOverride>
-    <w:lvlOverride w:ilvl="8">
-      <w:startOverride w:val="1"/>
-    </w:lvlOverride>
+  <w:num w:numId="6" w16cid:durableId="27267882">
+    <w:abstractNumId w:val="0"/>
   </w:num>
-  <w:num w:numId="3" w16cid:durableId="1596285834">
+  <w:num w:numId="7" w16cid:durableId="1715884049">
     <w:abstractNumId w:val="1"/>
   </w:num>
 </w:numbering>
@@ -3126,7 +3877,6 @@
   <w:style w:type="character" w:default="1" w:styleId="DefaultParagraphFont">
     <w:name w:val="Default Paragraph Font"/>
     <w:uiPriority w:val="1"/>
-    <w:semiHidden/>
     <w:unhideWhenUsed/>
   </w:style>
   <w:style w:type="table" w:default="1" w:styleId="TableNormal">

</xml_diff>

<commit_message>
CIV-16460 Order Template Updates
</commit_message>
<xml_diff>
--- a/docker/docmosis/templates/CV-UNS-DEC-ENG-01287.docx
+++ b/docker/docmosis/templates/CV-UNS-DEC-ENG-01287.docx
@@ -1,6 +1,6 @@
 
 <file path=word/document.xml><?xml version="1.0" encoding="utf-8"?>
-<w:document xmlns:wpc="http://schemas.microsoft.com/office/word/2010/wordprocessingCanvas" xmlns:cx="http://schemas.microsoft.com/office/drawing/2014/chartex" xmlns:cx1="http://schemas.microsoft.com/office/drawing/2015/9/8/chartex" xmlns:cx2="http://schemas.microsoft.com/office/drawing/2015/10/21/chartex" xmlns:cx3="http://schemas.microsoft.com/office/drawing/2016/5/9/chartex" xmlns:cx4="http://schemas.microsoft.com/office/drawing/2016/5/10/chartex" xmlns:cx5="http://schemas.microsoft.com/office/drawing/2016/5/11/chartex" xmlns:cx6="http://schemas.microsoft.com/office/drawing/2016/5/12/chartex" xmlns:cx7="http://schemas.microsoft.com/office/drawing/2016/5/13/chartex" xmlns:cx8="http://schemas.microsoft.com/office/drawing/2016/5/14/chartex" xmlns:mc="http://schemas.openxmlformats.org/markup-compatibility/2006" xmlns:aink="http://schemas.microsoft.com/office/drawing/2016/ink" xmlns:am3d="http://schemas.microsoft.com/office/drawing/2017/model3d" xmlns:o="urn:schemas-microsoft-com:office:office" xmlns:oel="http://schemas.microsoft.com/office/2019/extlst" xmlns:r="http://schemas.openxmlformats.org/officeDocument/2006/relationships" xmlns:m="http://schemas.openxmlformats.org/officeDocument/2006/math" xmlns:v="urn:schemas-microsoft-com:vml" xmlns:wp14="http://schemas.microsoft.com/office/word/2010/wordprocessingDrawing" xmlns:wp="http://schemas.openxmlformats.org/drawingml/2006/wordprocessingDrawing" xmlns:w10="urn:schemas-microsoft-com:office:word" xmlns:w="http://schemas.openxmlformats.org/wordprocessingml/2006/main" xmlns:w14="http://schemas.microsoft.com/office/word/2010/wordml" xmlns:w15="http://schemas.microsoft.com/office/word/2012/wordml" xmlns:w16cex="http://schemas.microsoft.com/office/word/2018/wordml/cex" xmlns:w16cid="http://schemas.microsoft.com/office/word/2016/wordml/cid" xmlns:w16="http://schemas.microsoft.com/office/word/2018/wordml" xmlns:w16du="http://schemas.microsoft.com/office/word/2023/wordml/word16du" xmlns:w16sdtdh="http://schemas.microsoft.com/office/word/2020/wordml/sdtdatahash" xmlns:w16se="http://schemas.microsoft.com/office/word/2015/wordml/symex" xmlns:wpg="http://schemas.microsoft.com/office/word/2010/wordprocessingGroup" xmlns:wpi="http://schemas.microsoft.com/office/word/2010/wordprocessingInk" xmlns:wne="http://schemas.microsoft.com/office/word/2006/wordml" xmlns:wps="http://schemas.microsoft.com/office/word/2010/wordprocessingShape" mc:Ignorable="w14 w15 w16se w16cid w16 w16cex w16sdtdh w16du wp14">
+<w:document xmlns:wpc="http://schemas.microsoft.com/office/word/2010/wordprocessingCanvas" xmlns:cx="http://schemas.microsoft.com/office/drawing/2014/chartex" xmlns:cx1="http://schemas.microsoft.com/office/drawing/2015/9/8/chartex" xmlns:cx2="http://schemas.microsoft.com/office/drawing/2015/10/21/chartex" xmlns:cx3="http://schemas.microsoft.com/office/drawing/2016/5/9/chartex" xmlns:cx4="http://schemas.microsoft.com/office/drawing/2016/5/10/chartex" xmlns:cx5="http://schemas.microsoft.com/office/drawing/2016/5/11/chartex" xmlns:cx6="http://schemas.microsoft.com/office/drawing/2016/5/12/chartex" xmlns:cx7="http://schemas.microsoft.com/office/drawing/2016/5/13/chartex" xmlns:cx8="http://schemas.microsoft.com/office/drawing/2016/5/14/chartex" xmlns:mc="http://schemas.openxmlformats.org/markup-compatibility/2006" xmlns:aink="http://schemas.microsoft.com/office/drawing/2016/ink" xmlns:am3d="http://schemas.microsoft.com/office/drawing/2017/model3d" xmlns:o="urn:schemas-microsoft-com:office:office" xmlns:oel="http://schemas.microsoft.com/office/2019/extlst" xmlns:r="http://schemas.openxmlformats.org/officeDocument/2006/relationships" xmlns:m="http://schemas.openxmlformats.org/officeDocument/2006/math" xmlns:v="urn:schemas-microsoft-com:vml" xmlns:wp14="http://schemas.microsoft.com/office/word/2010/wordprocessingDrawing" xmlns:wp="http://schemas.openxmlformats.org/drawingml/2006/wordprocessingDrawing" xmlns:w10="urn:schemas-microsoft-com:office:word" xmlns:w="http://schemas.openxmlformats.org/wordprocessingml/2006/main" xmlns:w14="http://schemas.microsoft.com/office/word/2010/wordml" xmlns:w15="http://schemas.microsoft.com/office/word/2012/wordml" xmlns:w16cex="http://schemas.microsoft.com/office/word/2018/wordml/cex" xmlns:w16cid="http://schemas.microsoft.com/office/word/2016/wordml/cid" xmlns:w16="http://schemas.microsoft.com/office/word/2018/wordml" xmlns:w16du="http://schemas.microsoft.com/office/word/2023/wordml/word16du" xmlns:w16sdtdh="http://schemas.microsoft.com/office/word/2020/wordml/sdtdatahash" xmlns:w16sdtfl="http://schemas.microsoft.com/office/word/2024/wordml/sdtformatlock" xmlns:w16se="http://schemas.microsoft.com/office/word/2015/wordml/symex" xmlns:wpg="http://schemas.microsoft.com/office/word/2010/wordprocessingGroup" xmlns:wpi="http://schemas.microsoft.com/office/word/2010/wordprocessingInk" xmlns:wne="http://schemas.microsoft.com/office/word/2006/wordml" xmlns:wps="http://schemas.microsoft.com/office/word/2010/wordprocessingShape" mc:Ignorable="w14 w15 w16se w16cid w16 w16cex w16sdtdh w16sdtfl w16du wp14">
   <w:body>
     <w:tbl>
       <w:tblPr>
@@ -1199,112 +1199,12 @@
       </w:pPr>
       <w:r>
         <w:rPr>
-          <w:rStyle w:val="ui-provider"/>
-          <w:rFonts w:ascii="Arial" w:eastAsia="Times New Roman" w:hAnsi="Arial" w:cs="Arial"/>
-          <w:kern w:val="0"/>
-          <w14:ligatures w14:val="none"/>
-        </w:rPr>
-        <w:t>This Order is made by &lt;&lt;</w:t>
-      </w:r>
-      <w:proofErr w:type="spellStart"/>
-      <w:r>
-        <w:rPr>
-          <w:rStyle w:val="ui-provider"/>
-          <w:rFonts w:ascii="Arial" w:eastAsia="Times New Roman" w:hAnsi="Arial" w:cs="Arial"/>
-          <w:kern w:val="0"/>
-          <w14:ligatures w14:val="none"/>
-        </w:rPr>
-        <w:t>judgeNameTitle</w:t>
-      </w:r>
-      <w:proofErr w:type="spellEnd"/>
-      <w:r>
-        <w:rPr>
-          <w:rStyle w:val="ui-provider"/>
-          <w:rFonts w:ascii="Arial" w:eastAsia="Times New Roman" w:hAnsi="Arial" w:cs="Arial"/>
-          <w:kern w:val="0"/>
-          <w14:ligatures w14:val="none"/>
-        </w:rPr>
-        <w:t>&gt;&gt;</w:t>
-      </w:r>
-      <w:r>
-        <w:rPr>
-          <w:rStyle w:val="ui-provider"/>
-          <w:rFonts w:ascii="Arial" w:eastAsia="Times New Roman" w:hAnsi="Arial" w:cs="Arial"/>
-          <w:kern w:val="0"/>
-          <w14:ligatures w14:val="none"/>
-        </w:rPr>
-        <w:t xml:space="preserve"> on </w:t>
-      </w:r>
-      <w:bookmarkStart w:id="0" w:name="_Hlk180666831"/>
-      <w:r>
-        <w:rPr>
-          <w:rFonts w:ascii="Arial" w:hAnsi="Arial" w:cs="Arial"/>
-        </w:rPr>
-        <w:t>&lt;</w:t>
-      </w:r>
-      <w:proofErr w:type="gramStart"/>
-      <w:r>
-        <w:rPr>
-          <w:rFonts w:ascii="Arial" w:hAnsi="Arial" w:cs="Arial"/>
-        </w:rPr>
-        <w:t>&lt;{</w:t>
-      </w:r>
-      <w:proofErr w:type="spellStart"/>
-      <w:proofErr w:type="gramEnd"/>
-      <w:r>
-        <w:rPr>
-          <w:rFonts w:ascii="Arial" w:hAnsi="Arial" w:cs="Arial"/>
-        </w:rPr>
-        <w:t>dateFormat</w:t>
-      </w:r>
-      <w:proofErr w:type="spellEnd"/>
-      <w:r>
-        <w:rPr>
-          <w:rFonts w:ascii="Arial" w:hAnsi="Arial" w:cs="Arial"/>
-        </w:rPr>
-        <w:t>($</w:t>
-      </w:r>
-      <w:proofErr w:type="spellStart"/>
-      <w:r>
-        <w:rPr>
-          <w:rFonts w:ascii="Arial" w:hAnsi="Arial" w:cs="Arial"/>
-        </w:rPr>
-        <w:t>nowUTC</w:t>
-      </w:r>
-      <w:proofErr w:type="spellEnd"/>
-      <w:r>
-        <w:rPr>
-          <w:rFonts w:ascii="Arial" w:hAnsi="Arial" w:cs="Arial"/>
-        </w:rPr>
-        <w:t xml:space="preserve"> ,‘d MMMM </w:t>
-      </w:r>
-      <w:proofErr w:type="spellStart"/>
-      <w:r>
-        <w:rPr>
-          <w:rFonts w:ascii="Arial" w:hAnsi="Arial" w:cs="Arial"/>
-        </w:rPr>
-        <w:t>yyyy</w:t>
-      </w:r>
-      <w:proofErr w:type="spellEnd"/>
-      <w:r>
-        <w:rPr>
-          <w:rFonts w:ascii="Arial" w:hAnsi="Arial" w:cs="Arial"/>
-        </w:rPr>
-        <w:t>’)}</w:t>
-      </w:r>
-      <w:r>
-        <w:rPr>
-          <w:rFonts w:ascii="Arial" w:hAnsi="Arial" w:cs="Arial"/>
-        </w:rPr>
-        <w:t xml:space="preserve"> </w:t>
-      </w:r>
-      <w:r>
-        <w:rPr>
-          <w:rFonts w:ascii="Arial" w:hAnsi="Arial" w:cs="Arial"/>
-        </w:rPr>
-        <w:t>&gt;&gt;</w:t>
-      </w:r>
-      <w:bookmarkEnd w:id="0"/>
+          <w:rFonts w:ascii="Arial" w:eastAsia="Times New Roman" w:hAnsi="Arial" w:cs="Arial"/>
+          <w:kern w:val="0"/>
+          <w14:ligatures w14:val="none"/>
+        </w:rPr>
+        <w:t>IT IS ORDERED THAT:</w:t>
+      </w:r>
       <w:r>
         <w:rPr>
           <w:rStyle w:val="ui-provider"/>
@@ -1326,6 +1226,7 @@
         <w:autoSpaceDN w:val="0"/>
         <w:adjustRightInd w:val="0"/>
         <w:spacing w:after="0" w:line="240" w:lineRule="auto"/>
+        <w:jc w:val="both"/>
         <w:rPr>
           <w:rFonts w:ascii="Arial" w:hAnsi="Arial" w:cs="Arial"/>
         </w:rPr>
@@ -1344,6 +1245,7 @@
         <w:autoSpaceDN w:val="0"/>
         <w:adjustRightInd w:val="0"/>
         <w:spacing w:after="0" w:line="240" w:lineRule="auto"/>
+        <w:jc w:val="both"/>
         <w:rPr>
           <w:rStyle w:val="ui-provider"/>
           <w:rFonts w:ascii="Arial" w:eastAsia="Times New Roman" w:hAnsi="Arial" w:cs="Arial"/>
@@ -1363,6 +1265,7 @@
         <w:autoSpaceDN w:val="0"/>
         <w:adjustRightInd w:val="0"/>
         <w:spacing w:after="0" w:line="240" w:lineRule="auto"/>
+        <w:jc w:val="both"/>
         <w:rPr>
           <w:rStyle w:val="ui-provider"/>
           <w:rFonts w:ascii="Arial" w:eastAsia="Times New Roman" w:hAnsi="Arial" w:cs="Arial"/>
@@ -1386,6 +1289,7 @@
         <w:autoSpaceDN w:val="0"/>
         <w:adjustRightInd w:val="0"/>
         <w:spacing w:after="0" w:line="240" w:lineRule="auto"/>
+        <w:jc w:val="both"/>
         <w:rPr>
           <w:rStyle w:val="ui-provider"/>
           <w:rFonts w:ascii="Arial" w:eastAsia="Times New Roman" w:hAnsi="Arial" w:cs="Arial"/>
@@ -1405,6 +1309,7 @@
         <w:autoSpaceDN w:val="0"/>
         <w:adjustRightInd w:val="0"/>
         <w:spacing w:after="0" w:line="240" w:lineRule="auto"/>
+        <w:jc w:val="both"/>
         <w:rPr>
           <w:rStyle w:val="ui-provider"/>
           <w:rFonts w:ascii="Arial" w:eastAsia="Times New Roman" w:hAnsi="Arial" w:cs="Arial"/>
@@ -1419,7 +1324,7 @@
           <w:kern w:val="0"/>
           <w14:ligatures w14:val="none"/>
         </w:rPr>
-        <w:t xml:space="preserve">A costs and case management conference is to be listed on the first available date after 28 days before a </w:t>
+        <w:t xml:space="preserve">A </w:t>
       </w:r>
       <w:r>
         <w:rPr>
@@ -1428,6 +1333,114 @@
           <w:kern w:val="0"/>
           <w14:ligatures w14:val="none"/>
         </w:rPr>
+        <w:t>C</w:t>
+      </w:r>
+      <w:r>
+        <w:rPr>
+          <w:rStyle w:val="ui-provider"/>
+          <w:rFonts w:ascii="Arial" w:eastAsia="Times New Roman" w:hAnsi="Arial" w:cs="Arial"/>
+          <w:kern w:val="0"/>
+          <w14:ligatures w14:val="none"/>
+        </w:rPr>
+        <w:t xml:space="preserve">osts and </w:t>
+      </w:r>
+      <w:r>
+        <w:rPr>
+          <w:rStyle w:val="ui-provider"/>
+          <w:rFonts w:ascii="Arial" w:eastAsia="Times New Roman" w:hAnsi="Arial" w:cs="Arial"/>
+          <w:kern w:val="0"/>
+          <w14:ligatures w14:val="none"/>
+        </w:rPr>
+        <w:t>C</w:t>
+      </w:r>
+      <w:r>
+        <w:rPr>
+          <w:rStyle w:val="ui-provider"/>
+          <w:rFonts w:ascii="Arial" w:eastAsia="Times New Roman" w:hAnsi="Arial" w:cs="Arial"/>
+          <w:kern w:val="0"/>
+          <w14:ligatures w14:val="none"/>
+        </w:rPr>
+        <w:t xml:space="preserve">ase </w:t>
+      </w:r>
+      <w:r>
+        <w:rPr>
+          <w:rStyle w:val="ui-provider"/>
+          <w:rFonts w:ascii="Arial" w:eastAsia="Times New Roman" w:hAnsi="Arial" w:cs="Arial"/>
+          <w:kern w:val="0"/>
+          <w14:ligatures w14:val="none"/>
+        </w:rPr>
+        <w:t>M</w:t>
+      </w:r>
+      <w:r>
+        <w:rPr>
+          <w:rStyle w:val="ui-provider"/>
+          <w:rFonts w:ascii="Arial" w:eastAsia="Times New Roman" w:hAnsi="Arial" w:cs="Arial"/>
+          <w:kern w:val="0"/>
+          <w14:ligatures w14:val="none"/>
+        </w:rPr>
+        <w:t xml:space="preserve">anagement </w:t>
+      </w:r>
+      <w:r>
+        <w:rPr>
+          <w:rStyle w:val="ui-provider"/>
+          <w:rFonts w:ascii="Arial" w:eastAsia="Times New Roman" w:hAnsi="Arial" w:cs="Arial"/>
+          <w:kern w:val="0"/>
+          <w14:ligatures w14:val="none"/>
+        </w:rPr>
+        <w:t>C</w:t>
+      </w:r>
+      <w:r>
+        <w:rPr>
+          <w:rStyle w:val="ui-provider"/>
+          <w:rFonts w:ascii="Arial" w:eastAsia="Times New Roman" w:hAnsi="Arial" w:cs="Arial"/>
+          <w:kern w:val="0"/>
+          <w14:ligatures w14:val="none"/>
+        </w:rPr>
+        <w:t xml:space="preserve">onference is to be listed on the first available date after </w:t>
+      </w:r>
+      <w:r>
+        <w:rPr>
+          <w:rStyle w:val="ui-provider"/>
+          <w:rFonts w:ascii="Arial" w:eastAsia="Times New Roman" w:hAnsi="Arial" w:cs="Arial"/>
+          <w:kern w:val="0"/>
+          <w14:ligatures w14:val="none"/>
+        </w:rPr>
+        <w:t>[inser</w:t>
+      </w:r>
+      <w:r>
+        <w:rPr>
+          <w:rStyle w:val="ui-provider"/>
+          <w:rFonts w:ascii="Arial" w:eastAsia="Times New Roman" w:hAnsi="Arial" w:cs="Arial"/>
+          <w:kern w:val="0"/>
+          <w14:ligatures w14:val="none"/>
+        </w:rPr>
+        <w:t>t number</w:t>
+      </w:r>
+      <w:r>
+        <w:rPr>
+          <w:rStyle w:val="ui-provider"/>
+          <w:rFonts w:ascii="Arial" w:eastAsia="Times New Roman" w:hAnsi="Arial" w:cs="Arial"/>
+          <w:kern w:val="0"/>
+          <w14:ligatures w14:val="none"/>
+        </w:rPr>
+        <w:t>]</w:t>
+      </w:r>
+      <w:r>
+        <w:rPr>
+          <w:rStyle w:val="ui-provider"/>
+          <w:rFonts w:ascii="Arial" w:eastAsia="Times New Roman" w:hAnsi="Arial" w:cs="Arial"/>
+          <w:kern w:val="0"/>
+          <w14:ligatures w14:val="none"/>
+        </w:rPr>
+        <w:t xml:space="preserve"> days before a </w:t>
+      </w:r>
+      <w:r>
+        <w:rPr>
+          <w:rStyle w:val="ui-provider"/>
+          <w:rFonts w:ascii="Arial" w:eastAsia="Times New Roman" w:hAnsi="Arial" w:cs="Arial"/>
+          <w:kern w:val="0"/>
+          <w14:ligatures w14:val="none"/>
+        </w:rPr>
         <w:t>[Circuit] [District]</w:t>
       </w:r>
       <w:r>
@@ -1437,7 +1450,7 @@
           <w:kern w:val="0"/>
           <w14:ligatures w14:val="none"/>
         </w:rPr>
-        <w:t xml:space="preserve"> Judge with an ELH of</w:t>
+        <w:t xml:space="preserve"> Judge with an </w:t>
       </w:r>
       <w:r>
         <w:rPr>
@@ -1446,6 +1459,24 @@
           <w:kern w:val="0"/>
           <w14:ligatures w14:val="none"/>
         </w:rPr>
+        <w:t>estimate length of hearing</w:t>
+      </w:r>
+      <w:r>
+        <w:rPr>
+          <w:rStyle w:val="ui-provider"/>
+          <w:rFonts w:ascii="Arial" w:eastAsia="Times New Roman" w:hAnsi="Arial" w:cs="Arial"/>
+          <w:kern w:val="0"/>
+          <w14:ligatures w14:val="none"/>
+        </w:rPr>
+        <w:t xml:space="preserve"> of</w:t>
+      </w:r>
+      <w:r>
+        <w:rPr>
+          <w:rStyle w:val="ui-provider"/>
+          <w:rFonts w:ascii="Arial" w:eastAsia="Times New Roman" w:hAnsi="Arial" w:cs="Arial"/>
+          <w:kern w:val="0"/>
+          <w14:ligatures w14:val="none"/>
+        </w:rPr>
         <w:t xml:space="preserve"> </w:t>
       </w:r>
       <w:proofErr w:type="gramStart"/>
@@ -1466,7 +1497,52 @@
           <w:kern w:val="0"/>
           <w14:ligatures w14:val="none"/>
         </w:rPr>
-        <w:t xml:space="preserve"> [plus minutes pre-reading].</w:t>
+        <w:t xml:space="preserve"> hour [ ] /minutes</w:t>
+      </w:r>
+      <w:r>
+        <w:rPr>
+          <w:rStyle w:val="ui-provider"/>
+          <w:rFonts w:ascii="Arial" w:eastAsia="Times New Roman" w:hAnsi="Arial" w:cs="Arial"/>
+          <w:kern w:val="0"/>
+          <w14:ligatures w14:val="none"/>
+        </w:rPr>
+        <w:t xml:space="preserve"> </w:t>
+      </w:r>
+      <w:r>
+        <w:rPr>
+          <w:rStyle w:val="ui-provider"/>
+          <w:rFonts w:ascii="Arial" w:eastAsia="Times New Roman" w:hAnsi="Arial" w:cs="Arial"/>
+          <w:kern w:val="0"/>
+          <w14:ligatures w14:val="none"/>
+        </w:rPr>
+        <w:t xml:space="preserve">(+ [ ] </w:t>
+      </w:r>
+      <w:r>
+        <w:rPr>
+          <w:rStyle w:val="ui-provider"/>
+          <w:rFonts w:ascii="Arial" w:eastAsia="Times New Roman" w:hAnsi="Arial" w:cs="Arial"/>
+          <w:kern w:val="0"/>
+          <w14:ligatures w14:val="none"/>
+        </w:rPr>
+        <w:t>minutes pre-reading</w:t>
+      </w:r>
+      <w:r>
+        <w:rPr>
+          <w:rStyle w:val="ui-provider"/>
+          <w:rFonts w:ascii="Arial" w:eastAsia="Times New Roman" w:hAnsi="Arial" w:cs="Arial"/>
+          <w:kern w:val="0"/>
+          <w14:ligatures w14:val="none"/>
+        </w:rPr>
+        <w:t>)</w:t>
+      </w:r>
+      <w:r>
+        <w:rPr>
+          <w:rStyle w:val="ui-provider"/>
+          <w:rFonts w:ascii="Arial" w:eastAsia="Times New Roman" w:hAnsi="Arial" w:cs="Arial"/>
+          <w:kern w:val="0"/>
+          <w14:ligatures w14:val="none"/>
+        </w:rPr>
+        <w:t>.</w:t>
       </w:r>
     </w:p>
     <w:p>
@@ -1475,6 +1551,7 @@
         <w:autoSpaceDN w:val="0"/>
         <w:adjustRightInd w:val="0"/>
         <w:spacing w:after="0" w:line="240" w:lineRule="auto"/>
+        <w:jc w:val="both"/>
         <w:rPr>
           <w:rStyle w:val="ui-provider"/>
           <w:rFonts w:ascii="Arial" w:eastAsia="Times New Roman" w:hAnsi="Arial" w:cs="Arial"/>
@@ -1494,6 +1571,7 @@
         <w:autoSpaceDN w:val="0"/>
         <w:adjustRightInd w:val="0"/>
         <w:spacing w:after="0" w:line="240" w:lineRule="auto"/>
+        <w:jc w:val="both"/>
         <w:rPr>
           <w:rStyle w:val="ui-provider"/>
           <w:rFonts w:ascii="Arial" w:eastAsia="Times New Roman" w:hAnsi="Arial" w:cs="Arial"/>
@@ -1522,6 +1600,7 @@
     <w:p>
       <w:pPr>
         <w:pStyle w:val="ListParagraph"/>
+        <w:jc w:val="both"/>
         <w:rPr>
           <w:rStyle w:val="ui-provider"/>
           <w:rFonts w:ascii="Arial" w:eastAsia="Times New Roman" w:hAnsi="Arial" w:cs="Arial"/>
@@ -1541,6 +1620,7 @@
         <w:autoSpaceDN w:val="0"/>
         <w:adjustRightInd w:val="0"/>
         <w:spacing w:after="0" w:line="240" w:lineRule="auto"/>
+        <w:jc w:val="both"/>
         <w:rPr>
           <w:rFonts w:ascii="Arial" w:eastAsia="Times New Roman" w:hAnsi="Arial" w:cs="Arial"/>
           <w:kern w:val="0"/>
@@ -1594,30 +1674,13 @@
           <w:kern w:val="0"/>
           <w14:ligatures w14:val="none"/>
         </w:rPr>
-        <w:t xml:space="preserve"> conducted remotely by [telephone] [video hearing</w:t>
-      </w:r>
-      <w:proofErr w:type="gramStart"/>
-      <w:r>
-        <w:rPr>
-          <w:rFonts w:ascii="Arial" w:eastAsia="Times New Roman" w:hAnsi="Arial" w:cs="Arial"/>
-          <w:kern w:val="0"/>
-          <w14:ligatures w14:val="none"/>
-        </w:rPr>
-        <w:t>]]  [</w:t>
-      </w:r>
-      <w:proofErr w:type="gramEnd"/>
-      <w:r>
-        <w:rPr>
-          <w:rFonts w:ascii="Arial" w:eastAsia="Times New Roman" w:hAnsi="Arial" w:cs="Arial"/>
-          <w:kern w:val="0"/>
-          <w14:ligatures w14:val="none"/>
-        </w:rPr>
-        <w:t xml:space="preserve">The Costs and Case Management Conference will not be conducted remotely].  </w:t>
+        <w:t xml:space="preserve"> conducted remotely by [telephone] [video hearing]] [The Costs and Case Management Conference will not be conducted remotely].  </w:t>
       </w:r>
     </w:p>
     <w:p>
       <w:pPr>
         <w:pStyle w:val="ListParagraph"/>
+        <w:jc w:val="both"/>
         <w:rPr>
           <w:rFonts w:ascii="Arial" w:eastAsia="Times New Roman" w:hAnsi="Arial" w:cs="Arial"/>
           <w:kern w:val="0"/>
@@ -1636,6 +1699,7 @@
         <w:autoSpaceDN w:val="0"/>
         <w:adjustRightInd w:val="0"/>
         <w:spacing w:after="0" w:line="240" w:lineRule="auto"/>
+        <w:jc w:val="both"/>
         <w:rPr>
           <w:rFonts w:ascii="Arial" w:eastAsia="Times New Roman" w:hAnsi="Arial" w:cs="Arial"/>
           <w:kern w:val="0"/>
@@ -1654,6 +1718,7 @@
     <w:p>
       <w:pPr>
         <w:pStyle w:val="ListParagraph"/>
+        <w:jc w:val="both"/>
         <w:rPr>
           <w:rFonts w:ascii="Arial" w:eastAsia="Times New Roman" w:hAnsi="Arial" w:cs="Arial"/>
           <w:kern w:val="0"/>
@@ -1673,6 +1738,7 @@
         <w:autoSpaceDN w:val="0"/>
         <w:adjustRightInd w:val="0"/>
         <w:spacing w:after="0" w:line="240" w:lineRule="auto"/>
+        <w:jc w:val="both"/>
         <w:rPr>
           <w:rFonts w:ascii="Arial" w:eastAsia="Times New Roman" w:hAnsi="Arial" w:cs="Arial"/>
           <w:kern w:val="0"/>
@@ -1696,22 +1762,52 @@
           <w:numId w:val="5"/>
         </w:numPr>
         <w:spacing w:after="0" w:line="240" w:lineRule="auto"/>
-        <w:rPr>
-          <w:rFonts w:ascii="Arial" w:eastAsia="Times New Roman" w:hAnsi="Arial" w:cs="Arial"/>
-          <w:kern w:val="0"/>
-          <w:lang w:eastAsia="en-GB"/>
-          <w14:ligatures w14:val="none"/>
-        </w:rPr>
-      </w:pPr>
-      <w:r>
-        <w:rPr>
-          <w:rFonts w:ascii="Arial" w:eastAsia="Times New Roman" w:hAnsi="Arial" w:cs="Arial"/>
-          <w:kern w:val="0"/>
-          <w:lang w:eastAsia="en-GB"/>
-          <w14:ligatures w14:val="none"/>
-        </w:rPr>
-        <w:t>Have a file name containing the type of hearing (e.g. CCMC) and the words “hearing bundle”</w:t>
-      </w:r>
+        <w:jc w:val="both"/>
+        <w:rPr>
+          <w:rFonts w:ascii="Arial" w:eastAsia="Times New Roman" w:hAnsi="Arial" w:cs="Arial"/>
+          <w:kern w:val="0"/>
+          <w:lang w:eastAsia="en-GB"/>
+          <w14:ligatures w14:val="none"/>
+        </w:rPr>
+      </w:pPr>
+      <w:r>
+        <w:rPr>
+          <w:rFonts w:ascii="Arial" w:eastAsia="Times New Roman" w:hAnsi="Arial" w:cs="Arial"/>
+          <w:kern w:val="0"/>
+          <w:lang w:eastAsia="en-GB"/>
+          <w14:ligatures w14:val="none"/>
+        </w:rPr>
+        <w:t>h</w:t>
+      </w:r>
+      <w:r>
+        <w:rPr>
+          <w:rFonts w:ascii="Arial" w:eastAsia="Times New Roman" w:hAnsi="Arial" w:cs="Arial"/>
+          <w:kern w:val="0"/>
+          <w:lang w:eastAsia="en-GB"/>
+          <w14:ligatures w14:val="none"/>
+        </w:rPr>
+        <w:t>ave a file name containing the type of hearing (e.g. CCMC) and the words “hearing bundle</w:t>
+      </w:r>
+      <w:proofErr w:type="gramStart"/>
+      <w:r>
+        <w:rPr>
+          <w:rFonts w:ascii="Arial" w:eastAsia="Times New Roman" w:hAnsi="Arial" w:cs="Arial"/>
+          <w:kern w:val="0"/>
+          <w:lang w:eastAsia="en-GB"/>
+          <w14:ligatures w14:val="none"/>
+        </w:rPr>
+        <w:t>”</w:t>
+      </w:r>
+      <w:r>
+        <w:rPr>
+          <w:rFonts w:ascii="Arial" w:eastAsia="Times New Roman" w:hAnsi="Arial" w:cs="Arial"/>
+          <w:kern w:val="0"/>
+          <w:lang w:eastAsia="en-GB"/>
+          <w14:ligatures w14:val="none"/>
+        </w:rPr>
+        <w:t>;</w:t>
+      </w:r>
+      <w:proofErr w:type="gramEnd"/>
     </w:p>
     <w:p>
       <w:pPr>
@@ -1720,21 +1816,31 @@
           <w:numId w:val="5"/>
         </w:numPr>
         <w:spacing w:after="0" w:line="240" w:lineRule="auto"/>
-        <w:rPr>
-          <w:rFonts w:ascii="Arial" w:eastAsia="Times New Roman" w:hAnsi="Arial" w:cs="Arial"/>
-          <w:kern w:val="0"/>
-          <w:lang w:eastAsia="en-GB"/>
-          <w14:ligatures w14:val="none"/>
-        </w:rPr>
-      </w:pPr>
-      <w:r>
-        <w:rPr>
-          <w:rFonts w:ascii="Arial" w:eastAsia="Times New Roman" w:hAnsi="Arial" w:cs="Arial"/>
-          <w:kern w:val="0"/>
-          <w:lang w:eastAsia="en-GB"/>
-          <w14:ligatures w14:val="none"/>
-        </w:rPr>
-        <w:t xml:space="preserve">Include </w:t>
+        <w:jc w:val="both"/>
+        <w:rPr>
+          <w:rFonts w:ascii="Arial" w:eastAsia="Times New Roman" w:hAnsi="Arial" w:cs="Arial"/>
+          <w:kern w:val="0"/>
+          <w:lang w:eastAsia="en-GB"/>
+          <w14:ligatures w14:val="none"/>
+        </w:rPr>
+      </w:pPr>
+      <w:r>
+        <w:rPr>
+          <w:rFonts w:ascii="Arial" w:eastAsia="Times New Roman" w:hAnsi="Arial" w:cs="Arial"/>
+          <w:kern w:val="0"/>
+          <w:lang w:eastAsia="en-GB"/>
+          <w14:ligatures w14:val="none"/>
+        </w:rPr>
+        <w:t>i</w:t>
+      </w:r>
+      <w:r>
+        <w:rPr>
+          <w:rFonts w:ascii="Arial" w:eastAsia="Times New Roman" w:hAnsi="Arial" w:cs="Arial"/>
+          <w:kern w:val="0"/>
+          <w:lang w:eastAsia="en-GB"/>
+          <w14:ligatures w14:val="none"/>
+        </w:rPr>
+        <w:t xml:space="preserve">nclude </w:t>
       </w:r>
     </w:p>
     <w:p>
@@ -1744,21 +1850,31 @@
           <w:numId w:val="5"/>
         </w:numPr>
         <w:spacing w:after="0" w:line="240" w:lineRule="auto"/>
-        <w:rPr>
-          <w:rFonts w:ascii="Arial" w:eastAsia="Times New Roman" w:hAnsi="Arial" w:cs="Arial"/>
-          <w:kern w:val="0"/>
-          <w:lang w:eastAsia="en-GB"/>
-          <w14:ligatures w14:val="none"/>
-        </w:rPr>
-      </w:pPr>
-      <w:r>
-        <w:rPr>
-          <w:rFonts w:ascii="Arial" w:eastAsia="Times New Roman" w:hAnsi="Arial" w:cs="Arial"/>
-          <w:kern w:val="0"/>
-          <w:lang w:eastAsia="en-GB"/>
-          <w14:ligatures w14:val="none"/>
-        </w:rPr>
-        <w:t>Draft directions, preferably agreed, by all parties</w:t>
+        <w:jc w:val="both"/>
+        <w:rPr>
+          <w:rFonts w:ascii="Arial" w:eastAsia="Times New Roman" w:hAnsi="Arial" w:cs="Arial"/>
+          <w:kern w:val="0"/>
+          <w:lang w:eastAsia="en-GB"/>
+          <w14:ligatures w14:val="none"/>
+        </w:rPr>
+      </w:pPr>
+      <w:r>
+        <w:rPr>
+          <w:rFonts w:ascii="Arial" w:eastAsia="Times New Roman" w:hAnsi="Arial" w:cs="Arial"/>
+          <w:kern w:val="0"/>
+          <w:lang w:eastAsia="en-GB"/>
+          <w14:ligatures w14:val="none"/>
+        </w:rPr>
+        <w:t>d</w:t>
+      </w:r>
+      <w:r>
+        <w:rPr>
+          <w:rFonts w:ascii="Arial" w:eastAsia="Times New Roman" w:hAnsi="Arial" w:cs="Arial"/>
+          <w:kern w:val="0"/>
+          <w:lang w:eastAsia="en-GB"/>
+          <w14:ligatures w14:val="none"/>
+        </w:rPr>
+        <w:t>raft directions, preferably agreed, by all parties</w:t>
       </w:r>
     </w:p>
     <w:p>
@@ -1768,21 +1884,31 @@
           <w:numId w:val="5"/>
         </w:numPr>
         <w:spacing w:after="0" w:line="240" w:lineRule="auto"/>
-        <w:rPr>
-          <w:rFonts w:ascii="Arial" w:eastAsia="Times New Roman" w:hAnsi="Arial" w:cs="Arial"/>
-          <w:kern w:val="0"/>
-          <w:lang w:eastAsia="en-GB"/>
-          <w14:ligatures w14:val="none"/>
-        </w:rPr>
-      </w:pPr>
-      <w:r>
-        <w:rPr>
-          <w:rFonts w:ascii="Arial" w:eastAsia="Times New Roman" w:hAnsi="Arial" w:cs="Arial"/>
-          <w:kern w:val="0"/>
-          <w:lang w:eastAsia="en-GB"/>
-          <w14:ligatures w14:val="none"/>
-        </w:rPr>
-        <w:t>A chronology</w:t>
+        <w:jc w:val="both"/>
+        <w:rPr>
+          <w:rFonts w:ascii="Arial" w:eastAsia="Times New Roman" w:hAnsi="Arial" w:cs="Arial"/>
+          <w:kern w:val="0"/>
+          <w:lang w:eastAsia="en-GB"/>
+          <w14:ligatures w14:val="none"/>
+        </w:rPr>
+      </w:pPr>
+      <w:r>
+        <w:rPr>
+          <w:rFonts w:ascii="Arial" w:eastAsia="Times New Roman" w:hAnsi="Arial" w:cs="Arial"/>
+          <w:kern w:val="0"/>
+          <w:lang w:eastAsia="en-GB"/>
+          <w14:ligatures w14:val="none"/>
+        </w:rPr>
+        <w:t>a</w:t>
+      </w:r>
+      <w:r>
+        <w:rPr>
+          <w:rFonts w:ascii="Arial" w:eastAsia="Times New Roman" w:hAnsi="Arial" w:cs="Arial"/>
+          <w:kern w:val="0"/>
+          <w:lang w:eastAsia="en-GB"/>
+          <w14:ligatures w14:val="none"/>
+        </w:rPr>
+        <w:t xml:space="preserve"> chronology</w:t>
       </w:r>
     </w:p>
     <w:p>
@@ -1792,22 +1918,31 @@
           <w:numId w:val="5"/>
         </w:numPr>
         <w:spacing w:after="0" w:line="240" w:lineRule="auto"/>
-        <w:rPr>
-          <w:rFonts w:ascii="Arial" w:eastAsia="Times New Roman" w:hAnsi="Arial" w:cs="Arial"/>
-          <w:kern w:val="0"/>
-          <w:lang w:eastAsia="en-GB"/>
-          <w14:ligatures w14:val="none"/>
-        </w:rPr>
-      </w:pPr>
-      <w:r>
-        <w:rPr>
-          <w:rFonts w:ascii="Arial" w:eastAsia="Times New Roman" w:hAnsi="Arial" w:cs="Arial"/>
-          <w:kern w:val="0"/>
-          <w:lang w:eastAsia="en-GB"/>
-          <w14:ligatures w14:val="none"/>
-        </w:rPr>
-        <w:lastRenderedPageBreak/>
-        <w:t>A case summary (limited to 500 words)</w:t>
+        <w:jc w:val="both"/>
+        <w:rPr>
+          <w:rFonts w:ascii="Arial" w:eastAsia="Times New Roman" w:hAnsi="Arial" w:cs="Arial"/>
+          <w:kern w:val="0"/>
+          <w:lang w:eastAsia="en-GB"/>
+          <w14:ligatures w14:val="none"/>
+        </w:rPr>
+      </w:pPr>
+      <w:r>
+        <w:rPr>
+          <w:rFonts w:ascii="Arial" w:eastAsia="Times New Roman" w:hAnsi="Arial" w:cs="Arial"/>
+          <w:kern w:val="0"/>
+          <w:lang w:eastAsia="en-GB"/>
+          <w14:ligatures w14:val="none"/>
+        </w:rPr>
+        <w:t>a</w:t>
+      </w:r>
+      <w:r>
+        <w:rPr>
+          <w:rFonts w:ascii="Arial" w:eastAsia="Times New Roman" w:hAnsi="Arial" w:cs="Arial"/>
+          <w:kern w:val="0"/>
+          <w:lang w:eastAsia="en-GB"/>
+          <w14:ligatures w14:val="none"/>
+        </w:rPr>
+        <w:t xml:space="preserve"> case summary (limited to 500 words)</w:t>
       </w:r>
     </w:p>
     <w:p>
@@ -1817,21 +1952,32 @@
           <w:numId w:val="5"/>
         </w:numPr>
         <w:spacing w:after="0" w:line="240" w:lineRule="auto"/>
-        <w:rPr>
-          <w:rFonts w:ascii="Arial" w:eastAsia="Times New Roman" w:hAnsi="Arial" w:cs="Arial"/>
-          <w:kern w:val="0"/>
-          <w:lang w:eastAsia="en-GB"/>
-          <w14:ligatures w14:val="none"/>
-        </w:rPr>
-      </w:pPr>
-      <w:r>
-        <w:rPr>
-          <w:rFonts w:ascii="Arial" w:eastAsia="Times New Roman" w:hAnsi="Arial" w:cs="Arial"/>
-          <w:kern w:val="0"/>
-          <w:lang w:eastAsia="en-GB"/>
-          <w14:ligatures w14:val="none"/>
-        </w:rPr>
-        <w:t xml:space="preserve">A </w:t>
+        <w:jc w:val="both"/>
+        <w:rPr>
+          <w:rFonts w:ascii="Arial" w:eastAsia="Times New Roman" w:hAnsi="Arial" w:cs="Arial"/>
+          <w:kern w:val="0"/>
+          <w:lang w:eastAsia="en-GB"/>
+          <w14:ligatures w14:val="none"/>
+        </w:rPr>
+      </w:pPr>
+      <w:r>
+        <w:rPr>
+          <w:rFonts w:ascii="Arial" w:eastAsia="Times New Roman" w:hAnsi="Arial" w:cs="Arial"/>
+          <w:kern w:val="0"/>
+          <w:lang w:eastAsia="en-GB"/>
+          <w14:ligatures w14:val="none"/>
+        </w:rPr>
+        <w:lastRenderedPageBreak/>
+        <w:t>a</w:t>
+      </w:r>
+      <w:r>
+        <w:rPr>
+          <w:rFonts w:ascii="Arial" w:eastAsia="Times New Roman" w:hAnsi="Arial" w:cs="Arial"/>
+          <w:kern w:val="0"/>
+          <w:lang w:eastAsia="en-GB"/>
+          <w14:ligatures w14:val="none"/>
+        </w:rPr>
+        <w:t xml:space="preserve"> </w:t>
       </w:r>
       <w:proofErr w:type="gramStart"/>
       <w:r>
@@ -1861,22 +2007,52 @@
           <w:numId w:val="5"/>
         </w:numPr>
         <w:spacing w:after="0" w:line="240" w:lineRule="auto"/>
-        <w:rPr>
-          <w:rFonts w:ascii="Arial" w:eastAsia="Times New Roman" w:hAnsi="Arial" w:cs="Arial"/>
-          <w:kern w:val="0"/>
-          <w:lang w:eastAsia="en-GB"/>
-          <w14:ligatures w14:val="none"/>
-        </w:rPr>
-      </w:pPr>
-      <w:r>
-        <w:rPr>
-          <w:rFonts w:ascii="Arial" w:eastAsia="Times New Roman" w:hAnsi="Arial" w:cs="Arial"/>
-          <w:kern w:val="0"/>
-          <w:lang w:eastAsia="en-GB"/>
-          <w14:ligatures w14:val="none"/>
-        </w:rPr>
-        <w:t>A breakdown of the pre-action and issue/pleadings costs included in the respective Forms H.</w:t>
-      </w:r>
+        <w:jc w:val="both"/>
+        <w:rPr>
+          <w:rFonts w:ascii="Arial" w:eastAsia="Times New Roman" w:hAnsi="Arial" w:cs="Arial"/>
+          <w:kern w:val="0"/>
+          <w:lang w:eastAsia="en-GB"/>
+          <w14:ligatures w14:val="none"/>
+        </w:rPr>
+      </w:pPr>
+      <w:r>
+        <w:rPr>
+          <w:rFonts w:ascii="Arial" w:eastAsia="Times New Roman" w:hAnsi="Arial" w:cs="Arial"/>
+          <w:kern w:val="0"/>
+          <w:lang w:eastAsia="en-GB"/>
+          <w14:ligatures w14:val="none"/>
+        </w:rPr>
+        <w:t>a</w:t>
+      </w:r>
+      <w:r>
+        <w:rPr>
+          <w:rFonts w:ascii="Arial" w:eastAsia="Times New Roman" w:hAnsi="Arial" w:cs="Arial"/>
+          <w:kern w:val="0"/>
+          <w:lang w:eastAsia="en-GB"/>
+          <w14:ligatures w14:val="none"/>
+        </w:rPr>
+        <w:t xml:space="preserve"> breakdown of the pre-action and issue/pleadings costs included in the respective Forms </w:t>
+      </w:r>
+      <w:proofErr w:type="gramStart"/>
+      <w:r>
+        <w:rPr>
+          <w:rFonts w:ascii="Arial" w:eastAsia="Times New Roman" w:hAnsi="Arial" w:cs="Arial"/>
+          <w:kern w:val="0"/>
+          <w:lang w:eastAsia="en-GB"/>
+          <w14:ligatures w14:val="none"/>
+        </w:rPr>
+        <w:t>H</w:t>
+      </w:r>
+      <w:r>
+        <w:rPr>
+          <w:rFonts w:ascii="Arial" w:eastAsia="Times New Roman" w:hAnsi="Arial" w:cs="Arial"/>
+          <w:kern w:val="0"/>
+          <w:lang w:eastAsia="en-GB"/>
+          <w14:ligatures w14:val="none"/>
+        </w:rPr>
+        <w:t xml:space="preserve"> ;</w:t>
+      </w:r>
+      <w:proofErr w:type="gramEnd"/>
     </w:p>
     <w:p>
       <w:pPr>
@@ -1885,22 +2061,43 @@
           <w:numId w:val="5"/>
         </w:numPr>
         <w:spacing w:after="0" w:line="240" w:lineRule="auto"/>
-        <w:rPr>
-          <w:rFonts w:ascii="Arial" w:eastAsia="Times New Roman" w:hAnsi="Arial" w:cs="Arial"/>
-          <w:kern w:val="0"/>
-          <w:lang w:eastAsia="en-GB"/>
-          <w14:ligatures w14:val="none"/>
-        </w:rPr>
-      </w:pPr>
-      <w:r>
-        <w:rPr>
-          <w:rFonts w:ascii="Arial" w:eastAsia="Times New Roman" w:hAnsi="Arial" w:cs="Arial"/>
-          <w:kern w:val="0"/>
-          <w:lang w:eastAsia="en-GB"/>
-          <w14:ligatures w14:val="none"/>
-        </w:rPr>
-        <w:t xml:space="preserve">be indexed, paginated and bookmarked. The pagination should start at page 1 for the first page of the bundle and must run sequentially thereafter. </w:t>
-      </w:r>
+        <w:jc w:val="both"/>
+        <w:rPr>
+          <w:rFonts w:ascii="Arial" w:eastAsia="Times New Roman" w:hAnsi="Arial" w:cs="Arial"/>
+          <w:kern w:val="0"/>
+          <w:lang w:eastAsia="en-GB"/>
+          <w14:ligatures w14:val="none"/>
+        </w:rPr>
+      </w:pPr>
+      <w:r>
+        <w:rPr>
+          <w:rFonts w:ascii="Arial" w:eastAsia="Times New Roman" w:hAnsi="Arial" w:cs="Arial"/>
+          <w:kern w:val="0"/>
+          <w:lang w:eastAsia="en-GB"/>
+          <w14:ligatures w14:val="none"/>
+        </w:rPr>
+        <w:t xml:space="preserve">be indexed, paginated and bookmarked. The pagination should start at page 1 for the first page of the bundle and must run sequentially </w:t>
+      </w:r>
+      <w:proofErr w:type="gramStart"/>
+      <w:r>
+        <w:rPr>
+          <w:rFonts w:ascii="Arial" w:eastAsia="Times New Roman" w:hAnsi="Arial" w:cs="Arial"/>
+          <w:kern w:val="0"/>
+          <w:lang w:eastAsia="en-GB"/>
+          <w14:ligatures w14:val="none"/>
+        </w:rPr>
+        <w:t>thereafter</w:t>
+      </w:r>
+      <w:r>
+        <w:rPr>
+          <w:rFonts w:ascii="Arial" w:eastAsia="Times New Roman" w:hAnsi="Arial" w:cs="Arial"/>
+          <w:kern w:val="0"/>
+          <w:lang w:eastAsia="en-GB"/>
+          <w14:ligatures w14:val="none"/>
+        </w:rPr>
+        <w:t>;</w:t>
+      </w:r>
+      <w:proofErr w:type="gramEnd"/>
     </w:p>
     <w:p>
       <w:pPr>
@@ -1909,21 +2106,31 @@
           <w:numId w:val="5"/>
         </w:numPr>
         <w:spacing w:after="0" w:line="240" w:lineRule="auto"/>
-        <w:rPr>
-          <w:rFonts w:ascii="Arial" w:eastAsia="Times New Roman" w:hAnsi="Arial" w:cs="Arial"/>
-          <w:kern w:val="0"/>
-          <w:lang w:eastAsia="en-GB"/>
-          <w14:ligatures w14:val="none"/>
-        </w:rPr>
-      </w:pPr>
-      <w:r>
-        <w:rPr>
-          <w:rFonts w:ascii="Arial" w:eastAsia="Times New Roman" w:hAnsi="Arial" w:cs="Arial"/>
-          <w:kern w:val="0"/>
-          <w:lang w:eastAsia="en-GB"/>
-          <w14:ligatures w14:val="none"/>
-        </w:rPr>
-        <w:t xml:space="preserve">comply with paras 1-10 of the court’s general guidance on electronic court bundles </w:t>
+        <w:jc w:val="both"/>
+        <w:rPr>
+          <w:rFonts w:ascii="Arial" w:eastAsia="Times New Roman" w:hAnsi="Arial" w:cs="Arial"/>
+          <w:kern w:val="0"/>
+          <w:lang w:eastAsia="en-GB"/>
+          <w14:ligatures w14:val="none"/>
+        </w:rPr>
+      </w:pPr>
+      <w:r>
+        <w:rPr>
+          <w:rFonts w:ascii="Arial" w:eastAsia="Times New Roman" w:hAnsi="Arial" w:cs="Arial"/>
+          <w:kern w:val="0"/>
+          <w:lang w:eastAsia="en-GB"/>
+          <w14:ligatures w14:val="none"/>
+        </w:rPr>
+        <w:t>comply with paras 1-10 of the court’s general guidance on electronic court bundles</w:t>
+      </w:r>
+      <w:r>
+        <w:rPr>
+          <w:rFonts w:ascii="Arial" w:eastAsia="Times New Roman" w:hAnsi="Arial" w:cs="Arial"/>
+          <w:kern w:val="0"/>
+          <w:lang w:eastAsia="en-GB"/>
+          <w14:ligatures w14:val="none"/>
+        </w:rPr>
+        <w:t xml:space="preserve"> </w:t>
       </w:r>
       <w:r>
         <w:rPr>
@@ -1964,27 +2171,38 @@
           <w:numId w:val="5"/>
         </w:numPr>
         <w:spacing w:after="0" w:line="240" w:lineRule="auto"/>
-        <w:rPr>
-          <w:rFonts w:ascii="Arial" w:eastAsia="Times New Roman" w:hAnsi="Arial" w:cs="Arial"/>
-          <w:kern w:val="0"/>
-          <w:lang w:eastAsia="en-GB"/>
-          <w14:ligatures w14:val="none"/>
-        </w:rPr>
-      </w:pPr>
-      <w:r>
-        <w:rPr>
-          <w:rFonts w:ascii="Arial" w:eastAsia="Times New Roman" w:hAnsi="Arial" w:cs="Arial"/>
-          <w:kern w:val="0"/>
-          <w:lang w:eastAsia="en-GB"/>
-          <w14:ligatures w14:val="none"/>
-        </w:rPr>
-        <w:t xml:space="preserve">Otherwise comply with the requirements of Civil Procedure Rules Practice Direction 32 paragraph 27. </w:t>
+        <w:jc w:val="both"/>
+        <w:rPr>
+          <w:rFonts w:ascii="Arial" w:eastAsia="Times New Roman" w:hAnsi="Arial" w:cs="Arial"/>
+          <w:kern w:val="0"/>
+          <w:lang w:eastAsia="en-GB"/>
+          <w14:ligatures w14:val="none"/>
+        </w:rPr>
+      </w:pPr>
+      <w:r>
+        <w:rPr>
+          <w:rFonts w:ascii="Arial" w:eastAsia="Times New Roman" w:hAnsi="Arial" w:cs="Arial"/>
+          <w:kern w:val="0"/>
+          <w:lang w:eastAsia="en-GB"/>
+          <w14:ligatures w14:val="none"/>
+        </w:rPr>
+        <w:t>o</w:t>
+      </w:r>
+      <w:r>
+        <w:rPr>
+          <w:rFonts w:ascii="Arial" w:eastAsia="Times New Roman" w:hAnsi="Arial" w:cs="Arial"/>
+          <w:kern w:val="0"/>
+          <w:lang w:eastAsia="en-GB"/>
+          <w14:ligatures w14:val="none"/>
+        </w:rPr>
+        <w:t xml:space="preserve">therwise comply with the requirements of Civil Procedure Rules Practice Direction 32 paragraph 27. </w:t>
       </w:r>
     </w:p>
     <w:p>
       <w:pPr>
         <w:spacing w:after="0" w:line="240" w:lineRule="auto"/>
         <w:ind w:left="1440"/>
+        <w:jc w:val="both"/>
         <w:rPr>
           <w:rFonts w:ascii="Arial" w:eastAsia="Times New Roman" w:hAnsi="Arial" w:cs="Arial"/>
           <w:kern w:val="0"/>
@@ -2000,6 +2218,7 @@
           <w:numId w:val="3"/>
         </w:numPr>
         <w:spacing w:after="0" w:line="240" w:lineRule="auto"/>
+        <w:jc w:val="both"/>
         <w:rPr>
           <w:rFonts w:ascii="Arial" w:eastAsia="Times New Roman" w:hAnsi="Arial" w:cs="Arial"/>
           <w:kern w:val="0"/>
@@ -2026,18 +2245,16 @@
           <w:kern w:val="0"/>
           <w14:ligatures w14:val="none"/>
         </w:rPr>
-        <w:t xml:space="preserve">for compliance with the above direction the claim is not proceeding in the digital </w:t>
-      </w:r>
-      <w:proofErr w:type="gramStart"/>
-      <w:r>
-        <w:rPr>
-          <w:rFonts w:ascii="Arial" w:eastAsia="Times New Roman" w:hAnsi="Arial" w:cs="Arial"/>
-          <w:kern w:val="0"/>
-          <w14:ligatures w14:val="none"/>
-        </w:rPr>
-        <w:t>portal</w:t>
-      </w:r>
-      <w:proofErr w:type="gramEnd"/>
+        <w:t>for compliance with the above direction the claim is not proceeding in the digital portal</w:t>
+      </w:r>
+      <w:r>
+        <w:rPr>
+          <w:rFonts w:ascii="Arial" w:eastAsia="Times New Roman" w:hAnsi="Arial" w:cs="Arial"/>
+          <w:kern w:val="0"/>
+          <w14:ligatures w14:val="none"/>
+        </w:rPr>
+        <w:t>,</w:t>
+      </w:r>
       <w:r>
         <w:rPr>
           <w:rFonts w:ascii="Arial" w:eastAsia="Times New Roman" w:hAnsi="Arial" w:cs="Arial"/>
@@ -2051,6 +2268,7 @@
       <w:pPr>
         <w:spacing w:after="0" w:line="240" w:lineRule="auto"/>
         <w:ind w:left="720"/>
+        <w:jc w:val="both"/>
         <w:rPr>
           <w:rFonts w:ascii="Arial" w:eastAsia="Times New Roman" w:hAnsi="Arial" w:cs="Arial"/>
           <w:kern w:val="0"/>
@@ -2065,6 +2283,7 @@
           <w:numId w:val="3"/>
         </w:numPr>
         <w:spacing w:after="0" w:line="240" w:lineRule="auto"/>
+        <w:jc w:val="both"/>
         <w:rPr>
           <w:rFonts w:ascii="Arial" w:eastAsia="Times New Roman" w:hAnsi="Arial" w:cs="Arial"/>
           <w:kern w:val="0"/>
@@ -2083,6 +2302,7 @@
     <w:p>
       <w:pPr>
         <w:pStyle w:val="ListParagraph"/>
+        <w:jc w:val="both"/>
         <w:rPr>
           <w:rFonts w:ascii="Arial" w:eastAsia="Times New Roman" w:hAnsi="Arial" w:cs="Arial"/>
           <w:kern w:val="0"/>
@@ -2102,13 +2322,14 @@
           <w:tab w:val="left" w:pos="8655"/>
         </w:tabs>
         <w:spacing w:after="0" w:line="240" w:lineRule="auto"/>
-        <w:rPr>
-          <w:rFonts w:ascii="Arial" w:eastAsia="Times New Roman" w:hAnsi="Arial" w:cs="Arial"/>
-          <w:kern w:val="0"/>
-          <w14:ligatures w14:val="none"/>
-        </w:rPr>
-      </w:pPr>
-      <w:bookmarkStart w:id="1" w:name="_Hlk180080420"/>
+        <w:jc w:val="both"/>
+        <w:rPr>
+          <w:rFonts w:ascii="Arial" w:eastAsia="Times New Roman" w:hAnsi="Arial" w:cs="Arial"/>
+          <w:kern w:val="0"/>
+          <w14:ligatures w14:val="none"/>
+        </w:rPr>
+      </w:pPr>
+      <w:bookmarkStart w:id="0" w:name="_Hlk180080420"/>
       <w:r>
         <w:rPr>
           <w:rFonts w:ascii="Arial" w:hAnsi="Arial" w:cs="Arial"/>
@@ -2127,7 +2348,7 @@
         </w:rPr>
         <w:t>ere applicable, comply with the requirements set out above in relation to the hearing bundle.]</w:t>
       </w:r>
-      <w:bookmarkEnd w:id="1"/>
+      <w:bookmarkEnd w:id="0"/>
     </w:p>
     <w:p>
       <w:pPr>
@@ -2144,6 +2365,7 @@
     </w:p>
     <w:p>
       <w:pPr>
+        <w:jc w:val="both"/>
         <w:rPr>
           <w:rFonts w:ascii="Arial" w:hAnsi="Arial" w:cs="Arial"/>
         </w:rPr>
@@ -2255,29 +2477,7 @@
           <w:lang w:eastAsia="en-GB"/>
           <w14:ligatures w14:val="none"/>
         </w:rPr>
-        <w:t>&lt;&lt;</w:t>
-      </w:r>
-      <w:r>
-        <w:rPr>
-          <w:rFonts w:ascii="Arial" w:eastAsia="Times New Roman" w:hAnsi="Arial" w:cs="Arial"/>
-          <w:b/>
-          <w:bCs/>
-          <w:kern w:val="0"/>
-          <w:lang w:eastAsia="en-GB"/>
-          <w14:ligatures w14:val="none"/>
-        </w:rPr>
-        <w:t>dateNowPlus7</w:t>
-      </w:r>
-      <w:r>
-        <w:rPr>
-          <w:rFonts w:ascii="Arial" w:eastAsia="Times New Roman" w:hAnsi="Arial" w:cs="Arial"/>
-          <w:b/>
-          <w:bCs/>
-          <w:kern w:val="0"/>
-          <w:lang w:eastAsia="en-GB"/>
-          <w14:ligatures w14:val="none"/>
-        </w:rPr>
-        <w:t>&gt;&gt;.</w:t>
+        <w:t>&lt;&lt;dateNowPlus7&gt;&gt;.</w:t>
       </w:r>
     </w:p>
     <w:p>
@@ -2304,7 +2504,7 @@
 </file>
 
 <file path=word/endnotes.xml><?xml version="1.0" encoding="utf-8"?>
-<w:endnotes xmlns:wpc="http://schemas.microsoft.com/office/word/2010/wordprocessingCanvas" xmlns:cx="http://schemas.microsoft.com/office/drawing/2014/chartex" xmlns:cx1="http://schemas.microsoft.com/office/drawing/2015/9/8/chartex" xmlns:cx2="http://schemas.microsoft.com/office/drawing/2015/10/21/chartex" xmlns:cx3="http://schemas.microsoft.com/office/drawing/2016/5/9/chartex" xmlns:cx4="http://schemas.microsoft.com/office/drawing/2016/5/10/chartex" xmlns:cx5="http://schemas.microsoft.com/office/drawing/2016/5/11/chartex" xmlns:cx6="http://schemas.microsoft.com/office/drawing/2016/5/12/chartex" xmlns:cx7="http://schemas.microsoft.com/office/drawing/2016/5/13/chartex" xmlns:cx8="http://schemas.microsoft.com/office/drawing/2016/5/14/chartex" xmlns:mc="http://schemas.openxmlformats.org/markup-compatibility/2006" xmlns:aink="http://schemas.microsoft.com/office/drawing/2016/ink" xmlns:am3d="http://schemas.microsoft.com/office/drawing/2017/model3d" xmlns:o="urn:schemas-microsoft-com:office:office" xmlns:oel="http://schemas.microsoft.com/office/2019/extlst" xmlns:r="http://schemas.openxmlformats.org/officeDocument/2006/relationships" xmlns:m="http://schemas.openxmlformats.org/officeDocument/2006/math" xmlns:v="urn:schemas-microsoft-com:vml" xmlns:wp14="http://schemas.microsoft.com/office/word/2010/wordprocessingDrawing" xmlns:wp="http://schemas.openxmlformats.org/drawingml/2006/wordprocessingDrawing" xmlns:w10="urn:schemas-microsoft-com:office:word" xmlns:w="http://schemas.openxmlformats.org/wordprocessingml/2006/main" xmlns:w14="http://schemas.microsoft.com/office/word/2010/wordml" xmlns:w15="http://schemas.microsoft.com/office/word/2012/wordml" xmlns:w16cex="http://schemas.microsoft.com/office/word/2018/wordml/cex" xmlns:w16cid="http://schemas.microsoft.com/office/word/2016/wordml/cid" xmlns:w16="http://schemas.microsoft.com/office/word/2018/wordml" xmlns:w16du="http://schemas.microsoft.com/office/word/2023/wordml/word16du" xmlns:w16sdtdh="http://schemas.microsoft.com/office/word/2020/wordml/sdtdatahash" xmlns:w16se="http://schemas.microsoft.com/office/word/2015/wordml/symex" xmlns:wpg="http://schemas.microsoft.com/office/word/2010/wordprocessingGroup" xmlns:wpi="http://schemas.microsoft.com/office/word/2010/wordprocessingInk" xmlns:wne="http://schemas.microsoft.com/office/word/2006/wordml" xmlns:wps="http://schemas.microsoft.com/office/word/2010/wordprocessingShape" mc:Ignorable="w14 w15 w16se w16cid w16 w16cex w16sdtdh w16du wp14">
+<w:endnotes xmlns:wpc="http://schemas.microsoft.com/office/word/2010/wordprocessingCanvas" xmlns:cx="http://schemas.microsoft.com/office/drawing/2014/chartex" xmlns:cx1="http://schemas.microsoft.com/office/drawing/2015/9/8/chartex" xmlns:cx2="http://schemas.microsoft.com/office/drawing/2015/10/21/chartex" xmlns:cx3="http://schemas.microsoft.com/office/drawing/2016/5/9/chartex" xmlns:cx4="http://schemas.microsoft.com/office/drawing/2016/5/10/chartex" xmlns:cx5="http://schemas.microsoft.com/office/drawing/2016/5/11/chartex" xmlns:cx6="http://schemas.microsoft.com/office/drawing/2016/5/12/chartex" xmlns:cx7="http://schemas.microsoft.com/office/drawing/2016/5/13/chartex" xmlns:cx8="http://schemas.microsoft.com/office/drawing/2016/5/14/chartex" xmlns:mc="http://schemas.openxmlformats.org/markup-compatibility/2006" xmlns:aink="http://schemas.microsoft.com/office/drawing/2016/ink" xmlns:am3d="http://schemas.microsoft.com/office/drawing/2017/model3d" xmlns:o="urn:schemas-microsoft-com:office:office" xmlns:oel="http://schemas.microsoft.com/office/2019/extlst" xmlns:r="http://schemas.openxmlformats.org/officeDocument/2006/relationships" xmlns:m="http://schemas.openxmlformats.org/officeDocument/2006/math" xmlns:v="urn:schemas-microsoft-com:vml" xmlns:wp14="http://schemas.microsoft.com/office/word/2010/wordprocessingDrawing" xmlns:wp="http://schemas.openxmlformats.org/drawingml/2006/wordprocessingDrawing" xmlns:w10="urn:schemas-microsoft-com:office:word" xmlns:w="http://schemas.openxmlformats.org/wordprocessingml/2006/main" xmlns:w14="http://schemas.microsoft.com/office/word/2010/wordml" xmlns:w15="http://schemas.microsoft.com/office/word/2012/wordml" xmlns:w16cex="http://schemas.microsoft.com/office/word/2018/wordml/cex" xmlns:w16cid="http://schemas.microsoft.com/office/word/2016/wordml/cid" xmlns:w16="http://schemas.microsoft.com/office/word/2018/wordml" xmlns:w16du="http://schemas.microsoft.com/office/word/2023/wordml/word16du" xmlns:w16sdtdh="http://schemas.microsoft.com/office/word/2020/wordml/sdtdatahash" xmlns:w16sdtfl="http://schemas.microsoft.com/office/word/2024/wordml/sdtformatlock" xmlns:w16se="http://schemas.microsoft.com/office/word/2015/wordml/symex" xmlns:wpg="http://schemas.microsoft.com/office/word/2010/wordprocessingGroup" xmlns:wpi="http://schemas.microsoft.com/office/word/2010/wordprocessingInk" xmlns:wne="http://schemas.microsoft.com/office/word/2006/wordml" xmlns:wps="http://schemas.microsoft.com/office/word/2010/wordprocessingShape" mc:Ignorable="w14 w15 w16se w16cid w16 w16cex w16sdtdh w16sdtfl w16du wp14">
   <w:endnote w:type="separator" w:id="-1">
     <w:p>
       <w:pPr>
@@ -2329,137 +2529,17 @@
 </file>
 
 <file path=word/footer1.xml><?xml version="1.0" encoding="utf-8"?>
-<w:ftr xmlns:wpc="http://schemas.microsoft.com/office/word/2010/wordprocessingCanvas" xmlns:cx="http://schemas.microsoft.com/office/drawing/2014/chartex" xmlns:cx1="http://schemas.microsoft.com/office/drawing/2015/9/8/chartex" xmlns:cx2="http://schemas.microsoft.com/office/drawing/2015/10/21/chartex" xmlns:cx3="http://schemas.microsoft.com/office/drawing/2016/5/9/chartex" xmlns:cx4="http://schemas.microsoft.com/office/drawing/2016/5/10/chartex" xmlns:cx5="http://schemas.microsoft.com/office/drawing/2016/5/11/chartex" xmlns:cx6="http://schemas.microsoft.com/office/drawing/2016/5/12/chartex" xmlns:cx7="http://schemas.microsoft.com/office/drawing/2016/5/13/chartex" xmlns:cx8="http://schemas.microsoft.com/office/drawing/2016/5/14/chartex" xmlns:mc="http://schemas.openxmlformats.org/markup-compatibility/2006" xmlns:aink="http://schemas.microsoft.com/office/drawing/2016/ink" xmlns:am3d="http://schemas.microsoft.com/office/drawing/2017/model3d" xmlns:o="urn:schemas-microsoft-com:office:office" xmlns:oel="http://schemas.microsoft.com/office/2019/extlst" xmlns:r="http://schemas.openxmlformats.org/officeDocument/2006/relationships" xmlns:m="http://schemas.openxmlformats.org/officeDocument/2006/math" xmlns:v="urn:schemas-microsoft-com:vml" xmlns:wp14="http://schemas.microsoft.com/office/word/2010/wordprocessingDrawing" xmlns:wp="http://schemas.openxmlformats.org/drawingml/2006/wordprocessingDrawing" xmlns:w10="urn:schemas-microsoft-com:office:word" xmlns:w="http://schemas.openxmlformats.org/wordprocessingml/2006/main" xmlns:w14="http://schemas.microsoft.com/office/word/2010/wordml" xmlns:w15="http://schemas.microsoft.com/office/word/2012/wordml" xmlns:w16cex="http://schemas.microsoft.com/office/word/2018/wordml/cex" xmlns:w16cid="http://schemas.microsoft.com/office/word/2016/wordml/cid" xmlns:w16="http://schemas.microsoft.com/office/word/2018/wordml" xmlns:w16du="http://schemas.microsoft.com/office/word/2023/wordml/word16du" xmlns:w16sdtdh="http://schemas.microsoft.com/office/word/2020/wordml/sdtdatahash" xmlns:w16se="http://schemas.microsoft.com/office/word/2015/wordml/symex" xmlns:wpg="http://schemas.microsoft.com/office/word/2010/wordprocessingGroup" xmlns:wpi="http://schemas.microsoft.com/office/word/2010/wordprocessingInk" xmlns:wne="http://schemas.microsoft.com/office/word/2006/wordml" xmlns:wps="http://schemas.microsoft.com/office/word/2010/wordprocessingShape" mc:Ignorable="w14 w15 w16se w16cid w16 w16cex w16sdtdh w16du wp14">
+<w:ftr xmlns:wpc="http://schemas.microsoft.com/office/word/2010/wordprocessingCanvas" xmlns:cx="http://schemas.microsoft.com/office/drawing/2014/chartex" xmlns:cx1="http://schemas.microsoft.com/office/drawing/2015/9/8/chartex" xmlns:cx2="http://schemas.microsoft.com/office/drawing/2015/10/21/chartex" xmlns:cx3="http://schemas.microsoft.com/office/drawing/2016/5/9/chartex" xmlns:cx4="http://schemas.microsoft.com/office/drawing/2016/5/10/chartex" xmlns:cx5="http://schemas.microsoft.com/office/drawing/2016/5/11/chartex" xmlns:cx6="http://schemas.microsoft.com/office/drawing/2016/5/12/chartex" xmlns:cx7="http://schemas.microsoft.com/office/drawing/2016/5/13/chartex" xmlns:cx8="http://schemas.microsoft.com/office/drawing/2016/5/14/chartex" xmlns:mc="http://schemas.openxmlformats.org/markup-compatibility/2006" xmlns:aink="http://schemas.microsoft.com/office/drawing/2016/ink" xmlns:am3d="http://schemas.microsoft.com/office/drawing/2017/model3d" xmlns:o="urn:schemas-microsoft-com:office:office" xmlns:oel="http://schemas.microsoft.com/office/2019/extlst" xmlns:r="http://schemas.openxmlformats.org/officeDocument/2006/relationships" xmlns:m="http://schemas.openxmlformats.org/officeDocument/2006/math" xmlns:v="urn:schemas-microsoft-com:vml" xmlns:wp14="http://schemas.microsoft.com/office/word/2010/wordprocessingDrawing" xmlns:wp="http://schemas.openxmlformats.org/drawingml/2006/wordprocessingDrawing" xmlns:w10="urn:schemas-microsoft-com:office:word" xmlns:w="http://schemas.openxmlformats.org/wordprocessingml/2006/main" xmlns:w14="http://schemas.microsoft.com/office/word/2010/wordml" xmlns:w15="http://schemas.microsoft.com/office/word/2012/wordml" xmlns:w16cex="http://schemas.microsoft.com/office/word/2018/wordml/cex" xmlns:w16cid="http://schemas.microsoft.com/office/word/2016/wordml/cid" xmlns:w16="http://schemas.microsoft.com/office/word/2018/wordml" xmlns:w16du="http://schemas.microsoft.com/office/word/2023/wordml/word16du" xmlns:w16sdtdh="http://schemas.microsoft.com/office/word/2020/wordml/sdtdatahash" xmlns:w16sdtfl="http://schemas.microsoft.com/office/word/2024/wordml/sdtformatlock" xmlns:w16se="http://schemas.microsoft.com/office/word/2015/wordml/symex" xmlns:wpg="http://schemas.microsoft.com/office/word/2010/wordprocessingGroup" xmlns:wpi="http://schemas.microsoft.com/office/word/2010/wordprocessingInk" xmlns:wne="http://schemas.microsoft.com/office/word/2006/wordml" xmlns:wps="http://schemas.microsoft.com/office/word/2010/wordprocessingShape" mc:Ignorable="w14 w15 w16se w16cid w16 w16cex w16sdtdh w16sdtfl w16du wp14">
   <w:p>
     <w:pPr>
       <w:pStyle w:val="Footer"/>
     </w:pPr>
-    <w:r>
-      <w:rPr>
-        <w:noProof/>
-      </w:rPr>
-      <mc:AlternateContent>
-        <mc:Choice Requires="wps">
-          <w:drawing>
-            <wp:anchor distT="0" distB="0" distL="0" distR="0" simplePos="0" relativeHeight="251659264" behindDoc="0" locked="0" layoutInCell="1" allowOverlap="1" wp14:anchorId="341D63D3" wp14:editId="5F1A9F5A">
-              <wp:simplePos x="635" y="635"/>
-              <wp:positionH relativeFrom="page">
-                <wp:align>left</wp:align>
-              </wp:positionH>
-              <wp:positionV relativeFrom="page">
-                <wp:align>bottom</wp:align>
-              </wp:positionV>
-              <wp:extent cx="1017905" cy="290830"/>
-              <wp:effectExtent l="0" t="0" r="10795" b="0"/>
-              <wp:wrapNone/>
-              <wp:docPr id="2002208622" name="Text Box 2" descr="Classification: Controlled">
-                <a:extLst xmlns:a="http://schemas.openxmlformats.org/drawingml/2006/main">
-                  <a:ext uri="{5AE41FA2-C0FF-4470-9BD4-5FADCA87CBE2}">
-                    <aclsh:classification xmlns:aclsh="http://schemas.microsoft.com/office/drawing/2020/classificationShape" classificationOutcomeType="ftr"/>
-                  </a:ext>
-                </a:extLst>
-              </wp:docPr>
-              <wp:cNvGraphicFramePr/>
-              <a:graphic xmlns:a="http://schemas.openxmlformats.org/drawingml/2006/main">
-                <a:graphicData uri="http://schemas.microsoft.com/office/word/2010/wordprocessingShape">
-                  <wps:wsp>
-                    <wps:cNvSpPr txBox="1"/>
-                    <wps:spPr>
-                      <a:xfrm>
-                        <a:off x="0" y="0"/>
-                        <a:ext cx="1017905" cy="290830"/>
-                      </a:xfrm>
-                      <a:prstGeom prst="rect">
-                        <a:avLst/>
-                      </a:prstGeom>
-                      <a:noFill/>
-                      <a:ln>
-                        <a:noFill/>
-                      </a:ln>
-                    </wps:spPr>
-                    <wps:txbx>
-                      <w:txbxContent>
-                        <w:p>
-                          <w:pPr>
-                            <w:spacing w:after="0"/>
-                            <w:rPr>
-                              <w:rFonts w:ascii="Calibri" w:eastAsia="Calibri" w:hAnsi="Calibri" w:cs="Calibri"/>
-                              <w:noProof/>
-                              <w:color w:val="FF0000"/>
-                              <w:sz w:val="12"/>
-                              <w:szCs w:val="12"/>
-                            </w:rPr>
-                          </w:pPr>
-                          <w:r>
-                            <w:rPr>
-                              <w:rFonts w:ascii="Calibri" w:eastAsia="Calibri" w:hAnsi="Calibri" w:cs="Calibri"/>
-                              <w:noProof/>
-                              <w:color w:val="FF0000"/>
-                              <w:sz w:val="12"/>
-                              <w:szCs w:val="12"/>
-                            </w:rPr>
-                            <w:t>Classification: Controlled</w:t>
-                          </w:r>
-                        </w:p>
-                      </w:txbxContent>
-                    </wps:txbx>
-                    <wps:bodyPr rot="0" spcFirstLastPara="0" vertOverflow="overflow" horzOverflow="overflow" vert="horz" wrap="none" lIns="254000" tIns="0" rIns="0" bIns="190500" numCol="1" spcCol="0" rtlCol="0" fromWordArt="0" anchor="b" anchorCtr="0" forceAA="0" compatLnSpc="1">
-                      <a:prstTxWarp prst="textNoShape">
-                        <a:avLst/>
-                      </a:prstTxWarp>
-                      <a:spAutoFit/>
-                    </wps:bodyPr>
-                  </wps:wsp>
-                </a:graphicData>
-              </a:graphic>
-            </wp:anchor>
-          </w:drawing>
-        </mc:Choice>
-        <mc:Fallback>
-          <w:pict>
-            <v:shapetype w14:anchorId="341D63D3" id="_x0000_t202" coordsize="21600,21600" o:spt="202" path="m,l,21600r21600,l21600,xe">
-              <v:stroke joinstyle="miter"/>
-              <v:path gradientshapeok="t" o:connecttype="rect"/>
-            </v:shapetype>
-            <v:shape id="Text Box 2" o:spid="_x0000_s1026" type="#_x0000_t202" alt="Classification: Controlled" style="position:absolute;margin-left:0;margin-top:0;width:80.15pt;height:22.9pt;z-index:251659264;visibility:visible;mso-wrap-style:none;mso-wrap-distance-left:0;mso-wrap-distance-top:0;mso-wrap-distance-right:0;mso-wrap-distance-bottom:0;mso-position-horizontal:left;mso-position-horizontal-relative:page;mso-position-vertical:bottom;mso-position-vertical-relative:page;v-text-anchor:bottom" o:gfxdata="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" filled="f" stroked="f">
-              <v:textbox style="mso-fit-shape-to-text:t" inset="20pt,0,0,15pt">
-                <w:txbxContent>
-                  <w:p>
-                    <w:pPr>
-                      <w:spacing w:after="0"/>
-                      <w:rPr>
-                        <w:rFonts w:ascii="Calibri" w:eastAsia="Calibri" w:hAnsi="Calibri" w:cs="Calibri"/>
-                        <w:noProof/>
-                        <w:color w:val="FF0000"/>
-                        <w:sz w:val="12"/>
-                        <w:szCs w:val="12"/>
-                      </w:rPr>
-                    </w:pPr>
-                    <w:r>
-                      <w:rPr>
-                        <w:rFonts w:ascii="Calibri" w:eastAsia="Calibri" w:hAnsi="Calibri" w:cs="Calibri"/>
-                        <w:noProof/>
-                        <w:color w:val="FF0000"/>
-                        <w:sz w:val="12"/>
-                        <w:szCs w:val="12"/>
-                      </w:rPr>
-                      <w:t>Classification: Controlled</w:t>
-                    </w:r>
-                  </w:p>
-                </w:txbxContent>
-              </v:textbox>
-              <w10:wrap anchorx="page" anchory="page"/>
-            </v:shape>
-          </w:pict>
-        </mc:Fallback>
-      </mc:AlternateContent>
-    </w:r>
   </w:p>
 </w:ftr>
 </file>
 
 <file path=word/footer2.xml><?xml version="1.0" encoding="utf-8"?>
-<w:ftr xmlns:wpc="http://schemas.microsoft.com/office/word/2010/wordprocessingCanvas" xmlns:cx="http://schemas.microsoft.com/office/drawing/2014/chartex" xmlns:cx1="http://schemas.microsoft.com/office/drawing/2015/9/8/chartex" xmlns:cx2="http://schemas.microsoft.com/office/drawing/2015/10/21/chartex" xmlns:cx3="http://schemas.microsoft.com/office/drawing/2016/5/9/chartex" xmlns:cx4="http://schemas.microsoft.com/office/drawing/2016/5/10/chartex" xmlns:cx5="http://schemas.microsoft.com/office/drawing/2016/5/11/chartex" xmlns:cx6="http://schemas.microsoft.com/office/drawing/2016/5/12/chartex" xmlns:cx7="http://schemas.microsoft.com/office/drawing/2016/5/13/chartex" xmlns:cx8="http://schemas.microsoft.com/office/drawing/2016/5/14/chartex" xmlns:mc="http://schemas.openxmlformats.org/markup-compatibility/2006" xmlns:aink="http://schemas.microsoft.com/office/drawing/2016/ink" xmlns:am3d="http://schemas.microsoft.com/office/drawing/2017/model3d" xmlns:o="urn:schemas-microsoft-com:office:office" xmlns:oel="http://schemas.microsoft.com/office/2019/extlst" xmlns:r="http://schemas.openxmlformats.org/officeDocument/2006/relationships" xmlns:m="http://schemas.openxmlformats.org/officeDocument/2006/math" xmlns:v="urn:schemas-microsoft-com:vml" xmlns:wp14="http://schemas.microsoft.com/office/word/2010/wordprocessingDrawing" xmlns:wp="http://schemas.openxmlformats.org/drawingml/2006/wordprocessingDrawing" xmlns:w10="urn:schemas-microsoft-com:office:word" xmlns:w="http://schemas.openxmlformats.org/wordprocessingml/2006/main" xmlns:w14="http://schemas.microsoft.com/office/word/2010/wordml" xmlns:w15="http://schemas.microsoft.com/office/word/2012/wordml" xmlns:w16cex="http://schemas.microsoft.com/office/word/2018/wordml/cex" xmlns:w16cid="http://schemas.microsoft.com/office/word/2016/wordml/cid" xmlns:w16="http://schemas.microsoft.com/office/word/2018/wordml" xmlns:w16du="http://schemas.microsoft.com/office/word/2023/wordml/word16du" xmlns:w16sdtdh="http://schemas.microsoft.com/office/word/2020/wordml/sdtdatahash" xmlns:w16se="http://schemas.microsoft.com/office/word/2015/wordml/symex" xmlns:wpg="http://schemas.microsoft.com/office/word/2010/wordprocessingGroup" xmlns:wpi="http://schemas.microsoft.com/office/word/2010/wordprocessingInk" xmlns:wne="http://schemas.microsoft.com/office/word/2006/wordml" xmlns:wps="http://schemas.microsoft.com/office/word/2010/wordprocessingShape" mc:Ignorable="w14 w15 w16se w16cid w16 w16cex w16sdtdh w16du wp14">
+<w:ftr xmlns:wpc="http://schemas.microsoft.com/office/word/2010/wordprocessingCanvas" xmlns:cx="http://schemas.microsoft.com/office/drawing/2014/chartex" xmlns:cx1="http://schemas.microsoft.com/office/drawing/2015/9/8/chartex" xmlns:cx2="http://schemas.microsoft.com/office/drawing/2015/10/21/chartex" xmlns:cx3="http://schemas.microsoft.com/office/drawing/2016/5/9/chartex" xmlns:cx4="http://schemas.microsoft.com/office/drawing/2016/5/10/chartex" xmlns:cx5="http://schemas.microsoft.com/office/drawing/2016/5/11/chartex" xmlns:cx6="http://schemas.microsoft.com/office/drawing/2016/5/12/chartex" xmlns:cx7="http://schemas.microsoft.com/office/drawing/2016/5/13/chartex" xmlns:cx8="http://schemas.microsoft.com/office/drawing/2016/5/14/chartex" xmlns:mc="http://schemas.openxmlformats.org/markup-compatibility/2006" xmlns:aink="http://schemas.microsoft.com/office/drawing/2016/ink" xmlns:am3d="http://schemas.microsoft.com/office/drawing/2017/model3d" xmlns:o="urn:schemas-microsoft-com:office:office" xmlns:oel="http://schemas.microsoft.com/office/2019/extlst" xmlns:r="http://schemas.openxmlformats.org/officeDocument/2006/relationships" xmlns:m="http://schemas.openxmlformats.org/officeDocument/2006/math" xmlns:v="urn:schemas-microsoft-com:vml" xmlns:wp14="http://schemas.microsoft.com/office/word/2010/wordprocessingDrawing" xmlns:wp="http://schemas.openxmlformats.org/drawingml/2006/wordprocessingDrawing" xmlns:w10="urn:schemas-microsoft-com:office:word" xmlns:w="http://schemas.openxmlformats.org/wordprocessingml/2006/main" xmlns:w14="http://schemas.microsoft.com/office/word/2010/wordml" xmlns:w15="http://schemas.microsoft.com/office/word/2012/wordml" xmlns:w16cex="http://schemas.microsoft.com/office/word/2018/wordml/cex" xmlns:w16cid="http://schemas.microsoft.com/office/word/2016/wordml/cid" xmlns:w16="http://schemas.microsoft.com/office/word/2018/wordml" xmlns:w16du="http://schemas.microsoft.com/office/word/2023/wordml/word16du" xmlns:w16sdtdh="http://schemas.microsoft.com/office/word/2020/wordml/sdtdatahash" xmlns:w16sdtfl="http://schemas.microsoft.com/office/word/2024/wordml/sdtformatlock" xmlns:w16se="http://schemas.microsoft.com/office/word/2015/wordml/symex" xmlns:wpg="http://schemas.microsoft.com/office/word/2010/wordprocessingGroup" xmlns:wpi="http://schemas.microsoft.com/office/word/2010/wordprocessingInk" xmlns:wne="http://schemas.microsoft.com/office/word/2006/wordml" xmlns:wps="http://schemas.microsoft.com/office/word/2010/wordprocessingShape" mc:Ignorable="w14 w15 w16se w16cid w16 w16cex w16sdtdh w16sdtfl w16du wp14">
   <w:p>
     <w:pPr>
       <w:pStyle w:val="Footer"/>
@@ -2469,137 +2549,17 @@
 </file>
 
 <file path=word/footer3.xml><?xml version="1.0" encoding="utf-8"?>
-<w:ftr xmlns:wpc="http://schemas.microsoft.com/office/word/2010/wordprocessingCanvas" xmlns:cx="http://schemas.microsoft.com/office/drawing/2014/chartex" xmlns:cx1="http://schemas.microsoft.com/office/drawing/2015/9/8/chartex" xmlns:cx2="http://schemas.microsoft.com/office/drawing/2015/10/21/chartex" xmlns:cx3="http://schemas.microsoft.com/office/drawing/2016/5/9/chartex" xmlns:cx4="http://schemas.microsoft.com/office/drawing/2016/5/10/chartex" xmlns:cx5="http://schemas.microsoft.com/office/drawing/2016/5/11/chartex" xmlns:cx6="http://schemas.microsoft.com/office/drawing/2016/5/12/chartex" xmlns:cx7="http://schemas.microsoft.com/office/drawing/2016/5/13/chartex" xmlns:cx8="http://schemas.microsoft.com/office/drawing/2016/5/14/chartex" xmlns:mc="http://schemas.openxmlformats.org/markup-compatibility/2006" xmlns:aink="http://schemas.microsoft.com/office/drawing/2016/ink" xmlns:am3d="http://schemas.microsoft.com/office/drawing/2017/model3d" xmlns:o="urn:schemas-microsoft-com:office:office" xmlns:oel="http://schemas.microsoft.com/office/2019/extlst" xmlns:r="http://schemas.openxmlformats.org/officeDocument/2006/relationships" xmlns:m="http://schemas.openxmlformats.org/officeDocument/2006/math" xmlns:v="urn:schemas-microsoft-com:vml" xmlns:wp14="http://schemas.microsoft.com/office/word/2010/wordprocessingDrawing" xmlns:wp="http://schemas.openxmlformats.org/drawingml/2006/wordprocessingDrawing" xmlns:w10="urn:schemas-microsoft-com:office:word" xmlns:w="http://schemas.openxmlformats.org/wordprocessingml/2006/main" xmlns:w14="http://schemas.microsoft.com/office/word/2010/wordml" xmlns:w15="http://schemas.microsoft.com/office/word/2012/wordml" xmlns:w16cex="http://schemas.microsoft.com/office/word/2018/wordml/cex" xmlns:w16cid="http://schemas.microsoft.com/office/word/2016/wordml/cid" xmlns:w16="http://schemas.microsoft.com/office/word/2018/wordml" xmlns:w16du="http://schemas.microsoft.com/office/word/2023/wordml/word16du" xmlns:w16sdtdh="http://schemas.microsoft.com/office/word/2020/wordml/sdtdatahash" xmlns:w16se="http://schemas.microsoft.com/office/word/2015/wordml/symex" xmlns:wpg="http://schemas.microsoft.com/office/word/2010/wordprocessingGroup" xmlns:wpi="http://schemas.microsoft.com/office/word/2010/wordprocessingInk" xmlns:wne="http://schemas.microsoft.com/office/word/2006/wordml" xmlns:wps="http://schemas.microsoft.com/office/word/2010/wordprocessingShape" mc:Ignorable="w14 w15 w16se w16cid w16 w16cex w16sdtdh w16du wp14">
+<w:ftr xmlns:wpc="http://schemas.microsoft.com/office/word/2010/wordprocessingCanvas" xmlns:cx="http://schemas.microsoft.com/office/drawing/2014/chartex" xmlns:cx1="http://schemas.microsoft.com/office/drawing/2015/9/8/chartex" xmlns:cx2="http://schemas.microsoft.com/office/drawing/2015/10/21/chartex" xmlns:cx3="http://schemas.microsoft.com/office/drawing/2016/5/9/chartex" xmlns:cx4="http://schemas.microsoft.com/office/drawing/2016/5/10/chartex" xmlns:cx5="http://schemas.microsoft.com/office/drawing/2016/5/11/chartex" xmlns:cx6="http://schemas.microsoft.com/office/drawing/2016/5/12/chartex" xmlns:cx7="http://schemas.microsoft.com/office/drawing/2016/5/13/chartex" xmlns:cx8="http://schemas.microsoft.com/office/drawing/2016/5/14/chartex" xmlns:mc="http://schemas.openxmlformats.org/markup-compatibility/2006" xmlns:aink="http://schemas.microsoft.com/office/drawing/2016/ink" xmlns:am3d="http://schemas.microsoft.com/office/drawing/2017/model3d" xmlns:o="urn:schemas-microsoft-com:office:office" xmlns:oel="http://schemas.microsoft.com/office/2019/extlst" xmlns:r="http://schemas.openxmlformats.org/officeDocument/2006/relationships" xmlns:m="http://schemas.openxmlformats.org/officeDocument/2006/math" xmlns:v="urn:schemas-microsoft-com:vml" xmlns:wp14="http://schemas.microsoft.com/office/word/2010/wordprocessingDrawing" xmlns:wp="http://schemas.openxmlformats.org/drawingml/2006/wordprocessingDrawing" xmlns:w10="urn:schemas-microsoft-com:office:word" xmlns:w="http://schemas.openxmlformats.org/wordprocessingml/2006/main" xmlns:w14="http://schemas.microsoft.com/office/word/2010/wordml" xmlns:w15="http://schemas.microsoft.com/office/word/2012/wordml" xmlns:w16cex="http://schemas.microsoft.com/office/word/2018/wordml/cex" xmlns:w16cid="http://schemas.microsoft.com/office/word/2016/wordml/cid" xmlns:w16="http://schemas.microsoft.com/office/word/2018/wordml" xmlns:w16du="http://schemas.microsoft.com/office/word/2023/wordml/word16du" xmlns:w16sdtdh="http://schemas.microsoft.com/office/word/2020/wordml/sdtdatahash" xmlns:w16sdtfl="http://schemas.microsoft.com/office/word/2024/wordml/sdtformatlock" xmlns:w16se="http://schemas.microsoft.com/office/word/2015/wordml/symex" xmlns:wpg="http://schemas.microsoft.com/office/word/2010/wordprocessingGroup" xmlns:wpi="http://schemas.microsoft.com/office/word/2010/wordprocessingInk" xmlns:wne="http://schemas.microsoft.com/office/word/2006/wordml" xmlns:wps="http://schemas.microsoft.com/office/word/2010/wordprocessingShape" mc:Ignorable="w14 w15 w16se w16cid w16 w16cex w16sdtdh w16sdtfl w16du wp14">
   <w:p>
     <w:pPr>
       <w:pStyle w:val="Footer"/>
     </w:pPr>
-    <w:r>
-      <w:rPr>
-        <w:noProof/>
-      </w:rPr>
-      <mc:AlternateContent>
-        <mc:Choice Requires="wps">
-          <w:drawing>
-            <wp:anchor distT="0" distB="0" distL="0" distR="0" simplePos="0" relativeHeight="251658240" behindDoc="0" locked="0" layoutInCell="1" allowOverlap="1" wp14:anchorId="66597E7A" wp14:editId="66982868">
-              <wp:simplePos x="635" y="635"/>
-              <wp:positionH relativeFrom="page">
-                <wp:align>left</wp:align>
-              </wp:positionH>
-              <wp:positionV relativeFrom="page">
-                <wp:align>bottom</wp:align>
-              </wp:positionV>
-              <wp:extent cx="1017905" cy="290830"/>
-              <wp:effectExtent l="0" t="0" r="10795" b="0"/>
-              <wp:wrapNone/>
-              <wp:docPr id="235569499" name="Text Box 1" descr="Classification: Controlled">
-                <a:extLst xmlns:a="http://schemas.openxmlformats.org/drawingml/2006/main">
-                  <a:ext uri="{5AE41FA2-C0FF-4470-9BD4-5FADCA87CBE2}">
-                    <aclsh:classification xmlns:aclsh="http://schemas.microsoft.com/office/drawing/2020/classificationShape" classificationOutcomeType="ftr"/>
-                  </a:ext>
-                </a:extLst>
-              </wp:docPr>
-              <wp:cNvGraphicFramePr/>
-              <a:graphic xmlns:a="http://schemas.openxmlformats.org/drawingml/2006/main">
-                <a:graphicData uri="http://schemas.microsoft.com/office/word/2010/wordprocessingShape">
-                  <wps:wsp>
-                    <wps:cNvSpPr txBox="1"/>
-                    <wps:spPr>
-                      <a:xfrm>
-                        <a:off x="0" y="0"/>
-                        <a:ext cx="1017905" cy="290830"/>
-                      </a:xfrm>
-                      <a:prstGeom prst="rect">
-                        <a:avLst/>
-                      </a:prstGeom>
-                      <a:noFill/>
-                      <a:ln>
-                        <a:noFill/>
-                      </a:ln>
-                    </wps:spPr>
-                    <wps:txbx>
-                      <w:txbxContent>
-                        <w:p>
-                          <w:pPr>
-                            <w:spacing w:after="0"/>
-                            <w:rPr>
-                              <w:rFonts w:ascii="Calibri" w:eastAsia="Calibri" w:hAnsi="Calibri" w:cs="Calibri"/>
-                              <w:noProof/>
-                              <w:color w:val="FF0000"/>
-                              <w:sz w:val="12"/>
-                              <w:szCs w:val="12"/>
-                            </w:rPr>
-                          </w:pPr>
-                          <w:r>
-                            <w:rPr>
-                              <w:rFonts w:ascii="Calibri" w:eastAsia="Calibri" w:hAnsi="Calibri" w:cs="Calibri"/>
-                              <w:noProof/>
-                              <w:color w:val="FF0000"/>
-                              <w:sz w:val="12"/>
-                              <w:szCs w:val="12"/>
-                            </w:rPr>
-                            <w:t>Classification: Controlled</w:t>
-                          </w:r>
-                        </w:p>
-                      </w:txbxContent>
-                    </wps:txbx>
-                    <wps:bodyPr rot="0" spcFirstLastPara="0" vertOverflow="overflow" horzOverflow="overflow" vert="horz" wrap="none" lIns="254000" tIns="0" rIns="0" bIns="190500" numCol="1" spcCol="0" rtlCol="0" fromWordArt="0" anchor="b" anchorCtr="0" forceAA="0" compatLnSpc="1">
-                      <a:prstTxWarp prst="textNoShape">
-                        <a:avLst/>
-                      </a:prstTxWarp>
-                      <a:spAutoFit/>
-                    </wps:bodyPr>
-                  </wps:wsp>
-                </a:graphicData>
-              </a:graphic>
-            </wp:anchor>
-          </w:drawing>
-        </mc:Choice>
-        <mc:Fallback>
-          <w:pict>
-            <v:shapetype w14:anchorId="66597E7A" id="_x0000_t202" coordsize="21600,21600" o:spt="202" path="m,l,21600r21600,l21600,xe">
-              <v:stroke joinstyle="miter"/>
-              <v:path gradientshapeok="t" o:connecttype="rect"/>
-            </v:shapetype>
-            <v:shape id="Text Box 1" o:spid="_x0000_s1027" type="#_x0000_t202" alt="Classification: Controlled" style="position:absolute;margin-left:0;margin-top:0;width:80.15pt;height:22.9pt;z-index:251658240;visibility:visible;mso-wrap-style:none;mso-wrap-distance-left:0;mso-wrap-distance-top:0;mso-wrap-distance-right:0;mso-wrap-distance-bottom:0;mso-position-horizontal:left;mso-position-horizontal-relative:page;mso-position-vertical:bottom;mso-position-vertical-relative:page;v-text-anchor:bottom" o:gfxdata="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" filled="f" stroked="f">
-              <v:textbox style="mso-fit-shape-to-text:t" inset="20pt,0,0,15pt">
-                <w:txbxContent>
-                  <w:p>
-                    <w:pPr>
-                      <w:spacing w:after="0"/>
-                      <w:rPr>
-                        <w:rFonts w:ascii="Calibri" w:eastAsia="Calibri" w:hAnsi="Calibri" w:cs="Calibri"/>
-                        <w:noProof/>
-                        <w:color w:val="FF0000"/>
-                        <w:sz w:val="12"/>
-                        <w:szCs w:val="12"/>
-                      </w:rPr>
-                    </w:pPr>
-                    <w:r>
-                      <w:rPr>
-                        <w:rFonts w:ascii="Calibri" w:eastAsia="Calibri" w:hAnsi="Calibri" w:cs="Calibri"/>
-                        <w:noProof/>
-                        <w:color w:val="FF0000"/>
-                        <w:sz w:val="12"/>
-                        <w:szCs w:val="12"/>
-                      </w:rPr>
-                      <w:t>Classification: Controlled</w:t>
-                    </w:r>
-                  </w:p>
-                </w:txbxContent>
-              </v:textbox>
-              <w10:wrap anchorx="page" anchory="page"/>
-            </v:shape>
-          </w:pict>
-        </mc:Fallback>
-      </mc:AlternateContent>
-    </w:r>
   </w:p>
 </w:ftr>
 </file>
 
 <file path=word/footnotes.xml><?xml version="1.0" encoding="utf-8"?>
-<w:footnotes xmlns:wpc="http://schemas.microsoft.com/office/word/2010/wordprocessingCanvas" xmlns:cx="http://schemas.microsoft.com/office/drawing/2014/chartex" xmlns:cx1="http://schemas.microsoft.com/office/drawing/2015/9/8/chartex" xmlns:cx2="http://schemas.microsoft.com/office/drawing/2015/10/21/chartex" xmlns:cx3="http://schemas.microsoft.com/office/drawing/2016/5/9/chartex" xmlns:cx4="http://schemas.microsoft.com/office/drawing/2016/5/10/chartex" xmlns:cx5="http://schemas.microsoft.com/office/drawing/2016/5/11/chartex" xmlns:cx6="http://schemas.microsoft.com/office/drawing/2016/5/12/chartex" xmlns:cx7="http://schemas.microsoft.com/office/drawing/2016/5/13/chartex" xmlns:cx8="http://schemas.microsoft.com/office/drawing/2016/5/14/chartex" xmlns:mc="http://schemas.openxmlformats.org/markup-compatibility/2006" xmlns:aink="http://schemas.microsoft.com/office/drawing/2016/ink" xmlns:am3d="http://schemas.microsoft.com/office/drawing/2017/model3d" xmlns:o="urn:schemas-microsoft-com:office:office" xmlns:oel="http://schemas.microsoft.com/office/2019/extlst" xmlns:r="http://schemas.openxmlformats.org/officeDocument/2006/relationships" xmlns:m="http://schemas.openxmlformats.org/officeDocument/2006/math" xmlns:v="urn:schemas-microsoft-com:vml" xmlns:wp14="http://schemas.microsoft.com/office/word/2010/wordprocessingDrawing" xmlns:wp="http://schemas.openxmlformats.org/drawingml/2006/wordprocessingDrawing" xmlns:w10="urn:schemas-microsoft-com:office:word" xmlns:w="http://schemas.openxmlformats.org/wordprocessingml/2006/main" xmlns:w14="http://schemas.microsoft.com/office/word/2010/wordml" xmlns:w15="http://schemas.microsoft.com/office/word/2012/wordml" xmlns:w16cex="http://schemas.microsoft.com/office/word/2018/wordml/cex" xmlns:w16cid="http://schemas.microsoft.com/office/word/2016/wordml/cid" xmlns:w16="http://schemas.microsoft.com/office/word/2018/wordml" xmlns:w16du="http://schemas.microsoft.com/office/word/2023/wordml/word16du" xmlns:w16sdtdh="http://schemas.microsoft.com/office/word/2020/wordml/sdtdatahash" xmlns:w16se="http://schemas.microsoft.com/office/word/2015/wordml/symex" xmlns:wpg="http://schemas.microsoft.com/office/word/2010/wordprocessingGroup" xmlns:wpi="http://schemas.microsoft.com/office/word/2010/wordprocessingInk" xmlns:wne="http://schemas.microsoft.com/office/word/2006/wordml" xmlns:wps="http://schemas.microsoft.com/office/word/2010/wordprocessingShape" mc:Ignorable="w14 w15 w16se w16cid w16 w16cex w16sdtdh w16du wp14">
+<w:footnotes xmlns:wpc="http://schemas.microsoft.com/office/word/2010/wordprocessingCanvas" xmlns:cx="http://schemas.microsoft.com/office/drawing/2014/chartex" xmlns:cx1="http://schemas.microsoft.com/office/drawing/2015/9/8/chartex" xmlns:cx2="http://schemas.microsoft.com/office/drawing/2015/10/21/chartex" xmlns:cx3="http://schemas.microsoft.com/office/drawing/2016/5/9/chartex" xmlns:cx4="http://schemas.microsoft.com/office/drawing/2016/5/10/chartex" xmlns:cx5="http://schemas.microsoft.com/office/drawing/2016/5/11/chartex" xmlns:cx6="http://schemas.microsoft.com/office/drawing/2016/5/12/chartex" xmlns:cx7="http://schemas.microsoft.com/office/drawing/2016/5/13/chartex" xmlns:cx8="http://schemas.microsoft.com/office/drawing/2016/5/14/chartex" xmlns:mc="http://schemas.openxmlformats.org/markup-compatibility/2006" xmlns:aink="http://schemas.microsoft.com/office/drawing/2016/ink" xmlns:am3d="http://schemas.microsoft.com/office/drawing/2017/model3d" xmlns:o="urn:schemas-microsoft-com:office:office" xmlns:oel="http://schemas.microsoft.com/office/2019/extlst" xmlns:r="http://schemas.openxmlformats.org/officeDocument/2006/relationships" xmlns:m="http://schemas.openxmlformats.org/officeDocument/2006/math" xmlns:v="urn:schemas-microsoft-com:vml" xmlns:wp14="http://schemas.microsoft.com/office/word/2010/wordprocessingDrawing" xmlns:wp="http://schemas.openxmlformats.org/drawingml/2006/wordprocessingDrawing" xmlns:w10="urn:schemas-microsoft-com:office:word" xmlns:w="http://schemas.openxmlformats.org/wordprocessingml/2006/main" xmlns:w14="http://schemas.microsoft.com/office/word/2010/wordml" xmlns:w15="http://schemas.microsoft.com/office/word/2012/wordml" xmlns:w16cex="http://schemas.microsoft.com/office/word/2018/wordml/cex" xmlns:w16cid="http://schemas.microsoft.com/office/word/2016/wordml/cid" xmlns:w16="http://schemas.microsoft.com/office/word/2018/wordml" xmlns:w16du="http://schemas.microsoft.com/office/word/2023/wordml/word16du" xmlns:w16sdtdh="http://schemas.microsoft.com/office/word/2020/wordml/sdtdatahash" xmlns:w16sdtfl="http://schemas.microsoft.com/office/word/2024/wordml/sdtformatlock" xmlns:w16se="http://schemas.microsoft.com/office/word/2015/wordml/symex" xmlns:wpg="http://schemas.microsoft.com/office/word/2010/wordprocessingGroup" xmlns:wpi="http://schemas.microsoft.com/office/word/2010/wordprocessingInk" xmlns:wne="http://schemas.microsoft.com/office/word/2006/wordml" xmlns:wps="http://schemas.microsoft.com/office/word/2010/wordprocessingShape" mc:Ignorable="w14 w15 w16se w16cid w16 w16cex w16sdtdh w16sdtfl w16du wp14">
   <w:footnote w:type="separator" w:id="-1">
     <w:p>
       <w:pPr>
@@ -2624,7 +2584,7 @@
 </file>
 
 <file path=word/header1.xml><?xml version="1.0" encoding="utf-8"?>
-<w:hdr xmlns:wpc="http://schemas.microsoft.com/office/word/2010/wordprocessingCanvas" xmlns:cx="http://schemas.microsoft.com/office/drawing/2014/chartex" xmlns:cx1="http://schemas.microsoft.com/office/drawing/2015/9/8/chartex" xmlns:cx2="http://schemas.microsoft.com/office/drawing/2015/10/21/chartex" xmlns:cx3="http://schemas.microsoft.com/office/drawing/2016/5/9/chartex" xmlns:cx4="http://schemas.microsoft.com/office/drawing/2016/5/10/chartex" xmlns:cx5="http://schemas.microsoft.com/office/drawing/2016/5/11/chartex" xmlns:cx6="http://schemas.microsoft.com/office/drawing/2016/5/12/chartex" xmlns:cx7="http://schemas.microsoft.com/office/drawing/2016/5/13/chartex" xmlns:cx8="http://schemas.microsoft.com/office/drawing/2016/5/14/chartex" xmlns:mc="http://schemas.openxmlformats.org/markup-compatibility/2006" xmlns:aink="http://schemas.microsoft.com/office/drawing/2016/ink" xmlns:am3d="http://schemas.microsoft.com/office/drawing/2017/model3d" xmlns:o="urn:schemas-microsoft-com:office:office" xmlns:oel="http://schemas.microsoft.com/office/2019/extlst" xmlns:r="http://schemas.openxmlformats.org/officeDocument/2006/relationships" xmlns:m="http://schemas.openxmlformats.org/officeDocument/2006/math" xmlns:v="urn:schemas-microsoft-com:vml" xmlns:wp14="http://schemas.microsoft.com/office/word/2010/wordprocessingDrawing" xmlns:wp="http://schemas.openxmlformats.org/drawingml/2006/wordprocessingDrawing" xmlns:w10="urn:schemas-microsoft-com:office:word" xmlns:w="http://schemas.openxmlformats.org/wordprocessingml/2006/main" xmlns:w14="http://schemas.microsoft.com/office/word/2010/wordml" xmlns:w15="http://schemas.microsoft.com/office/word/2012/wordml" xmlns:w16cex="http://schemas.microsoft.com/office/word/2018/wordml/cex" xmlns:w16cid="http://schemas.microsoft.com/office/word/2016/wordml/cid" xmlns:w16="http://schemas.microsoft.com/office/word/2018/wordml" xmlns:w16du="http://schemas.microsoft.com/office/word/2023/wordml/word16du" xmlns:w16sdtdh="http://schemas.microsoft.com/office/word/2020/wordml/sdtdatahash" xmlns:w16se="http://schemas.microsoft.com/office/word/2015/wordml/symex" xmlns:wpg="http://schemas.microsoft.com/office/word/2010/wordprocessingGroup" xmlns:wpi="http://schemas.microsoft.com/office/word/2010/wordprocessingInk" xmlns:wne="http://schemas.microsoft.com/office/word/2006/wordml" xmlns:wps="http://schemas.microsoft.com/office/word/2010/wordprocessingShape" mc:Ignorable="w14 w15 w16se w16cid w16 w16cex w16sdtdh w16du wp14">
+<w:hdr xmlns:wpc="http://schemas.microsoft.com/office/word/2010/wordprocessingCanvas" xmlns:cx="http://schemas.microsoft.com/office/drawing/2014/chartex" xmlns:cx1="http://schemas.microsoft.com/office/drawing/2015/9/8/chartex" xmlns:cx2="http://schemas.microsoft.com/office/drawing/2015/10/21/chartex" xmlns:cx3="http://schemas.microsoft.com/office/drawing/2016/5/9/chartex" xmlns:cx4="http://schemas.microsoft.com/office/drawing/2016/5/10/chartex" xmlns:cx5="http://schemas.microsoft.com/office/drawing/2016/5/11/chartex" xmlns:cx6="http://schemas.microsoft.com/office/drawing/2016/5/12/chartex" xmlns:cx7="http://schemas.microsoft.com/office/drawing/2016/5/13/chartex" xmlns:cx8="http://schemas.microsoft.com/office/drawing/2016/5/14/chartex" xmlns:mc="http://schemas.openxmlformats.org/markup-compatibility/2006" xmlns:aink="http://schemas.microsoft.com/office/drawing/2016/ink" xmlns:am3d="http://schemas.microsoft.com/office/drawing/2017/model3d" xmlns:o="urn:schemas-microsoft-com:office:office" xmlns:oel="http://schemas.microsoft.com/office/2019/extlst" xmlns:r="http://schemas.openxmlformats.org/officeDocument/2006/relationships" xmlns:m="http://schemas.openxmlformats.org/officeDocument/2006/math" xmlns:v="urn:schemas-microsoft-com:vml" xmlns:wp14="http://schemas.microsoft.com/office/word/2010/wordprocessingDrawing" xmlns:wp="http://schemas.openxmlformats.org/drawingml/2006/wordprocessingDrawing" xmlns:w10="urn:schemas-microsoft-com:office:word" xmlns:w="http://schemas.openxmlformats.org/wordprocessingml/2006/main" xmlns:w14="http://schemas.microsoft.com/office/word/2010/wordml" xmlns:w15="http://schemas.microsoft.com/office/word/2012/wordml" xmlns:w16cex="http://schemas.microsoft.com/office/word/2018/wordml/cex" xmlns:w16cid="http://schemas.microsoft.com/office/word/2016/wordml/cid" xmlns:w16="http://schemas.microsoft.com/office/word/2018/wordml" xmlns:w16du="http://schemas.microsoft.com/office/word/2023/wordml/word16du" xmlns:w16sdtdh="http://schemas.microsoft.com/office/word/2020/wordml/sdtdatahash" xmlns:w16sdtfl="http://schemas.microsoft.com/office/word/2024/wordml/sdtformatlock" xmlns:w16se="http://schemas.microsoft.com/office/word/2015/wordml/symex" xmlns:wpg="http://schemas.microsoft.com/office/word/2010/wordprocessingGroup" xmlns:wpi="http://schemas.microsoft.com/office/word/2010/wordprocessingInk" xmlns:wne="http://schemas.microsoft.com/office/word/2006/wordml" xmlns:wps="http://schemas.microsoft.com/office/word/2010/wordprocessingShape" mc:Ignorable="w14 w15 w16se w16cid w16 w16cex w16sdtdh w16sdtfl w16du wp14">
   <w:p>
     <w:pPr>
       <w:pStyle w:val="Header"/>
@@ -2634,7 +2594,7 @@
 </file>
 
 <file path=word/header2.xml><?xml version="1.0" encoding="utf-8"?>
-<w:hdr xmlns:wpc="http://schemas.microsoft.com/office/word/2010/wordprocessingCanvas" xmlns:cx="http://schemas.microsoft.com/office/drawing/2014/chartex" xmlns:cx1="http://schemas.microsoft.com/office/drawing/2015/9/8/chartex" xmlns:cx2="http://schemas.microsoft.com/office/drawing/2015/10/21/chartex" xmlns:cx3="http://schemas.microsoft.com/office/drawing/2016/5/9/chartex" xmlns:cx4="http://schemas.microsoft.com/office/drawing/2016/5/10/chartex" xmlns:cx5="http://schemas.microsoft.com/office/drawing/2016/5/11/chartex" xmlns:cx6="http://schemas.microsoft.com/office/drawing/2016/5/12/chartex" xmlns:cx7="http://schemas.microsoft.com/office/drawing/2016/5/13/chartex" xmlns:cx8="http://schemas.microsoft.com/office/drawing/2016/5/14/chartex" xmlns:mc="http://schemas.openxmlformats.org/markup-compatibility/2006" xmlns:aink="http://schemas.microsoft.com/office/drawing/2016/ink" xmlns:am3d="http://schemas.microsoft.com/office/drawing/2017/model3d" xmlns:o="urn:schemas-microsoft-com:office:office" xmlns:oel="http://schemas.microsoft.com/office/2019/extlst" xmlns:r="http://schemas.openxmlformats.org/officeDocument/2006/relationships" xmlns:m="http://schemas.openxmlformats.org/officeDocument/2006/math" xmlns:v="urn:schemas-microsoft-com:vml" xmlns:wp14="http://schemas.microsoft.com/office/word/2010/wordprocessingDrawing" xmlns:wp="http://schemas.openxmlformats.org/drawingml/2006/wordprocessingDrawing" xmlns:w10="urn:schemas-microsoft-com:office:word" xmlns:w="http://schemas.openxmlformats.org/wordprocessingml/2006/main" xmlns:w14="http://schemas.microsoft.com/office/word/2010/wordml" xmlns:w15="http://schemas.microsoft.com/office/word/2012/wordml" xmlns:w16cex="http://schemas.microsoft.com/office/word/2018/wordml/cex" xmlns:w16cid="http://schemas.microsoft.com/office/word/2016/wordml/cid" xmlns:w16="http://schemas.microsoft.com/office/word/2018/wordml" xmlns:w16du="http://schemas.microsoft.com/office/word/2023/wordml/word16du" xmlns:w16sdtdh="http://schemas.microsoft.com/office/word/2020/wordml/sdtdatahash" xmlns:w16se="http://schemas.microsoft.com/office/word/2015/wordml/symex" xmlns:wpg="http://schemas.microsoft.com/office/word/2010/wordprocessingGroup" xmlns:wpi="http://schemas.microsoft.com/office/word/2010/wordprocessingInk" xmlns:wne="http://schemas.microsoft.com/office/word/2006/wordml" xmlns:wps="http://schemas.microsoft.com/office/word/2010/wordprocessingShape" mc:Ignorable="w14 w15 w16se w16cid w16 w16cex w16sdtdh w16du wp14">
+<w:hdr xmlns:wpc="http://schemas.microsoft.com/office/word/2010/wordprocessingCanvas" xmlns:cx="http://schemas.microsoft.com/office/drawing/2014/chartex" xmlns:cx1="http://schemas.microsoft.com/office/drawing/2015/9/8/chartex" xmlns:cx2="http://schemas.microsoft.com/office/drawing/2015/10/21/chartex" xmlns:cx3="http://schemas.microsoft.com/office/drawing/2016/5/9/chartex" xmlns:cx4="http://schemas.microsoft.com/office/drawing/2016/5/10/chartex" xmlns:cx5="http://schemas.microsoft.com/office/drawing/2016/5/11/chartex" xmlns:cx6="http://schemas.microsoft.com/office/drawing/2016/5/12/chartex" xmlns:cx7="http://schemas.microsoft.com/office/drawing/2016/5/13/chartex" xmlns:cx8="http://schemas.microsoft.com/office/drawing/2016/5/14/chartex" xmlns:mc="http://schemas.openxmlformats.org/markup-compatibility/2006" xmlns:aink="http://schemas.microsoft.com/office/drawing/2016/ink" xmlns:am3d="http://schemas.microsoft.com/office/drawing/2017/model3d" xmlns:o="urn:schemas-microsoft-com:office:office" xmlns:oel="http://schemas.microsoft.com/office/2019/extlst" xmlns:r="http://schemas.openxmlformats.org/officeDocument/2006/relationships" xmlns:m="http://schemas.openxmlformats.org/officeDocument/2006/math" xmlns:v="urn:schemas-microsoft-com:vml" xmlns:wp14="http://schemas.microsoft.com/office/word/2010/wordprocessingDrawing" xmlns:wp="http://schemas.openxmlformats.org/drawingml/2006/wordprocessingDrawing" xmlns:w10="urn:schemas-microsoft-com:office:word" xmlns:w="http://schemas.openxmlformats.org/wordprocessingml/2006/main" xmlns:w14="http://schemas.microsoft.com/office/word/2010/wordml" xmlns:w15="http://schemas.microsoft.com/office/word/2012/wordml" xmlns:w16cex="http://schemas.microsoft.com/office/word/2018/wordml/cex" xmlns:w16cid="http://schemas.microsoft.com/office/word/2016/wordml/cid" xmlns:w16="http://schemas.microsoft.com/office/word/2018/wordml" xmlns:w16du="http://schemas.microsoft.com/office/word/2023/wordml/word16du" xmlns:w16sdtdh="http://schemas.microsoft.com/office/word/2020/wordml/sdtdatahash" xmlns:w16sdtfl="http://schemas.microsoft.com/office/word/2024/wordml/sdtformatlock" xmlns:w16se="http://schemas.microsoft.com/office/word/2015/wordml/symex" xmlns:wpg="http://schemas.microsoft.com/office/word/2010/wordprocessingGroup" xmlns:wpi="http://schemas.microsoft.com/office/word/2010/wordprocessingInk" xmlns:wne="http://schemas.microsoft.com/office/word/2006/wordml" xmlns:wps="http://schemas.microsoft.com/office/word/2010/wordprocessingShape" mc:Ignorable="w14 w15 w16se w16cid w16 w16cex w16sdtdh w16sdtfl w16du wp14">
   <w:p>
     <w:pPr>
       <w:pStyle w:val="Header"/>
@@ -2644,7 +2604,7 @@
 </file>
 
 <file path=word/header3.xml><?xml version="1.0" encoding="utf-8"?>
-<w:hdr xmlns:wpc="http://schemas.microsoft.com/office/word/2010/wordprocessingCanvas" xmlns:cx="http://schemas.microsoft.com/office/drawing/2014/chartex" xmlns:cx1="http://schemas.microsoft.com/office/drawing/2015/9/8/chartex" xmlns:cx2="http://schemas.microsoft.com/office/drawing/2015/10/21/chartex" xmlns:cx3="http://schemas.microsoft.com/office/drawing/2016/5/9/chartex" xmlns:cx4="http://schemas.microsoft.com/office/drawing/2016/5/10/chartex" xmlns:cx5="http://schemas.microsoft.com/office/drawing/2016/5/11/chartex" xmlns:cx6="http://schemas.microsoft.com/office/drawing/2016/5/12/chartex" xmlns:cx7="http://schemas.microsoft.com/office/drawing/2016/5/13/chartex" xmlns:cx8="http://schemas.microsoft.com/office/drawing/2016/5/14/chartex" xmlns:mc="http://schemas.openxmlformats.org/markup-compatibility/2006" xmlns:aink="http://schemas.microsoft.com/office/drawing/2016/ink" xmlns:am3d="http://schemas.microsoft.com/office/drawing/2017/model3d" xmlns:o="urn:schemas-microsoft-com:office:office" xmlns:oel="http://schemas.microsoft.com/office/2019/extlst" xmlns:r="http://schemas.openxmlformats.org/officeDocument/2006/relationships" xmlns:m="http://schemas.openxmlformats.org/officeDocument/2006/math" xmlns:v="urn:schemas-microsoft-com:vml" xmlns:wp14="http://schemas.microsoft.com/office/word/2010/wordprocessingDrawing" xmlns:wp="http://schemas.openxmlformats.org/drawingml/2006/wordprocessingDrawing" xmlns:w10="urn:schemas-microsoft-com:office:word" xmlns:w="http://schemas.openxmlformats.org/wordprocessingml/2006/main" xmlns:w14="http://schemas.microsoft.com/office/word/2010/wordml" xmlns:w15="http://schemas.microsoft.com/office/word/2012/wordml" xmlns:w16cex="http://schemas.microsoft.com/office/word/2018/wordml/cex" xmlns:w16cid="http://schemas.microsoft.com/office/word/2016/wordml/cid" xmlns:w16="http://schemas.microsoft.com/office/word/2018/wordml" xmlns:w16du="http://schemas.microsoft.com/office/word/2023/wordml/word16du" xmlns:w16sdtdh="http://schemas.microsoft.com/office/word/2020/wordml/sdtdatahash" xmlns:w16se="http://schemas.microsoft.com/office/word/2015/wordml/symex" xmlns:wpg="http://schemas.microsoft.com/office/word/2010/wordprocessingGroup" xmlns:wpi="http://schemas.microsoft.com/office/word/2010/wordprocessingInk" xmlns:wne="http://schemas.microsoft.com/office/word/2006/wordml" xmlns:wps="http://schemas.microsoft.com/office/word/2010/wordprocessingShape" mc:Ignorable="w14 w15 w16se w16cid w16 w16cex w16sdtdh w16du wp14">
+<w:hdr xmlns:wpc="http://schemas.microsoft.com/office/word/2010/wordprocessingCanvas" xmlns:cx="http://schemas.microsoft.com/office/drawing/2014/chartex" xmlns:cx1="http://schemas.microsoft.com/office/drawing/2015/9/8/chartex" xmlns:cx2="http://schemas.microsoft.com/office/drawing/2015/10/21/chartex" xmlns:cx3="http://schemas.microsoft.com/office/drawing/2016/5/9/chartex" xmlns:cx4="http://schemas.microsoft.com/office/drawing/2016/5/10/chartex" xmlns:cx5="http://schemas.microsoft.com/office/drawing/2016/5/11/chartex" xmlns:cx6="http://schemas.microsoft.com/office/drawing/2016/5/12/chartex" xmlns:cx7="http://schemas.microsoft.com/office/drawing/2016/5/13/chartex" xmlns:cx8="http://schemas.microsoft.com/office/drawing/2016/5/14/chartex" xmlns:mc="http://schemas.openxmlformats.org/markup-compatibility/2006" xmlns:aink="http://schemas.microsoft.com/office/drawing/2016/ink" xmlns:am3d="http://schemas.microsoft.com/office/drawing/2017/model3d" xmlns:o="urn:schemas-microsoft-com:office:office" xmlns:oel="http://schemas.microsoft.com/office/2019/extlst" xmlns:r="http://schemas.openxmlformats.org/officeDocument/2006/relationships" xmlns:m="http://schemas.openxmlformats.org/officeDocument/2006/math" xmlns:v="urn:schemas-microsoft-com:vml" xmlns:wp14="http://schemas.microsoft.com/office/word/2010/wordprocessingDrawing" xmlns:wp="http://schemas.openxmlformats.org/drawingml/2006/wordprocessingDrawing" xmlns:w10="urn:schemas-microsoft-com:office:word" xmlns:w="http://schemas.openxmlformats.org/wordprocessingml/2006/main" xmlns:w14="http://schemas.microsoft.com/office/word/2010/wordml" xmlns:w15="http://schemas.microsoft.com/office/word/2012/wordml" xmlns:w16cex="http://schemas.microsoft.com/office/word/2018/wordml/cex" xmlns:w16cid="http://schemas.microsoft.com/office/word/2016/wordml/cid" xmlns:w16="http://schemas.microsoft.com/office/word/2018/wordml" xmlns:w16du="http://schemas.microsoft.com/office/word/2023/wordml/word16du" xmlns:w16sdtdh="http://schemas.microsoft.com/office/word/2020/wordml/sdtdatahash" xmlns:w16sdtfl="http://schemas.microsoft.com/office/word/2024/wordml/sdtformatlock" xmlns:w16se="http://schemas.microsoft.com/office/word/2015/wordml/symex" xmlns:wpg="http://schemas.microsoft.com/office/word/2010/wordprocessingGroup" xmlns:wpi="http://schemas.microsoft.com/office/word/2010/wordprocessingInk" xmlns:wne="http://schemas.microsoft.com/office/word/2006/wordml" xmlns:wps="http://schemas.microsoft.com/office/word/2010/wordprocessingShape" mc:Ignorable="w14 w15 w16se w16cid w16 w16cex w16sdtdh w16sdtfl w16du wp14">
   <w:p>
     <w:pPr>
       <w:pStyle w:val="Header"/>
@@ -2654,7 +2614,7 @@
 </file>
 
 <file path=word/numbering.xml><?xml version="1.0" encoding="utf-8"?>
-<w:numbering xmlns:wpc="http://schemas.microsoft.com/office/word/2010/wordprocessingCanvas" xmlns:cx="http://schemas.microsoft.com/office/drawing/2014/chartex" xmlns:cx1="http://schemas.microsoft.com/office/drawing/2015/9/8/chartex" xmlns:cx2="http://schemas.microsoft.com/office/drawing/2015/10/21/chartex" xmlns:cx3="http://schemas.microsoft.com/office/drawing/2016/5/9/chartex" xmlns:cx4="http://schemas.microsoft.com/office/drawing/2016/5/10/chartex" xmlns:cx5="http://schemas.microsoft.com/office/drawing/2016/5/11/chartex" xmlns:cx6="http://schemas.microsoft.com/office/drawing/2016/5/12/chartex" xmlns:cx7="http://schemas.microsoft.com/office/drawing/2016/5/13/chartex" xmlns:cx8="http://schemas.microsoft.com/office/drawing/2016/5/14/chartex" xmlns:mc="http://schemas.openxmlformats.org/markup-compatibility/2006" xmlns:aink="http://schemas.microsoft.com/office/drawing/2016/ink" xmlns:am3d="http://schemas.microsoft.com/office/drawing/2017/model3d" xmlns:o="urn:schemas-microsoft-com:office:office" xmlns:oel="http://schemas.microsoft.com/office/2019/extlst" xmlns:r="http://schemas.openxmlformats.org/officeDocument/2006/relationships" xmlns:m="http://schemas.openxmlformats.org/officeDocument/2006/math" xmlns:v="urn:schemas-microsoft-com:vml" xmlns:wp14="http://schemas.microsoft.com/office/word/2010/wordprocessingDrawing" xmlns:wp="http://schemas.openxmlformats.org/drawingml/2006/wordprocessingDrawing" xmlns:w10="urn:schemas-microsoft-com:office:word" xmlns:w="http://schemas.openxmlformats.org/wordprocessingml/2006/main" xmlns:w14="http://schemas.microsoft.com/office/word/2010/wordml" xmlns:w15="http://schemas.microsoft.com/office/word/2012/wordml" xmlns:w16cex="http://schemas.microsoft.com/office/word/2018/wordml/cex" xmlns:w16cid="http://schemas.microsoft.com/office/word/2016/wordml/cid" xmlns:w16="http://schemas.microsoft.com/office/word/2018/wordml" xmlns:w16du="http://schemas.microsoft.com/office/word/2023/wordml/word16du" xmlns:w16sdtdh="http://schemas.microsoft.com/office/word/2020/wordml/sdtdatahash" xmlns:w16se="http://schemas.microsoft.com/office/word/2015/wordml/symex" xmlns:wpg="http://schemas.microsoft.com/office/word/2010/wordprocessingGroup" xmlns:wpi="http://schemas.microsoft.com/office/word/2010/wordprocessingInk" xmlns:wne="http://schemas.microsoft.com/office/word/2006/wordml" xmlns:wps="http://schemas.microsoft.com/office/word/2010/wordprocessingShape" mc:Ignorable="w14 w15 w16se w16cid w16 w16cex w16sdtdh w16du wp14">
+<w:numbering xmlns:wpc="http://schemas.microsoft.com/office/word/2010/wordprocessingCanvas" xmlns:cx="http://schemas.microsoft.com/office/drawing/2014/chartex" xmlns:cx1="http://schemas.microsoft.com/office/drawing/2015/9/8/chartex" xmlns:cx2="http://schemas.microsoft.com/office/drawing/2015/10/21/chartex" xmlns:cx3="http://schemas.microsoft.com/office/drawing/2016/5/9/chartex" xmlns:cx4="http://schemas.microsoft.com/office/drawing/2016/5/10/chartex" xmlns:cx5="http://schemas.microsoft.com/office/drawing/2016/5/11/chartex" xmlns:cx6="http://schemas.microsoft.com/office/drawing/2016/5/12/chartex" xmlns:cx7="http://schemas.microsoft.com/office/drawing/2016/5/13/chartex" xmlns:cx8="http://schemas.microsoft.com/office/drawing/2016/5/14/chartex" xmlns:mc="http://schemas.openxmlformats.org/markup-compatibility/2006" xmlns:aink="http://schemas.microsoft.com/office/drawing/2016/ink" xmlns:am3d="http://schemas.microsoft.com/office/drawing/2017/model3d" xmlns:o="urn:schemas-microsoft-com:office:office" xmlns:oel="http://schemas.microsoft.com/office/2019/extlst" xmlns:r="http://schemas.openxmlformats.org/officeDocument/2006/relationships" xmlns:m="http://schemas.openxmlformats.org/officeDocument/2006/math" xmlns:v="urn:schemas-microsoft-com:vml" xmlns:wp14="http://schemas.microsoft.com/office/word/2010/wordprocessingDrawing" xmlns:wp="http://schemas.openxmlformats.org/drawingml/2006/wordprocessingDrawing" xmlns:w10="urn:schemas-microsoft-com:office:word" xmlns:w="http://schemas.openxmlformats.org/wordprocessingml/2006/main" xmlns:w14="http://schemas.microsoft.com/office/word/2010/wordml" xmlns:w15="http://schemas.microsoft.com/office/word/2012/wordml" xmlns:w16cex="http://schemas.microsoft.com/office/word/2018/wordml/cex" xmlns:w16cid="http://schemas.microsoft.com/office/word/2016/wordml/cid" xmlns:w16="http://schemas.microsoft.com/office/word/2018/wordml" xmlns:w16du="http://schemas.microsoft.com/office/word/2023/wordml/word16du" xmlns:w16sdtdh="http://schemas.microsoft.com/office/word/2020/wordml/sdtdatahash" xmlns:w16sdtfl="http://schemas.microsoft.com/office/word/2024/wordml/sdtformatlock" xmlns:w16se="http://schemas.microsoft.com/office/word/2015/wordml/symex" xmlns:wpg="http://schemas.microsoft.com/office/word/2010/wordprocessingGroup" xmlns:wpi="http://schemas.microsoft.com/office/word/2010/wordprocessingInk" xmlns:wne="http://schemas.microsoft.com/office/word/2006/wordml" xmlns:wps="http://schemas.microsoft.com/office/word/2010/wordprocessingShape" mc:Ignorable="w14 w15 w16se w16cid w16 w16cex w16sdtdh w16sdtfl w16du wp14">
   <w:abstractNum w:abstractNumId="0" w15:restartNumberingAfterBreak="0">
     <w:nsid w:val="238317CC"/>
     <w:multiLevelType w:val="hybridMultilevel"/>
@@ -3275,7 +3235,7 @@
 </file>
 
 <file path=word/styles.xml><?xml version="1.0" encoding="utf-8"?>
-<w:styles xmlns:mc="http://schemas.openxmlformats.org/markup-compatibility/2006" xmlns:r="http://schemas.openxmlformats.org/officeDocument/2006/relationships" xmlns:w="http://schemas.openxmlformats.org/wordprocessingml/2006/main" xmlns:w14="http://schemas.microsoft.com/office/word/2010/wordml" xmlns:w15="http://schemas.microsoft.com/office/word/2012/wordml" xmlns:w16cex="http://schemas.microsoft.com/office/word/2018/wordml/cex" xmlns:w16cid="http://schemas.microsoft.com/office/word/2016/wordml/cid" xmlns:w16="http://schemas.microsoft.com/office/word/2018/wordml" xmlns:w16du="http://schemas.microsoft.com/office/word/2023/wordml/word16du" xmlns:w16sdtdh="http://schemas.microsoft.com/office/word/2020/wordml/sdtdatahash" xmlns:w16se="http://schemas.microsoft.com/office/word/2015/wordml/symex" mc:Ignorable="w14 w15 w16se w16cid w16 w16cex w16sdtdh w16du">
+<w:styles xmlns:mc="http://schemas.openxmlformats.org/markup-compatibility/2006" xmlns:r="http://schemas.openxmlformats.org/officeDocument/2006/relationships" xmlns:w="http://schemas.openxmlformats.org/wordprocessingml/2006/main" xmlns:w14="http://schemas.microsoft.com/office/word/2010/wordml" xmlns:w15="http://schemas.microsoft.com/office/word/2012/wordml" xmlns:w16cex="http://schemas.microsoft.com/office/word/2018/wordml/cex" xmlns:w16cid="http://schemas.microsoft.com/office/word/2016/wordml/cid" xmlns:w16="http://schemas.microsoft.com/office/word/2018/wordml" xmlns:w16du="http://schemas.microsoft.com/office/word/2023/wordml/word16du" xmlns:w16sdtdh="http://schemas.microsoft.com/office/word/2020/wordml/sdtdatahash" xmlns:w16sdtfl="http://schemas.microsoft.com/office/word/2024/wordml/sdtformatlock" xmlns:w16se="http://schemas.microsoft.com/office/word/2015/wordml/symex" mc:Ignorable="w14 w15 w16se w16cid w16 w16cex w16sdtdh w16sdtfl w16du">
   <w:docDefaults>
     <w:rPrDefault>
       <w:rPr>
@@ -3877,6 +3837,7 @@
   <w:style w:type="character" w:default="1" w:styleId="DefaultParagraphFont">
     <w:name w:val="Default Paragraph Font"/>
     <w:uiPriority w:val="1"/>
+    <w:semiHidden/>
     <w:unhideWhenUsed/>
   </w:style>
   <w:style w:type="table" w:default="1" w:styleId="TableNormal">
@@ -4563,6 +4524,6 @@
 
 <file path=docMetadata/LabelInfo.xml><?xml version="1.0" encoding="utf-8"?>
 <clbl:labelList xmlns:clbl="http://schemas.microsoft.com/office/2020/mipLabelMetadata">
-  <clbl:label id="{95c71a0f-75e1-4c8f-90e2-641c9351dd98}" enabled="1" method="Standard" siteId="{3e0088dc-0629-4ae6-aa8c-813e7a296f50}" removed="0"/>
+  <clbl:label id="{fa22dce2-39a9-4bf4-a557-7a50b593b56a}" enabled="1" method="Privileged" siteId="{3e0088dc-0629-4ae6-aa8c-813e7a296f50}" contentBits="0" removed="0"/>
 </clbl:labelList>
 </file>
</xml_diff>

<commit_message>
Additional updates for MINTI Order templates
</commit_message>
<xml_diff>
--- a/docker/docmosis/templates/CV-UNS-DEC-ENG-01287.docx
+++ b/docker/docmosis/templates/CV-UNS-DEC-ENG-01287.docx
@@ -123,7 +123,57 @@
               <w:rPr>
                 <w:rFonts w:ascii="Arial" w:hAnsi="Arial" w:cs="Arial"/>
               </w:rPr>
-              <w:t>&lt;&lt;{dateFormat($nowUTC ,‘d MMMM yyyy’)} &gt;&gt;</w:t>
+              <w:t>&lt;</w:t>
+            </w:r>
+            <w:proofErr w:type="gramStart"/>
+            <w:r>
+              <w:rPr>
+                <w:rFonts w:ascii="Arial" w:hAnsi="Arial" w:cs="Arial"/>
+              </w:rPr>
+              <w:t>&lt;{</w:t>
+            </w:r>
+            <w:proofErr w:type="spellStart"/>
+            <w:proofErr w:type="gramEnd"/>
+            <w:r>
+              <w:rPr>
+                <w:rFonts w:ascii="Arial" w:hAnsi="Arial" w:cs="Arial"/>
+              </w:rPr>
+              <w:t>dateFormat</w:t>
+            </w:r>
+            <w:proofErr w:type="spellEnd"/>
+            <w:r>
+              <w:rPr>
+                <w:rFonts w:ascii="Arial" w:hAnsi="Arial" w:cs="Arial"/>
+              </w:rPr>
+              <w:t>($</w:t>
+            </w:r>
+            <w:proofErr w:type="spellStart"/>
+            <w:r>
+              <w:rPr>
+                <w:rFonts w:ascii="Arial" w:hAnsi="Arial" w:cs="Arial"/>
+              </w:rPr>
+              <w:t>nowUTC</w:t>
+            </w:r>
+            <w:proofErr w:type="spellEnd"/>
+            <w:r>
+              <w:rPr>
+                <w:rFonts w:ascii="Arial" w:hAnsi="Arial" w:cs="Arial"/>
+              </w:rPr>
+              <w:t xml:space="preserve"> ,‘d MMMM </w:t>
+            </w:r>
+            <w:proofErr w:type="spellStart"/>
+            <w:r>
+              <w:rPr>
+                <w:rFonts w:ascii="Arial" w:hAnsi="Arial" w:cs="Arial"/>
+              </w:rPr>
+              <w:t>yyyy</w:t>
+            </w:r>
+            <w:proofErr w:type="spellEnd"/>
+            <w:r>
+              <w:rPr>
+                <w:rFonts w:ascii="Arial" w:hAnsi="Arial" w:cs="Arial"/>
+              </w:rPr>
+              <w:t>’)} &gt;&gt;</w:t>
             </w:r>
           </w:p>
         </w:tc>
@@ -152,8 +202,9 @@
                 <w:sz w:val="28"/>
                 <w:szCs w:val="28"/>
               </w:rPr>
-              <w:t>&lt;&lt;c</w:t>
-            </w:r>
+              <w:t>&lt;&lt;</w:t>
+            </w:r>
+            <w:proofErr w:type="spellStart"/>
             <w:r>
               <w:rPr>
                 <w:rFonts w:ascii="Arial" w:hAnsi="Arial" w:cs="Arial"/>
@@ -162,8 +213,19 @@
                 <w:sz w:val="28"/>
                 <w:szCs w:val="28"/>
               </w:rPr>
+              <w:t>c</w:t>
+            </w:r>
+            <w:r>
+              <w:rPr>
+                <w:rFonts w:ascii="Arial" w:hAnsi="Arial" w:cs="Arial"/>
+                <w:b/>
+                <w:bCs/>
+                <w:sz w:val="28"/>
+                <w:szCs w:val="28"/>
+              </w:rPr>
               <w:t>ourtName</w:t>
             </w:r>
+            <w:proofErr w:type="spellEnd"/>
             <w:r>
               <w:rPr>
                 <w:rFonts w:ascii="Arial" w:hAnsi="Arial" w:cs="Arial"/>
@@ -199,6 +261,7 @@
               </w:rPr>
               <w:t>&lt;&lt;</w:t>
             </w:r>
+            <w:proofErr w:type="spellStart"/>
             <w:r>
               <w:rPr>
                 <w:rFonts w:ascii="Arial" w:hAnsi="Arial" w:cs="Arial"/>
@@ -217,6 +280,7 @@
               </w:rPr>
               <w:t>umber</w:t>
             </w:r>
+            <w:proofErr w:type="spellEnd"/>
             <w:r>
               <w:rPr>
                 <w:rFonts w:ascii="Arial" w:hAnsi="Arial" w:cs="Arial"/>
@@ -322,7 +386,21 @@
               <w:rPr>
                 <w:rFonts w:ascii="Arial" w:hAnsi="Arial" w:cs="Arial"/>
               </w:rPr>
-              <w:t>&lt;&lt;judgeNameTitle&gt;&gt;</w:t>
+              <w:t>&lt;&lt;</w:t>
+            </w:r>
+            <w:proofErr w:type="spellStart"/>
+            <w:r>
+              <w:rPr>
+                <w:rFonts w:ascii="Arial" w:hAnsi="Arial" w:cs="Arial"/>
+              </w:rPr>
+              <w:t>judgeNameTitle</w:t>
+            </w:r>
+            <w:proofErr w:type="spellEnd"/>
+            <w:r>
+              <w:rPr>
+                <w:rFonts w:ascii="Arial" w:hAnsi="Arial" w:cs="Arial"/>
+              </w:rPr>
+              <w:t>&gt;&gt;</w:t>
             </w:r>
           </w:p>
         </w:tc>
@@ -551,13 +629,43 @@
                 <w:rFonts w:ascii="Arial" w:hAnsi="Arial" w:cs="Arial"/>
                 <w:color w:val="0A0A0A"/>
               </w:rPr>
-              <w:t>&lt;&lt;cr_{</w:t>
-            </w:r>
-            <w:r>
-              <w:rPr>
-                <w:rFonts w:ascii="Arial" w:hAnsi="Arial" w:cs="Arial"/>
-              </w:rPr>
-              <w:t>claimant2Name!=null}</w:t>
+              <w:t>&lt;&lt;</w:t>
+            </w:r>
+            <w:proofErr w:type="spellStart"/>
+            <w:r>
+              <w:rPr>
+                <w:rFonts w:ascii="Arial" w:hAnsi="Arial" w:cs="Arial"/>
+                <w:color w:val="0A0A0A"/>
+              </w:rPr>
+              <w:t>cr</w:t>
+            </w:r>
+            <w:proofErr w:type="spellEnd"/>
+            <w:r>
+              <w:rPr>
+                <w:rFonts w:ascii="Arial" w:hAnsi="Arial" w:cs="Arial"/>
+                <w:color w:val="0A0A0A"/>
+              </w:rPr>
+              <w:t>_{</w:t>
+            </w:r>
+            <w:r>
+              <w:rPr>
+                <w:rFonts w:ascii="Arial" w:hAnsi="Arial" w:cs="Arial"/>
+              </w:rPr>
+              <w:t>claimant2</w:t>
+            </w:r>
+            <w:proofErr w:type="gramStart"/>
+            <w:r>
+              <w:rPr>
+                <w:rFonts w:ascii="Arial" w:hAnsi="Arial" w:cs="Arial"/>
+              </w:rPr>
+              <w:t>Name!=</w:t>
+            </w:r>
+            <w:proofErr w:type="gramEnd"/>
+            <w:r>
+              <w:rPr>
+                <w:rFonts w:ascii="Arial" w:hAnsi="Arial" w:cs="Arial"/>
+              </w:rPr>
+              <w:t>null}</w:t>
             </w:r>
             <w:r>
               <w:rPr>
@@ -812,7 +920,21 @@
               <w:rPr>
                 <w:rFonts w:ascii="Arial" w:hAnsi="Arial" w:cs="Arial"/>
               </w:rPr>
-              <w:t>&lt;&lt;defendantNum&gt;&gt;</w:t>
+              <w:t>&lt;&lt;</w:t>
+            </w:r>
+            <w:proofErr w:type="spellStart"/>
+            <w:r>
+              <w:rPr>
+                <w:rFonts w:ascii="Arial" w:hAnsi="Arial" w:cs="Arial"/>
+              </w:rPr>
+              <w:t>defendantNum</w:t>
+            </w:r>
+            <w:proofErr w:type="spellEnd"/>
+            <w:r>
+              <w:rPr>
+                <w:rFonts w:ascii="Arial" w:hAnsi="Arial" w:cs="Arial"/>
+              </w:rPr>
+              <w:t>&gt;&gt;</w:t>
             </w:r>
           </w:p>
         </w:tc>
@@ -839,13 +961,43 @@
                 <w:rFonts w:ascii="Arial" w:hAnsi="Arial" w:cs="Arial"/>
                 <w:color w:val="0A0A0A"/>
               </w:rPr>
-              <w:t>&lt;&lt;cr_{</w:t>
-            </w:r>
-            <w:r>
-              <w:rPr>
-                <w:rFonts w:ascii="Arial" w:hAnsi="Arial" w:cs="Arial"/>
-              </w:rPr>
-              <w:t>defendant2Name!=null}</w:t>
+              <w:t>&lt;&lt;</w:t>
+            </w:r>
+            <w:proofErr w:type="spellStart"/>
+            <w:r>
+              <w:rPr>
+                <w:rFonts w:ascii="Arial" w:hAnsi="Arial" w:cs="Arial"/>
+                <w:color w:val="0A0A0A"/>
+              </w:rPr>
+              <w:t>cr</w:t>
+            </w:r>
+            <w:proofErr w:type="spellEnd"/>
+            <w:r>
+              <w:rPr>
+                <w:rFonts w:ascii="Arial" w:hAnsi="Arial" w:cs="Arial"/>
+                <w:color w:val="0A0A0A"/>
+              </w:rPr>
+              <w:t>_{</w:t>
+            </w:r>
+            <w:r>
+              <w:rPr>
+                <w:rFonts w:ascii="Arial" w:hAnsi="Arial" w:cs="Arial"/>
+              </w:rPr>
+              <w:t>defendant2</w:t>
+            </w:r>
+            <w:proofErr w:type="gramStart"/>
+            <w:r>
+              <w:rPr>
+                <w:rFonts w:ascii="Arial" w:hAnsi="Arial" w:cs="Arial"/>
+              </w:rPr>
+              <w:t>Name!=</w:t>
+            </w:r>
+            <w:proofErr w:type="gramEnd"/>
+            <w:r>
+              <w:rPr>
+                <w:rFonts w:ascii="Arial" w:hAnsi="Arial" w:cs="Arial"/>
+              </w:rPr>
+              <w:t>null}</w:t>
             </w:r>
             <w:r>
               <w:rPr>
@@ -1083,7 +1235,19 @@
         <w:rPr>
           <w:rFonts w:ascii="Arial" w:hAnsi="Arial" w:cs="Arial"/>
         </w:rPr>
-        <w:t>Where this order, or any rule or practice direction, requires a party to file, serve or exchange a document which can be uploaded to the digital portal then the document must be uploaded to the digital portal (and need not separately be filed, served or exchanged).</w:t>
+        <w:t xml:space="preserve">Where this </w:t>
+      </w:r>
+      <w:r>
+        <w:rPr>
+          <w:rFonts w:ascii="Arial" w:hAnsi="Arial" w:cs="Arial"/>
+        </w:rPr>
+        <w:t>O</w:t>
+      </w:r>
+      <w:r>
+        <w:rPr>
+          <w:rFonts w:ascii="Arial" w:hAnsi="Arial" w:cs="Arial"/>
+        </w:rPr>
+        <w:t>rder, or any rule or practice direction, requires a party to file, serve or exchange a document which can be uploaded to the digital portal then the document must be uploaded to the digital portal (and need not separately be filed, served or exchanged).</w:t>
       </w:r>
     </w:p>
     <w:p>
@@ -1128,7 +1292,25 @@
           <w:kern w:val="0"/>
           <w14:ligatures w14:val="none"/>
         </w:rPr>
-        <w:t>This case is allocated to the Multi Track.</w:t>
+        <w:t xml:space="preserve">This case is allocated to the </w:t>
+      </w:r>
+      <w:r>
+        <w:rPr>
+          <w:rStyle w:val="ui-provider"/>
+          <w:rFonts w:ascii="Arial" w:eastAsia="Times New Roman" w:hAnsi="Arial" w:cs="Arial"/>
+          <w:kern w:val="0"/>
+          <w14:ligatures w14:val="none"/>
+        </w:rPr>
+        <w:t>multi-track</w:t>
+      </w:r>
+      <w:r>
+        <w:rPr>
+          <w:rStyle w:val="ui-provider"/>
+          <w:rFonts w:ascii="Arial" w:eastAsia="Times New Roman" w:hAnsi="Arial" w:cs="Arial"/>
+          <w:kern w:val="0"/>
+          <w14:ligatures w14:val="none"/>
+        </w:rPr>
+        <w:t>.</w:t>
       </w:r>
     </w:p>
     <w:p>
@@ -1343,8 +1525,19 @@
           <w:kern w:val="0"/>
           <w14:ligatures w14:val="none"/>
         </w:rPr>
-        <w:t xml:space="preserve"> [ ]</w:t>
-      </w:r>
+        <w:t xml:space="preserve"> </w:t>
+      </w:r>
+      <w:proofErr w:type="gramStart"/>
+      <w:r>
+        <w:rPr>
+          <w:rStyle w:val="ui-provider"/>
+          <w:rFonts w:ascii="Arial" w:eastAsia="Times New Roman" w:hAnsi="Arial" w:cs="Arial"/>
+          <w:kern w:val="0"/>
+          <w14:ligatures w14:val="none"/>
+        </w:rPr>
+        <w:t>[ ]</w:t>
+      </w:r>
+      <w:proofErr w:type="gramEnd"/>
       <w:r>
         <w:rPr>
           <w:rStyle w:val="ui-provider"/>
@@ -1607,7 +1800,25 @@
           <w:lang w:eastAsia="en-GB"/>
           <w14:ligatures w14:val="none"/>
         </w:rPr>
-        <w:t>The claimant shall not less than 3 clear days before the hearing upload to the digital portal a bundle which must:</w:t>
+        <w:t xml:space="preserve">The </w:t>
+      </w:r>
+      <w:r>
+        <w:rPr>
+          <w:rFonts w:ascii="Arial" w:eastAsia="Times New Roman" w:hAnsi="Arial" w:cs="Arial"/>
+          <w:kern w:val="0"/>
+          <w:lang w:eastAsia="en-GB"/>
+          <w14:ligatures w14:val="none"/>
+        </w:rPr>
+        <w:t>C</w:t>
+      </w:r>
+      <w:r>
+        <w:rPr>
+          <w:rFonts w:ascii="Arial" w:eastAsia="Times New Roman" w:hAnsi="Arial" w:cs="Arial"/>
+          <w:kern w:val="0"/>
+          <w:lang w:eastAsia="en-GB"/>
+          <w14:ligatures w14:val="none"/>
+        </w:rPr>
+        <w:t>laimant shall not less than 3 clear days before the hearing upload to the digital portal a bundle which must:</w:t>
       </w:r>
     </w:p>
     <w:p>
@@ -1641,7 +1852,17 @@
           <w:lang w:eastAsia="en-GB"/>
           <w14:ligatures w14:val="none"/>
         </w:rPr>
-        <w:t>ave a file name containing the type of hearing (e.g. CCMC) and the words “hearing bundle”</w:t>
+        <w:t>ave a file name containing the type of hearing (e.g. CCMC) and the words “hearing bundle</w:t>
+      </w:r>
+      <w:proofErr w:type="gramStart"/>
+      <w:r>
+        <w:rPr>
+          <w:rFonts w:ascii="Arial" w:eastAsia="Times New Roman" w:hAnsi="Arial" w:cs="Arial"/>
+          <w:kern w:val="0"/>
+          <w:lang w:eastAsia="en-GB"/>
+          <w14:ligatures w14:val="none"/>
+        </w:rPr>
+        <w:t>”</w:t>
       </w:r>
       <w:r>
         <w:rPr>
@@ -1652,6 +1873,7 @@
         </w:rPr>
         <w:t>;</w:t>
       </w:r>
+      <w:proofErr w:type="gramEnd"/>
     </w:p>
     <w:p>
       <w:pPr>
@@ -1821,7 +2043,27 @@
           <w:lang w:eastAsia="en-GB"/>
           <w14:ligatures w14:val="none"/>
         </w:rPr>
-        <w:t xml:space="preserve"> one page summary of the Precedents H of both parties to enable the judge to undertake a comparison of the total for each party of each phase of the litigation</w:t>
+        <w:t xml:space="preserve"> </w:t>
+      </w:r>
+      <w:proofErr w:type="gramStart"/>
+      <w:r>
+        <w:rPr>
+          <w:rFonts w:ascii="Arial" w:eastAsia="Times New Roman" w:hAnsi="Arial" w:cs="Arial"/>
+          <w:kern w:val="0"/>
+          <w:lang w:eastAsia="en-GB"/>
+          <w14:ligatures w14:val="none"/>
+        </w:rPr>
+        <w:t>one page</w:t>
+      </w:r>
+      <w:proofErr w:type="gramEnd"/>
+      <w:r>
+        <w:rPr>
+          <w:rFonts w:ascii="Arial" w:eastAsia="Times New Roman" w:hAnsi="Arial" w:cs="Arial"/>
+          <w:kern w:val="0"/>
+          <w:lang w:eastAsia="en-GB"/>
+          <w14:ligatures w14:val="none"/>
+        </w:rPr>
+        <w:t xml:space="preserve"> summary of the Precedents H of both parties to enable the judge to undertake a comparison of the total for each party of each phase of the litigation</w:t>
       </w:r>
     </w:p>
     <w:p>
@@ -1855,17 +2097,28 @@
           <w:lang w:eastAsia="en-GB"/>
           <w14:ligatures w14:val="none"/>
         </w:rPr>
-        <w:t xml:space="preserve"> breakdown of the pre-action and issue/pleadings costs included in the respective Forms H</w:t>
-      </w:r>
-      <w:r>
-        <w:rPr>
-          <w:rFonts w:ascii="Arial" w:eastAsia="Times New Roman" w:hAnsi="Arial" w:cs="Arial"/>
-          <w:kern w:val="0"/>
-          <w:lang w:eastAsia="en-GB"/>
-          <w14:ligatures w14:val="none"/>
-        </w:rPr>
-        <w:t xml:space="preserve"> ;</w:t>
-      </w:r>
+        <w:t xml:space="preserve"> breakdown of the pre-action and issue/pleadings costs included in the respective Forms </w:t>
+      </w:r>
+      <w:proofErr w:type="gramStart"/>
+      <w:r>
+        <w:rPr>
+          <w:rFonts w:ascii="Arial" w:eastAsia="Times New Roman" w:hAnsi="Arial" w:cs="Arial"/>
+          <w:kern w:val="0"/>
+          <w:lang w:eastAsia="en-GB"/>
+          <w14:ligatures w14:val="none"/>
+        </w:rPr>
+        <w:t>H</w:t>
+      </w:r>
+      <w:r>
+        <w:rPr>
+          <w:rFonts w:ascii="Arial" w:eastAsia="Times New Roman" w:hAnsi="Arial" w:cs="Arial"/>
+          <w:kern w:val="0"/>
+          <w:lang w:eastAsia="en-GB"/>
+          <w14:ligatures w14:val="none"/>
+        </w:rPr>
+        <w:t>;</w:t>
+      </w:r>
+      <w:proofErr w:type="gramEnd"/>
     </w:p>
     <w:p>
       <w:pPr>
@@ -1889,7 +2142,17 @@
           <w:lang w:eastAsia="en-GB"/>
           <w14:ligatures w14:val="none"/>
         </w:rPr>
-        <w:t>be indexed, paginated and bookmarked. The pagination should start at page 1 for the first page of the bundle and must run sequentially thereafter</w:t>
+        <w:t xml:space="preserve">be indexed, paginated and bookmarked. The pagination should start at page 1 for the first page of the bundle and must run sequentially </w:t>
+      </w:r>
+      <w:proofErr w:type="gramStart"/>
+      <w:r>
+        <w:rPr>
+          <w:rFonts w:ascii="Arial" w:eastAsia="Times New Roman" w:hAnsi="Arial" w:cs="Arial"/>
+          <w:kern w:val="0"/>
+          <w:lang w:eastAsia="en-GB"/>
+          <w14:ligatures w14:val="none"/>
+        </w:rPr>
+        <w:t>thereafter</w:t>
       </w:r>
       <w:r>
         <w:rPr>
@@ -1900,6 +2163,7 @@
         </w:rPr>
         <w:t>;</w:t>
       </w:r>
+      <w:proofErr w:type="gramEnd"/>
     </w:p>
     <w:p>
       <w:pPr>
@@ -1923,7 +2187,25 @@
           <w:lang w:eastAsia="en-GB"/>
           <w14:ligatures w14:val="none"/>
         </w:rPr>
-        <w:t>comply with paras 1-10 of the court’s general guidance on electronic court bundles</w:t>
+        <w:t xml:space="preserve">comply with paras 1-10 of the </w:t>
+      </w:r>
+      <w:r>
+        <w:rPr>
+          <w:rFonts w:ascii="Arial" w:eastAsia="Times New Roman" w:hAnsi="Arial" w:cs="Arial"/>
+          <w:kern w:val="0"/>
+          <w:lang w:eastAsia="en-GB"/>
+          <w14:ligatures w14:val="none"/>
+        </w:rPr>
+        <w:t>C</w:t>
+      </w:r>
+      <w:r>
+        <w:rPr>
+          <w:rFonts w:ascii="Arial" w:eastAsia="Times New Roman" w:hAnsi="Arial" w:cs="Arial"/>
+          <w:kern w:val="0"/>
+          <w:lang w:eastAsia="en-GB"/>
+          <w14:ligatures w14:val="none"/>
+        </w:rPr>
+        <w:t>ourt’s general guidance on electronic court bundles</w:t>
       </w:r>
       <w:r>
         <w:rPr>
@@ -1937,8 +2219,6 @@
       <w:r>
         <w:rPr>
           <w:rFonts w:ascii="Arial" w:eastAsia="Times New Roman" w:hAnsi="Arial" w:cs="Arial"/>
-          <w:sz w:val="24"/>
-          <w:szCs w:val="24"/>
           <w:lang w:val="en-US" w:eastAsia="en-GB"/>
         </w:rPr>
         <w:t>(</w:t>
@@ -1948,8 +2228,6 @@
           <w:rPr>
             <w:rFonts w:ascii="Arial" w:eastAsia="Times New Roman" w:hAnsi="Arial" w:cs="Arial"/>
             <w:color w:val="0563C1"/>
-            <w:sz w:val="24"/>
-            <w:szCs w:val="24"/>
             <w:u w:val="single" w:color="0563C0"/>
             <w:lang w:val="en-US" w:eastAsia="en-GB"/>
           </w:rPr>
@@ -1959,11 +2237,23 @@
       <w:r>
         <w:rPr>
           <w:rFonts w:ascii="Arial" w:eastAsia="Times New Roman" w:hAnsi="Arial" w:cs="Arial"/>
-          <w:sz w:val="24"/>
-          <w:szCs w:val="24"/>
-          <w:lang w:eastAsia="en-GB"/>
-        </w:rPr>
-        <w:t>) ;and</w:t>
+          <w:lang w:eastAsia="en-GB"/>
+        </w:rPr>
+        <w:t>);</w:t>
+      </w:r>
+      <w:r>
+        <w:rPr>
+          <w:rFonts w:ascii="Arial" w:eastAsia="Times New Roman" w:hAnsi="Arial" w:cs="Arial"/>
+          <w:lang w:eastAsia="en-GB"/>
+        </w:rPr>
+        <w:t xml:space="preserve"> </w:t>
+      </w:r>
+      <w:r>
+        <w:rPr>
+          <w:rFonts w:ascii="Arial" w:eastAsia="Times New Roman" w:hAnsi="Arial" w:cs="Arial"/>
+          <w:lang w:eastAsia="en-GB"/>
+        </w:rPr>
+        <w:t>and</w:t>
       </w:r>
     </w:p>
     <w:p>
@@ -2098,7 +2388,39 @@
           <w:kern w:val="0"/>
           <w14:ligatures w14:val="none"/>
         </w:rPr>
-        <w:t>[The claimant shall no less than 3 days before the hearing file at court a paper version of the bundle in addition to any electronic bundle prepared in accordance with the above paragraphs]</w:t>
+        <w:t xml:space="preserve">[The </w:t>
+      </w:r>
+      <w:r>
+        <w:rPr>
+          <w:rFonts w:ascii="Arial" w:eastAsia="Times New Roman" w:hAnsi="Arial" w:cs="Arial"/>
+          <w:kern w:val="0"/>
+          <w14:ligatures w14:val="none"/>
+        </w:rPr>
+        <w:t>C</w:t>
+      </w:r>
+      <w:r>
+        <w:rPr>
+          <w:rFonts w:ascii="Arial" w:eastAsia="Times New Roman" w:hAnsi="Arial" w:cs="Arial"/>
+          <w:kern w:val="0"/>
+          <w14:ligatures w14:val="none"/>
+        </w:rPr>
+        <w:t xml:space="preserve">laimant shall no less than 3 days before the hearing file at </w:t>
+      </w:r>
+      <w:r>
+        <w:rPr>
+          <w:rFonts w:ascii="Arial" w:eastAsia="Times New Roman" w:hAnsi="Arial" w:cs="Arial"/>
+          <w:kern w:val="0"/>
+          <w14:ligatures w14:val="none"/>
+        </w:rPr>
+        <w:t>C</w:t>
+      </w:r>
+      <w:r>
+        <w:rPr>
+          <w:rFonts w:ascii="Arial" w:eastAsia="Times New Roman" w:hAnsi="Arial" w:cs="Arial"/>
+          <w:kern w:val="0"/>
+          <w14:ligatures w14:val="none"/>
+        </w:rPr>
+        <w:t>ourt a paper version of the bundle in addition to any electronic bundle prepared in accordance with the above paragraphs]</w:t>
       </w:r>
     </w:p>
     <w:p>
@@ -2199,7 +2521,29 @@
           <w:lang w:eastAsia="en-GB"/>
           <w14:ligatures w14:val="none"/>
         </w:rPr>
-        <w:t>This order has been made without hearing. Each party has the right to apply to have</w:t>
+        <w:t xml:space="preserve">This </w:t>
+      </w:r>
+      <w:r>
+        <w:rPr>
+          <w:rFonts w:ascii="Arial" w:eastAsia="Times New Roman" w:hAnsi="Arial" w:cs="Arial"/>
+          <w:b/>
+          <w:bCs/>
+          <w:kern w:val="0"/>
+          <w:lang w:eastAsia="en-GB"/>
+          <w14:ligatures w14:val="none"/>
+        </w:rPr>
+        <w:t>O</w:t>
+      </w:r>
+      <w:r>
+        <w:rPr>
+          <w:rFonts w:ascii="Arial" w:eastAsia="Times New Roman" w:hAnsi="Arial" w:cs="Arial"/>
+          <w:b/>
+          <w:bCs/>
+          <w:kern w:val="0"/>
+          <w:lang w:eastAsia="en-GB"/>
+          <w14:ligatures w14:val="none"/>
+        </w:rPr>
+        <w:t>rder has been made without hearing. Each party has the right to apply to have</w:t>
       </w:r>
     </w:p>
     <w:p>
@@ -3639,7 +3983,6 @@
   <w:style w:type="character" w:default="1" w:styleId="DefaultParagraphFont">
     <w:name w:val="Default Paragraph Font"/>
     <w:uiPriority w:val="1"/>
-    <w:semiHidden/>
     <w:unhideWhenUsed/>
   </w:style>
   <w:style w:type="table" w:default="1" w:styleId="TableNormal">

</xml_diff>

<commit_message>
Additional updates for MINTI Order templates (#6296)
</commit_message>
<xml_diff>
--- a/docker/docmosis/templates/CV-UNS-DEC-ENG-01287.docx
+++ b/docker/docmosis/templates/CV-UNS-DEC-ENG-01287.docx
@@ -123,7 +123,57 @@
               <w:rPr>
                 <w:rFonts w:ascii="Arial" w:hAnsi="Arial" w:cs="Arial"/>
               </w:rPr>
-              <w:t>&lt;&lt;{dateFormat($nowUTC ,‘d MMMM yyyy’)} &gt;&gt;</w:t>
+              <w:t>&lt;</w:t>
+            </w:r>
+            <w:proofErr w:type="gramStart"/>
+            <w:r>
+              <w:rPr>
+                <w:rFonts w:ascii="Arial" w:hAnsi="Arial" w:cs="Arial"/>
+              </w:rPr>
+              <w:t>&lt;{</w:t>
+            </w:r>
+            <w:proofErr w:type="spellStart"/>
+            <w:proofErr w:type="gramEnd"/>
+            <w:r>
+              <w:rPr>
+                <w:rFonts w:ascii="Arial" w:hAnsi="Arial" w:cs="Arial"/>
+              </w:rPr>
+              <w:t>dateFormat</w:t>
+            </w:r>
+            <w:proofErr w:type="spellEnd"/>
+            <w:r>
+              <w:rPr>
+                <w:rFonts w:ascii="Arial" w:hAnsi="Arial" w:cs="Arial"/>
+              </w:rPr>
+              <w:t>($</w:t>
+            </w:r>
+            <w:proofErr w:type="spellStart"/>
+            <w:r>
+              <w:rPr>
+                <w:rFonts w:ascii="Arial" w:hAnsi="Arial" w:cs="Arial"/>
+              </w:rPr>
+              <w:t>nowUTC</w:t>
+            </w:r>
+            <w:proofErr w:type="spellEnd"/>
+            <w:r>
+              <w:rPr>
+                <w:rFonts w:ascii="Arial" w:hAnsi="Arial" w:cs="Arial"/>
+              </w:rPr>
+              <w:t xml:space="preserve"> ,‘d MMMM </w:t>
+            </w:r>
+            <w:proofErr w:type="spellStart"/>
+            <w:r>
+              <w:rPr>
+                <w:rFonts w:ascii="Arial" w:hAnsi="Arial" w:cs="Arial"/>
+              </w:rPr>
+              <w:t>yyyy</w:t>
+            </w:r>
+            <w:proofErr w:type="spellEnd"/>
+            <w:r>
+              <w:rPr>
+                <w:rFonts w:ascii="Arial" w:hAnsi="Arial" w:cs="Arial"/>
+              </w:rPr>
+              <w:t>’)} &gt;&gt;</w:t>
             </w:r>
           </w:p>
         </w:tc>
@@ -152,8 +202,9 @@
                 <w:sz w:val="28"/>
                 <w:szCs w:val="28"/>
               </w:rPr>
-              <w:t>&lt;&lt;c</w:t>
-            </w:r>
+              <w:t>&lt;&lt;</w:t>
+            </w:r>
+            <w:proofErr w:type="spellStart"/>
             <w:r>
               <w:rPr>
                 <w:rFonts w:ascii="Arial" w:hAnsi="Arial" w:cs="Arial"/>
@@ -162,8 +213,19 @@
                 <w:sz w:val="28"/>
                 <w:szCs w:val="28"/>
               </w:rPr>
+              <w:t>c</w:t>
+            </w:r>
+            <w:r>
+              <w:rPr>
+                <w:rFonts w:ascii="Arial" w:hAnsi="Arial" w:cs="Arial"/>
+                <w:b/>
+                <w:bCs/>
+                <w:sz w:val="28"/>
+                <w:szCs w:val="28"/>
+              </w:rPr>
               <w:t>ourtName</w:t>
             </w:r>
+            <w:proofErr w:type="spellEnd"/>
             <w:r>
               <w:rPr>
                 <w:rFonts w:ascii="Arial" w:hAnsi="Arial" w:cs="Arial"/>
@@ -199,6 +261,7 @@
               </w:rPr>
               <w:t>&lt;&lt;</w:t>
             </w:r>
+            <w:proofErr w:type="spellStart"/>
             <w:r>
               <w:rPr>
                 <w:rFonts w:ascii="Arial" w:hAnsi="Arial" w:cs="Arial"/>
@@ -217,6 +280,7 @@
               </w:rPr>
               <w:t>umber</w:t>
             </w:r>
+            <w:proofErr w:type="spellEnd"/>
             <w:r>
               <w:rPr>
                 <w:rFonts w:ascii="Arial" w:hAnsi="Arial" w:cs="Arial"/>
@@ -322,7 +386,21 @@
               <w:rPr>
                 <w:rFonts w:ascii="Arial" w:hAnsi="Arial" w:cs="Arial"/>
               </w:rPr>
-              <w:t>&lt;&lt;judgeNameTitle&gt;&gt;</w:t>
+              <w:t>&lt;&lt;</w:t>
+            </w:r>
+            <w:proofErr w:type="spellStart"/>
+            <w:r>
+              <w:rPr>
+                <w:rFonts w:ascii="Arial" w:hAnsi="Arial" w:cs="Arial"/>
+              </w:rPr>
+              <w:t>judgeNameTitle</w:t>
+            </w:r>
+            <w:proofErr w:type="spellEnd"/>
+            <w:r>
+              <w:rPr>
+                <w:rFonts w:ascii="Arial" w:hAnsi="Arial" w:cs="Arial"/>
+              </w:rPr>
+              <w:t>&gt;&gt;</w:t>
             </w:r>
           </w:p>
         </w:tc>
@@ -551,13 +629,43 @@
                 <w:rFonts w:ascii="Arial" w:hAnsi="Arial" w:cs="Arial"/>
                 <w:color w:val="0A0A0A"/>
               </w:rPr>
-              <w:t>&lt;&lt;cr_{</w:t>
-            </w:r>
-            <w:r>
-              <w:rPr>
-                <w:rFonts w:ascii="Arial" w:hAnsi="Arial" w:cs="Arial"/>
-              </w:rPr>
-              <w:t>claimant2Name!=null}</w:t>
+              <w:t>&lt;&lt;</w:t>
+            </w:r>
+            <w:proofErr w:type="spellStart"/>
+            <w:r>
+              <w:rPr>
+                <w:rFonts w:ascii="Arial" w:hAnsi="Arial" w:cs="Arial"/>
+                <w:color w:val="0A0A0A"/>
+              </w:rPr>
+              <w:t>cr</w:t>
+            </w:r>
+            <w:proofErr w:type="spellEnd"/>
+            <w:r>
+              <w:rPr>
+                <w:rFonts w:ascii="Arial" w:hAnsi="Arial" w:cs="Arial"/>
+                <w:color w:val="0A0A0A"/>
+              </w:rPr>
+              <w:t>_{</w:t>
+            </w:r>
+            <w:r>
+              <w:rPr>
+                <w:rFonts w:ascii="Arial" w:hAnsi="Arial" w:cs="Arial"/>
+              </w:rPr>
+              <w:t>claimant2</w:t>
+            </w:r>
+            <w:proofErr w:type="gramStart"/>
+            <w:r>
+              <w:rPr>
+                <w:rFonts w:ascii="Arial" w:hAnsi="Arial" w:cs="Arial"/>
+              </w:rPr>
+              <w:t>Name!=</w:t>
+            </w:r>
+            <w:proofErr w:type="gramEnd"/>
+            <w:r>
+              <w:rPr>
+                <w:rFonts w:ascii="Arial" w:hAnsi="Arial" w:cs="Arial"/>
+              </w:rPr>
+              <w:t>null}</w:t>
             </w:r>
             <w:r>
               <w:rPr>
@@ -812,7 +920,21 @@
               <w:rPr>
                 <w:rFonts w:ascii="Arial" w:hAnsi="Arial" w:cs="Arial"/>
               </w:rPr>
-              <w:t>&lt;&lt;defendantNum&gt;&gt;</w:t>
+              <w:t>&lt;&lt;</w:t>
+            </w:r>
+            <w:proofErr w:type="spellStart"/>
+            <w:r>
+              <w:rPr>
+                <w:rFonts w:ascii="Arial" w:hAnsi="Arial" w:cs="Arial"/>
+              </w:rPr>
+              <w:t>defendantNum</w:t>
+            </w:r>
+            <w:proofErr w:type="spellEnd"/>
+            <w:r>
+              <w:rPr>
+                <w:rFonts w:ascii="Arial" w:hAnsi="Arial" w:cs="Arial"/>
+              </w:rPr>
+              <w:t>&gt;&gt;</w:t>
             </w:r>
           </w:p>
         </w:tc>
@@ -839,13 +961,43 @@
                 <w:rFonts w:ascii="Arial" w:hAnsi="Arial" w:cs="Arial"/>
                 <w:color w:val="0A0A0A"/>
               </w:rPr>
-              <w:t>&lt;&lt;cr_{</w:t>
-            </w:r>
-            <w:r>
-              <w:rPr>
-                <w:rFonts w:ascii="Arial" w:hAnsi="Arial" w:cs="Arial"/>
-              </w:rPr>
-              <w:t>defendant2Name!=null}</w:t>
+              <w:t>&lt;&lt;</w:t>
+            </w:r>
+            <w:proofErr w:type="spellStart"/>
+            <w:r>
+              <w:rPr>
+                <w:rFonts w:ascii="Arial" w:hAnsi="Arial" w:cs="Arial"/>
+                <w:color w:val="0A0A0A"/>
+              </w:rPr>
+              <w:t>cr</w:t>
+            </w:r>
+            <w:proofErr w:type="spellEnd"/>
+            <w:r>
+              <w:rPr>
+                <w:rFonts w:ascii="Arial" w:hAnsi="Arial" w:cs="Arial"/>
+                <w:color w:val="0A0A0A"/>
+              </w:rPr>
+              <w:t>_{</w:t>
+            </w:r>
+            <w:r>
+              <w:rPr>
+                <w:rFonts w:ascii="Arial" w:hAnsi="Arial" w:cs="Arial"/>
+              </w:rPr>
+              <w:t>defendant2</w:t>
+            </w:r>
+            <w:proofErr w:type="gramStart"/>
+            <w:r>
+              <w:rPr>
+                <w:rFonts w:ascii="Arial" w:hAnsi="Arial" w:cs="Arial"/>
+              </w:rPr>
+              <w:t>Name!=</w:t>
+            </w:r>
+            <w:proofErr w:type="gramEnd"/>
+            <w:r>
+              <w:rPr>
+                <w:rFonts w:ascii="Arial" w:hAnsi="Arial" w:cs="Arial"/>
+              </w:rPr>
+              <w:t>null}</w:t>
             </w:r>
             <w:r>
               <w:rPr>
@@ -1083,7 +1235,19 @@
         <w:rPr>
           <w:rFonts w:ascii="Arial" w:hAnsi="Arial" w:cs="Arial"/>
         </w:rPr>
-        <w:t>Where this order, or any rule or practice direction, requires a party to file, serve or exchange a document which can be uploaded to the digital portal then the document must be uploaded to the digital portal (and need not separately be filed, served or exchanged).</w:t>
+        <w:t xml:space="preserve">Where this </w:t>
+      </w:r>
+      <w:r>
+        <w:rPr>
+          <w:rFonts w:ascii="Arial" w:hAnsi="Arial" w:cs="Arial"/>
+        </w:rPr>
+        <w:t>O</w:t>
+      </w:r>
+      <w:r>
+        <w:rPr>
+          <w:rFonts w:ascii="Arial" w:hAnsi="Arial" w:cs="Arial"/>
+        </w:rPr>
+        <w:t>rder, or any rule or practice direction, requires a party to file, serve or exchange a document which can be uploaded to the digital portal then the document must be uploaded to the digital portal (and need not separately be filed, served or exchanged).</w:t>
       </w:r>
     </w:p>
     <w:p>
@@ -1128,7 +1292,25 @@
           <w:kern w:val="0"/>
           <w14:ligatures w14:val="none"/>
         </w:rPr>
-        <w:t>This case is allocated to the Multi Track.</w:t>
+        <w:t xml:space="preserve">This case is allocated to the </w:t>
+      </w:r>
+      <w:r>
+        <w:rPr>
+          <w:rStyle w:val="ui-provider"/>
+          <w:rFonts w:ascii="Arial" w:eastAsia="Times New Roman" w:hAnsi="Arial" w:cs="Arial"/>
+          <w:kern w:val="0"/>
+          <w14:ligatures w14:val="none"/>
+        </w:rPr>
+        <w:t>multi-track</w:t>
+      </w:r>
+      <w:r>
+        <w:rPr>
+          <w:rStyle w:val="ui-provider"/>
+          <w:rFonts w:ascii="Arial" w:eastAsia="Times New Roman" w:hAnsi="Arial" w:cs="Arial"/>
+          <w:kern w:val="0"/>
+          <w14:ligatures w14:val="none"/>
+        </w:rPr>
+        <w:t>.</w:t>
       </w:r>
     </w:p>
     <w:p>
@@ -1343,8 +1525,19 @@
           <w:kern w:val="0"/>
           <w14:ligatures w14:val="none"/>
         </w:rPr>
-        <w:t xml:space="preserve"> [ ]</w:t>
-      </w:r>
+        <w:t xml:space="preserve"> </w:t>
+      </w:r>
+      <w:proofErr w:type="gramStart"/>
+      <w:r>
+        <w:rPr>
+          <w:rStyle w:val="ui-provider"/>
+          <w:rFonts w:ascii="Arial" w:eastAsia="Times New Roman" w:hAnsi="Arial" w:cs="Arial"/>
+          <w:kern w:val="0"/>
+          <w14:ligatures w14:val="none"/>
+        </w:rPr>
+        <w:t>[ ]</w:t>
+      </w:r>
+      <w:proofErr w:type="gramEnd"/>
       <w:r>
         <w:rPr>
           <w:rStyle w:val="ui-provider"/>
@@ -1607,7 +1800,25 @@
           <w:lang w:eastAsia="en-GB"/>
           <w14:ligatures w14:val="none"/>
         </w:rPr>
-        <w:t>The claimant shall not less than 3 clear days before the hearing upload to the digital portal a bundle which must:</w:t>
+        <w:t xml:space="preserve">The </w:t>
+      </w:r>
+      <w:r>
+        <w:rPr>
+          <w:rFonts w:ascii="Arial" w:eastAsia="Times New Roman" w:hAnsi="Arial" w:cs="Arial"/>
+          <w:kern w:val="0"/>
+          <w:lang w:eastAsia="en-GB"/>
+          <w14:ligatures w14:val="none"/>
+        </w:rPr>
+        <w:t>C</w:t>
+      </w:r>
+      <w:r>
+        <w:rPr>
+          <w:rFonts w:ascii="Arial" w:eastAsia="Times New Roman" w:hAnsi="Arial" w:cs="Arial"/>
+          <w:kern w:val="0"/>
+          <w:lang w:eastAsia="en-GB"/>
+          <w14:ligatures w14:val="none"/>
+        </w:rPr>
+        <w:t>laimant shall not less than 3 clear days before the hearing upload to the digital portal a bundle which must:</w:t>
       </w:r>
     </w:p>
     <w:p>
@@ -1641,7 +1852,17 @@
           <w:lang w:eastAsia="en-GB"/>
           <w14:ligatures w14:val="none"/>
         </w:rPr>
-        <w:t>ave a file name containing the type of hearing (e.g. CCMC) and the words “hearing bundle”</w:t>
+        <w:t>ave a file name containing the type of hearing (e.g. CCMC) and the words “hearing bundle</w:t>
+      </w:r>
+      <w:proofErr w:type="gramStart"/>
+      <w:r>
+        <w:rPr>
+          <w:rFonts w:ascii="Arial" w:eastAsia="Times New Roman" w:hAnsi="Arial" w:cs="Arial"/>
+          <w:kern w:val="0"/>
+          <w:lang w:eastAsia="en-GB"/>
+          <w14:ligatures w14:val="none"/>
+        </w:rPr>
+        <w:t>”</w:t>
       </w:r>
       <w:r>
         <w:rPr>
@@ -1652,6 +1873,7 @@
         </w:rPr>
         <w:t>;</w:t>
       </w:r>
+      <w:proofErr w:type="gramEnd"/>
     </w:p>
     <w:p>
       <w:pPr>
@@ -1821,7 +2043,27 @@
           <w:lang w:eastAsia="en-GB"/>
           <w14:ligatures w14:val="none"/>
         </w:rPr>
-        <w:t xml:space="preserve"> one page summary of the Precedents H of both parties to enable the judge to undertake a comparison of the total for each party of each phase of the litigation</w:t>
+        <w:t xml:space="preserve"> </w:t>
+      </w:r>
+      <w:proofErr w:type="gramStart"/>
+      <w:r>
+        <w:rPr>
+          <w:rFonts w:ascii="Arial" w:eastAsia="Times New Roman" w:hAnsi="Arial" w:cs="Arial"/>
+          <w:kern w:val="0"/>
+          <w:lang w:eastAsia="en-GB"/>
+          <w14:ligatures w14:val="none"/>
+        </w:rPr>
+        <w:t>one page</w:t>
+      </w:r>
+      <w:proofErr w:type="gramEnd"/>
+      <w:r>
+        <w:rPr>
+          <w:rFonts w:ascii="Arial" w:eastAsia="Times New Roman" w:hAnsi="Arial" w:cs="Arial"/>
+          <w:kern w:val="0"/>
+          <w:lang w:eastAsia="en-GB"/>
+          <w14:ligatures w14:val="none"/>
+        </w:rPr>
+        <w:t xml:space="preserve"> summary of the Precedents H of both parties to enable the judge to undertake a comparison of the total for each party of each phase of the litigation</w:t>
       </w:r>
     </w:p>
     <w:p>
@@ -1855,17 +2097,28 @@
           <w:lang w:eastAsia="en-GB"/>
           <w14:ligatures w14:val="none"/>
         </w:rPr>
-        <w:t xml:space="preserve"> breakdown of the pre-action and issue/pleadings costs included in the respective Forms H</w:t>
-      </w:r>
-      <w:r>
-        <w:rPr>
-          <w:rFonts w:ascii="Arial" w:eastAsia="Times New Roman" w:hAnsi="Arial" w:cs="Arial"/>
-          <w:kern w:val="0"/>
-          <w:lang w:eastAsia="en-GB"/>
-          <w14:ligatures w14:val="none"/>
-        </w:rPr>
-        <w:t xml:space="preserve"> ;</w:t>
-      </w:r>
+        <w:t xml:space="preserve"> breakdown of the pre-action and issue/pleadings costs included in the respective Forms </w:t>
+      </w:r>
+      <w:proofErr w:type="gramStart"/>
+      <w:r>
+        <w:rPr>
+          <w:rFonts w:ascii="Arial" w:eastAsia="Times New Roman" w:hAnsi="Arial" w:cs="Arial"/>
+          <w:kern w:val="0"/>
+          <w:lang w:eastAsia="en-GB"/>
+          <w14:ligatures w14:val="none"/>
+        </w:rPr>
+        <w:t>H</w:t>
+      </w:r>
+      <w:r>
+        <w:rPr>
+          <w:rFonts w:ascii="Arial" w:eastAsia="Times New Roman" w:hAnsi="Arial" w:cs="Arial"/>
+          <w:kern w:val="0"/>
+          <w:lang w:eastAsia="en-GB"/>
+          <w14:ligatures w14:val="none"/>
+        </w:rPr>
+        <w:t>;</w:t>
+      </w:r>
+      <w:proofErr w:type="gramEnd"/>
     </w:p>
     <w:p>
       <w:pPr>
@@ -1889,7 +2142,17 @@
           <w:lang w:eastAsia="en-GB"/>
           <w14:ligatures w14:val="none"/>
         </w:rPr>
-        <w:t>be indexed, paginated and bookmarked. The pagination should start at page 1 for the first page of the bundle and must run sequentially thereafter</w:t>
+        <w:t xml:space="preserve">be indexed, paginated and bookmarked. The pagination should start at page 1 for the first page of the bundle and must run sequentially </w:t>
+      </w:r>
+      <w:proofErr w:type="gramStart"/>
+      <w:r>
+        <w:rPr>
+          <w:rFonts w:ascii="Arial" w:eastAsia="Times New Roman" w:hAnsi="Arial" w:cs="Arial"/>
+          <w:kern w:val="0"/>
+          <w:lang w:eastAsia="en-GB"/>
+          <w14:ligatures w14:val="none"/>
+        </w:rPr>
+        <w:t>thereafter</w:t>
       </w:r>
       <w:r>
         <w:rPr>
@@ -1900,6 +2163,7 @@
         </w:rPr>
         <w:t>;</w:t>
       </w:r>
+      <w:proofErr w:type="gramEnd"/>
     </w:p>
     <w:p>
       <w:pPr>
@@ -1923,7 +2187,25 @@
           <w:lang w:eastAsia="en-GB"/>
           <w14:ligatures w14:val="none"/>
         </w:rPr>
-        <w:t>comply with paras 1-10 of the court’s general guidance on electronic court bundles</w:t>
+        <w:t xml:space="preserve">comply with paras 1-10 of the </w:t>
+      </w:r>
+      <w:r>
+        <w:rPr>
+          <w:rFonts w:ascii="Arial" w:eastAsia="Times New Roman" w:hAnsi="Arial" w:cs="Arial"/>
+          <w:kern w:val="0"/>
+          <w:lang w:eastAsia="en-GB"/>
+          <w14:ligatures w14:val="none"/>
+        </w:rPr>
+        <w:t>C</w:t>
+      </w:r>
+      <w:r>
+        <w:rPr>
+          <w:rFonts w:ascii="Arial" w:eastAsia="Times New Roman" w:hAnsi="Arial" w:cs="Arial"/>
+          <w:kern w:val="0"/>
+          <w:lang w:eastAsia="en-GB"/>
+          <w14:ligatures w14:val="none"/>
+        </w:rPr>
+        <w:t>ourt’s general guidance on electronic court bundles</w:t>
       </w:r>
       <w:r>
         <w:rPr>
@@ -1937,8 +2219,6 @@
       <w:r>
         <w:rPr>
           <w:rFonts w:ascii="Arial" w:eastAsia="Times New Roman" w:hAnsi="Arial" w:cs="Arial"/>
-          <w:sz w:val="24"/>
-          <w:szCs w:val="24"/>
           <w:lang w:val="en-US" w:eastAsia="en-GB"/>
         </w:rPr>
         <w:t>(</w:t>
@@ -1948,8 +2228,6 @@
           <w:rPr>
             <w:rFonts w:ascii="Arial" w:eastAsia="Times New Roman" w:hAnsi="Arial" w:cs="Arial"/>
             <w:color w:val="0563C1"/>
-            <w:sz w:val="24"/>
-            <w:szCs w:val="24"/>
             <w:u w:val="single" w:color="0563C0"/>
             <w:lang w:val="en-US" w:eastAsia="en-GB"/>
           </w:rPr>
@@ -1959,11 +2237,23 @@
       <w:r>
         <w:rPr>
           <w:rFonts w:ascii="Arial" w:eastAsia="Times New Roman" w:hAnsi="Arial" w:cs="Arial"/>
-          <w:sz w:val="24"/>
-          <w:szCs w:val="24"/>
-          <w:lang w:eastAsia="en-GB"/>
-        </w:rPr>
-        <w:t>) ;and</w:t>
+          <w:lang w:eastAsia="en-GB"/>
+        </w:rPr>
+        <w:t>);</w:t>
+      </w:r>
+      <w:r>
+        <w:rPr>
+          <w:rFonts w:ascii="Arial" w:eastAsia="Times New Roman" w:hAnsi="Arial" w:cs="Arial"/>
+          <w:lang w:eastAsia="en-GB"/>
+        </w:rPr>
+        <w:t xml:space="preserve"> </w:t>
+      </w:r>
+      <w:r>
+        <w:rPr>
+          <w:rFonts w:ascii="Arial" w:eastAsia="Times New Roman" w:hAnsi="Arial" w:cs="Arial"/>
+          <w:lang w:eastAsia="en-GB"/>
+        </w:rPr>
+        <w:t>and</w:t>
       </w:r>
     </w:p>
     <w:p>
@@ -2098,7 +2388,39 @@
           <w:kern w:val="0"/>
           <w14:ligatures w14:val="none"/>
         </w:rPr>
-        <w:t>[The claimant shall no less than 3 days before the hearing file at court a paper version of the bundle in addition to any electronic bundle prepared in accordance with the above paragraphs]</w:t>
+        <w:t xml:space="preserve">[The </w:t>
+      </w:r>
+      <w:r>
+        <w:rPr>
+          <w:rFonts w:ascii="Arial" w:eastAsia="Times New Roman" w:hAnsi="Arial" w:cs="Arial"/>
+          <w:kern w:val="0"/>
+          <w14:ligatures w14:val="none"/>
+        </w:rPr>
+        <w:t>C</w:t>
+      </w:r>
+      <w:r>
+        <w:rPr>
+          <w:rFonts w:ascii="Arial" w:eastAsia="Times New Roman" w:hAnsi="Arial" w:cs="Arial"/>
+          <w:kern w:val="0"/>
+          <w14:ligatures w14:val="none"/>
+        </w:rPr>
+        <w:t xml:space="preserve">laimant shall no less than 3 days before the hearing file at </w:t>
+      </w:r>
+      <w:r>
+        <w:rPr>
+          <w:rFonts w:ascii="Arial" w:eastAsia="Times New Roman" w:hAnsi="Arial" w:cs="Arial"/>
+          <w:kern w:val="0"/>
+          <w14:ligatures w14:val="none"/>
+        </w:rPr>
+        <w:t>C</w:t>
+      </w:r>
+      <w:r>
+        <w:rPr>
+          <w:rFonts w:ascii="Arial" w:eastAsia="Times New Roman" w:hAnsi="Arial" w:cs="Arial"/>
+          <w:kern w:val="0"/>
+          <w14:ligatures w14:val="none"/>
+        </w:rPr>
+        <w:t>ourt a paper version of the bundle in addition to any electronic bundle prepared in accordance with the above paragraphs]</w:t>
       </w:r>
     </w:p>
     <w:p>
@@ -2199,7 +2521,29 @@
           <w:lang w:eastAsia="en-GB"/>
           <w14:ligatures w14:val="none"/>
         </w:rPr>
-        <w:t>This order has been made without hearing. Each party has the right to apply to have</w:t>
+        <w:t xml:space="preserve">This </w:t>
+      </w:r>
+      <w:r>
+        <w:rPr>
+          <w:rFonts w:ascii="Arial" w:eastAsia="Times New Roman" w:hAnsi="Arial" w:cs="Arial"/>
+          <w:b/>
+          <w:bCs/>
+          <w:kern w:val="0"/>
+          <w:lang w:eastAsia="en-GB"/>
+          <w14:ligatures w14:val="none"/>
+        </w:rPr>
+        <w:t>O</w:t>
+      </w:r>
+      <w:r>
+        <w:rPr>
+          <w:rFonts w:ascii="Arial" w:eastAsia="Times New Roman" w:hAnsi="Arial" w:cs="Arial"/>
+          <w:b/>
+          <w:bCs/>
+          <w:kern w:val="0"/>
+          <w:lang w:eastAsia="en-GB"/>
+          <w14:ligatures w14:val="none"/>
+        </w:rPr>
+        <w:t>rder has been made without hearing. Each party has the right to apply to have</w:t>
       </w:r>
     </w:p>
     <w:p>
@@ -3639,7 +3983,6 @@
   <w:style w:type="character" w:default="1" w:styleId="DefaultParagraphFont">
     <w:name w:val="Default Paragraph Font"/>
     <w:uiPriority w:val="1"/>
-    <w:semiHidden/>
     <w:unhideWhenUsed/>
   </w:style>
   <w:style w:type="table" w:default="1" w:styleId="TableNormal">

</xml_diff>